<commit_message>
Modification according to Eumar's comments
</commit_message>
<xml_diff>
--- a/Content/Starter Kit - Intelligent Apps & Analytics/3 - Architecture.docx
+++ b/Content/Starter Kit - Intelligent Apps & Analytics/3 - Architecture.docx
@@ -632,94 +632,56 @@
             </w:rPr>
             <w:fldChar w:fldCharType="separate"/>
           </w:r>
-          <w:bookmarkStart w:id="0" w:name="_GoBack"/>
-          <w:bookmarkEnd w:id="0"/>
-          <w:r>
-            <w:rPr>
-              <w:rStyle w:val="Hyperlink"/>
-            </w:rPr>
-            <w:fldChar w:fldCharType="begin"/>
-          </w:r>
-          <w:r>
-            <w:rPr>
-              <w:rStyle w:val="Hyperlink"/>
-            </w:rPr>
-            <w:instrText xml:space="preserve"> </w:instrText>
-          </w:r>
-          <w:r>
-            <w:instrText>HYPERLINK \l "_Toc459729261"</w:instrText>
-          </w:r>
-          <w:r>
-            <w:rPr>
-              <w:rStyle w:val="Hyperlink"/>
-            </w:rPr>
-            <w:instrText xml:space="preserve"> </w:instrText>
-          </w:r>
-          <w:r>
-            <w:rPr>
-              <w:rStyle w:val="Hyperlink"/>
-            </w:rPr>
-          </w:r>
-          <w:r>
-            <w:rPr>
-              <w:rStyle w:val="Hyperlink"/>
-            </w:rPr>
-            <w:fldChar w:fldCharType="separate"/>
-          </w:r>
-          <w:r>
-            <w:rPr>
-              <w:rStyle w:val="Hyperlink"/>
-              <w:rFonts w:ascii="Segoe UI Light" w:hAnsi="Segoe UI Light" w:cs="Segoe UI Light"/>
-            </w:rPr>
-            <w:t>Overview</w:t>
-          </w:r>
-          <w:r>
-            <w:rPr>
-              <w:webHidden/>
-            </w:rPr>
-            <w:tab/>
-          </w:r>
-          <w:r>
-            <w:rPr>
-              <w:webHidden/>
-            </w:rPr>
-            <w:fldChar w:fldCharType="begin"/>
-          </w:r>
-          <w:r>
-            <w:rPr>
-              <w:webHidden/>
-            </w:rPr>
-            <w:instrText xml:space="preserve"> PAGEREF _Toc459729261 \h </w:instrText>
-          </w:r>
-          <w:r>
-            <w:rPr>
-              <w:webHidden/>
-            </w:rPr>
-          </w:r>
-          <w:r>
-            <w:rPr>
-              <w:webHidden/>
-            </w:rPr>
-            <w:fldChar w:fldCharType="separate"/>
-          </w:r>
-          <w:r>
-            <w:rPr>
-              <w:webHidden/>
-            </w:rPr>
-            <w:t>5</w:t>
-          </w:r>
-          <w:r>
-            <w:rPr>
-              <w:webHidden/>
-            </w:rPr>
-            <w:fldChar w:fldCharType="end"/>
-          </w:r>
-          <w:r>
-            <w:rPr>
-              <w:rStyle w:val="Hyperlink"/>
-            </w:rPr>
-            <w:fldChar w:fldCharType="end"/>
-          </w:r>
+          <w:hyperlink w:anchor="_Toc459729261" w:history="1">
+            <w:r>
+              <w:rPr>
+                <w:rStyle w:val="Hyperlink"/>
+                <w:rFonts w:ascii="Segoe UI Light" w:hAnsi="Segoe UI Light" w:cs="Segoe UI Light"/>
+              </w:rPr>
+              <w:t>Overview</w:t>
+            </w:r>
+            <w:r>
+              <w:rPr>
+                <w:webHidden/>
+              </w:rPr>
+              <w:tab/>
+            </w:r>
+            <w:r>
+              <w:rPr>
+                <w:webHidden/>
+              </w:rPr>
+              <w:fldChar w:fldCharType="begin"/>
+            </w:r>
+            <w:r>
+              <w:rPr>
+                <w:webHidden/>
+              </w:rPr>
+              <w:instrText xml:space="preserve"> PAGEREF _Toc459729261 \h </w:instrText>
+            </w:r>
+            <w:r>
+              <w:rPr>
+                <w:webHidden/>
+              </w:rPr>
+            </w:r>
+            <w:r>
+              <w:rPr>
+                <w:webHidden/>
+              </w:rPr>
+              <w:fldChar w:fldCharType="separate"/>
+            </w:r>
+            <w:r>
+              <w:rPr>
+                <w:webHidden/>
+              </w:rPr>
+              <w:t>5</w:t>
+            </w:r>
+            <w:r>
+              <w:rPr>
+                <w:webHidden/>
+              </w:rPr>
+              <w:fldChar w:fldCharType="end"/>
+            </w:r>
+          </w:hyperlink>
         </w:p>
         <w:p>
           <w:pPr>
@@ -2332,98 +2294,98 @@
           <w:rFonts w:ascii="Segoe UI Light" w:hAnsi="Segoe UI Light" w:cs="Segoe UI Light"/>
         </w:rPr>
       </w:pPr>
-      <w:bookmarkStart w:id="1" w:name="_Toc459729261"/>
+      <w:bookmarkStart w:id="0" w:name="_Toc459729261"/>
       <w:r>
         <w:rPr>
           <w:rFonts w:ascii="Segoe UI Light" w:hAnsi="Segoe UI Light" w:cs="Segoe UI Light"/>
         </w:rPr>
         <w:t>Overview</w:t>
       </w:r>
+      <w:bookmarkEnd w:id="0"/>
+    </w:p>
+    <w:p>
+      <w:pPr>
+        <w:pStyle w:val="Subtitle"/>
+        <w:rPr>
+          <w:rFonts w:ascii="Segoe UI Light" w:hAnsi="Segoe UI Light" w:cs="Segoe UI Light"/>
+        </w:rPr>
+      </w:pPr>
+      <w:r>
+        <w:rPr>
+          <w:rFonts w:ascii="Segoe UI Light" w:hAnsi="Segoe UI Light" w:cs="Segoe UI Light"/>
+        </w:rPr>
+        <w:t>The purpose of this document is to complement the lab document to include a broader discussion of co</w:t>
+      </w:r>
+      <w:r>
+        <w:rPr>
+          <w:rFonts w:ascii="Segoe UI Light" w:hAnsi="Segoe UI Light" w:cs="Segoe UI Light"/>
+        </w:rPr>
+        <w:t xml:space="preserve">ncepts relevant to setting up </w:t>
+      </w:r>
+      <w:r>
+        <w:rPr>
+          <w:rFonts w:ascii="Segoe UI Light" w:hAnsi="Segoe UI Light" w:cs="Segoe UI Light"/>
+        </w:rPr>
+        <w:t>a</w:t>
+      </w:r>
+      <w:r>
+        <w:rPr>
+          <w:rFonts w:ascii="Segoe UI Light" w:hAnsi="Segoe UI Light" w:cs="Segoe UI Light"/>
+        </w:rPr>
+        <w:t>n</w:t>
+      </w:r>
+      <w:r>
+        <w:rPr>
+          <w:rFonts w:ascii="Segoe UI Light" w:hAnsi="Segoe UI Light" w:cs="Segoe UI Light"/>
+        </w:rPr>
+        <w:t xml:space="preserve"> </w:t>
+      </w:r>
+      <w:r>
+        <w:rPr>
+          <w:rFonts w:ascii="Segoe UI Light" w:hAnsi="Segoe UI Light" w:cs="Segoe UI Light"/>
+        </w:rPr>
+        <w:t>intelligent app &amp; analytics solution</w:t>
+      </w:r>
+      <w:r>
+        <w:rPr>
+          <w:rFonts w:ascii="Segoe UI Light" w:hAnsi="Segoe UI Light" w:cs="Segoe UI Light"/>
+        </w:rPr>
+        <w:t xml:space="preserve"> in Azure</w:t>
+      </w:r>
+      <w:r>
+        <w:rPr>
+          <w:rFonts w:ascii="Segoe UI Light" w:hAnsi="Segoe UI Light" w:cs="Segoe UI Light"/>
+        </w:rPr>
+        <w:t>.</w:t>
+      </w:r>
+    </w:p>
+    <w:p>
+      <w:pPr>
+        <w:pStyle w:val="Heading1"/>
+        <w:rPr>
+          <w:rFonts w:ascii="Segoe UI Light" w:hAnsi="Segoe UI Light" w:cs="Segoe UI Light"/>
+        </w:rPr>
+      </w:pPr>
+      <w:bookmarkStart w:id="1" w:name="_Toc459729262"/>
+      <w:r>
+        <w:rPr>
+          <w:rFonts w:ascii="Segoe UI Light" w:hAnsi="Segoe UI Light" w:cs="Segoe UI Light"/>
+        </w:rPr>
+        <w:t>This Starter Kit</w:t>
+      </w:r>
+      <w:r>
+        <w:rPr>
+          <w:rFonts w:ascii="Segoe UI Light" w:hAnsi="Segoe UI Light" w:cs="Segoe UI Light"/>
+        </w:rPr>
+        <w:t>s</w:t>
+      </w:r>
+      <w:r>
+        <w:rPr>
+          <w:rFonts w:ascii="Segoe UI Light" w:hAnsi="Segoe UI Light" w:cs="Segoe UI Light"/>
+        </w:rPr>
+        <w:t xml:space="preserve"> Selected Architecture</w:t>
+      </w:r>
       <w:bookmarkEnd w:id="1"/>
-    </w:p>
-    <w:p>
-      <w:pPr>
-        <w:pStyle w:val="Subtitle"/>
-        <w:rPr>
-          <w:rFonts w:ascii="Segoe UI Light" w:hAnsi="Segoe UI Light" w:cs="Segoe UI Light"/>
-        </w:rPr>
-      </w:pPr>
-      <w:r>
-        <w:rPr>
-          <w:rFonts w:ascii="Segoe UI Light" w:hAnsi="Segoe UI Light" w:cs="Segoe UI Light"/>
-        </w:rPr>
-        <w:t>The purpose of this document is to complement the lab document to include a broader discussion of co</w:t>
-      </w:r>
-      <w:r>
-        <w:rPr>
-          <w:rFonts w:ascii="Segoe UI Light" w:hAnsi="Segoe UI Light" w:cs="Segoe UI Light"/>
-        </w:rPr>
-        <w:t xml:space="preserve">ncepts relevant to setting up </w:t>
-      </w:r>
-      <w:r>
-        <w:rPr>
-          <w:rFonts w:ascii="Segoe UI Light" w:hAnsi="Segoe UI Light" w:cs="Segoe UI Light"/>
-        </w:rPr>
-        <w:t>a</w:t>
-      </w:r>
-      <w:r>
-        <w:rPr>
-          <w:rFonts w:ascii="Segoe UI Light" w:hAnsi="Segoe UI Light" w:cs="Segoe UI Light"/>
-        </w:rPr>
-        <w:t>n</w:t>
-      </w:r>
-      <w:r>
-        <w:rPr>
-          <w:rFonts w:ascii="Segoe UI Light" w:hAnsi="Segoe UI Light" w:cs="Segoe UI Light"/>
-        </w:rPr>
-        <w:t xml:space="preserve"> </w:t>
-      </w:r>
-      <w:r>
-        <w:rPr>
-          <w:rFonts w:ascii="Segoe UI Light" w:hAnsi="Segoe UI Light" w:cs="Segoe UI Light"/>
-        </w:rPr>
-        <w:t>intelligent app &amp; analytics solution</w:t>
-      </w:r>
-      <w:r>
-        <w:rPr>
-          <w:rFonts w:ascii="Segoe UI Light" w:hAnsi="Segoe UI Light" w:cs="Segoe UI Light"/>
-        </w:rPr>
-        <w:t xml:space="preserve"> in Azure</w:t>
-      </w:r>
-      <w:r>
-        <w:rPr>
-          <w:rFonts w:ascii="Segoe UI Light" w:hAnsi="Segoe UI Light" w:cs="Segoe UI Light"/>
-        </w:rPr>
-        <w:t>.</w:t>
-      </w:r>
-    </w:p>
-    <w:p>
-      <w:pPr>
-        <w:pStyle w:val="Heading1"/>
-        <w:rPr>
-          <w:rFonts w:ascii="Segoe UI Light" w:hAnsi="Segoe UI Light" w:cs="Segoe UI Light"/>
-        </w:rPr>
-      </w:pPr>
-      <w:bookmarkStart w:id="2" w:name="_Toc459729262"/>
-      <w:r>
-        <w:rPr>
-          <w:rFonts w:ascii="Segoe UI Light" w:hAnsi="Segoe UI Light" w:cs="Segoe UI Light"/>
-        </w:rPr>
-        <w:t>This Starter Kit</w:t>
-      </w:r>
-      <w:r>
-        <w:rPr>
-          <w:rFonts w:ascii="Segoe UI Light" w:hAnsi="Segoe UI Light" w:cs="Segoe UI Light"/>
-        </w:rPr>
-        <w:t>s</w:t>
-      </w:r>
-      <w:r>
-        <w:rPr>
-          <w:rFonts w:ascii="Segoe UI Light" w:hAnsi="Segoe UI Light" w:cs="Segoe UI Light"/>
-        </w:rPr>
-        <w:t xml:space="preserve"> Selected Architecture</w:t>
-      </w:r>
-      <w:bookmarkEnd w:id="2"/>
     </w:p>
     <w:p>
       <w:pPr>
@@ -2671,10 +2633,10 @@
           <w:lang w:eastAsia="zh-CN"/>
         </w:rPr>
         <w:drawing>
-          <wp:inline distT="0" distB="0" distL="0" distR="0" wp14:anchorId="502D2AB3" wp14:editId="2F3206A4">
-            <wp:extent cx="5400040" cy="3270250"/>
-            <wp:effectExtent l="0" t="0" r="0" b="6350"/>
-            <wp:docPr id="13" name="Picture 13"/>
+          <wp:inline distT="0" distB="0" distL="0" distR="0" wp14:anchorId="5447A803" wp14:editId="72EB2C86">
+            <wp:extent cx="5400040" cy="4799330"/>
+            <wp:effectExtent l="0" t="0" r="0" b="1270"/>
+            <wp:docPr id="12" name="Picture 12"/>
             <wp:cNvGraphicFramePr>
               <a:graphicFrameLocks xmlns:a="http://schemas.openxmlformats.org/drawingml/2006/main" noChangeAspect="1"/>
             </wp:cNvGraphicFramePr>
@@ -2682,11 +2644,11 @@
               <a:graphicData uri="http://schemas.openxmlformats.org/drawingml/2006/picture">
                 <pic:pic xmlns:pic="http://schemas.openxmlformats.org/drawingml/2006/picture">
                   <pic:nvPicPr>
-                    <pic:cNvPr id="13" name="4 - Architecture.png"/>
+                    <pic:cNvPr id="12" name="4 - Architecture.png"/>
                     <pic:cNvPicPr/>
                   </pic:nvPicPr>
                   <pic:blipFill>
-                    <a:blip r:embed="rId12" cstate="print">
+                    <a:blip r:embed="rId12">
                       <a:extLst>
                         <a:ext uri="{28A0092B-C50C-407E-A947-70E740481C1C}">
                           <a14:useLocalDpi xmlns:a14="http://schemas.microsoft.com/office/drawing/2010/main" val="0"/>
@@ -2700,7 +2662,7 @@
                   <pic:spPr>
                     <a:xfrm>
                       <a:off x="0" y="0"/>
-                      <a:ext cx="5400040" cy="3270250"/>
+                      <a:ext cx="5400040" cy="4799330"/>
                     </a:xfrm>
                     <a:prstGeom prst="rect">
                       <a:avLst/>
@@ -2730,6 +2692,7 @@
           <w:sz w:val="22"/>
           <w:szCs w:val="22"/>
         </w:rPr>
+        <w:lastRenderedPageBreak/>
         <w:t>The rest of this document</w:t>
       </w:r>
       <w:r>
@@ -2764,7 +2727,7 @@
       <w:pPr>
         <w:pStyle w:val="Heading1"/>
       </w:pPr>
-      <w:bookmarkStart w:id="3" w:name="_Toc459729263"/>
+      <w:bookmarkStart w:id="2" w:name="_Toc459729263"/>
       <w:r>
         <w:rPr>
           <w:rFonts w:hint="eastAsia"/>
@@ -2778,7 +2741,7 @@
       <w:r>
         <w:t>Apps</w:t>
       </w:r>
-      <w:bookmarkEnd w:id="3"/>
+      <w:bookmarkEnd w:id="2"/>
       <w:r>
         <w:t xml:space="preserve"> </w:t>
       </w:r>
@@ -2800,17 +2763,7 @@
           <w:sz w:val="22"/>
           <w:szCs w:val="22"/>
         </w:rPr>
-        <w:t xml:space="preserve">Microsoft Azure’s data platform and predictive analytics capabilities empower organizations to maximize the value of the data to build intelligent apps. An intelligent app enhance business with machine intelligence to evolve from simple descriptive analytics to prescriptive </w:t>
-      </w:r>
-      <w:r>
-        <w:rPr>
-          <w:rFonts w:ascii="Segoe UI Light" w:hAnsi="Segoe UI Light" w:cs="Segoe UI Light"/>
-          <w:color w:val="auto"/>
-          <w:sz w:val="22"/>
-          <w:szCs w:val="22"/>
-        </w:rPr>
-        <w:lastRenderedPageBreak/>
-        <w:t>analytical recommendation</w:t>
+        <w:t>Microsoft Azure’s data platform and predictive analytics capabilities empower organizations to maximize the value of the data to build intelligent apps. An intelligent app enhance business with machine intelligence to evolve from simple descriptive analytics to prescriptive analytical recommendation</w:t>
       </w:r>
       <w:r>
         <w:rPr>
@@ -2859,7 +2812,7 @@
           <w:szCs w:val="24"/>
         </w:rPr>
       </w:pPr>
-      <w:bookmarkStart w:id="4" w:name="_Toc459729264"/>
+      <w:bookmarkStart w:id="3" w:name="_Toc459729264"/>
       <w:r>
         <w:rPr>
           <w:rFonts w:ascii="Segoe UI Light" w:hAnsi="Segoe UI Light" w:cs="Segoe UI Light"/>
@@ -2868,7 +2821,7 @@
         </w:rPr>
         <w:t>Information management</w:t>
       </w:r>
-      <w:bookmarkEnd w:id="4"/>
+      <w:bookmarkEnd w:id="3"/>
     </w:p>
     <w:p>
       <w:pPr>
@@ -2900,7 +2853,7 @@
           <w:szCs w:val="24"/>
         </w:rPr>
       </w:pPr>
-      <w:bookmarkStart w:id="5" w:name="_Toc459729265"/>
+      <w:bookmarkStart w:id="4" w:name="_Toc459729265"/>
       <w:r>
         <w:rPr>
           <w:rFonts w:ascii="Segoe UI Light" w:hAnsi="Segoe UI Light" w:cs="Segoe UI Light"/>
@@ -2909,7 +2862,7 @@
         </w:rPr>
         <w:t>Big data stores</w:t>
       </w:r>
-      <w:bookmarkEnd w:id="5"/>
+      <w:bookmarkEnd w:id="4"/>
     </w:p>
     <w:p>
       <w:pPr>
@@ -2941,7 +2894,7 @@
           <w:szCs w:val="24"/>
         </w:rPr>
       </w:pPr>
-      <w:bookmarkStart w:id="6" w:name="_Toc459729266"/>
+      <w:bookmarkStart w:id="5" w:name="_Toc459729266"/>
       <w:r>
         <w:rPr>
           <w:rFonts w:ascii="Segoe UI Light" w:hAnsi="Segoe UI Light" w:cs="Segoe UI Light"/>
@@ -2950,7 +2903,7 @@
         </w:rPr>
         <w:t>Machine learning and advanced analytics</w:t>
       </w:r>
-      <w:bookmarkEnd w:id="6"/>
+      <w:bookmarkEnd w:id="5"/>
     </w:p>
     <w:p>
       <w:pPr>
@@ -3010,7 +2963,7 @@
           <w:szCs w:val="24"/>
         </w:rPr>
       </w:pPr>
-      <w:bookmarkStart w:id="7" w:name="_Toc459729267"/>
+      <w:bookmarkStart w:id="6" w:name="_Toc459729267"/>
       <w:r>
         <w:rPr>
           <w:rFonts w:ascii="Segoe UI Light" w:hAnsi="Segoe UI Light" w:cs="Segoe UI Light"/>
@@ -3019,7 +2972,7 @@
         </w:rPr>
         <w:t>Dashboards and visualizations</w:t>
       </w:r>
-      <w:bookmarkEnd w:id="7"/>
+      <w:bookmarkEnd w:id="6"/>
     </w:p>
     <w:p>
       <w:pPr>
@@ -3063,7 +3016,7 @@
           <w:szCs w:val="24"/>
         </w:rPr>
       </w:pPr>
-      <w:bookmarkStart w:id="8" w:name="_Toc459729268"/>
+      <w:bookmarkStart w:id="7" w:name="_Toc459729268"/>
       <w:r>
         <w:rPr>
           <w:rFonts w:ascii="Segoe UI Light" w:hAnsi="Segoe UI Light" w:cs="Segoe UI Light"/>
@@ -3072,6 +3025,118 @@
         </w:rPr>
         <w:t>Intelligence</w:t>
       </w:r>
+      <w:bookmarkEnd w:id="7"/>
+    </w:p>
+    <w:p>
+      <w:pPr>
+        <w:pStyle w:val="DisclaimerTextMS"/>
+        <w:rPr>
+          <w:rFonts w:ascii="Segoe UI Light" w:hAnsi="Segoe UI Light" w:cs="Segoe UI Light"/>
+          <w:color w:val="auto"/>
+          <w:sz w:val="22"/>
+          <w:szCs w:val="22"/>
+        </w:rPr>
+      </w:pPr>
+      <w:r>
+        <w:rPr>
+          <w:rFonts w:ascii="Segoe UI Light" w:hAnsi="Segoe UI Light" w:cs="Segoe UI Light"/>
+          <w:color w:val="auto"/>
+          <w:sz w:val="22"/>
+          <w:szCs w:val="22"/>
+        </w:rPr>
+        <w:t xml:space="preserve">Cognitive Services enable natural and contextual interactions in </w:t>
+      </w:r>
+      <w:r>
+        <w:rPr>
+          <w:rFonts w:ascii="Segoe UI Light" w:hAnsi="Segoe UI Light" w:cs="Segoe UI Light"/>
+          <w:color w:val="auto"/>
+          <w:sz w:val="22"/>
+          <w:szCs w:val="22"/>
+        </w:rPr>
+        <w:t>the</w:t>
+      </w:r>
+      <w:r>
+        <w:rPr>
+          <w:rFonts w:ascii="Segoe UI Light" w:hAnsi="Segoe UI Light" w:cs="Segoe UI Light"/>
+          <w:color w:val="auto"/>
+          <w:sz w:val="22"/>
+          <w:szCs w:val="22"/>
+        </w:rPr>
+        <w:t xml:space="preserve"> apps. Integrate analytics services and models with Cortana</w:t>
+      </w:r>
+      <w:r>
+        <w:rPr>
+          <w:rFonts w:ascii="Segoe UI Light" w:hAnsi="Segoe UI Light" w:cs="Segoe UI Light"/>
+          <w:color w:val="auto"/>
+          <w:sz w:val="22"/>
+          <w:szCs w:val="22"/>
+        </w:rPr>
+        <w:t xml:space="preserve"> </w:t>
+      </w:r>
+      <w:r>
+        <w:rPr>
+          <w:rFonts w:ascii="Segoe UI Light" w:hAnsi="Segoe UI Light" w:cs="Segoe UI Light"/>
+          <w:color w:val="auto"/>
+          <w:sz w:val="22"/>
+          <w:szCs w:val="22"/>
+        </w:rPr>
+        <w:t xml:space="preserve">to let users interact with </w:t>
+      </w:r>
+      <w:r>
+        <w:rPr>
+          <w:rFonts w:ascii="Segoe UI Light" w:hAnsi="Segoe UI Light" w:cs="Segoe UI Light"/>
+          <w:color w:val="auto"/>
+          <w:sz w:val="22"/>
+          <w:szCs w:val="22"/>
+        </w:rPr>
+        <w:t>the</w:t>
+      </w:r>
+      <w:r>
+        <w:rPr>
+          <w:rFonts w:ascii="Segoe UI Light" w:hAnsi="Segoe UI Light" w:cs="Segoe UI Light"/>
+          <w:color w:val="auto"/>
+          <w:sz w:val="22"/>
+          <w:szCs w:val="22"/>
+        </w:rPr>
+        <w:t xml:space="preserve"> app through speech and </w:t>
+      </w:r>
+      <w:r>
+        <w:rPr>
+          <w:rFonts w:ascii="Segoe UI Light" w:hAnsi="Segoe UI Light" w:cs="Segoe UI Light"/>
+          <w:color w:val="auto"/>
+          <w:sz w:val="22"/>
+          <w:szCs w:val="22"/>
+        </w:rPr>
+        <w:lastRenderedPageBreak/>
+        <w:t xml:space="preserve">receive proactive notifications. Build and connect intelligent bots that naturally interact with </w:t>
+      </w:r>
+      <w:r>
+        <w:rPr>
+          <w:rFonts w:ascii="Segoe UI Light" w:hAnsi="Segoe UI Light" w:cs="Segoe UI Light"/>
+          <w:color w:val="auto"/>
+          <w:sz w:val="22"/>
+          <w:szCs w:val="22"/>
+        </w:rPr>
+        <w:t>apps’</w:t>
+      </w:r>
+      <w:r>
+        <w:rPr>
+          <w:rFonts w:ascii="Segoe UI Light" w:hAnsi="Segoe UI Light" w:cs="Segoe UI Light"/>
+          <w:color w:val="auto"/>
+          <w:sz w:val="22"/>
+          <w:szCs w:val="22"/>
+        </w:rPr>
+        <w:t xml:space="preserve"> users wherever they are—from SMS to Skype and Office 365—by using the Bot Framework.</w:t>
+      </w:r>
+    </w:p>
+    <w:p>
+      <w:pPr>
+        <w:pStyle w:val="Heading1"/>
+      </w:pPr>
+      <w:bookmarkStart w:id="8" w:name="_Toc459729269"/>
+      <w:r>
+        <w:t>Solution Architecture</w:t>
+      </w:r>
       <w:bookmarkEnd w:id="8"/>
     </w:p>
     <w:p>
@@ -3091,25 +3156,52 @@
           <w:sz w:val="22"/>
           <w:szCs w:val="22"/>
         </w:rPr>
-        <w:t xml:space="preserve">Cognitive Services enable natural and contextual interactions in </w:t>
-      </w:r>
-      <w:r>
-        <w:rPr>
-          <w:rFonts w:ascii="Segoe UI Light" w:hAnsi="Segoe UI Light" w:cs="Segoe UI Light"/>
-          <w:color w:val="auto"/>
-          <w:sz w:val="22"/>
-          <w:szCs w:val="22"/>
-        </w:rPr>
-        <w:t>the</w:t>
-      </w:r>
-      <w:r>
-        <w:rPr>
-          <w:rFonts w:ascii="Segoe UI Light" w:hAnsi="Segoe UI Light" w:cs="Segoe UI Light"/>
-          <w:color w:val="auto"/>
-          <w:sz w:val="22"/>
-          <w:szCs w:val="22"/>
-        </w:rPr>
-        <w:t xml:space="preserve"> apps. Integrate analytics services and models with Cortana</w:t>
+        <w:t xml:space="preserve">The solution architecture descripted in this document is purely base on the </w:t>
+      </w:r>
+      <w:r>
+        <w:rPr>
+          <w:rFonts w:ascii="Segoe UI Light" w:hAnsi="Segoe UI Light" w:cs="Segoe UI Light"/>
+          <w:color w:val="auto"/>
+          <w:sz w:val="22"/>
+          <w:szCs w:val="22"/>
+        </w:rPr>
+        <w:t xml:space="preserve">Azure </w:t>
+      </w:r>
+      <w:r>
+        <w:rPr>
+          <w:rFonts w:ascii="Segoe UI Light" w:hAnsi="Segoe UI Light" w:cs="Segoe UI Light"/>
+          <w:color w:val="auto"/>
+          <w:sz w:val="22"/>
+          <w:szCs w:val="22"/>
+        </w:rPr>
+        <w:t>PaaS</w:t>
+      </w:r>
+      <w:r>
+        <w:rPr>
+          <w:rFonts w:ascii="Segoe UI Light" w:hAnsi="Segoe UI Light" w:cs="Segoe UI Light"/>
+          <w:color w:val="auto"/>
+          <w:sz w:val="22"/>
+          <w:szCs w:val="22"/>
+        </w:rPr>
+        <w:t xml:space="preserve"> services. </w:t>
+      </w:r>
+      <w:r>
+        <w:rPr>
+          <w:rFonts w:ascii="Segoe UI Light" w:hAnsi="Segoe UI Light" w:cs="Segoe UI Light"/>
+          <w:color w:val="auto"/>
+          <w:sz w:val="22"/>
+          <w:szCs w:val="22"/>
+        </w:rPr>
+        <w:t xml:space="preserve">PaaS is a complete development and deployment environment in the cloud, with resources that </w:t>
+      </w:r>
+      <w:r>
+        <w:rPr>
+          <w:rFonts w:ascii="Segoe UI Light" w:hAnsi="Segoe UI Light" w:cs="Segoe UI Light"/>
+          <w:color w:val="auto"/>
+          <w:sz w:val="22"/>
+          <w:szCs w:val="22"/>
+        </w:rPr>
+        <w:t>build</w:t>
       </w:r>
       <w:r>
         <w:rPr>
@@ -3127,52 +3219,500 @@
           <w:sz w:val="22"/>
           <w:szCs w:val="22"/>
         </w:rPr>
-        <w:t xml:space="preserve">to let users interact with </w:t>
-      </w:r>
-      <w:r>
-        <w:rPr>
-          <w:rFonts w:ascii="Segoe UI Light" w:hAnsi="Segoe UI Light" w:cs="Segoe UI Light"/>
-          <w:color w:val="auto"/>
-          <w:sz w:val="22"/>
-          <w:szCs w:val="22"/>
-        </w:rPr>
-        <w:t>the</w:t>
-      </w:r>
-      <w:r>
-        <w:rPr>
-          <w:rFonts w:ascii="Segoe UI Light" w:hAnsi="Segoe UI Light" w:cs="Segoe UI Light"/>
-          <w:color w:val="auto"/>
-          <w:sz w:val="22"/>
-          <w:szCs w:val="22"/>
-        </w:rPr>
-        <w:t xml:space="preserve"> app through speech and receive proactive notifications. Build and connect intelligent bots that naturally interact with </w:t>
-      </w:r>
-      <w:r>
-        <w:rPr>
-          <w:rFonts w:ascii="Segoe UI Light" w:hAnsi="Segoe UI Light" w:cs="Segoe UI Light"/>
-          <w:color w:val="auto"/>
-          <w:sz w:val="22"/>
-          <w:szCs w:val="22"/>
-        </w:rPr>
-        <w:t>apps’</w:t>
-      </w:r>
-      <w:r>
-        <w:rPr>
-          <w:rFonts w:ascii="Segoe UI Light" w:hAnsi="Segoe UI Light" w:cs="Segoe UI Light"/>
-          <w:color w:val="auto"/>
-          <w:sz w:val="22"/>
-          <w:szCs w:val="22"/>
-        </w:rPr>
-        <w:t xml:space="preserve"> users wherever they are—from SMS to Skype and Office 365—by using the Bot Framework.</w:t>
+        <w:t>everything</w:t>
+      </w:r>
+      <w:r>
+        <w:rPr>
+          <w:rFonts w:ascii="Segoe UI Light" w:hAnsi="Segoe UI Light" w:cs="Segoe UI Light"/>
+          <w:color w:val="auto"/>
+          <w:sz w:val="22"/>
+          <w:szCs w:val="22"/>
+        </w:rPr>
+        <w:t xml:space="preserve"> from simple cloud-based apps to sophisticated, cloud-enabled enterprise applications. </w:t>
+      </w:r>
+      <w:r>
+        <w:rPr>
+          <w:rFonts w:ascii="Segoe UI Light" w:hAnsi="Segoe UI Light" w:cs="Segoe UI Light"/>
+          <w:color w:val="auto"/>
+          <w:sz w:val="22"/>
+          <w:szCs w:val="22"/>
+        </w:rPr>
+        <w:t>Developer</w:t>
+      </w:r>
+      <w:r>
+        <w:rPr>
+          <w:rFonts w:ascii="Segoe UI Light" w:hAnsi="Segoe UI Light" w:cs="Segoe UI Light"/>
+          <w:color w:val="auto"/>
+          <w:sz w:val="22"/>
+          <w:szCs w:val="22"/>
+        </w:rPr>
+        <w:t xml:space="preserve"> purchase the resources from a cloud service provider on a pay-as-you-go basis and access them over a secure Internet connection.</w:t>
+      </w:r>
+    </w:p>
+    <w:p>
+      <w:pPr>
+        <w:pStyle w:val="DisclaimerTextMS"/>
+        <w:rPr>
+          <w:rFonts w:ascii="Segoe UI Light" w:hAnsi="Segoe UI Light" w:cs="Segoe UI Light"/>
+          <w:color w:val="auto"/>
+          <w:sz w:val="22"/>
+          <w:szCs w:val="22"/>
+        </w:rPr>
+      </w:pPr>
+      <w:r>
+        <w:rPr>
+          <w:rFonts w:ascii="Segoe UI Light" w:hAnsi="Segoe UI Light" w:cs="Segoe UI Light"/>
+          <w:color w:val="auto"/>
+          <w:sz w:val="22"/>
+          <w:szCs w:val="22"/>
+        </w:rPr>
+        <w:t>Like IaaS, PaaS includes infrastructure—servers, storage, and networking—but also middleware, development tools, business intelligence (BI) services, database management systems, and more. PaaS is designed to support the complete web application lifecycle: building, testing, deploying, managing, and updating.</w:t>
+      </w:r>
+    </w:p>
+    <w:p>
+      <w:pPr>
+        <w:pStyle w:val="DisclaimerTextMS"/>
+        <w:rPr>
+          <w:rFonts w:ascii="Segoe UI Light" w:hAnsi="Segoe UI Light" w:cs="Segoe UI Light"/>
+          <w:color w:val="auto"/>
+          <w:sz w:val="22"/>
+          <w:szCs w:val="22"/>
+        </w:rPr>
+      </w:pPr>
+      <w:r>
+        <w:rPr>
+          <w:rFonts w:ascii="Segoe UI Light" w:hAnsi="Segoe UI Light" w:cs="Segoe UI Light"/>
+          <w:color w:val="auto"/>
+          <w:sz w:val="22"/>
+          <w:szCs w:val="22"/>
+        </w:rPr>
+        <w:t xml:space="preserve">PaaS allows </w:t>
+      </w:r>
+      <w:r>
+        <w:rPr>
+          <w:rFonts w:ascii="Segoe UI Light" w:hAnsi="Segoe UI Light" w:cs="Segoe UI Light"/>
+          <w:color w:val="auto"/>
+          <w:sz w:val="22"/>
+          <w:szCs w:val="22"/>
+        </w:rPr>
+        <w:t>developers</w:t>
+      </w:r>
+      <w:r>
+        <w:rPr>
+          <w:rFonts w:ascii="Segoe UI Light" w:hAnsi="Segoe UI Light" w:cs="Segoe UI Light"/>
+          <w:color w:val="auto"/>
+          <w:sz w:val="22"/>
+          <w:szCs w:val="22"/>
+        </w:rPr>
+        <w:t xml:space="preserve"> to avoid the expense and complexity of buying and managing software licenses, the underlying application infrastructure and middleware or the development tools and other resources. </w:t>
+      </w:r>
+      <w:r>
+        <w:rPr>
+          <w:rFonts w:ascii="Segoe UI Light" w:hAnsi="Segoe UI Light" w:cs="Segoe UI Light"/>
+          <w:color w:val="auto"/>
+          <w:sz w:val="22"/>
+          <w:szCs w:val="22"/>
+        </w:rPr>
+        <w:t>Developers</w:t>
+      </w:r>
+      <w:r>
+        <w:rPr>
+          <w:rFonts w:ascii="Segoe UI Light" w:hAnsi="Segoe UI Light" w:cs="Segoe UI Light"/>
+          <w:color w:val="auto"/>
+          <w:sz w:val="22"/>
+          <w:szCs w:val="22"/>
+        </w:rPr>
+        <w:t xml:space="preserve"> manage the applications and services, </w:t>
+      </w:r>
+      <w:r>
+        <w:rPr>
+          <w:rFonts w:ascii="Segoe UI Light" w:hAnsi="Segoe UI Light" w:cs="Segoe UI Light"/>
+          <w:color w:val="auto"/>
+          <w:sz w:val="22"/>
+          <w:szCs w:val="22"/>
+        </w:rPr>
+        <w:t>while</w:t>
+      </w:r>
+      <w:r>
+        <w:rPr>
+          <w:rFonts w:ascii="Segoe UI Light" w:hAnsi="Segoe UI Light" w:cs="Segoe UI Light"/>
+          <w:color w:val="auto"/>
+          <w:sz w:val="22"/>
+          <w:szCs w:val="22"/>
+        </w:rPr>
+        <w:t xml:space="preserve"> the cloud service provider typically manages everything else.</w:t>
+      </w:r>
+    </w:p>
+    <w:p>
+      <w:pPr>
+        <w:pStyle w:val="DisclaimerTextMS"/>
+        <w:rPr>
+          <w:rFonts w:ascii="Segoe UI Light" w:hAnsi="Segoe UI Light" w:cs="Segoe UI Light"/>
+          <w:color w:val="auto"/>
+          <w:sz w:val="22"/>
+          <w:szCs w:val="22"/>
+        </w:rPr>
+      </w:pPr>
+      <w:r>
+        <w:rPr>
+          <w:rFonts w:ascii="Segoe UI Light" w:hAnsi="Segoe UI Light" w:cs="Segoe UI Light"/>
+          <w:color w:val="auto"/>
+          <w:sz w:val="22"/>
+          <w:szCs w:val="22"/>
+        </w:rPr>
+        <w:t>With the capabilities that Azure PaaS services provides, we can solve a specific and commonly occurring architecture problems that may be encountered when build this intelligent application</w:t>
+      </w:r>
+      <w:r>
+        <w:rPr>
+          <w:rFonts w:ascii="Segoe UI Light" w:hAnsi="Segoe UI Light" w:cs="Segoe UI Light"/>
+          <w:color w:val="auto"/>
+          <w:sz w:val="22"/>
+          <w:szCs w:val="22"/>
+        </w:rPr>
+        <w:t>, such as Performance and Scalability, Availability, Security, Data management and Messaging.</w:t>
+      </w:r>
+    </w:p>
+    <w:p>
+      <w:pPr>
+        <w:pStyle w:val="DisclaimerTextMS"/>
+        <w:rPr>
+          <w:rFonts w:ascii="Segoe UI Light" w:hAnsi="Segoe UI Light" w:cs="Segoe UI Light"/>
+          <w:color w:val="0070C0"/>
+          <w:sz w:val="22"/>
+          <w:szCs w:val="22"/>
+        </w:rPr>
+      </w:pPr>
+      <w:r>
+        <w:rPr>
+          <w:rFonts w:ascii="Segoe UI Light" w:hAnsi="Segoe UI Light" w:cs="Segoe UI Light"/>
+          <w:color w:val="0070C0"/>
+          <w:sz w:val="22"/>
+          <w:szCs w:val="22"/>
+        </w:rPr>
+        <w:t>Performance and Scalability</w:t>
+      </w:r>
+    </w:p>
+    <w:p>
+      <w:pPr>
+        <w:pStyle w:val="DisclaimerTextMS"/>
+        <w:rPr>
+          <w:rFonts w:ascii="Segoe UI Light" w:hAnsi="Segoe UI Light" w:cs="Segoe UI Light"/>
+          <w:color w:val="auto"/>
+          <w:sz w:val="22"/>
+          <w:szCs w:val="22"/>
+        </w:rPr>
+      </w:pPr>
+      <w:r>
+        <w:rPr>
+          <w:rFonts w:ascii="Segoe UI Light" w:hAnsi="Segoe UI Light" w:cs="Segoe UI Light"/>
+          <w:color w:val="auto"/>
+          <w:sz w:val="22"/>
+          <w:szCs w:val="22"/>
+        </w:rPr>
+        <w:t>Performance is an indication of the responsiveness of a system, while scalability is ability of a system either to handle increases in load without impact on performance or for the available resources to be readily increased. Application should be able to scale out within limits to meet peaks in demand, and scale in when demand decreases.</w:t>
+      </w:r>
+      <w:r>
+        <w:rPr>
+          <w:rFonts w:ascii="Segoe UI Light" w:hAnsi="Segoe UI Light" w:cs="Segoe UI Light"/>
+          <w:color w:val="auto"/>
+          <w:sz w:val="22"/>
+          <w:szCs w:val="22"/>
+        </w:rPr>
+        <w:t xml:space="preserve"> </w:t>
+      </w:r>
+    </w:p>
+    <w:p>
+      <w:pPr>
+        <w:pStyle w:val="DisclaimerTextMS"/>
+        <w:rPr>
+          <w:rFonts w:ascii="Segoe UI Light" w:hAnsi="Segoe UI Light" w:cs="Segoe UI Light"/>
+          <w:color w:val="0070C0"/>
+          <w:sz w:val="22"/>
+          <w:szCs w:val="22"/>
+        </w:rPr>
+      </w:pPr>
+      <w:r>
+        <w:rPr>
+          <w:rFonts w:ascii="Segoe UI Light" w:hAnsi="Segoe UI Light" w:cs="Segoe UI Light"/>
+          <w:color w:val="0070C0"/>
+          <w:sz w:val="22"/>
+          <w:szCs w:val="22"/>
+        </w:rPr>
+        <w:t>Availability</w:t>
+      </w:r>
+    </w:p>
+    <w:p>
+      <w:pPr>
+        <w:pStyle w:val="DisclaimerTextMS"/>
+        <w:rPr>
+          <w:rFonts w:ascii="Segoe UI Light" w:hAnsi="Segoe UI Light" w:cs="Segoe UI Light"/>
+          <w:color w:val="auto"/>
+          <w:sz w:val="22"/>
+          <w:szCs w:val="22"/>
+        </w:rPr>
+      </w:pPr>
+      <w:r>
+        <w:rPr>
+          <w:rFonts w:ascii="Segoe UI Light" w:hAnsi="Segoe UI Light" w:cs="Segoe UI Light"/>
+          <w:color w:val="auto"/>
+          <w:sz w:val="22"/>
+          <w:szCs w:val="22"/>
+        </w:rPr>
+        <w:t>Availability defines the proportion of time that the system is functional and working. It is usually measured as a percentage of uptime. Azure services provide users with a service level agreement, and allow the application to be designed and implemented in a way that maximizes availability.</w:t>
+      </w:r>
+    </w:p>
+    <w:p>
+      <w:pPr>
+        <w:pStyle w:val="DisclaimerTextMS"/>
+        <w:rPr>
+          <w:rFonts w:ascii="Segoe UI Light" w:hAnsi="Segoe UI Light" w:cs="Segoe UI Light"/>
+          <w:color w:val="0070C0"/>
+          <w:sz w:val="22"/>
+          <w:szCs w:val="22"/>
+        </w:rPr>
+      </w:pPr>
+      <w:r>
+        <w:rPr>
+          <w:rFonts w:ascii="Segoe UI Light" w:hAnsi="Segoe UI Light" w:cs="Segoe UI Light"/>
+          <w:color w:val="0070C0"/>
+          <w:sz w:val="22"/>
+          <w:szCs w:val="22"/>
+        </w:rPr>
+        <w:t>Security</w:t>
+      </w:r>
+    </w:p>
+    <w:p>
+      <w:pPr>
+        <w:pStyle w:val="DisclaimerTextMS"/>
+        <w:rPr>
+          <w:rFonts w:ascii="Segoe UI Light" w:hAnsi="Segoe UI Light" w:cs="Segoe UI Light"/>
+          <w:color w:val="auto"/>
+          <w:sz w:val="22"/>
+          <w:szCs w:val="22"/>
+        </w:rPr>
+      </w:pPr>
+      <w:r>
+        <w:rPr>
+          <w:rFonts w:ascii="Segoe UI Light" w:hAnsi="Segoe UI Light" w:cs="Segoe UI Light"/>
+          <w:color w:val="auto"/>
+          <w:sz w:val="22"/>
+          <w:szCs w:val="22"/>
+        </w:rPr>
+        <w:t xml:space="preserve">Security is the capability of a system to prevent malicious or accidental actions outside of the designed usage, and to prevent disclosure or loss of information. Azure PaaS services provide many options the enable the application can be designed and deployed in a way </w:t>
+      </w:r>
+      <w:r>
+        <w:rPr>
+          <w:rFonts w:ascii="Segoe UI Light" w:hAnsi="Segoe UI Light" w:cs="Segoe UI Light"/>
+          <w:color w:val="auto"/>
+          <w:sz w:val="22"/>
+          <w:szCs w:val="22"/>
+        </w:rPr>
+        <w:lastRenderedPageBreak/>
+        <w:t>that protects them from malicious attacks, restricts access to only approved users, and protects sensitive data.</w:t>
+      </w:r>
+    </w:p>
+    <w:p>
+      <w:pPr>
+        <w:pStyle w:val="DisclaimerTextMS"/>
+        <w:rPr>
+          <w:rFonts w:ascii="Segoe UI Light" w:hAnsi="Segoe UI Light" w:cs="Segoe UI Light"/>
+          <w:color w:val="0070C0"/>
+          <w:sz w:val="22"/>
+          <w:szCs w:val="22"/>
+        </w:rPr>
+      </w:pPr>
+      <w:r>
+        <w:rPr>
+          <w:rFonts w:ascii="Segoe UI Light" w:hAnsi="Segoe UI Light" w:cs="Segoe UI Light"/>
+          <w:color w:val="0070C0"/>
+          <w:sz w:val="22"/>
+          <w:szCs w:val="22"/>
+        </w:rPr>
+        <w:t xml:space="preserve">Data management </w:t>
+      </w:r>
+    </w:p>
+    <w:p>
+      <w:pPr>
+        <w:pStyle w:val="DisclaimerTextMS"/>
+        <w:rPr>
+          <w:rFonts w:ascii="Segoe UI Light" w:hAnsi="Segoe UI Light" w:cs="Segoe UI Light"/>
+          <w:color w:val="auto"/>
+          <w:sz w:val="22"/>
+          <w:szCs w:val="22"/>
+        </w:rPr>
+      </w:pPr>
+      <w:r>
+        <w:rPr>
+          <w:rFonts w:ascii="Segoe UI Light" w:hAnsi="Segoe UI Light" w:cs="Segoe UI Light"/>
+          <w:color w:val="auto"/>
+          <w:sz w:val="22"/>
+          <w:szCs w:val="22"/>
+        </w:rPr>
+        <w:t xml:space="preserve">Data management is the key element of cloud applications, </w:t>
+      </w:r>
+      <w:r>
+        <w:rPr>
+          <w:rFonts w:ascii="Segoe UI Light" w:hAnsi="Segoe UI Light" w:cs="Segoe UI Light"/>
+          <w:color w:val="auto"/>
+          <w:sz w:val="22"/>
+          <w:szCs w:val="22"/>
+        </w:rPr>
+        <w:t>Data is typically hosted in different locations and across multiple servers for reasons such as performance, scalability or availability, and this can present a range of challenges</w:t>
+      </w:r>
+      <w:r>
+        <w:rPr>
+          <w:rFonts w:ascii="Segoe UI Light" w:hAnsi="Segoe UI Light" w:cs="Segoe UI Light"/>
+          <w:color w:val="auto"/>
+          <w:sz w:val="22"/>
+          <w:szCs w:val="22"/>
+        </w:rPr>
+        <w:t xml:space="preserve">. Azure data services help us to management the data </w:t>
+      </w:r>
+      <w:r>
+        <w:rPr>
+          <w:rFonts w:ascii="Segoe UI Light" w:hAnsi="Segoe UI Light" w:cs="Segoe UI Light"/>
+          <w:color w:val="auto"/>
+          <w:sz w:val="22"/>
+          <w:szCs w:val="22"/>
+        </w:rPr>
+        <w:t>more easily</w:t>
+      </w:r>
+      <w:r>
+        <w:rPr>
+          <w:rFonts w:ascii="Segoe UI Light" w:hAnsi="Segoe UI Light" w:cs="Segoe UI Light"/>
+          <w:color w:val="auto"/>
+          <w:sz w:val="22"/>
+          <w:szCs w:val="22"/>
+        </w:rPr>
+        <w:t xml:space="preserve"> and more secure</w:t>
+      </w:r>
+      <w:r>
+        <w:rPr>
+          <w:rFonts w:ascii="Segoe UI Light" w:hAnsi="Segoe UI Light" w:cs="Segoe UI Light"/>
+          <w:color w:val="auto"/>
+          <w:sz w:val="22"/>
+          <w:szCs w:val="22"/>
+        </w:rPr>
+        <w:t>ly</w:t>
+      </w:r>
+      <w:r>
+        <w:rPr>
+          <w:rFonts w:ascii="Segoe UI Light" w:hAnsi="Segoe UI Light" w:cs="Segoe UI Light"/>
+          <w:color w:val="auto"/>
+          <w:sz w:val="22"/>
+          <w:szCs w:val="22"/>
+        </w:rPr>
+        <w:t>.</w:t>
+      </w:r>
+    </w:p>
+    <w:p>
+      <w:pPr>
+        <w:pStyle w:val="DisclaimerTextMS"/>
+        <w:rPr>
+          <w:rFonts w:ascii="Segoe UI Light" w:hAnsi="Segoe UI Light" w:cs="Segoe UI Light"/>
+          <w:color w:val="0070C0"/>
+          <w:sz w:val="22"/>
+          <w:szCs w:val="22"/>
+        </w:rPr>
+      </w:pPr>
+      <w:r>
+        <w:rPr>
+          <w:rFonts w:ascii="Segoe UI Light" w:hAnsi="Segoe UI Light" w:cs="Segoe UI Light"/>
+          <w:color w:val="0070C0"/>
+          <w:sz w:val="22"/>
+          <w:szCs w:val="22"/>
+        </w:rPr>
+        <w:t>Messaging</w:t>
+      </w:r>
+    </w:p>
+    <w:p>
+      <w:pPr>
+        <w:pStyle w:val="DisclaimerTextMS"/>
+        <w:rPr>
+          <w:rFonts w:ascii="Segoe UI Light" w:hAnsi="Segoe UI Light" w:cs="Segoe UI Light"/>
+          <w:color w:val="auto"/>
+          <w:sz w:val="22"/>
+          <w:szCs w:val="22"/>
+        </w:rPr>
+      </w:pPr>
+      <w:r>
+        <w:rPr>
+          <w:rFonts w:ascii="Segoe UI Light" w:hAnsi="Segoe UI Light" w:cs="Segoe UI Light"/>
+          <w:color w:val="auto"/>
+          <w:sz w:val="22"/>
+          <w:szCs w:val="22"/>
+        </w:rPr>
+        <w:t>The distributed nature of cloud applications requires a messaging infrastructure that connects the components and services, ideally in a loosely coupled manner in order to maximize scalability. Asynchronous messaging is widely used, and provides many benefits, but also brings challenges such as the ordering of messages, poison message management, idempotency, and more.</w:t>
+      </w:r>
+    </w:p>
+    <w:p>
+      <w:pPr>
+        <w:pStyle w:val="DisclaimerTextMS"/>
+      </w:pPr>
+      <w:r>
+        <w:rPr>
+          <w:rFonts w:ascii="Segoe UI Light" w:hAnsi="Segoe UI Light" w:cs="Segoe UI Light"/>
+          <w:color w:val="0070C0"/>
+          <w:sz w:val="22"/>
+          <w:szCs w:val="22"/>
+        </w:rPr>
+        <w:t>RESTful Interfaces</w:t>
+      </w:r>
+    </w:p>
+    <w:p>
+      <w:pPr>
+        <w:pStyle w:val="DisclaimerTextMS"/>
+        <w:rPr>
+          <w:rFonts w:ascii="Segoe UI Light" w:hAnsi="Segoe UI Light" w:cs="Segoe UI Light"/>
+          <w:color w:val="auto"/>
+          <w:sz w:val="22"/>
+          <w:szCs w:val="22"/>
+        </w:rPr>
+      </w:pPr>
+      <w:r>
+        <w:rPr>
+          <w:rFonts w:ascii="Segoe UI Light" w:hAnsi="Segoe UI Light" w:cs="Segoe UI Light" w:hint="eastAsia"/>
+          <w:color w:val="auto"/>
+          <w:sz w:val="22"/>
+          <w:szCs w:val="22"/>
+        </w:rPr>
+        <w:t>REST is an architectural style of API consisting of a coordinated set of components, connectors and data elements within a distributed system, where the focus is on component roles and a specific set of interactions between data element s rather than implementation details.</w:t>
+      </w:r>
+      <w:r>
+        <w:rPr>
+          <w:rFonts w:ascii="Segoe UI Light" w:hAnsi="Segoe UI Light" w:cs="Segoe UI Light"/>
+          <w:color w:val="auto"/>
+          <w:sz w:val="22"/>
+          <w:szCs w:val="22"/>
+        </w:rPr>
+        <w:t xml:space="preserve"> Microsoft Azure PaaS is characterized by the REST interfaces for a fine grained interaction with the deployment artifacts. All the resources in azure has a REST interfaces that developers can use in the cloud application development to manage the azure resources. Besides, the architecture in this intelligent application is service oriented, the communication between different components are through the well-defined REST interfaces or though the distributed messaging services that azure provides.</w:t>
       </w:r>
     </w:p>
     <w:p>
       <w:pPr>
         <w:pStyle w:val="Heading1"/>
       </w:pPr>
-      <w:bookmarkStart w:id="9" w:name="_Toc459729269"/>
-      <w:r>
-        <w:t>Solution Architecture</w:t>
+      <w:bookmarkStart w:id="9" w:name="_Toc459729270"/>
+      <w:r>
+        <w:rPr>
+          <w:rFonts w:hint="eastAsia"/>
+        </w:rPr>
+        <w:t>Data</w:t>
+      </w:r>
+      <w:r>
+        <w:t xml:space="preserve"> </w:t>
+      </w:r>
+      <w:r>
+        <w:t>integration</w:t>
+      </w:r>
+      <w:r>
+        <w:t xml:space="preserve"> and </w:t>
+      </w:r>
+      <w:r>
+        <w:t xml:space="preserve">Information </w:t>
+      </w:r>
+      <w:r>
+        <w:t>Management</w:t>
       </w:r>
       <w:bookmarkEnd w:id="9"/>
     </w:p>
@@ -3193,659 +3733,81 @@
           <w:sz w:val="22"/>
           <w:szCs w:val="22"/>
         </w:rPr>
-        <w:t xml:space="preserve">The solution architecture descripted in this document is purely base on the </w:t>
-      </w:r>
-      <w:r>
-        <w:rPr>
-          <w:rFonts w:ascii="Segoe UI Light" w:hAnsi="Segoe UI Light" w:cs="Segoe UI Light"/>
-          <w:color w:val="auto"/>
-          <w:sz w:val="22"/>
-          <w:szCs w:val="22"/>
-        </w:rPr>
-        <w:t xml:space="preserve">Azure </w:t>
-      </w:r>
-      <w:r>
-        <w:rPr>
-          <w:rFonts w:ascii="Segoe UI Light" w:hAnsi="Segoe UI Light" w:cs="Segoe UI Light"/>
-          <w:color w:val="auto"/>
-          <w:sz w:val="22"/>
-          <w:szCs w:val="22"/>
-        </w:rPr>
-        <w:t>PaaS</w:t>
-      </w:r>
-      <w:r>
-        <w:rPr>
-          <w:rFonts w:ascii="Segoe UI Light" w:hAnsi="Segoe UI Light" w:cs="Segoe UI Light"/>
-          <w:color w:val="auto"/>
-          <w:sz w:val="22"/>
-          <w:szCs w:val="22"/>
-        </w:rPr>
-        <w:t xml:space="preserve"> services. </w:t>
-      </w:r>
-      <w:r>
-        <w:rPr>
-          <w:rFonts w:ascii="Segoe UI Light" w:hAnsi="Segoe UI Light" w:cs="Segoe UI Light"/>
-          <w:color w:val="auto"/>
-          <w:sz w:val="22"/>
-          <w:szCs w:val="22"/>
-        </w:rPr>
-        <w:t xml:space="preserve">PaaS is a complete development and deployment environment in the cloud, with </w:t>
-      </w:r>
-      <w:r>
-        <w:rPr>
-          <w:rFonts w:ascii="Segoe UI Light" w:hAnsi="Segoe UI Light" w:cs="Segoe UI Light"/>
-          <w:color w:val="auto"/>
-          <w:sz w:val="22"/>
-          <w:szCs w:val="22"/>
-        </w:rPr>
-        <w:lastRenderedPageBreak/>
-        <w:t xml:space="preserve">resources that </w:t>
-      </w:r>
-      <w:r>
-        <w:rPr>
-          <w:rFonts w:ascii="Segoe UI Light" w:hAnsi="Segoe UI Light" w:cs="Segoe UI Light"/>
-          <w:color w:val="auto"/>
-          <w:sz w:val="22"/>
-          <w:szCs w:val="22"/>
-        </w:rPr>
-        <w:t>build</w:t>
-      </w:r>
-      <w:r>
-        <w:rPr>
-          <w:rFonts w:ascii="Segoe UI Light" w:hAnsi="Segoe UI Light" w:cs="Segoe UI Light"/>
-          <w:color w:val="auto"/>
-          <w:sz w:val="22"/>
-          <w:szCs w:val="22"/>
-        </w:rPr>
-        <w:t xml:space="preserve"> </w:t>
-      </w:r>
-      <w:r>
-        <w:rPr>
-          <w:rFonts w:ascii="Segoe UI Light" w:hAnsi="Segoe UI Light" w:cs="Segoe UI Light"/>
-          <w:color w:val="auto"/>
-          <w:sz w:val="22"/>
-          <w:szCs w:val="22"/>
-        </w:rPr>
-        <w:t>everything</w:t>
-      </w:r>
-      <w:r>
-        <w:rPr>
-          <w:rFonts w:ascii="Segoe UI Light" w:hAnsi="Segoe UI Light" w:cs="Segoe UI Light"/>
-          <w:color w:val="auto"/>
-          <w:sz w:val="22"/>
-          <w:szCs w:val="22"/>
-        </w:rPr>
-        <w:t xml:space="preserve"> from simple cloud-based apps to sophisticated, cloud-enabled enterprise applications. </w:t>
-      </w:r>
-      <w:r>
-        <w:rPr>
-          <w:rFonts w:ascii="Segoe UI Light" w:hAnsi="Segoe UI Light" w:cs="Segoe UI Light"/>
-          <w:color w:val="auto"/>
-          <w:sz w:val="22"/>
-          <w:szCs w:val="22"/>
-        </w:rPr>
-        <w:t>Developer</w:t>
-      </w:r>
-      <w:r>
-        <w:rPr>
-          <w:rFonts w:ascii="Segoe UI Light" w:hAnsi="Segoe UI Light" w:cs="Segoe UI Light"/>
-          <w:color w:val="auto"/>
-          <w:sz w:val="22"/>
-          <w:szCs w:val="22"/>
-        </w:rPr>
-        <w:t xml:space="preserve"> purchase the resources from a cloud service provider on a pay-as-you-go basis and access them over a secure Internet connection.</w:t>
-      </w:r>
-    </w:p>
-    <w:p>
-      <w:pPr>
-        <w:pStyle w:val="DisclaimerTextMS"/>
-        <w:rPr>
-          <w:rFonts w:ascii="Segoe UI Light" w:hAnsi="Segoe UI Light" w:cs="Segoe UI Light"/>
-          <w:color w:val="auto"/>
-          <w:sz w:val="22"/>
-          <w:szCs w:val="22"/>
-        </w:rPr>
-      </w:pPr>
-      <w:r>
-        <w:rPr>
-          <w:rFonts w:ascii="Segoe UI Light" w:hAnsi="Segoe UI Light" w:cs="Segoe UI Light"/>
-          <w:color w:val="auto"/>
-          <w:sz w:val="22"/>
-          <w:szCs w:val="22"/>
-        </w:rPr>
-        <w:t>Like IaaS, PaaS includes infrastructure—servers, storage, and networking—but also middleware, development tools, business intelligence (BI) services, database management systems, and more. PaaS is designed to support the complete web application lifecycle: building, testing, deploying, managing, and updating.</w:t>
-      </w:r>
-    </w:p>
-    <w:p>
-      <w:pPr>
-        <w:pStyle w:val="DisclaimerTextMS"/>
-        <w:rPr>
-          <w:rFonts w:ascii="Segoe UI Light" w:hAnsi="Segoe UI Light" w:cs="Segoe UI Light"/>
-          <w:color w:val="auto"/>
-          <w:sz w:val="22"/>
-          <w:szCs w:val="22"/>
-        </w:rPr>
-      </w:pPr>
-      <w:r>
-        <w:rPr>
-          <w:rFonts w:ascii="Segoe UI Light" w:hAnsi="Segoe UI Light" w:cs="Segoe UI Light"/>
-          <w:color w:val="auto"/>
-          <w:sz w:val="22"/>
-          <w:szCs w:val="22"/>
-        </w:rPr>
-        <w:t xml:space="preserve">PaaS allows </w:t>
-      </w:r>
-      <w:r>
-        <w:rPr>
-          <w:rFonts w:ascii="Segoe UI Light" w:hAnsi="Segoe UI Light" w:cs="Segoe UI Light"/>
-          <w:color w:val="auto"/>
-          <w:sz w:val="22"/>
-          <w:szCs w:val="22"/>
-        </w:rPr>
-        <w:t>developers</w:t>
-      </w:r>
-      <w:r>
-        <w:rPr>
-          <w:rFonts w:ascii="Segoe UI Light" w:hAnsi="Segoe UI Light" w:cs="Segoe UI Light"/>
-          <w:color w:val="auto"/>
-          <w:sz w:val="22"/>
-          <w:szCs w:val="22"/>
-        </w:rPr>
-        <w:t xml:space="preserve"> to avoid the expense and complexity of buying and managing software licenses, the underlying application infrastructure and middleware or the development tools and other resources. </w:t>
-      </w:r>
-      <w:r>
-        <w:rPr>
-          <w:rFonts w:ascii="Segoe UI Light" w:hAnsi="Segoe UI Light" w:cs="Segoe UI Light"/>
-          <w:color w:val="auto"/>
-          <w:sz w:val="22"/>
-          <w:szCs w:val="22"/>
-        </w:rPr>
-        <w:t>Developers</w:t>
-      </w:r>
-      <w:r>
-        <w:rPr>
-          <w:rFonts w:ascii="Segoe UI Light" w:hAnsi="Segoe UI Light" w:cs="Segoe UI Light"/>
-          <w:color w:val="auto"/>
-          <w:sz w:val="22"/>
-          <w:szCs w:val="22"/>
-        </w:rPr>
-        <w:t xml:space="preserve"> manage the applications and services, </w:t>
-      </w:r>
-      <w:r>
-        <w:rPr>
-          <w:rFonts w:ascii="Segoe UI Light" w:hAnsi="Segoe UI Light" w:cs="Segoe UI Light"/>
-          <w:color w:val="auto"/>
-          <w:sz w:val="22"/>
-          <w:szCs w:val="22"/>
-        </w:rPr>
-        <w:t>while</w:t>
-      </w:r>
-      <w:r>
-        <w:rPr>
-          <w:rFonts w:ascii="Segoe UI Light" w:hAnsi="Segoe UI Light" w:cs="Segoe UI Light"/>
-          <w:color w:val="auto"/>
-          <w:sz w:val="22"/>
-          <w:szCs w:val="22"/>
-        </w:rPr>
-        <w:t xml:space="preserve"> the cloud service provider typically manages everything else.</w:t>
-      </w:r>
-    </w:p>
-    <w:p>
-      <w:pPr>
-        <w:pStyle w:val="DisclaimerTextMS"/>
-        <w:rPr>
-          <w:rFonts w:ascii="Segoe UI Light" w:hAnsi="Segoe UI Light" w:cs="Segoe UI Light"/>
-          <w:color w:val="auto"/>
-          <w:sz w:val="22"/>
-          <w:szCs w:val="22"/>
-        </w:rPr>
-      </w:pPr>
-      <w:r>
-        <w:rPr>
-          <w:rFonts w:ascii="Segoe UI Light" w:hAnsi="Segoe UI Light" w:cs="Segoe UI Light"/>
-          <w:color w:val="auto"/>
-          <w:sz w:val="22"/>
-          <w:szCs w:val="22"/>
-        </w:rPr>
-        <w:t>With the capabilities that Azure PaaS services provides, we can solve a specific and commonly occurring architecture problems that may be encountered when build this intelligent application</w:t>
-      </w:r>
-      <w:r>
-        <w:rPr>
-          <w:rFonts w:ascii="Segoe UI Light" w:hAnsi="Segoe UI Light" w:cs="Segoe UI Light"/>
-          <w:color w:val="auto"/>
-          <w:sz w:val="22"/>
-          <w:szCs w:val="22"/>
-        </w:rPr>
-        <w:t>, such as Performance and Scalability, Availability, Security, Data management and Messaging.</w:t>
-      </w:r>
-    </w:p>
-    <w:p>
-      <w:pPr>
-        <w:pStyle w:val="DisclaimerTextMS"/>
-        <w:rPr>
-          <w:rFonts w:ascii="Segoe UI Light" w:hAnsi="Segoe UI Light" w:cs="Segoe UI Light"/>
-          <w:color w:val="0070C0"/>
-          <w:sz w:val="22"/>
-          <w:szCs w:val="22"/>
-        </w:rPr>
-      </w:pPr>
-      <w:r>
-        <w:rPr>
-          <w:rFonts w:ascii="Segoe UI Light" w:hAnsi="Segoe UI Light" w:cs="Segoe UI Light"/>
-          <w:color w:val="0070C0"/>
-          <w:sz w:val="22"/>
-          <w:szCs w:val="22"/>
-        </w:rPr>
-        <w:t>Performance and Scalability</w:t>
-      </w:r>
-    </w:p>
-    <w:p>
-      <w:pPr>
-        <w:pStyle w:val="DisclaimerTextMS"/>
-        <w:rPr>
-          <w:rFonts w:ascii="Segoe UI Light" w:hAnsi="Segoe UI Light" w:cs="Segoe UI Light"/>
-          <w:color w:val="auto"/>
-          <w:sz w:val="22"/>
-          <w:szCs w:val="22"/>
-        </w:rPr>
-      </w:pPr>
-      <w:r>
-        <w:rPr>
-          <w:rFonts w:ascii="Segoe UI Light" w:hAnsi="Segoe UI Light" w:cs="Segoe UI Light"/>
-          <w:color w:val="auto"/>
-          <w:sz w:val="22"/>
-          <w:szCs w:val="22"/>
-        </w:rPr>
-        <w:t>Performance is an indication of the responsiveness of a system, while scalability is ability of a system either to handle increases in load without impact on performance or for the available resources to be readily increased. Application should be able to scale out within limits to meet peaks in demand, and scale in when demand decreases.</w:t>
-      </w:r>
-      <w:r>
-        <w:rPr>
-          <w:rFonts w:ascii="Segoe UI Light" w:hAnsi="Segoe UI Light" w:cs="Segoe UI Light"/>
-          <w:color w:val="auto"/>
-          <w:sz w:val="22"/>
-          <w:szCs w:val="22"/>
-        </w:rPr>
-        <w:t xml:space="preserve"> </w:t>
-      </w:r>
-    </w:p>
-    <w:p>
-      <w:pPr>
-        <w:pStyle w:val="DisclaimerTextMS"/>
-        <w:rPr>
-          <w:rFonts w:ascii="Segoe UI Light" w:hAnsi="Segoe UI Light" w:cs="Segoe UI Light"/>
-          <w:color w:val="0070C0"/>
-          <w:sz w:val="22"/>
-          <w:szCs w:val="22"/>
-        </w:rPr>
-      </w:pPr>
-      <w:r>
-        <w:rPr>
-          <w:rFonts w:ascii="Segoe UI Light" w:hAnsi="Segoe UI Light" w:cs="Segoe UI Light"/>
-          <w:color w:val="0070C0"/>
-          <w:sz w:val="22"/>
-          <w:szCs w:val="22"/>
-        </w:rPr>
-        <w:t>Availability</w:t>
-      </w:r>
-    </w:p>
-    <w:p>
-      <w:pPr>
-        <w:pStyle w:val="DisclaimerTextMS"/>
-        <w:rPr>
-          <w:rFonts w:ascii="Segoe UI Light" w:hAnsi="Segoe UI Light" w:cs="Segoe UI Light"/>
-          <w:color w:val="auto"/>
-          <w:sz w:val="22"/>
-          <w:szCs w:val="22"/>
-        </w:rPr>
-      </w:pPr>
-      <w:r>
-        <w:rPr>
-          <w:rFonts w:ascii="Segoe UI Light" w:hAnsi="Segoe UI Light" w:cs="Segoe UI Light"/>
-          <w:color w:val="auto"/>
-          <w:sz w:val="22"/>
-          <w:szCs w:val="22"/>
-        </w:rPr>
-        <w:t>Availability defines the proportion of time that the system is functional and working. It is usually measured as a percentage of uptime. Azure services provide users with a service level agreement, and allow the application to be designed and implemented in a way that maximizes availability.</w:t>
-      </w:r>
-    </w:p>
-    <w:p>
-      <w:pPr>
-        <w:pStyle w:val="DisclaimerTextMS"/>
-        <w:rPr>
-          <w:rFonts w:ascii="Segoe UI Light" w:hAnsi="Segoe UI Light" w:cs="Segoe UI Light"/>
-          <w:color w:val="0070C0"/>
-          <w:sz w:val="22"/>
-          <w:szCs w:val="22"/>
-        </w:rPr>
-      </w:pPr>
-      <w:r>
-        <w:rPr>
-          <w:rFonts w:ascii="Segoe UI Light" w:hAnsi="Segoe UI Light" w:cs="Segoe UI Light"/>
-          <w:color w:val="0070C0"/>
-          <w:sz w:val="22"/>
-          <w:szCs w:val="22"/>
-        </w:rPr>
-        <w:t>Security</w:t>
-      </w:r>
-    </w:p>
-    <w:p>
-      <w:pPr>
-        <w:pStyle w:val="DisclaimerTextMS"/>
-        <w:rPr>
-          <w:rFonts w:ascii="Segoe UI Light" w:hAnsi="Segoe UI Light" w:cs="Segoe UI Light"/>
-          <w:color w:val="auto"/>
-          <w:sz w:val="22"/>
-          <w:szCs w:val="22"/>
-        </w:rPr>
-      </w:pPr>
-      <w:r>
-        <w:rPr>
-          <w:rFonts w:ascii="Segoe UI Light" w:hAnsi="Segoe UI Light" w:cs="Segoe UI Light"/>
-          <w:color w:val="auto"/>
-          <w:sz w:val="22"/>
-          <w:szCs w:val="22"/>
-        </w:rPr>
-        <w:t>Security is the capability of a system to prevent malicious or accidental actions outside of the designed usage, and to prevent disclosure or loss of information. Azure PaaS services provide many options the enable the application can be designed and deployed in a way that protects them from malicious attacks, restricts access to only approved users, and protects sensitive data.</w:t>
-      </w:r>
-    </w:p>
-    <w:p>
-      <w:pPr>
-        <w:pStyle w:val="DisclaimerTextMS"/>
-        <w:rPr>
-          <w:rFonts w:ascii="Segoe UI Light" w:hAnsi="Segoe UI Light" w:cs="Segoe UI Light"/>
-          <w:color w:val="0070C0"/>
-          <w:sz w:val="22"/>
-          <w:szCs w:val="22"/>
-        </w:rPr>
-      </w:pPr>
-      <w:r>
-        <w:rPr>
-          <w:rFonts w:ascii="Segoe UI Light" w:hAnsi="Segoe UI Light" w:cs="Segoe UI Light"/>
-          <w:color w:val="0070C0"/>
-          <w:sz w:val="22"/>
-          <w:szCs w:val="22"/>
-        </w:rPr>
-        <w:t xml:space="preserve">Data management </w:t>
-      </w:r>
-    </w:p>
-    <w:p>
-      <w:pPr>
-        <w:pStyle w:val="DisclaimerTextMS"/>
-        <w:rPr>
-          <w:rFonts w:ascii="Segoe UI Light" w:hAnsi="Segoe UI Light" w:cs="Segoe UI Light"/>
-          <w:color w:val="auto"/>
-          <w:sz w:val="22"/>
-          <w:szCs w:val="22"/>
-        </w:rPr>
-      </w:pPr>
-      <w:r>
-        <w:rPr>
-          <w:rFonts w:ascii="Segoe UI Light" w:hAnsi="Segoe UI Light" w:cs="Segoe UI Light"/>
-          <w:color w:val="auto"/>
-          <w:sz w:val="22"/>
-          <w:szCs w:val="22"/>
-        </w:rPr>
-        <w:t xml:space="preserve">Data management is the key element of cloud applications, </w:t>
-      </w:r>
-      <w:r>
-        <w:rPr>
-          <w:rFonts w:ascii="Segoe UI Light" w:hAnsi="Segoe UI Light" w:cs="Segoe UI Light"/>
-          <w:color w:val="auto"/>
-          <w:sz w:val="22"/>
-          <w:szCs w:val="22"/>
-        </w:rPr>
-        <w:t>Data is typically hosted in different locations and across multiple servers for reasons such as performance, scalability or availability, and this can present a range of challenges</w:t>
-      </w:r>
-      <w:r>
-        <w:rPr>
-          <w:rFonts w:ascii="Segoe UI Light" w:hAnsi="Segoe UI Light" w:cs="Segoe UI Light"/>
-          <w:color w:val="auto"/>
-          <w:sz w:val="22"/>
-          <w:szCs w:val="22"/>
-        </w:rPr>
-        <w:t xml:space="preserve">. Azure data services help us to management the data </w:t>
-      </w:r>
-      <w:r>
-        <w:rPr>
-          <w:rFonts w:ascii="Segoe UI Light" w:hAnsi="Segoe UI Light" w:cs="Segoe UI Light"/>
-          <w:color w:val="auto"/>
-          <w:sz w:val="22"/>
-          <w:szCs w:val="22"/>
-        </w:rPr>
-        <w:t>more easily</w:t>
-      </w:r>
-      <w:r>
-        <w:rPr>
-          <w:rFonts w:ascii="Segoe UI Light" w:hAnsi="Segoe UI Light" w:cs="Segoe UI Light"/>
-          <w:color w:val="auto"/>
-          <w:sz w:val="22"/>
-          <w:szCs w:val="22"/>
-        </w:rPr>
-        <w:t xml:space="preserve"> and more secure</w:t>
-      </w:r>
-      <w:r>
-        <w:rPr>
-          <w:rFonts w:ascii="Segoe UI Light" w:hAnsi="Segoe UI Light" w:cs="Segoe UI Light"/>
-          <w:color w:val="auto"/>
-          <w:sz w:val="22"/>
-          <w:szCs w:val="22"/>
-        </w:rPr>
-        <w:t>ly</w:t>
-      </w:r>
-      <w:r>
-        <w:rPr>
-          <w:rFonts w:ascii="Segoe UI Light" w:hAnsi="Segoe UI Light" w:cs="Segoe UI Light"/>
-          <w:color w:val="auto"/>
-          <w:sz w:val="22"/>
-          <w:szCs w:val="22"/>
-        </w:rPr>
-        <w:t>.</w:t>
-      </w:r>
-    </w:p>
-    <w:p>
-      <w:pPr>
-        <w:pStyle w:val="DisclaimerTextMS"/>
-        <w:rPr>
-          <w:rFonts w:ascii="Segoe UI Light" w:hAnsi="Segoe UI Light" w:cs="Segoe UI Light"/>
-          <w:color w:val="0070C0"/>
-          <w:sz w:val="22"/>
-          <w:szCs w:val="22"/>
-        </w:rPr>
-      </w:pPr>
-      <w:r>
-        <w:rPr>
-          <w:rFonts w:ascii="Segoe UI Light" w:hAnsi="Segoe UI Light" w:cs="Segoe UI Light"/>
-          <w:color w:val="0070C0"/>
-          <w:sz w:val="22"/>
-          <w:szCs w:val="22"/>
-        </w:rPr>
-        <w:lastRenderedPageBreak/>
-        <w:t>Messaging</w:t>
-      </w:r>
-    </w:p>
-    <w:p>
-      <w:pPr>
-        <w:pStyle w:val="DisclaimerTextMS"/>
-        <w:rPr>
-          <w:rFonts w:ascii="Segoe UI Light" w:hAnsi="Segoe UI Light" w:cs="Segoe UI Light"/>
-          <w:color w:val="auto"/>
-          <w:sz w:val="22"/>
-          <w:szCs w:val="22"/>
-        </w:rPr>
-      </w:pPr>
-      <w:r>
-        <w:rPr>
-          <w:rFonts w:ascii="Segoe UI Light" w:hAnsi="Segoe UI Light" w:cs="Segoe UI Light"/>
-          <w:color w:val="auto"/>
-          <w:sz w:val="22"/>
-          <w:szCs w:val="22"/>
-        </w:rPr>
-        <w:t>The distributed nature of cloud applications requires a messaging infrastructure that connects the components and services, ideally in a loosely coupled manner in order to maximize scalability. Asynchronous messaging is widely used, and provides many benefits, but also brings challenges such as the ordering of messages, poison message management, idempotency, and more.</w:t>
-      </w:r>
-    </w:p>
-    <w:p>
-      <w:pPr>
-        <w:pStyle w:val="DisclaimerTextMS"/>
-      </w:pPr>
-      <w:r>
-        <w:rPr>
-          <w:rFonts w:ascii="Segoe UI Light" w:hAnsi="Segoe UI Light" w:cs="Segoe UI Light"/>
-          <w:color w:val="0070C0"/>
-          <w:sz w:val="22"/>
-          <w:szCs w:val="22"/>
-        </w:rPr>
-        <w:t>RESTful Interfaces</w:t>
-      </w:r>
-    </w:p>
-    <w:p>
-      <w:pPr>
-        <w:pStyle w:val="DisclaimerTextMS"/>
-        <w:rPr>
-          <w:rFonts w:ascii="Segoe UI Light" w:hAnsi="Segoe UI Light" w:cs="Segoe UI Light"/>
-          <w:color w:val="auto"/>
-          <w:sz w:val="22"/>
-          <w:szCs w:val="22"/>
-        </w:rPr>
-      </w:pPr>
-      <w:r>
-        <w:rPr>
-          <w:rFonts w:ascii="Segoe UI Light" w:hAnsi="Segoe UI Light" w:cs="Segoe UI Light" w:hint="eastAsia"/>
-          <w:color w:val="auto"/>
-          <w:sz w:val="22"/>
-          <w:szCs w:val="22"/>
-        </w:rPr>
-        <w:t>REST is an architectural style of API consisting of a coordinated set of components, connectors and data elements within a distributed system, where the focus is on component roles and a specific set of interactions between data element s rather than implementation details.</w:t>
-      </w:r>
-      <w:r>
-        <w:rPr>
-          <w:rFonts w:ascii="Segoe UI Light" w:hAnsi="Segoe UI Light" w:cs="Segoe UI Light"/>
-          <w:color w:val="auto"/>
-          <w:sz w:val="22"/>
-          <w:szCs w:val="22"/>
-        </w:rPr>
-        <w:t xml:space="preserve"> Microsoft Azure PaaS is characterized by the REST interfaces for a fine grained interaction with the deployment artifacts. All the resources in azure has a REST interfaces that developers can use in the cloud application development to manage the azure resources. Besides, the architecture in this intelligent application is service oriented, the communication between different components are through the well-defined REST interfaces or though the distributed messaging services that azure provides.</w:t>
-      </w:r>
-    </w:p>
-    <w:p>
-      <w:pPr>
-        <w:pStyle w:val="Heading1"/>
-      </w:pPr>
-      <w:bookmarkStart w:id="10" w:name="_Toc459729270"/>
-      <w:r>
-        <w:rPr>
-          <w:rFonts w:hint="eastAsia"/>
-        </w:rPr>
-        <w:t>Data</w:t>
-      </w:r>
-      <w:r>
-        <w:t xml:space="preserve"> </w:t>
-      </w:r>
-      <w:r>
-        <w:t>integration</w:t>
-      </w:r>
-      <w:r>
-        <w:t xml:space="preserve"> and </w:t>
-      </w:r>
-      <w:r>
-        <w:t xml:space="preserve">Information </w:t>
-      </w:r>
-      <w:r>
-        <w:t>Management</w:t>
+        <w:t xml:space="preserve">Data is the fundamental of an intelligent solution, we need to integrate and manage </w:t>
+      </w:r>
+      <w:r>
+        <w:rPr>
+          <w:rFonts w:ascii="Segoe UI Light" w:hAnsi="Segoe UI Light" w:cs="Segoe UI Light"/>
+          <w:color w:val="auto"/>
+          <w:sz w:val="22"/>
+          <w:szCs w:val="22"/>
+        </w:rPr>
+        <w:t>both the relational, non-relational and streaming data from many types of data sources such as web clickstreams, social media, server logs, devices and sensors and geo-location data. Some data may need to be persisted in a repository such as a database or a NoSQL database, while other data m</w:t>
+      </w:r>
+      <w:r>
+        <w:rPr>
+          <w:rFonts w:ascii="Segoe UI Light" w:hAnsi="Segoe UI Light" w:cs="Segoe UI Light"/>
+          <w:color w:val="auto"/>
+          <w:sz w:val="22"/>
+          <w:szCs w:val="22"/>
+        </w:rPr>
+        <w:t>a</w:t>
+      </w:r>
+      <w:r>
+        <w:rPr>
+          <w:rFonts w:ascii="Segoe UI Light" w:hAnsi="Segoe UI Light" w:cs="Segoe UI Light"/>
+          <w:color w:val="auto"/>
+          <w:sz w:val="22"/>
+          <w:szCs w:val="22"/>
+        </w:rPr>
+        <w:t>y be accessible only as a stream of events.</w:t>
+      </w:r>
+      <w:r>
+        <w:rPr>
+          <w:rFonts w:ascii="Segoe UI Light" w:hAnsi="Segoe UI Light" w:cs="Segoe UI Light"/>
+          <w:color w:val="auto"/>
+          <w:sz w:val="22"/>
+          <w:szCs w:val="22"/>
+        </w:rPr>
+        <w:t xml:space="preserve"> The architecture of our intelligent application has the following data integration and management services </w:t>
+      </w:r>
+      <w:r>
+        <w:rPr>
+          <w:rFonts w:ascii="Segoe UI Light" w:hAnsi="Segoe UI Light" w:cs="Segoe UI Light"/>
+          <w:color w:val="auto"/>
+          <w:sz w:val="22"/>
+          <w:szCs w:val="22"/>
+        </w:rPr>
+        <w:t>o</w:t>
+      </w:r>
+      <w:r>
+        <w:rPr>
+          <w:rFonts w:ascii="Segoe UI Light" w:hAnsi="Segoe UI Light" w:cs="Segoe UI Light"/>
+          <w:color w:val="auto"/>
+          <w:sz w:val="22"/>
+          <w:szCs w:val="22"/>
+        </w:rPr>
+        <w:t>n Azure</w:t>
+      </w:r>
+      <w:r>
+        <w:rPr>
+          <w:rFonts w:ascii="Segoe UI Light" w:hAnsi="Segoe UI Light" w:cs="Segoe UI Light"/>
+          <w:color w:val="auto"/>
+          <w:sz w:val="22"/>
+          <w:szCs w:val="22"/>
+        </w:rPr>
+        <w:t>:</w:t>
+      </w:r>
+    </w:p>
+    <w:p>
+      <w:pPr>
+        <w:pStyle w:val="Heading2"/>
+      </w:pPr>
+      <w:bookmarkStart w:id="10" w:name="_Toc459729271"/>
+      <w:r>
+        <w:t>Azure IoT Hub</w:t>
       </w:r>
       <w:bookmarkEnd w:id="10"/>
-    </w:p>
-    <w:p>
-      <w:pPr>
-        <w:pStyle w:val="DisclaimerTextMS"/>
-        <w:rPr>
-          <w:rFonts w:ascii="Segoe UI Light" w:hAnsi="Segoe UI Light" w:cs="Segoe UI Light"/>
-          <w:color w:val="auto"/>
-          <w:sz w:val="22"/>
-          <w:szCs w:val="22"/>
-        </w:rPr>
-      </w:pPr>
-      <w:r>
-        <w:rPr>
-          <w:rFonts w:ascii="Segoe UI Light" w:hAnsi="Segoe UI Light" w:cs="Segoe UI Light"/>
-          <w:color w:val="auto"/>
-          <w:sz w:val="22"/>
-          <w:szCs w:val="22"/>
-        </w:rPr>
-        <w:t xml:space="preserve">Data is the fundamental of an intelligent solution, we need to integrate and manage </w:t>
-      </w:r>
-      <w:r>
-        <w:rPr>
-          <w:rFonts w:ascii="Segoe UI Light" w:hAnsi="Segoe UI Light" w:cs="Segoe UI Light"/>
-          <w:color w:val="auto"/>
-          <w:sz w:val="22"/>
-          <w:szCs w:val="22"/>
-        </w:rPr>
-        <w:t>both the relational, non-relational and streaming data from many types of data sources such as web clickstreams, social media, server logs, devices and sensors and geo-location data. Some data may need to be persisted in a repository such as a database or a NoSQL database, while other data m</w:t>
-      </w:r>
-      <w:r>
-        <w:rPr>
-          <w:rFonts w:ascii="Segoe UI Light" w:hAnsi="Segoe UI Light" w:cs="Segoe UI Light"/>
-          <w:color w:val="auto"/>
-          <w:sz w:val="22"/>
-          <w:szCs w:val="22"/>
-        </w:rPr>
-        <w:t>a</w:t>
-      </w:r>
-      <w:r>
-        <w:rPr>
-          <w:rFonts w:ascii="Segoe UI Light" w:hAnsi="Segoe UI Light" w:cs="Segoe UI Light"/>
-          <w:color w:val="auto"/>
-          <w:sz w:val="22"/>
-          <w:szCs w:val="22"/>
-        </w:rPr>
-        <w:t>y be accessible only as a stream of events.</w:t>
-      </w:r>
-      <w:r>
-        <w:rPr>
-          <w:rFonts w:ascii="Segoe UI Light" w:hAnsi="Segoe UI Light" w:cs="Segoe UI Light"/>
-          <w:color w:val="auto"/>
-          <w:sz w:val="22"/>
-          <w:szCs w:val="22"/>
-        </w:rPr>
-        <w:t xml:space="preserve"> The architecture of our intelligent application has the following data integration and management services </w:t>
-      </w:r>
-      <w:r>
-        <w:rPr>
-          <w:rFonts w:ascii="Segoe UI Light" w:hAnsi="Segoe UI Light" w:cs="Segoe UI Light"/>
-          <w:color w:val="auto"/>
-          <w:sz w:val="22"/>
-          <w:szCs w:val="22"/>
-        </w:rPr>
-        <w:t>o</w:t>
-      </w:r>
-      <w:r>
-        <w:rPr>
-          <w:rFonts w:ascii="Segoe UI Light" w:hAnsi="Segoe UI Light" w:cs="Segoe UI Light"/>
-          <w:color w:val="auto"/>
-          <w:sz w:val="22"/>
-          <w:szCs w:val="22"/>
-        </w:rPr>
-        <w:t>n Azure</w:t>
-      </w:r>
-      <w:r>
-        <w:rPr>
-          <w:rFonts w:ascii="Segoe UI Light" w:hAnsi="Segoe UI Light" w:cs="Segoe UI Light"/>
-          <w:color w:val="auto"/>
-          <w:sz w:val="22"/>
-          <w:szCs w:val="22"/>
-        </w:rPr>
-        <w:t>:</w:t>
-      </w:r>
-    </w:p>
-    <w:p>
-      <w:pPr>
-        <w:pStyle w:val="Heading2"/>
-      </w:pPr>
-      <w:bookmarkStart w:id="11" w:name="_Toc459729271"/>
-      <w:r>
-        <w:t>Azure IoT Hub</w:t>
-      </w:r>
-      <w:bookmarkEnd w:id="11"/>
     </w:p>
     <w:p>
       <w:pPr>
@@ -4095,7 +4057,7 @@
       <w:pPr>
         <w:pStyle w:val="Heading2"/>
       </w:pPr>
-      <w:bookmarkStart w:id="12" w:name="_Toc459729272"/>
+      <w:bookmarkStart w:id="11" w:name="_Toc459729272"/>
       <w:r>
         <w:t xml:space="preserve">Azure </w:t>
       </w:r>
@@ -4105,7 +4067,7 @@
         </w:rPr>
         <w:t>Event Hub</w:t>
       </w:r>
-      <w:bookmarkEnd w:id="12"/>
+      <w:bookmarkEnd w:id="11"/>
     </w:p>
     <w:p>
       <w:pPr>
@@ -4235,11 +4197,11 @@
       <w:pPr>
         <w:pStyle w:val="Heading2"/>
       </w:pPr>
-      <w:bookmarkStart w:id="13" w:name="_Toc459729273"/>
+      <w:bookmarkStart w:id="12" w:name="_Toc459729273"/>
       <w:r>
         <w:t>Azure Data Factory</w:t>
       </w:r>
-      <w:bookmarkEnd w:id="13"/>
+      <w:bookmarkEnd w:id="12"/>
     </w:p>
     <w:p>
       <w:pPr>
@@ -4397,89 +4359,89 @@
       <w:pPr>
         <w:pStyle w:val="Heading1"/>
       </w:pPr>
-      <w:bookmarkStart w:id="14" w:name="_Toc459729274"/>
+      <w:bookmarkStart w:id="13" w:name="_Toc459729274"/>
       <w:r>
         <w:t>Big Data Stores</w:t>
       </w:r>
+      <w:bookmarkEnd w:id="13"/>
+    </w:p>
+    <w:p>
+      <w:pPr>
+        <w:pStyle w:val="DisclaimerTextMS"/>
+        <w:rPr>
+          <w:rFonts w:ascii="Segoe UI Light" w:hAnsi="Segoe UI Light" w:cs="Segoe UI Light"/>
+          <w:color w:val="auto"/>
+          <w:sz w:val="22"/>
+          <w:szCs w:val="22"/>
+          <w:lang w:eastAsia="zh-CN"/>
+        </w:rPr>
+      </w:pPr>
+      <w:r>
+        <w:rPr>
+          <w:rFonts w:ascii="Segoe UI Light" w:hAnsi="Segoe UI Light" w:cs="Segoe UI Light" w:hint="eastAsia"/>
+          <w:color w:val="auto"/>
+          <w:sz w:val="22"/>
+          <w:szCs w:val="22"/>
+          <w:lang w:eastAsia="zh-CN"/>
+        </w:rPr>
+        <w:t xml:space="preserve">The application data </w:t>
+      </w:r>
+      <w:r>
+        <w:rPr>
+          <w:rFonts w:ascii="Segoe UI Light" w:hAnsi="Segoe UI Light" w:cs="Segoe UI Light"/>
+          <w:color w:val="auto"/>
+          <w:sz w:val="22"/>
+          <w:szCs w:val="22"/>
+          <w:lang w:eastAsia="zh-CN"/>
+        </w:rPr>
+        <w:t>brought in can be persisted in flexible big data storage service like Azure Data Lake Store and Azure SQL Data Warehouse as a centralized repository for structured and unstructured data with scale for enterprise-wide a</w:t>
+      </w:r>
+      <w:r>
+        <w:rPr>
+          <w:rFonts w:ascii="Segoe UI Light" w:hAnsi="Segoe UI Light" w:cs="Segoe UI Light"/>
+          <w:color w:val="auto"/>
+          <w:sz w:val="22"/>
+          <w:szCs w:val="22"/>
+          <w:lang w:eastAsia="zh-CN"/>
+        </w:rPr>
+        <w:t>na</w:t>
+      </w:r>
+      <w:r>
+        <w:rPr>
+          <w:rFonts w:ascii="Segoe UI Light" w:hAnsi="Segoe UI Light" w:cs="Segoe UI Light"/>
+          <w:color w:val="auto"/>
+          <w:sz w:val="22"/>
+          <w:szCs w:val="22"/>
+          <w:lang w:eastAsia="zh-CN"/>
+        </w:rPr>
+        <w:t>lytics</w:t>
+      </w:r>
+      <w:r>
+        <w:rPr>
+          <w:rFonts w:ascii="Segoe UI Light" w:hAnsi="Segoe UI Light" w:cs="Segoe UI Light"/>
+          <w:color w:val="auto"/>
+          <w:sz w:val="22"/>
+          <w:szCs w:val="22"/>
+          <w:lang w:eastAsia="zh-CN"/>
+        </w:rPr>
+        <w:t>.</w:t>
+      </w:r>
+    </w:p>
+    <w:p>
+      <w:pPr>
+        <w:pStyle w:val="Heading2"/>
+      </w:pPr>
+      <w:bookmarkStart w:id="14" w:name="_Toc459729275"/>
+      <w:r>
+        <w:rPr>
+          <w:rFonts w:hint="eastAsia"/>
+        </w:rPr>
+        <w:t>A</w:t>
+      </w:r>
+      <w:r>
+        <w:t>zure Data Lake Store</w:t>
+      </w:r>
       <w:bookmarkEnd w:id="14"/>
-    </w:p>
-    <w:p>
-      <w:pPr>
-        <w:pStyle w:val="DisclaimerTextMS"/>
-        <w:rPr>
-          <w:rFonts w:ascii="Segoe UI Light" w:hAnsi="Segoe UI Light" w:cs="Segoe UI Light"/>
-          <w:color w:val="auto"/>
-          <w:sz w:val="22"/>
-          <w:szCs w:val="22"/>
-          <w:lang w:eastAsia="zh-CN"/>
-        </w:rPr>
-      </w:pPr>
-      <w:r>
-        <w:rPr>
-          <w:rFonts w:ascii="Segoe UI Light" w:hAnsi="Segoe UI Light" w:cs="Segoe UI Light" w:hint="eastAsia"/>
-          <w:color w:val="auto"/>
-          <w:sz w:val="22"/>
-          <w:szCs w:val="22"/>
-          <w:lang w:eastAsia="zh-CN"/>
-        </w:rPr>
-        <w:t xml:space="preserve">The application data </w:t>
-      </w:r>
-      <w:r>
-        <w:rPr>
-          <w:rFonts w:ascii="Segoe UI Light" w:hAnsi="Segoe UI Light" w:cs="Segoe UI Light"/>
-          <w:color w:val="auto"/>
-          <w:sz w:val="22"/>
-          <w:szCs w:val="22"/>
-          <w:lang w:eastAsia="zh-CN"/>
-        </w:rPr>
-        <w:t>brought in can be persisted in flexible big data storage service like Azure Data Lake Store and Azure SQL Data Warehouse as a centralized repository for structured and unstructured data with scale for enterprise-wide a</w:t>
-      </w:r>
-      <w:r>
-        <w:rPr>
-          <w:rFonts w:ascii="Segoe UI Light" w:hAnsi="Segoe UI Light" w:cs="Segoe UI Light"/>
-          <w:color w:val="auto"/>
-          <w:sz w:val="22"/>
-          <w:szCs w:val="22"/>
-          <w:lang w:eastAsia="zh-CN"/>
-        </w:rPr>
-        <w:t>na</w:t>
-      </w:r>
-      <w:r>
-        <w:rPr>
-          <w:rFonts w:ascii="Segoe UI Light" w:hAnsi="Segoe UI Light" w:cs="Segoe UI Light"/>
-          <w:color w:val="auto"/>
-          <w:sz w:val="22"/>
-          <w:szCs w:val="22"/>
-          <w:lang w:eastAsia="zh-CN"/>
-        </w:rPr>
-        <w:t>lytics</w:t>
-      </w:r>
-      <w:r>
-        <w:rPr>
-          <w:rFonts w:ascii="Segoe UI Light" w:hAnsi="Segoe UI Light" w:cs="Segoe UI Light"/>
-          <w:color w:val="auto"/>
-          <w:sz w:val="22"/>
-          <w:szCs w:val="22"/>
-          <w:lang w:eastAsia="zh-CN"/>
-        </w:rPr>
-        <w:t>.</w:t>
-      </w:r>
-    </w:p>
-    <w:p>
-      <w:pPr>
-        <w:pStyle w:val="Heading2"/>
-      </w:pPr>
-      <w:bookmarkStart w:id="15" w:name="_Toc459729275"/>
-      <w:r>
-        <w:rPr>
-          <w:rFonts w:hint="eastAsia"/>
-        </w:rPr>
-        <w:t>A</w:t>
-      </w:r>
-      <w:r>
-        <w:t>zure Data Lake Store</w:t>
-      </w:r>
-      <w:bookmarkEnd w:id="15"/>
     </w:p>
     <w:p>
       <w:pPr>
@@ -4613,11 +4575,11 @@
       <w:pPr>
         <w:pStyle w:val="Heading2"/>
       </w:pPr>
-      <w:bookmarkStart w:id="16" w:name="_Toc459729276"/>
+      <w:bookmarkStart w:id="15" w:name="_Toc459729276"/>
       <w:r>
         <w:t>Azure SQL Data Warehouse</w:t>
       </w:r>
-      <w:bookmarkEnd w:id="16"/>
+      <w:bookmarkEnd w:id="15"/>
     </w:p>
     <w:p>
       <w:pPr>
@@ -4791,11 +4753,11 @@
       <w:pPr>
         <w:pStyle w:val="Heading1"/>
       </w:pPr>
-      <w:bookmarkStart w:id="17" w:name="_Toc459729277"/>
+      <w:bookmarkStart w:id="16" w:name="_Toc459729277"/>
       <w:r>
         <w:t>Machine learning and Advanced analytics</w:t>
       </w:r>
-      <w:bookmarkEnd w:id="17"/>
+      <w:bookmarkEnd w:id="16"/>
     </w:p>
     <w:p>
       <w:pPr>
@@ -4965,11 +4927,11 @@
       <w:pPr>
         <w:pStyle w:val="Heading2"/>
       </w:pPr>
-      <w:bookmarkStart w:id="18" w:name="_Toc459729278"/>
+      <w:bookmarkStart w:id="17" w:name="_Toc459729278"/>
       <w:r>
         <w:t>Azure Machine Learning</w:t>
       </w:r>
-      <w:bookmarkEnd w:id="18"/>
+      <w:bookmarkEnd w:id="17"/>
     </w:p>
     <w:p>
       <w:pPr>
@@ -5048,14 +5010,303 @@
     </w:p>
     <w:p>
       <w:pPr>
+        <w:rPr>
+          <w:rFonts w:ascii="Segoe UI Light" w:hAnsi="Segoe UI Light" w:cs="Segoe UI Light"/>
+        </w:rPr>
+      </w:pPr>
+    </w:p>
+    <w:p>
+      <w:pPr>
         <w:pStyle w:val="Heading2"/>
       </w:pPr>
-      <w:bookmarkStart w:id="19" w:name="_Toc459729279"/>
-      <w:r>
+      <w:bookmarkStart w:id="18" w:name="_Toc459729280"/>
+      <w:bookmarkEnd w:id="18"/>
+      <w:r>
+        <w:rPr>
+          <w:rFonts w:hint="eastAsia"/>
+          <w:lang w:eastAsia="zh-CN"/>
+        </w:rPr>
         <w:lastRenderedPageBreak/>
+        <w:t>A</w:t>
+      </w:r>
+      <w:r>
+        <w:t>zure Data Lake Analytics</w:t>
+      </w:r>
+    </w:p>
+    <w:p>
+      <w:pPr>
+        <w:pStyle w:val="DisclaimerTextMS"/>
+        <w:rPr>
+          <w:rFonts w:ascii="Segoe UI Light" w:hAnsi="Segoe UI Light" w:cs="Segoe UI Light"/>
+          <w:color w:val="auto"/>
+          <w:sz w:val="22"/>
+          <w:szCs w:val="22"/>
+          <w:lang w:eastAsia="zh-CN"/>
+        </w:rPr>
+      </w:pPr>
+      <w:r>
+        <w:rPr>
+          <w:rFonts w:ascii="Segoe UI Light" w:hAnsi="Segoe UI Light" w:cs="Segoe UI Light"/>
+          <w:color w:val="auto"/>
+          <w:sz w:val="22"/>
+          <w:szCs w:val="22"/>
+          <w:lang w:eastAsia="zh-CN"/>
+        </w:rPr>
+        <w:t xml:space="preserve">Azure Data Lake Analytics is a new, highly scalable data analytics service hosted in Azure, built to make big data analytics more easy. Azure Data Lake Analytics allows developers, scientists, business professionals and other users to </w:t>
+      </w:r>
+      <w:r>
+        <w:rPr>
+          <w:rFonts w:ascii="Segoe UI Light" w:hAnsi="Segoe UI Light" w:cs="Segoe UI Light"/>
+          <w:color w:val="auto"/>
+          <w:sz w:val="22"/>
+          <w:szCs w:val="22"/>
+          <w:lang w:eastAsia="zh-CN"/>
+        </w:rPr>
+        <w:t xml:space="preserve">gain insight from </w:t>
+      </w:r>
+      <w:r>
+        <w:rPr>
+          <w:rFonts w:ascii="Segoe UI Light" w:hAnsi="Segoe UI Light" w:cs="Segoe UI Light"/>
+          <w:color w:val="auto"/>
+          <w:sz w:val="22"/>
+          <w:szCs w:val="22"/>
+          <w:lang w:eastAsia="zh-CN"/>
+        </w:rPr>
+        <w:t xml:space="preserve">their </w:t>
+      </w:r>
+      <w:r>
+        <w:rPr>
+          <w:rFonts w:ascii="Segoe UI Light" w:hAnsi="Segoe UI Light" w:cs="Segoe UI Light"/>
+          <w:color w:val="auto"/>
+          <w:sz w:val="22"/>
+          <w:szCs w:val="22"/>
+          <w:lang w:eastAsia="zh-CN"/>
+        </w:rPr>
+        <w:t>big data sets. To do this, Azure Data Lake Analytics lets users focus on writing, running and managing jobs, rather than operating distributed infrastructure. You can write queries to transform the data and extract valuable insights. This analytics service can handle jobs of any scale instantly by simply setting the dial for how much power you need. The analytics service supports Azure AD, includes U-SQL that unifies the benefits of SQL with the expressive power of user code. U-SQL’s scalable distributed runtime enables user to efficiently analyze data in the store and across SQL Servers in Azure, Azure SQL Database and Azure SQL Data Warehouse.</w:t>
+      </w:r>
+    </w:p>
+    <w:p>
+      <w:pPr>
+        <w:pStyle w:val="DisclaimerTextMS"/>
+        <w:rPr>
+          <w:rFonts w:ascii="Segoe UI Light" w:hAnsi="Segoe UI Light" w:cs="Segoe UI Light"/>
+          <w:color w:val="auto"/>
+          <w:sz w:val="22"/>
+          <w:szCs w:val="22"/>
+          <w:lang w:eastAsia="zh-CN"/>
+        </w:rPr>
+      </w:pPr>
+      <w:r>
+        <w:rPr>
+          <w:rFonts w:ascii="Segoe UI Light" w:hAnsi="Segoe UI Light" w:cs="Segoe UI Light" w:hint="eastAsia"/>
+          <w:color w:val="auto"/>
+          <w:sz w:val="22"/>
+          <w:szCs w:val="22"/>
+          <w:lang w:eastAsia="zh-CN"/>
+        </w:rPr>
+        <w:t>A</w:t>
+      </w:r>
+      <w:r>
+        <w:rPr>
+          <w:rFonts w:ascii="Segoe UI Light" w:hAnsi="Segoe UI Light" w:cs="Segoe UI Light"/>
+          <w:color w:val="auto"/>
+          <w:sz w:val="22"/>
+          <w:szCs w:val="22"/>
+          <w:lang w:eastAsia="zh-CN"/>
+        </w:rPr>
+        <w:t>zure Data Lake Analytics has following key capabilities:</w:t>
+      </w:r>
+    </w:p>
+    <w:p>
+      <w:pPr>
+        <w:pStyle w:val="DisclaimerTextMS"/>
+        <w:numPr>
+          <w:ilvl w:val="0"/>
+          <w:numId w:val="12"/>
+        </w:numPr>
+        <w:rPr>
+          <w:rFonts w:ascii="Segoe UI Light" w:hAnsi="Segoe UI Light" w:cs="Segoe UI Light"/>
+          <w:color w:val="auto"/>
+          <w:sz w:val="22"/>
+          <w:szCs w:val="22"/>
+          <w:lang w:eastAsia="zh-CN"/>
+        </w:rPr>
+      </w:pPr>
+      <w:r>
+        <w:rPr>
+          <w:rFonts w:ascii="Segoe UI Light" w:hAnsi="Segoe UI Light" w:cs="Segoe UI Light"/>
+          <w:color w:val="auto"/>
+          <w:sz w:val="22"/>
+          <w:szCs w:val="22"/>
+          <w:lang w:eastAsia="zh-CN"/>
+        </w:rPr>
+        <w:t>Distributed analytics service built on Apache YARN</w:t>
+      </w:r>
+    </w:p>
+    <w:p>
+      <w:pPr>
+        <w:pStyle w:val="DisclaimerTextMS"/>
+        <w:numPr>
+          <w:ilvl w:val="0"/>
+          <w:numId w:val="12"/>
+        </w:numPr>
+        <w:rPr>
+          <w:rFonts w:ascii="Segoe UI Light" w:hAnsi="Segoe UI Light" w:cs="Segoe UI Light"/>
+          <w:color w:val="auto"/>
+          <w:sz w:val="22"/>
+          <w:szCs w:val="22"/>
+          <w:lang w:eastAsia="zh-CN"/>
+        </w:rPr>
+      </w:pPr>
+      <w:r>
+        <w:rPr>
+          <w:rFonts w:ascii="Segoe UI Light" w:hAnsi="Segoe UI Light" w:cs="Segoe UI Light"/>
+          <w:color w:val="auto"/>
+          <w:sz w:val="22"/>
+          <w:szCs w:val="22"/>
+          <w:lang w:eastAsia="zh-CN"/>
+        </w:rPr>
+        <w:t>Elastic scale per query lets users focus on business goals—not configuring hardware</w:t>
+      </w:r>
+    </w:p>
+    <w:p>
+      <w:pPr>
+        <w:pStyle w:val="DisclaimerTextMS"/>
+        <w:numPr>
+          <w:ilvl w:val="0"/>
+          <w:numId w:val="12"/>
+        </w:numPr>
+        <w:rPr>
+          <w:rFonts w:ascii="Segoe UI Light" w:hAnsi="Segoe UI Light" w:cs="Segoe UI Light"/>
+          <w:color w:val="auto"/>
+          <w:sz w:val="22"/>
+          <w:szCs w:val="22"/>
+          <w:lang w:eastAsia="zh-CN"/>
+        </w:rPr>
+      </w:pPr>
+      <w:r>
+        <w:rPr>
+          <w:rFonts w:ascii="Segoe UI Light" w:hAnsi="Segoe UI Light" w:cs="Segoe UI Light"/>
+          <w:color w:val="auto"/>
+          <w:sz w:val="22"/>
+          <w:szCs w:val="22"/>
+          <w:lang w:eastAsia="zh-CN"/>
+        </w:rPr>
+        <w:t>Includes U-SQL—a language that unifies the benefits of SQL with the expressive power of C#</w:t>
+      </w:r>
+    </w:p>
+    <w:p>
+      <w:pPr>
+        <w:pStyle w:val="DisclaimerTextMS"/>
+        <w:numPr>
+          <w:ilvl w:val="0"/>
+          <w:numId w:val="12"/>
+        </w:numPr>
+        <w:rPr>
+          <w:rFonts w:ascii="Segoe UI Light" w:hAnsi="Segoe UI Light" w:cs="Segoe UI Light"/>
+          <w:color w:val="auto"/>
+          <w:sz w:val="22"/>
+          <w:szCs w:val="22"/>
+          <w:lang w:eastAsia="zh-CN"/>
+        </w:rPr>
+      </w:pPr>
+      <w:r>
+        <w:rPr>
+          <w:rFonts w:ascii="Segoe UI Light" w:hAnsi="Segoe UI Light" w:cs="Segoe UI Light"/>
+          <w:color w:val="auto"/>
+          <w:sz w:val="22"/>
+          <w:szCs w:val="22"/>
+          <w:lang w:eastAsia="zh-CN"/>
+        </w:rPr>
+        <w:t>Integrates with Visual Studio to develop, debug, and tune code faster</w:t>
+      </w:r>
+    </w:p>
+    <w:p>
+      <w:pPr>
+        <w:pStyle w:val="DisclaimerTextMS"/>
+        <w:numPr>
+          <w:ilvl w:val="0"/>
+          <w:numId w:val="12"/>
+        </w:numPr>
+        <w:rPr>
+          <w:rFonts w:ascii="Segoe UI Light" w:hAnsi="Segoe UI Light" w:cs="Segoe UI Light"/>
+          <w:color w:val="auto"/>
+          <w:sz w:val="22"/>
+          <w:szCs w:val="22"/>
+          <w:lang w:eastAsia="zh-CN"/>
+        </w:rPr>
+      </w:pPr>
+      <w:r>
+        <w:rPr>
+          <w:rFonts w:ascii="Segoe UI Light" w:hAnsi="Segoe UI Light" w:cs="Segoe UI Light"/>
+          <w:color w:val="auto"/>
+          <w:sz w:val="22"/>
+          <w:szCs w:val="22"/>
+          <w:lang w:eastAsia="zh-CN"/>
+        </w:rPr>
+        <w:t>Federated query across Azure data sources</w:t>
+      </w:r>
+      <w:r>
+        <w:rPr>
+          <w:rFonts w:ascii="Segoe UI Light" w:hAnsi="Segoe UI Light" w:cs="Segoe UI Light"/>
+          <w:color w:val="auto"/>
+          <w:sz w:val="22"/>
+          <w:szCs w:val="22"/>
+          <w:lang w:eastAsia="zh-CN"/>
+        </w:rPr>
+        <w:t>: Azure Blob storage, Azure SQL database, and Azure Data Lake Store</w:t>
+      </w:r>
+    </w:p>
+    <w:p>
+      <w:pPr>
+        <w:pStyle w:val="DisclaimerTextMS"/>
+        <w:numPr>
+          <w:ilvl w:val="0"/>
+          <w:numId w:val="12"/>
+        </w:numPr>
+        <w:rPr>
+          <w:rFonts w:ascii="Segoe UI Light" w:hAnsi="Segoe UI Light" w:cs="Segoe UI Light"/>
+          <w:color w:val="auto"/>
+          <w:sz w:val="22"/>
+          <w:szCs w:val="22"/>
+          <w:lang w:eastAsia="zh-CN"/>
+        </w:rPr>
+      </w:pPr>
+      <w:r>
+        <w:rPr>
+          <w:rFonts w:ascii="Segoe UI Light" w:hAnsi="Segoe UI Light" w:cs="Segoe UI Light"/>
+          <w:color w:val="auto"/>
+          <w:sz w:val="22"/>
+          <w:szCs w:val="22"/>
+          <w:lang w:eastAsia="zh-CN"/>
+        </w:rPr>
+        <w:t>Enterprise-grade role based access control</w:t>
+      </w:r>
+      <w:r>
+        <w:rPr>
+          <w:rFonts w:ascii="Segoe UI Light" w:hAnsi="Segoe UI Light" w:cs="Segoe UI Light"/>
+          <w:color w:val="auto"/>
+          <w:sz w:val="22"/>
+          <w:szCs w:val="22"/>
+          <w:lang w:eastAsia="zh-CN"/>
+        </w:rPr>
+        <w:t>: Integrate with Active Directory for user management and permissions control.</w:t>
+      </w:r>
+      <w:bookmarkStart w:id="19" w:name="_GoBack"/>
+      <w:bookmarkEnd w:id="19"/>
+    </w:p>
+    <w:p>
+      <w:pPr>
+        <w:pStyle w:val="Heading2"/>
+      </w:pPr>
+      <w:bookmarkStart w:id="20" w:name="_Toc459729279"/>
+      <w:r>
+        <w:t xml:space="preserve">Apache Spark on </w:t>
+      </w:r>
+      <w:r>
         <w:t>Azure HDInsight</w:t>
       </w:r>
-      <w:bookmarkEnd w:id="19"/>
+      <w:bookmarkEnd w:id="20"/>
     </w:p>
     <w:p>
       <w:pPr>
@@ -5093,23 +5344,92 @@
       <w:r>
         <w:rPr>
           <w:rFonts w:ascii="Segoe UI Light" w:hAnsi="Segoe UI Light" w:cs="Segoe UI Light"/>
-          <w:b/>
-          <w:color w:val="auto"/>
-          <w:sz w:val="22"/>
-          <w:szCs w:val="22"/>
-          <w:lang w:eastAsia="zh-CN"/>
-        </w:rPr>
-        <w:t xml:space="preserve">Hadoop: </w:t>
-      </w:r>
-      <w:r>
-        <w:rPr>
-          <w:rFonts w:ascii="Segoe UI Light" w:hAnsi="Segoe UI Light" w:cs="Segoe UI Light"/>
-          <w:color w:val="auto"/>
-          <w:sz w:val="22"/>
-          <w:szCs w:val="22"/>
-          <w:lang w:eastAsia="zh-CN"/>
-        </w:rPr>
-        <w:t>Provides reliable data storage with HDFS, and a simple MapReduce programming model to process and analyze data in parallel.</w:t>
+          <w:color w:val="auto"/>
+          <w:sz w:val="22"/>
+          <w:szCs w:val="22"/>
+          <w:lang w:eastAsia="zh-CN"/>
+        </w:rPr>
+        <w:t>Apache Spark is</w:t>
+      </w:r>
+      <w:r>
+        <w:rPr>
+          <w:rFonts w:ascii="Segoe UI Light" w:hAnsi="Segoe UI Light" w:cs="Segoe UI Light"/>
+          <w:color w:val="auto"/>
+          <w:sz w:val="22"/>
+          <w:szCs w:val="22"/>
+          <w:lang w:eastAsia="zh-CN"/>
+        </w:rPr>
+        <w:t xml:space="preserve"> </w:t>
+      </w:r>
+      <w:r>
+        <w:rPr>
+          <w:rFonts w:ascii="Segoe UI Light" w:hAnsi="Segoe UI Light" w:cs="Segoe UI Light"/>
+          <w:color w:val="auto"/>
+          <w:sz w:val="22"/>
+          <w:szCs w:val="22"/>
+          <w:lang w:eastAsia="zh-CN"/>
+        </w:rPr>
+        <w:t>a</w:t>
+      </w:r>
+      <w:r>
+        <w:rPr>
+          <w:rFonts w:ascii="Segoe UI Light" w:hAnsi="Segoe UI Light" w:cs="Segoe UI Light"/>
+          <w:color w:val="auto"/>
+          <w:sz w:val="22"/>
+          <w:szCs w:val="22"/>
+          <w:lang w:eastAsia="zh-CN"/>
+        </w:rPr>
+        <w:t xml:space="preserve"> parallel processing framework that supports in-memory processing to boost the performance of</w:t>
+      </w:r>
+      <w:r>
+        <w:rPr>
+          <w:rFonts w:ascii="Segoe UI Light" w:hAnsi="Segoe UI Light" w:cs="Segoe UI Light"/>
+          <w:color w:val="auto"/>
+          <w:sz w:val="22"/>
+          <w:szCs w:val="22"/>
+          <w:lang w:eastAsia="zh-CN"/>
+        </w:rPr>
+        <w:t xml:space="preserve"> big-data analysis applications.</w:t>
+      </w:r>
+      <w:r>
+        <w:rPr>
+          <w:rFonts w:ascii="Segoe UI Light" w:hAnsi="Segoe UI Light" w:cs="Segoe UI Light"/>
+          <w:color w:val="auto"/>
+          <w:sz w:val="22"/>
+          <w:szCs w:val="22"/>
+          <w:lang w:eastAsia="zh-CN"/>
+        </w:rPr>
+        <w:t xml:space="preserve"> </w:t>
+      </w:r>
+      <w:r>
+        <w:rPr>
+          <w:rFonts w:ascii="Segoe UI Light" w:hAnsi="Segoe UI Light" w:cs="Segoe UI Light"/>
+          <w:color w:val="auto"/>
+          <w:sz w:val="22"/>
+          <w:szCs w:val="22"/>
+          <w:lang w:eastAsia="zh-CN"/>
+        </w:rPr>
+        <w:t>Built on an in-memory compute engine, Spark enables high performance querying on big data. Spark persists data in-memory and disk if needed to deliver 100x faster speed and a common execution model to various tasks like ETL, batch, interactive queries, and others on data in Hadoop Distributed File System(HDFS)</w:t>
+      </w:r>
+      <w:r>
+        <w:rPr>
+          <w:rFonts w:ascii="Segoe UI Light" w:hAnsi="Segoe UI Light" w:cs="Segoe UI Light"/>
+          <w:color w:val="auto"/>
+          <w:sz w:val="22"/>
+          <w:szCs w:val="22"/>
+          <w:lang w:eastAsia="zh-CN"/>
+        </w:rPr>
+        <w:t>.</w:t>
+      </w:r>
+      <w:r>
+        <w:rPr>
+          <w:rFonts w:ascii="Segoe UI Light" w:hAnsi="Segoe UI Light" w:cs="Segoe UI Light"/>
+          <w:color w:val="auto"/>
+          <w:sz w:val="22"/>
+          <w:szCs w:val="22"/>
+          <w:lang w:eastAsia="zh-CN"/>
+        </w:rPr>
+        <w:t xml:space="preserve"> </w:t>
       </w:r>
     </w:p>
     <w:p>
@@ -5125,113 +5445,17 @@
       </w:pPr>
       <w:r>
         <w:rPr>
-          <w:rFonts w:ascii="Segoe UI Light" w:hAnsi="Segoe UI Light" w:cs="Segoe UI Light"/>
-          <w:b/>
-          <w:color w:val="auto"/>
-          <w:sz w:val="22"/>
-          <w:szCs w:val="22"/>
-          <w:lang w:eastAsia="zh-CN"/>
-        </w:rPr>
-        <w:t xml:space="preserve">Apache Spark: </w:t>
-      </w:r>
-      <w:r>
-        <w:rPr>
-          <w:rFonts w:ascii="Segoe UI Light" w:hAnsi="Segoe UI Light" w:cs="Segoe UI Light"/>
-          <w:color w:val="auto"/>
-          <w:sz w:val="22"/>
-          <w:szCs w:val="22"/>
-          <w:lang w:eastAsia="zh-CN"/>
-        </w:rPr>
-        <w:t>A parallel processing framework that supports in-memory processing to boost the performance of big-data analysis applications, Spark works for SQL, streaming data, and machine learning.</w:t>
-      </w:r>
-    </w:p>
-    <w:p>
-      <w:pPr>
-        <w:pStyle w:val="DisclaimerTextMS"/>
-        <w:rPr>
-          <w:rFonts w:ascii="Segoe UI Light" w:hAnsi="Segoe UI Light" w:cs="Segoe UI Light"/>
-          <w:color w:val="auto"/>
-          <w:sz w:val="22"/>
-          <w:szCs w:val="22"/>
-          <w:lang w:eastAsia="zh-CN"/>
-        </w:rPr>
-      </w:pPr>
-      <w:r>
-        <w:rPr>
-          <w:rFonts w:ascii="Segoe UI Light" w:hAnsi="Segoe UI Light" w:cs="Segoe UI Light"/>
-          <w:b/>
-          <w:color w:val="auto"/>
-          <w:sz w:val="22"/>
-          <w:szCs w:val="22"/>
-          <w:lang w:eastAsia="zh-CN"/>
-        </w:rPr>
-        <w:t xml:space="preserve">HBase: </w:t>
-      </w:r>
-      <w:r>
-        <w:rPr>
-          <w:rFonts w:ascii="Segoe UI Light" w:hAnsi="Segoe UI Light" w:cs="Segoe UI Light"/>
-          <w:color w:val="auto"/>
-          <w:sz w:val="22"/>
-          <w:szCs w:val="22"/>
-          <w:lang w:eastAsia="zh-CN"/>
-        </w:rPr>
-        <w:t xml:space="preserve">A NoSQL database built on Hadoop that provides random access and strong consistency for large amounts of unstructured and semi-structured data - potentially billions of rows times millions of columns. </w:t>
-      </w:r>
-    </w:p>
-    <w:p>
-      <w:pPr>
-        <w:pStyle w:val="DisclaimerTextMS"/>
-        <w:rPr>
-          <w:rFonts w:ascii="Segoe UI Light" w:hAnsi="Segoe UI Light" w:cs="Segoe UI Light"/>
-          <w:color w:val="auto"/>
-          <w:sz w:val="22"/>
-          <w:szCs w:val="22"/>
-          <w:lang w:eastAsia="zh-CN"/>
-        </w:rPr>
-      </w:pPr>
-      <w:r>
-        <w:rPr>
-          <w:rFonts w:ascii="Segoe UI Light" w:hAnsi="Segoe UI Light" w:cs="Segoe UI Light"/>
-          <w:b/>
-          <w:color w:val="auto"/>
-          <w:sz w:val="22"/>
-          <w:szCs w:val="22"/>
-          <w:lang w:eastAsia="zh-CN"/>
-        </w:rPr>
-        <w:t>Apache Storm:</w:t>
-      </w:r>
-      <w:r>
-        <w:rPr>
-          <w:rFonts w:ascii="Segoe UI Light" w:hAnsi="Segoe UI Light" w:cs="Segoe UI Light"/>
-          <w:color w:val="auto"/>
-          <w:sz w:val="22"/>
-          <w:szCs w:val="22"/>
-          <w:lang w:eastAsia="zh-CN"/>
-        </w:rPr>
-        <w:t xml:space="preserve"> A distributed, real-time computation system for processing large streams of data fast. Storm is offered as a managed cluster in HDInsight. See Analyze real-time sensor data using Storm and Hadoop.</w:t>
-      </w:r>
-    </w:p>
-    <w:p>
-      <w:pPr>
-        <w:pStyle w:val="DisclaimerTextMS"/>
-        <w:rPr>
-          <w:rFonts w:ascii="Segoe UI Light" w:hAnsi="Segoe UI Light" w:cs="Segoe UI Light"/>
-          <w:color w:val="auto"/>
-          <w:sz w:val="22"/>
-          <w:szCs w:val="22"/>
-          <w:lang w:eastAsia="zh-CN"/>
-        </w:rPr>
-      </w:pPr>
-      <w:r>
-        <w:rPr>
+          <w:rFonts w:ascii="Segoe UI" w:hAnsi="Segoe UI" w:cs="Segoe UI"/>
           <w:noProof/>
-          <w:lang w:eastAsia="zh-CN"/>
-        </w:rPr>
+          <w:color w:val="505050"/>
+          <w:lang w:eastAsia="zh-CN"/>
+        </w:rPr>
+        <w:lastRenderedPageBreak/>
         <w:drawing>
-          <wp:inline distT="0" distB="0" distL="0" distR="0" wp14:anchorId="5A38570A" wp14:editId="40C8AA68">
-            <wp:extent cx="5400040" cy="3257550"/>
-            <wp:effectExtent l="0" t="0" r="0" b="0"/>
-            <wp:docPr id="6" name="Picture 6"/>
+          <wp:inline distT="0" distB="0" distL="0" distR="0" wp14:anchorId="38FFFC1E" wp14:editId="2EF3E016">
+            <wp:extent cx="5400040" cy="1153509"/>
+            <wp:effectExtent l="0" t="0" r="0" b="8890"/>
+            <wp:docPr id="56" name="Picture 56" descr="https://azurecomcdn.azureedge.net/cvt-e8bc587f8ce34781958a15ce6c401ac82d35110520dfa5c79e3cd350ef4daa5e/images/page/services/hdinsight/apache-spark/diagram.png"/>
             <wp:cNvGraphicFramePr>
               <a:graphicFrameLocks xmlns:a="http://schemas.openxmlformats.org/drawingml/2006/main" noChangeAspect="1"/>
             </wp:cNvGraphicFramePr>
@@ -5239,23 +5463,36 @@
               <a:graphicData uri="http://schemas.openxmlformats.org/drawingml/2006/picture">
                 <pic:pic xmlns:pic="http://schemas.openxmlformats.org/drawingml/2006/picture">
                   <pic:nvPicPr>
-                    <pic:cNvPr id="1" name=""/>
-                    <pic:cNvPicPr/>
+                    <pic:cNvPr id="0" name="Picture 1" descr="https://azurecomcdn.azureedge.net/cvt-e8bc587f8ce34781958a15ce6c401ac82d35110520dfa5c79e3cd350ef4daa5e/images/page/services/hdinsight/apache-spark/diagram.png"/>
+                    <pic:cNvPicPr>
+                      <a:picLocks noChangeAspect="1" noChangeArrowheads="1"/>
+                    </pic:cNvPicPr>
                   </pic:nvPicPr>
                   <pic:blipFill>
-                    <a:blip r:embed="rId19"/>
+                    <a:blip r:embed="rId19">
+                      <a:extLst>
+                        <a:ext uri="{28A0092B-C50C-407E-A947-70E740481C1C}">
+                          <a14:useLocalDpi xmlns:a14="http://schemas.microsoft.com/office/drawing/2010/main" val="0"/>
+                        </a:ext>
+                      </a:extLst>
+                    </a:blip>
+                    <a:srcRect/>
                     <a:stretch>
                       <a:fillRect/>
                     </a:stretch>
                   </pic:blipFill>
-                  <pic:spPr>
+                  <pic:spPr bwMode="auto">
                     <a:xfrm>
                       <a:off x="0" y="0"/>
-                      <a:ext cx="5400040" cy="3257550"/>
+                      <a:ext cx="5400040" cy="1153509"/>
                     </a:xfrm>
                     <a:prstGeom prst="rect">
                       <a:avLst/>
                     </a:prstGeom>
+                    <a:noFill/>
+                    <a:ln>
+                      <a:noFill/>
+                    </a:ln>
                   </pic:spPr>
                 </pic:pic>
               </a:graphicData>
@@ -5277,27 +5514,34 @@
       </w:pPr>
       <w:r>
         <w:rPr>
-          <w:rFonts w:ascii="Segoe UI Light" w:hAnsi="Segoe UI Light" w:cs="Segoe UI Light" w:hint="eastAsia"/>
-          <w:color w:val="auto"/>
-          <w:sz w:val="22"/>
-          <w:szCs w:val="22"/>
-          <w:lang w:eastAsia="zh-CN"/>
-        </w:rPr>
-        <w:t>The following components and utilities</w:t>
-      </w:r>
-      <w:r>
-        <w:t xml:space="preserve"> </w:t>
-      </w:r>
-      <w:r>
-        <w:rPr>
-          <w:rFonts w:ascii="Segoe UI Light" w:hAnsi="Segoe UI Light" w:cs="Segoe UI Light"/>
-          <w:color w:val="auto"/>
-          <w:sz w:val="22"/>
-          <w:szCs w:val="22"/>
-          <w:lang w:eastAsia="zh-CN"/>
-        </w:rPr>
-        <w:t>Ambari: Cluster provisioning, management, monitoring, and utilities.</w:t>
-      </w:r>
+          <w:rFonts w:ascii="Segoe UI Light" w:hAnsi="Segoe UI Light" w:cs="Segoe UI Light"/>
+          <w:color w:val="auto"/>
+          <w:sz w:val="22"/>
+          <w:szCs w:val="22"/>
+          <w:lang w:eastAsia="zh-CN"/>
+        </w:rPr>
+        <w:t>Azure makes Apache Spark easy and cost effective to deploy with no hardware to buy, no software to configure, a full notebook experience to author compelling narratives, and integration with partner business intelligence tools</w:t>
+      </w:r>
+      <w:r>
+        <w:rPr>
+          <w:rFonts w:ascii="Segoe UI Light" w:hAnsi="Segoe UI Light" w:cs="Segoe UI Light"/>
+          <w:color w:val="auto"/>
+          <w:sz w:val="22"/>
+          <w:szCs w:val="22"/>
+          <w:lang w:eastAsia="zh-CN"/>
+        </w:rPr>
+        <w:t>.</w:t>
+      </w:r>
+    </w:p>
+    <w:p>
+      <w:pPr>
+        <w:pStyle w:val="Heading2"/>
+      </w:pPr>
+      <w:bookmarkStart w:id="21" w:name="_Toc459729281"/>
+      <w:r>
+        <w:t>Azure Stream Analytics</w:t>
+      </w:r>
+      <w:bookmarkEnd w:id="21"/>
     </w:p>
     <w:p>
       <w:pPr>
@@ -5313,23 +5557,117 @@
       <w:r>
         <w:rPr>
           <w:rFonts w:ascii="Segoe UI Light" w:hAnsi="Segoe UI Light" w:cs="Segoe UI Light"/>
+          <w:color w:val="auto"/>
+          <w:sz w:val="22"/>
+          <w:szCs w:val="22"/>
+          <w:lang w:eastAsia="zh-CN"/>
+        </w:rPr>
+        <w:t>Azure Stream Analytics is a fully managed, cost effective real-time event processing engine that helps to unlock deep insights from data. Stream Analytics makes it easy to set up real-time analytic computations on data streaming from devices, sensors, web sites, social media, applications, infra</w:t>
+      </w:r>
+      <w:r>
+        <w:rPr>
+          <w:rFonts w:ascii="Segoe UI Light" w:hAnsi="Segoe UI Light" w:cs="Segoe UI Light"/>
+          <w:color w:val="auto"/>
+          <w:sz w:val="22"/>
+          <w:szCs w:val="22"/>
+          <w:lang w:eastAsia="zh-CN"/>
+        </w:rPr>
+        <w:t>structure systems, and so on.</w:t>
+      </w:r>
+    </w:p>
+    <w:p>
+      <w:pPr>
+        <w:pStyle w:val="DisclaimerTextMS"/>
+        <w:rPr>
+          <w:rFonts w:ascii="Segoe UI Light" w:hAnsi="Segoe UI Light" w:cs="Segoe UI Light"/>
+          <w:color w:val="auto"/>
+          <w:sz w:val="22"/>
+          <w:szCs w:val="22"/>
+          <w:lang w:eastAsia="zh-CN"/>
+        </w:rPr>
+      </w:pPr>
+      <w:r>
+        <w:rPr>
+          <w:rFonts w:ascii="Segoe UI Light" w:hAnsi="Segoe UI Light" w:cs="Segoe UI Light"/>
+          <w:color w:val="auto"/>
+          <w:sz w:val="22"/>
+          <w:szCs w:val="22"/>
+          <w:lang w:eastAsia="zh-CN"/>
+        </w:rPr>
+        <w:t>With the Azure Stream analytics, our intelligent application can process on the real-time streaming data</w:t>
+      </w:r>
+      <w:r>
+        <w:rPr>
+          <w:rFonts w:ascii="Segoe UI Light" w:hAnsi="Segoe UI Light" w:cs="Segoe UI Light"/>
+          <w:color w:val="auto"/>
+          <w:sz w:val="22"/>
+          <w:szCs w:val="22"/>
+          <w:lang w:eastAsia="zh-CN"/>
+        </w:rPr>
+        <w:t xml:space="preserve"> and pass the data into HDInsight for further processing and analytics</w:t>
+      </w:r>
+      <w:r>
+        <w:rPr>
+          <w:rFonts w:ascii="Segoe UI Light" w:hAnsi="Segoe UI Light" w:cs="Segoe UI Light"/>
+          <w:color w:val="auto"/>
+          <w:sz w:val="22"/>
+          <w:szCs w:val="22"/>
+          <w:lang w:eastAsia="zh-CN"/>
+        </w:rPr>
+        <w:t>. Stream analytics provides following key capabilities and benefits:</w:t>
+      </w:r>
+    </w:p>
+    <w:p>
+      <w:pPr>
+        <w:pStyle w:val="DisclaimerTextMS"/>
+        <w:rPr>
+          <w:rFonts w:ascii="Segoe UI Light" w:hAnsi="Segoe UI Light" w:cs="Segoe UI Light"/>
+          <w:color w:val="auto"/>
+          <w:sz w:val="22"/>
+          <w:szCs w:val="22"/>
+          <w:lang w:eastAsia="zh-CN"/>
+        </w:rPr>
+      </w:pPr>
+      <w:r>
+        <w:rPr>
+          <w:rFonts w:ascii="Segoe UI Light" w:hAnsi="Segoe UI Light" w:cs="Segoe UI Light"/>
           <w:b/>
           <w:color w:val="auto"/>
           <w:sz w:val="22"/>
           <w:szCs w:val="22"/>
           <w:lang w:eastAsia="zh-CN"/>
         </w:rPr>
-        <w:t>Avro:</w:t>
-      </w:r>
-      <w:r>
-        <w:rPr>
-          <w:rFonts w:ascii="Segoe UI Light" w:hAnsi="Segoe UI Light" w:cs="Segoe UI Light"/>
-          <w:color w:val="auto"/>
-          <w:sz w:val="22"/>
-          <w:szCs w:val="22"/>
-          <w:lang w:eastAsia="zh-CN"/>
-        </w:rPr>
-        <w:t xml:space="preserve"> Data serialization for the Microsoft .NET environment.</w:t>
+        <w:t xml:space="preserve">Ease of use: </w:t>
+      </w:r>
+      <w:r>
+        <w:rPr>
+          <w:rFonts w:ascii="Segoe UI Light" w:hAnsi="Segoe UI Light" w:cs="Segoe UI Light"/>
+          <w:color w:val="auto"/>
+          <w:sz w:val="22"/>
+          <w:szCs w:val="22"/>
+          <w:lang w:eastAsia="zh-CN"/>
+        </w:rPr>
+        <w:t xml:space="preserve">Stream Analytics supports a simple, declarative query model for describing transformations. </w:t>
+      </w:r>
+      <w:r>
+        <w:rPr>
+          <w:rFonts w:ascii="Segoe UI Light" w:hAnsi="Segoe UI Light" w:cs="Segoe UI Light"/>
+          <w:color w:val="auto"/>
+          <w:sz w:val="22"/>
+          <w:szCs w:val="22"/>
+          <w:lang w:eastAsia="zh-CN"/>
+        </w:rPr>
+        <w:t xml:space="preserve">It </w:t>
+      </w:r>
+      <w:r>
+        <w:rPr>
+          <w:rFonts w:ascii="Segoe UI Light" w:hAnsi="Segoe UI Light" w:cs="Segoe UI Light"/>
+          <w:color w:val="auto"/>
+          <w:sz w:val="22"/>
+          <w:szCs w:val="22"/>
+          <w:lang w:eastAsia="zh-CN"/>
+        </w:rPr>
+        <w:t xml:space="preserve">uses a T-SQL variant, and removes the need for customers to deal with the technical complexities of stream processing systems. </w:t>
       </w:r>
     </w:p>
     <w:p>
@@ -5352,1106 +5690,172 @@
           <w:szCs w:val="22"/>
           <w:lang w:eastAsia="zh-CN"/>
         </w:rPr>
+        <w:t>Scalability:</w:t>
+      </w:r>
+      <w:r>
+        <w:rPr>
+          <w:rFonts w:ascii="Segoe UI Light" w:hAnsi="Segoe UI Light" w:cs="Segoe UI Light"/>
+          <w:color w:val="auto"/>
+          <w:sz w:val="22"/>
+          <w:szCs w:val="22"/>
+          <w:lang w:eastAsia="zh-CN"/>
+        </w:rPr>
+        <w:t xml:space="preserve"> Stream Analytics is capable of handling high event throughput of up to 1GB/second. Integration with Azure Event Hubs and Azure IoT Hubs allow the solution to ingest millions of events per second coming from connected devices, clickstreams, and log files, to name a few. </w:t>
+      </w:r>
+    </w:p>
+    <w:p>
+      <w:pPr>
+        <w:pStyle w:val="DisclaimerTextMS"/>
+        <w:rPr>
+          <w:rFonts w:ascii="Segoe UI Light" w:hAnsi="Segoe UI Light" w:cs="Segoe UI Light"/>
+          <w:color w:val="auto"/>
+          <w:sz w:val="22"/>
+          <w:szCs w:val="22"/>
+          <w:lang w:eastAsia="zh-CN"/>
+        </w:rPr>
+      </w:pPr>
+      <w:r>
+        <w:rPr>
+          <w:rFonts w:ascii="Segoe UI Light" w:hAnsi="Segoe UI Light" w:cs="Segoe UI Light"/>
+          <w:b/>
+          <w:color w:val="auto"/>
+          <w:sz w:val="22"/>
+          <w:szCs w:val="22"/>
+          <w:lang w:eastAsia="zh-CN"/>
+        </w:rPr>
+        <w:t>Reliability, repeatability and quick recovery:</w:t>
+      </w:r>
+      <w:r>
+        <w:rPr>
+          <w:rFonts w:ascii="Segoe UI Light" w:hAnsi="Segoe UI Light" w:cs="Segoe UI Light"/>
+          <w:color w:val="auto"/>
+          <w:sz w:val="22"/>
+          <w:szCs w:val="22"/>
+          <w:lang w:eastAsia="zh-CN"/>
+        </w:rPr>
+        <w:t xml:space="preserve"> A managed service in the cloud, Stream Analytics helps prevent data loss and provides business continuity in the event of failures through built-in recovery capabilities. </w:t>
+      </w:r>
+    </w:p>
+    <w:p>
+      <w:pPr>
+        <w:pStyle w:val="DisclaimerTextMS"/>
+        <w:rPr>
+          <w:rFonts w:ascii="Segoe UI Light" w:hAnsi="Segoe UI Light" w:cs="Segoe UI Light"/>
+          <w:color w:val="auto"/>
+          <w:sz w:val="22"/>
+          <w:szCs w:val="22"/>
+          <w:lang w:eastAsia="zh-CN"/>
+        </w:rPr>
+      </w:pPr>
+      <w:r>
+        <w:rPr>
+          <w:rFonts w:ascii="Segoe UI Light" w:hAnsi="Segoe UI Light" w:cs="Segoe UI Light"/>
+          <w:b/>
+          <w:color w:val="auto"/>
+          <w:sz w:val="22"/>
+          <w:szCs w:val="22"/>
+          <w:lang w:eastAsia="zh-CN"/>
+        </w:rPr>
+        <w:t xml:space="preserve">Low cost: </w:t>
+      </w:r>
+      <w:r>
+        <w:rPr>
+          <w:rFonts w:ascii="Segoe UI Light" w:hAnsi="Segoe UI Light" w:cs="Segoe UI Light"/>
+          <w:color w:val="auto"/>
+          <w:sz w:val="22"/>
+          <w:szCs w:val="22"/>
+          <w:lang w:eastAsia="zh-CN"/>
+        </w:rPr>
+        <w:t xml:space="preserve">As a cloud service, Stream Analytics is optimized to provide users a very low cost to get going and maintain real-time analytics solutions. The service is built to pay as you go based on Streaming Unit usage and the amount of data processed by the system. </w:t>
+      </w:r>
+    </w:p>
+    <w:p>
+      <w:pPr>
+        <w:pStyle w:val="DisclaimerTextMS"/>
+        <w:rPr>
+          <w:rFonts w:ascii="Segoe UI Light" w:hAnsi="Segoe UI Light" w:cs="Segoe UI Light"/>
+          <w:color w:val="auto"/>
+          <w:sz w:val="22"/>
+          <w:szCs w:val="22"/>
+          <w:lang w:eastAsia="zh-CN"/>
+        </w:rPr>
+      </w:pPr>
+      <w:r>
+        <w:rPr>
+          <w:rFonts w:ascii="Segoe UI Light" w:hAnsi="Segoe UI Light" w:cs="Segoe UI Light"/>
+          <w:b/>
+          <w:color w:val="auto"/>
+          <w:sz w:val="22"/>
+          <w:szCs w:val="22"/>
+          <w:lang w:eastAsia="zh-CN"/>
+        </w:rPr>
+        <w:t xml:space="preserve">Reference data: </w:t>
+      </w:r>
+      <w:r>
+        <w:rPr>
+          <w:rFonts w:ascii="Segoe UI Light" w:hAnsi="Segoe UI Light" w:cs="Segoe UI Light"/>
+          <w:color w:val="auto"/>
+          <w:sz w:val="22"/>
+          <w:szCs w:val="22"/>
+          <w:lang w:eastAsia="zh-CN"/>
+        </w:rPr>
+        <w:t xml:space="preserve">Stream Analytics provides users the ability to specify and use reference data. </w:t>
+      </w:r>
+    </w:p>
+    <w:p>
+      <w:pPr>
+        <w:pStyle w:val="DisclaimerTextMS"/>
+        <w:rPr>
+          <w:rFonts w:ascii="Segoe UI Light" w:hAnsi="Segoe UI Light" w:cs="Segoe UI Light"/>
+          <w:color w:val="auto"/>
+          <w:sz w:val="22"/>
+          <w:szCs w:val="22"/>
+          <w:lang w:eastAsia="zh-CN"/>
+        </w:rPr>
+      </w:pPr>
+      <w:r>
+        <w:rPr>
+          <w:rFonts w:ascii="Segoe UI Light" w:hAnsi="Segoe UI Light" w:cs="Segoe UI Light"/>
+          <w:b/>
+          <w:color w:val="auto"/>
+          <w:sz w:val="22"/>
+          <w:szCs w:val="22"/>
+          <w:lang w:eastAsia="zh-CN"/>
+        </w:rPr>
+        <w:t xml:space="preserve">User Defined Functions: </w:t>
+      </w:r>
+      <w:r>
+        <w:rPr>
+          <w:rFonts w:ascii="Segoe UI Light" w:hAnsi="Segoe UI Light" w:cs="Segoe UI Light"/>
+          <w:color w:val="auto"/>
+          <w:sz w:val="22"/>
+          <w:szCs w:val="22"/>
+          <w:lang w:eastAsia="zh-CN"/>
+        </w:rPr>
+        <w:t>Stream Analytics has integration with Azure Machine Learning to define function calls in the Machine Learning service as part of a Stream Analytics query. This expands the capabilities of Stream Analytics to leverage existing Azure Machine Learning solutions.</w:t>
+      </w:r>
+    </w:p>
+    <w:p>
+      <w:pPr>
+        <w:pStyle w:val="DisclaimerTextMS"/>
+        <w:rPr>
+          <w:rFonts w:ascii="Segoe UI Light" w:hAnsi="Segoe UI Light" w:cs="Segoe UI Light"/>
+          <w:color w:val="auto"/>
+          <w:sz w:val="22"/>
+          <w:szCs w:val="22"/>
+          <w:lang w:eastAsia="zh-CN"/>
+        </w:rPr>
+      </w:pPr>
+      <w:r>
+        <w:rPr>
+          <w:rFonts w:ascii="Segoe UI Light" w:hAnsi="Segoe UI Light" w:cs="Segoe UI Light"/>
+          <w:b/>
+          <w:color w:val="auto"/>
+          <w:sz w:val="22"/>
+          <w:szCs w:val="22"/>
+          <w:lang w:eastAsia="zh-CN"/>
+        </w:rPr>
         <w:lastRenderedPageBreak/>
-        <w:t xml:space="preserve">Hive &amp; HCatalog: </w:t>
-      </w:r>
-      <w:r>
-        <w:rPr>
-          <w:rFonts w:ascii="Segoe UI Light" w:hAnsi="Segoe UI Light" w:cs="Segoe UI Light"/>
-          <w:color w:val="auto"/>
-          <w:sz w:val="22"/>
-          <w:szCs w:val="22"/>
-          <w:lang w:eastAsia="zh-CN"/>
-        </w:rPr>
-        <w:t>Structured Query Language (SQL)-like querying, and a table and storage management layer.</w:t>
-      </w:r>
-    </w:p>
-    <w:p>
-      <w:pPr>
-        <w:pStyle w:val="DisclaimerTextMS"/>
-        <w:rPr>
-          <w:rFonts w:ascii="Segoe UI Light" w:hAnsi="Segoe UI Light" w:cs="Segoe UI Light"/>
-          <w:color w:val="auto"/>
-          <w:sz w:val="22"/>
-          <w:szCs w:val="22"/>
-          <w:lang w:eastAsia="zh-CN"/>
-        </w:rPr>
-      </w:pPr>
-      <w:r>
-        <w:rPr>
-          <w:rFonts w:ascii="Segoe UI Light" w:hAnsi="Segoe UI Light" w:cs="Segoe UI Light"/>
-          <w:b/>
-          <w:color w:val="auto"/>
-          <w:sz w:val="22"/>
-          <w:szCs w:val="22"/>
-          <w:lang w:eastAsia="zh-CN"/>
-        </w:rPr>
-        <w:t xml:space="preserve">Mahout: </w:t>
-      </w:r>
-      <w:r>
-        <w:rPr>
-          <w:rFonts w:ascii="Segoe UI Light" w:hAnsi="Segoe UI Light" w:cs="Segoe UI Light"/>
-          <w:color w:val="auto"/>
-          <w:sz w:val="22"/>
-          <w:szCs w:val="22"/>
-          <w:lang w:eastAsia="zh-CN"/>
-        </w:rPr>
-        <w:t>Machine learning.</w:t>
-      </w:r>
-    </w:p>
-    <w:p>
-      <w:pPr>
-        <w:pStyle w:val="DisclaimerTextMS"/>
-        <w:rPr>
-          <w:rFonts w:ascii="Segoe UI Light" w:hAnsi="Segoe UI Light" w:cs="Segoe UI Light"/>
-          <w:color w:val="auto"/>
-          <w:sz w:val="22"/>
-          <w:szCs w:val="22"/>
-          <w:lang w:eastAsia="zh-CN"/>
-        </w:rPr>
-      </w:pPr>
-      <w:r>
-        <w:rPr>
-          <w:rFonts w:ascii="Segoe UI Light" w:hAnsi="Segoe UI Light" w:cs="Segoe UI Light"/>
-          <w:b/>
-          <w:color w:val="auto"/>
-          <w:sz w:val="22"/>
-          <w:szCs w:val="22"/>
-          <w:lang w:eastAsia="zh-CN"/>
-        </w:rPr>
-        <w:t xml:space="preserve">MapReduce: </w:t>
-      </w:r>
-      <w:r>
-        <w:rPr>
-          <w:rFonts w:ascii="Segoe UI Light" w:hAnsi="Segoe UI Light" w:cs="Segoe UI Light"/>
-          <w:color w:val="auto"/>
-          <w:sz w:val="22"/>
-          <w:szCs w:val="22"/>
-          <w:lang w:eastAsia="zh-CN"/>
-        </w:rPr>
-        <w:t>Legacy framework for Hadoop distributed processing and resource management. See YARN, the next-generation resource framework.</w:t>
-      </w:r>
-    </w:p>
-    <w:p>
-      <w:pPr>
-        <w:pStyle w:val="DisclaimerTextMS"/>
-        <w:rPr>
-          <w:rFonts w:ascii="Segoe UI Light" w:hAnsi="Segoe UI Light" w:cs="Segoe UI Light"/>
-          <w:color w:val="auto"/>
-          <w:sz w:val="22"/>
-          <w:szCs w:val="22"/>
-          <w:lang w:eastAsia="zh-CN"/>
-        </w:rPr>
-      </w:pPr>
-      <w:r>
-        <w:rPr>
-          <w:rFonts w:ascii="Segoe UI Light" w:hAnsi="Segoe UI Light" w:cs="Segoe UI Light"/>
-          <w:b/>
-          <w:color w:val="auto"/>
-          <w:sz w:val="22"/>
-          <w:szCs w:val="22"/>
-          <w:lang w:eastAsia="zh-CN"/>
-        </w:rPr>
-        <w:t xml:space="preserve">Oozie: </w:t>
-      </w:r>
-      <w:r>
-        <w:rPr>
-          <w:rFonts w:ascii="Segoe UI Light" w:hAnsi="Segoe UI Light" w:cs="Segoe UI Light"/>
-          <w:color w:val="auto"/>
-          <w:sz w:val="22"/>
-          <w:szCs w:val="22"/>
-          <w:lang w:eastAsia="zh-CN"/>
-        </w:rPr>
-        <w:t>Workflow management.</w:t>
-      </w:r>
-    </w:p>
-    <w:p>
-      <w:pPr>
-        <w:pStyle w:val="DisclaimerTextMS"/>
-        <w:rPr>
-          <w:rFonts w:ascii="Segoe UI Light" w:hAnsi="Segoe UI Light" w:cs="Segoe UI Light"/>
-          <w:color w:val="auto"/>
-          <w:sz w:val="22"/>
-          <w:szCs w:val="22"/>
-          <w:lang w:eastAsia="zh-CN"/>
-        </w:rPr>
-      </w:pPr>
-      <w:r>
-        <w:rPr>
-          <w:rFonts w:ascii="Segoe UI Light" w:hAnsi="Segoe UI Light" w:cs="Segoe UI Light"/>
-          <w:b/>
-          <w:color w:val="auto"/>
-          <w:sz w:val="22"/>
-          <w:szCs w:val="22"/>
-          <w:lang w:eastAsia="zh-CN"/>
-        </w:rPr>
-        <w:t>Phoenix:</w:t>
-      </w:r>
-      <w:r>
-        <w:rPr>
-          <w:rFonts w:ascii="Segoe UI Light" w:hAnsi="Segoe UI Light" w:cs="Segoe UI Light"/>
-          <w:color w:val="auto"/>
-          <w:sz w:val="22"/>
-          <w:szCs w:val="22"/>
-          <w:lang w:eastAsia="zh-CN"/>
-        </w:rPr>
-        <w:t xml:space="preserve"> Relational database layer over HBase.</w:t>
-      </w:r>
-    </w:p>
-    <w:p>
-      <w:pPr>
-        <w:pStyle w:val="DisclaimerTextMS"/>
-        <w:rPr>
-          <w:rFonts w:ascii="Segoe UI Light" w:hAnsi="Segoe UI Light" w:cs="Segoe UI Light"/>
-          <w:color w:val="auto"/>
-          <w:sz w:val="22"/>
-          <w:szCs w:val="22"/>
-          <w:lang w:eastAsia="zh-CN"/>
-        </w:rPr>
-      </w:pPr>
-      <w:r>
-        <w:rPr>
-          <w:rFonts w:ascii="Segoe UI Light" w:hAnsi="Segoe UI Light" w:cs="Segoe UI Light"/>
-          <w:b/>
-          <w:color w:val="auto"/>
-          <w:sz w:val="22"/>
-          <w:szCs w:val="22"/>
-          <w:lang w:eastAsia="zh-CN"/>
-        </w:rPr>
-        <w:t>Pig:</w:t>
-      </w:r>
-      <w:r>
-        <w:rPr>
-          <w:rFonts w:ascii="Segoe UI Light" w:hAnsi="Segoe UI Light" w:cs="Segoe UI Light"/>
-          <w:color w:val="auto"/>
-          <w:sz w:val="22"/>
-          <w:szCs w:val="22"/>
-          <w:lang w:eastAsia="zh-CN"/>
-        </w:rPr>
-        <w:t xml:space="preserve"> Simpler scripting for MapReduce transformations.</w:t>
-      </w:r>
-    </w:p>
-    <w:p>
-      <w:pPr>
-        <w:pStyle w:val="DisclaimerTextMS"/>
-        <w:rPr>
-          <w:rFonts w:ascii="Segoe UI Light" w:hAnsi="Segoe UI Light" w:cs="Segoe UI Light"/>
-          <w:color w:val="auto"/>
-          <w:sz w:val="22"/>
-          <w:szCs w:val="22"/>
-          <w:lang w:eastAsia="zh-CN"/>
-        </w:rPr>
-      </w:pPr>
-      <w:r>
-        <w:rPr>
-          <w:rFonts w:ascii="Segoe UI Light" w:hAnsi="Segoe UI Light" w:cs="Segoe UI Light"/>
-          <w:b/>
-          <w:color w:val="auto"/>
-          <w:sz w:val="22"/>
-          <w:szCs w:val="22"/>
-          <w:lang w:eastAsia="zh-CN"/>
-        </w:rPr>
-        <w:t xml:space="preserve">Sqoop: </w:t>
-      </w:r>
-      <w:r>
-        <w:rPr>
-          <w:rFonts w:ascii="Segoe UI Light" w:hAnsi="Segoe UI Light" w:cs="Segoe UI Light"/>
-          <w:color w:val="auto"/>
-          <w:sz w:val="22"/>
-          <w:szCs w:val="22"/>
-          <w:lang w:eastAsia="zh-CN"/>
-        </w:rPr>
-        <w:t>Data import and export.</w:t>
-      </w:r>
-    </w:p>
-    <w:p>
-      <w:pPr>
-        <w:pStyle w:val="DisclaimerTextMS"/>
-        <w:rPr>
-          <w:rFonts w:ascii="Segoe UI Light" w:hAnsi="Segoe UI Light" w:cs="Segoe UI Light"/>
-          <w:color w:val="auto"/>
-          <w:sz w:val="22"/>
-          <w:szCs w:val="22"/>
-          <w:lang w:eastAsia="zh-CN"/>
-        </w:rPr>
-      </w:pPr>
-      <w:r>
-        <w:rPr>
-          <w:rFonts w:ascii="Segoe UI Light" w:hAnsi="Segoe UI Light" w:cs="Segoe UI Light"/>
-          <w:b/>
-          <w:color w:val="auto"/>
-          <w:sz w:val="22"/>
-          <w:szCs w:val="22"/>
-          <w:lang w:eastAsia="zh-CN"/>
-        </w:rPr>
-        <w:t>Tez:</w:t>
-      </w:r>
-      <w:r>
-        <w:rPr>
-          <w:rFonts w:ascii="Segoe UI Light" w:hAnsi="Segoe UI Light" w:cs="Segoe UI Light"/>
-          <w:color w:val="auto"/>
-          <w:sz w:val="22"/>
-          <w:szCs w:val="22"/>
-          <w:lang w:eastAsia="zh-CN"/>
-        </w:rPr>
-        <w:t xml:space="preserve"> Allows data-intensive processes to run efficiently at scale.</w:t>
-      </w:r>
-    </w:p>
-    <w:p>
-      <w:pPr>
-        <w:pStyle w:val="DisclaimerTextMS"/>
-        <w:rPr>
-          <w:rFonts w:ascii="Segoe UI Light" w:hAnsi="Segoe UI Light" w:cs="Segoe UI Light"/>
-          <w:color w:val="auto"/>
-          <w:sz w:val="22"/>
-          <w:szCs w:val="22"/>
-          <w:lang w:eastAsia="zh-CN"/>
-        </w:rPr>
-      </w:pPr>
-      <w:r>
-        <w:rPr>
-          <w:rFonts w:ascii="Segoe UI Light" w:hAnsi="Segoe UI Light" w:cs="Segoe UI Light"/>
-          <w:b/>
-          <w:color w:val="auto"/>
-          <w:sz w:val="22"/>
-          <w:szCs w:val="22"/>
-          <w:lang w:eastAsia="zh-CN"/>
-        </w:rPr>
-        <w:t xml:space="preserve">YARN: </w:t>
-      </w:r>
-      <w:r>
-        <w:rPr>
-          <w:rFonts w:ascii="Segoe UI Light" w:hAnsi="Segoe UI Light" w:cs="Segoe UI Light"/>
-          <w:color w:val="auto"/>
-          <w:sz w:val="22"/>
-          <w:szCs w:val="22"/>
-          <w:lang w:eastAsia="zh-CN"/>
-        </w:rPr>
-        <w:t>Part of the Hadoop core library and next generation of the MapReduce software framework.</w:t>
-      </w:r>
-    </w:p>
-    <w:p>
-      <w:pPr>
-        <w:pStyle w:val="DisclaimerTextMS"/>
-        <w:rPr>
-          <w:rFonts w:ascii="Segoe UI Light" w:hAnsi="Segoe UI Light" w:cs="Segoe UI Light"/>
-          <w:color w:val="auto"/>
-          <w:sz w:val="22"/>
-          <w:szCs w:val="22"/>
-          <w:lang w:eastAsia="zh-CN"/>
-        </w:rPr>
-      </w:pPr>
-      <w:r>
-        <w:rPr>
-          <w:rFonts w:ascii="Segoe UI Light" w:hAnsi="Segoe UI Light" w:cs="Segoe UI Light"/>
-          <w:b/>
-          <w:color w:val="auto"/>
-          <w:sz w:val="22"/>
-          <w:szCs w:val="22"/>
-          <w:lang w:eastAsia="zh-CN"/>
-        </w:rPr>
-        <w:t xml:space="preserve">ZooKeeper: </w:t>
-      </w:r>
-      <w:r>
-        <w:rPr>
-          <w:rFonts w:ascii="Segoe UI Light" w:hAnsi="Segoe UI Light" w:cs="Segoe UI Light"/>
-          <w:color w:val="auto"/>
-          <w:sz w:val="22"/>
-          <w:szCs w:val="22"/>
-          <w:lang w:eastAsia="zh-CN"/>
-        </w:rPr>
-        <w:t>Coordination of processes in distributed systems.</w:t>
-      </w:r>
-      <w:r>
-        <w:rPr>
-          <w:rFonts w:ascii="Segoe UI Light" w:hAnsi="Segoe UI Light" w:cs="Segoe UI Light" w:hint="eastAsia"/>
-          <w:color w:val="auto"/>
-          <w:sz w:val="22"/>
-          <w:szCs w:val="22"/>
-          <w:lang w:eastAsia="zh-CN"/>
-        </w:rPr>
-        <w:t xml:space="preserve"> are </w:t>
-      </w:r>
-      <w:r>
-        <w:rPr>
-          <w:rFonts w:ascii="Segoe UI Light" w:hAnsi="Segoe UI Light" w:cs="Segoe UI Light" w:hint="eastAsia"/>
-          <w:color w:val="auto"/>
-          <w:sz w:val="22"/>
-          <w:szCs w:val="22"/>
-          <w:lang w:eastAsia="zh-CN"/>
-        </w:rPr>
-        <w:t>included on HDInsight clusters:</w:t>
-      </w:r>
-    </w:p>
-    <w:p>
-      <w:pPr>
-        <w:pStyle w:val="Heading2"/>
-      </w:pPr>
-      <w:bookmarkStart w:id="20" w:name="_Toc459729280"/>
-      <w:r>
-        <w:t>HDFS</w:t>
-      </w:r>
-      <w:r>
-        <w:t xml:space="preserve"> storage in HDInsight</w:t>
-      </w:r>
-      <w:bookmarkEnd w:id="20"/>
-    </w:p>
-    <w:p>
-      <w:pPr>
-        <w:pStyle w:val="DisclaimerTextMS"/>
-        <w:rPr>
-          <w:rFonts w:ascii="Segoe UI Light" w:hAnsi="Segoe UI Light" w:cs="Segoe UI Light"/>
-          <w:color w:val="auto"/>
-          <w:sz w:val="22"/>
-          <w:szCs w:val="22"/>
-          <w:lang w:eastAsia="zh-CN"/>
-        </w:rPr>
-      </w:pPr>
-      <w:r>
-        <w:rPr>
-          <w:rFonts w:ascii="Segoe UI Light" w:hAnsi="Segoe UI Light" w:cs="Segoe UI Light" w:hint="eastAsia"/>
-          <w:color w:val="auto"/>
-          <w:sz w:val="22"/>
-          <w:szCs w:val="22"/>
-          <w:lang w:eastAsia="zh-CN"/>
-        </w:rPr>
-        <w:t>Hadoop Distributed File System(</w:t>
-      </w:r>
-      <w:r>
-        <w:rPr>
-          <w:rFonts w:ascii="Segoe UI Light" w:hAnsi="Segoe UI Light" w:cs="Segoe UI Light"/>
-          <w:color w:val="auto"/>
-          <w:sz w:val="22"/>
-          <w:szCs w:val="22"/>
-          <w:lang w:eastAsia="zh-CN"/>
-        </w:rPr>
-        <w:t>HDFS</w:t>
-      </w:r>
-      <w:r>
-        <w:rPr>
-          <w:rFonts w:ascii="Segoe UI Light" w:hAnsi="Segoe UI Light" w:cs="Segoe UI Light" w:hint="eastAsia"/>
-          <w:color w:val="auto"/>
-          <w:sz w:val="22"/>
-          <w:szCs w:val="22"/>
-          <w:lang w:eastAsia="zh-CN"/>
-        </w:rPr>
-        <w:t>)</w:t>
-      </w:r>
-      <w:r>
-        <w:rPr>
-          <w:rFonts w:ascii="Segoe UI Light" w:hAnsi="Segoe UI Light" w:cs="Segoe UI Light"/>
-          <w:color w:val="auto"/>
-          <w:sz w:val="22"/>
-          <w:szCs w:val="22"/>
-          <w:lang w:eastAsia="zh-CN"/>
-        </w:rPr>
-        <w:t xml:space="preserve"> is a distributed file system that, with MapReduce and YARN, is the core of the Hadoop components, HDFS is the standard file system for Hadoop clusters on HDInsight.</w:t>
-      </w:r>
-      <w:r>
-        <w:rPr>
-          <w:rFonts w:ascii="Segoe UI Light" w:hAnsi="Segoe UI Light" w:cs="Segoe UI Light"/>
-          <w:color w:val="auto"/>
-          <w:sz w:val="22"/>
-          <w:szCs w:val="22"/>
-          <w:lang w:eastAsia="zh-CN"/>
-        </w:rPr>
-        <w:t xml:space="preserve"> In HDInsight, we can use the low-cost Azure Blob </w:t>
-      </w:r>
-      <w:r>
-        <w:rPr>
-          <w:rFonts w:ascii="Segoe UI Light" w:hAnsi="Segoe UI Light" w:cs="Segoe UI Light" w:hint="eastAsia"/>
-          <w:color w:val="auto"/>
-          <w:sz w:val="22"/>
-          <w:szCs w:val="22"/>
-          <w:lang w:eastAsia="zh-CN"/>
-        </w:rPr>
-        <w:t>sto</w:t>
-      </w:r>
-      <w:r>
-        <w:rPr>
-          <w:rFonts w:ascii="Segoe UI Light" w:hAnsi="Segoe UI Light" w:cs="Segoe UI Light"/>
-          <w:color w:val="auto"/>
-          <w:sz w:val="22"/>
-          <w:szCs w:val="22"/>
-          <w:lang w:eastAsia="zh-CN"/>
-        </w:rPr>
-        <w:t>rage as the data storage for HDFS. Through the HDFS interface, the full set of components in HDInsight can operate directly on structured or unstructured data in Blog storage. Following is a abstract view of the HDInsight storage architecture with Azure Blog storage:</w:t>
-      </w:r>
-    </w:p>
-    <w:p>
-      <w:r>
-        <w:rPr>
-          <w:noProof/>
-          <w:lang w:eastAsia="zh-CN"/>
-        </w:rPr>
-        <w:lastRenderedPageBreak/>
-        <w:drawing>
-          <wp:inline distT="0" distB="0" distL="0" distR="0" wp14:anchorId="22E29FCD" wp14:editId="5C9A2801">
-            <wp:extent cx="5400040" cy="3387725"/>
-            <wp:effectExtent l="0" t="0" r="0" b="3175"/>
-            <wp:docPr id="7" name="Picture 7"/>
-            <wp:cNvGraphicFramePr>
-              <a:graphicFrameLocks xmlns:a="http://schemas.openxmlformats.org/drawingml/2006/main" noChangeAspect="1"/>
-            </wp:cNvGraphicFramePr>
-            <a:graphic xmlns:a="http://schemas.openxmlformats.org/drawingml/2006/main">
-              <a:graphicData uri="http://schemas.openxmlformats.org/drawingml/2006/picture">
-                <pic:pic xmlns:pic="http://schemas.openxmlformats.org/drawingml/2006/picture">
-                  <pic:nvPicPr>
-                    <pic:cNvPr id="7" name="hdi.wasb.arch.png"/>
-                    <pic:cNvPicPr/>
-                  </pic:nvPicPr>
-                  <pic:blipFill>
-                    <a:blip r:embed="rId20">
-                      <a:extLst>
-                        <a:ext uri="{28A0092B-C50C-407E-A947-70E740481C1C}">
-                          <a14:useLocalDpi xmlns:a14="http://schemas.microsoft.com/office/drawing/2010/main" val="0"/>
-                        </a:ext>
-                      </a:extLst>
-                    </a:blip>
-                    <a:stretch>
-                      <a:fillRect/>
-                    </a:stretch>
-                  </pic:blipFill>
-                  <pic:spPr>
-                    <a:xfrm>
-                      <a:off x="0" y="0"/>
-                      <a:ext cx="5400040" cy="3387725"/>
-                    </a:xfrm>
-                    <a:prstGeom prst="rect">
-                      <a:avLst/>
-                    </a:prstGeom>
-                  </pic:spPr>
-                </pic:pic>
-              </a:graphicData>
-            </a:graphic>
-          </wp:inline>
-        </w:drawing>
-      </w:r>
-    </w:p>
-    <w:p>
-      <w:pPr>
-        <w:pStyle w:val="DisclaimerTextMS"/>
-        <w:rPr>
-          <w:rFonts w:ascii="Segoe UI Light" w:hAnsi="Segoe UI Light" w:cs="Segoe UI Light"/>
-          <w:color w:val="auto"/>
-          <w:sz w:val="22"/>
-          <w:szCs w:val="22"/>
-          <w:lang w:eastAsia="zh-CN"/>
-        </w:rPr>
-      </w:pPr>
-      <w:r>
-        <w:rPr>
-          <w:rFonts w:ascii="Segoe UI Light" w:hAnsi="Segoe UI Light" w:cs="Segoe UI Light"/>
-          <w:color w:val="auto"/>
-          <w:sz w:val="22"/>
-          <w:szCs w:val="22"/>
-          <w:lang w:eastAsia="zh-CN"/>
-        </w:rPr>
-        <w:t>Hadoop default file system implies a default scheme and authority. It can be used to resolve relative paths. During the HDInsight creation process, an Azure Storage account and a specific Azure Blob storage container from that account is designated as the default file system.</w:t>
-      </w:r>
-    </w:p>
-    <w:p>
-      <w:pPr>
-        <w:pStyle w:val="DisclaimerTextMS"/>
-        <w:rPr>
-          <w:rFonts w:ascii="Segoe UI Light" w:hAnsi="Segoe UI Light" w:cs="Segoe UI Light"/>
-          <w:color w:val="auto"/>
-          <w:sz w:val="22"/>
-          <w:szCs w:val="22"/>
-          <w:lang w:eastAsia="zh-CN"/>
-        </w:rPr>
-      </w:pPr>
-      <w:r>
-        <w:rPr>
-          <w:rFonts w:ascii="Segoe UI Light" w:hAnsi="Segoe UI Light" w:cs="Segoe UI Light"/>
-          <w:color w:val="auto"/>
-          <w:sz w:val="22"/>
-          <w:szCs w:val="22"/>
-          <w:lang w:eastAsia="zh-CN"/>
-        </w:rPr>
-        <w:t>In addition to this storage account, Additional storage accounts can be added from the same Azure subscription or different Azure subscriptions during the creation process</w:t>
-      </w:r>
-      <w:r>
-        <w:rPr>
-          <w:rFonts w:ascii="Segoe UI Light" w:hAnsi="Segoe UI Light" w:cs="Segoe UI Light"/>
-          <w:color w:val="auto"/>
-          <w:sz w:val="22"/>
-          <w:szCs w:val="22"/>
-          <w:lang w:eastAsia="zh-CN"/>
-        </w:rPr>
-        <w:t>.</w:t>
-      </w:r>
-    </w:p>
-    <w:p>
-      <w:pPr>
-        <w:pStyle w:val="DisclaimerTextMS"/>
-        <w:rPr>
-          <w:rFonts w:ascii="Segoe UI Light" w:hAnsi="Segoe UI Light" w:cs="Segoe UI Light"/>
-          <w:color w:val="auto"/>
-          <w:sz w:val="22"/>
-          <w:szCs w:val="22"/>
-          <w:lang w:eastAsia="zh-CN"/>
-        </w:rPr>
-      </w:pPr>
-      <w:r>
-        <w:rPr>
-          <w:rFonts w:ascii="Segoe UI Light" w:hAnsi="Segoe UI Light" w:cs="Segoe UI Light"/>
-          <w:color w:val="auto"/>
-          <w:sz w:val="22"/>
-          <w:szCs w:val="22"/>
-          <w:lang w:eastAsia="zh-CN"/>
-        </w:rPr>
-        <w:t>There are several benefits associated with storing the data in Azure Blob storage:</w:t>
-      </w:r>
-    </w:p>
-    <w:p>
-      <w:pPr>
-        <w:pStyle w:val="DisclaimerTextMS"/>
-        <w:rPr>
-          <w:rFonts w:ascii="Segoe UI Light" w:hAnsi="Segoe UI Light" w:cs="Segoe UI Light"/>
-          <w:color w:val="auto"/>
-          <w:sz w:val="22"/>
-          <w:szCs w:val="22"/>
-          <w:lang w:eastAsia="zh-CN"/>
-        </w:rPr>
-      </w:pPr>
-      <w:r>
-        <w:rPr>
-          <w:rFonts w:ascii="Segoe UI Light" w:hAnsi="Segoe UI Light" w:cs="Segoe UI Light"/>
-          <w:b/>
-          <w:color w:val="auto"/>
-          <w:sz w:val="22"/>
-          <w:szCs w:val="22"/>
-          <w:lang w:eastAsia="zh-CN"/>
-        </w:rPr>
-        <w:t>Data reuse and sharing:</w:t>
-      </w:r>
-      <w:r>
-        <w:rPr>
-          <w:rFonts w:ascii="Segoe UI Light" w:hAnsi="Segoe UI Light" w:cs="Segoe UI Light"/>
-          <w:color w:val="auto"/>
-          <w:sz w:val="22"/>
-          <w:szCs w:val="22"/>
-          <w:lang w:eastAsia="zh-CN"/>
-        </w:rPr>
-        <w:t xml:space="preserve"> The data in Azure Blog storage can be accessed either through the HDFS APIs or through the Blog Storage REST APIs.</w:t>
-      </w:r>
-    </w:p>
-    <w:p>
-      <w:pPr>
-        <w:pStyle w:val="DisclaimerTextMS"/>
-        <w:rPr>
-          <w:rFonts w:ascii="Segoe UI Light" w:hAnsi="Segoe UI Light" w:cs="Segoe UI Light"/>
-          <w:color w:val="auto"/>
-          <w:sz w:val="22"/>
-          <w:szCs w:val="22"/>
-          <w:lang w:eastAsia="zh-CN"/>
-        </w:rPr>
-      </w:pPr>
-      <w:r>
-        <w:rPr>
-          <w:rFonts w:ascii="Segoe UI Light" w:hAnsi="Segoe UI Light" w:cs="Segoe UI Light"/>
-          <w:b/>
-          <w:color w:val="auto"/>
-          <w:sz w:val="22"/>
-          <w:szCs w:val="22"/>
-          <w:lang w:eastAsia="zh-CN"/>
-        </w:rPr>
-        <w:t xml:space="preserve">Data archiving: </w:t>
-      </w:r>
-      <w:r>
-        <w:rPr>
-          <w:rFonts w:ascii="Segoe UI Light" w:hAnsi="Segoe UI Light" w:cs="Segoe UI Light"/>
-          <w:color w:val="auto"/>
-          <w:sz w:val="22"/>
-          <w:szCs w:val="22"/>
-          <w:lang w:eastAsia="zh-CN"/>
-        </w:rPr>
-        <w:t>Storing data in Azure Blob storage enables the HDInsight clusters used for computation to be safely deleted without losing user data.</w:t>
-      </w:r>
-    </w:p>
-    <w:p>
-      <w:pPr>
-        <w:pStyle w:val="DisclaimerTextMS"/>
-        <w:rPr>
-          <w:rFonts w:ascii="Segoe UI Light" w:hAnsi="Segoe UI Light" w:cs="Segoe UI Light"/>
-          <w:color w:val="auto"/>
-          <w:sz w:val="22"/>
-          <w:szCs w:val="22"/>
-          <w:lang w:eastAsia="zh-CN"/>
-        </w:rPr>
-      </w:pPr>
-      <w:r>
-        <w:rPr>
-          <w:rFonts w:ascii="Segoe UI Light" w:hAnsi="Segoe UI Light" w:cs="Segoe UI Light"/>
-          <w:b/>
-          <w:color w:val="auto"/>
-          <w:sz w:val="22"/>
-          <w:szCs w:val="22"/>
-          <w:lang w:eastAsia="zh-CN"/>
-        </w:rPr>
-        <w:t>Data storage cost:</w:t>
-      </w:r>
-      <w:r>
-        <w:rPr>
-          <w:rFonts w:ascii="Segoe UI Light" w:hAnsi="Segoe UI Light" w:cs="Segoe UI Light"/>
-          <w:color w:val="auto"/>
-          <w:sz w:val="22"/>
-          <w:szCs w:val="22"/>
-          <w:lang w:eastAsia="zh-CN"/>
-        </w:rPr>
-        <w:t xml:space="preserve"> Storing data in DFS for the long term is more costly than storing the data in Azure Blob storage because the cost of a compute cluster is higher than the cost of an Azure Blob storage container. </w:t>
-      </w:r>
-    </w:p>
-    <w:p>
-      <w:pPr>
-        <w:pStyle w:val="DisclaimerTextMS"/>
-        <w:rPr>
-          <w:rFonts w:ascii="Segoe UI Light" w:hAnsi="Segoe UI Light" w:cs="Segoe UI Light"/>
-          <w:color w:val="auto"/>
-          <w:sz w:val="22"/>
-          <w:szCs w:val="22"/>
-          <w:lang w:eastAsia="zh-CN"/>
-        </w:rPr>
-      </w:pPr>
-      <w:r>
-        <w:rPr>
-          <w:rFonts w:ascii="Segoe UI Light" w:hAnsi="Segoe UI Light" w:cs="Segoe UI Light"/>
-          <w:b/>
-          <w:color w:val="auto"/>
-          <w:sz w:val="22"/>
-          <w:szCs w:val="22"/>
-          <w:lang w:eastAsia="zh-CN"/>
-        </w:rPr>
-        <w:t>Elastic scale-out:</w:t>
-      </w:r>
-      <w:r>
-        <w:rPr>
-          <w:rFonts w:ascii="Segoe UI Light" w:hAnsi="Segoe UI Light" w:cs="Segoe UI Light"/>
-          <w:color w:val="auto"/>
-          <w:sz w:val="22"/>
-          <w:szCs w:val="22"/>
-          <w:lang w:eastAsia="zh-CN"/>
-        </w:rPr>
-        <w:t xml:space="preserve"> Although HDFS provides you with a scaled-out file system, the scale is determined by the number of nodes that you create for your cluster. Changing the scale can become a more complicated process than relying on the elastic scaling capabilities </w:t>
-      </w:r>
-      <w:r>
-        <w:rPr>
-          <w:rFonts w:ascii="Segoe UI Light" w:hAnsi="Segoe UI Light" w:cs="Segoe UI Light"/>
-          <w:color w:val="auto"/>
-          <w:sz w:val="22"/>
-          <w:szCs w:val="22"/>
-          <w:lang w:eastAsia="zh-CN"/>
-        </w:rPr>
-        <w:t>of</w:t>
-      </w:r>
-      <w:r>
-        <w:rPr>
-          <w:rFonts w:ascii="Segoe UI Light" w:hAnsi="Segoe UI Light" w:cs="Segoe UI Light"/>
-          <w:color w:val="auto"/>
-          <w:sz w:val="22"/>
-          <w:szCs w:val="22"/>
-          <w:lang w:eastAsia="zh-CN"/>
-        </w:rPr>
-        <w:t xml:space="preserve"> Azure Blob storage.</w:t>
-      </w:r>
-    </w:p>
-    <w:p>
-      <w:pPr>
-        <w:pStyle w:val="DisclaimerTextMS"/>
-        <w:rPr>
-          <w:rFonts w:ascii="Segoe UI Light" w:hAnsi="Segoe UI Light" w:cs="Segoe UI Light"/>
-          <w:color w:val="auto"/>
-          <w:sz w:val="22"/>
-          <w:szCs w:val="22"/>
-          <w:lang w:eastAsia="zh-CN"/>
-        </w:rPr>
-      </w:pPr>
-      <w:r>
-        <w:rPr>
-          <w:rFonts w:ascii="Segoe UI Light" w:hAnsi="Segoe UI Light" w:cs="Segoe UI Light"/>
-          <w:b/>
-          <w:color w:val="auto"/>
-          <w:sz w:val="22"/>
-          <w:szCs w:val="22"/>
-          <w:lang w:eastAsia="zh-CN"/>
-        </w:rPr>
-        <w:t>Geo-replication:</w:t>
-      </w:r>
-      <w:r>
-        <w:rPr>
-          <w:rFonts w:ascii="Segoe UI Light" w:hAnsi="Segoe UI Light" w:cs="Segoe UI Light"/>
-          <w:color w:val="auto"/>
-          <w:sz w:val="22"/>
-          <w:szCs w:val="22"/>
-          <w:lang w:eastAsia="zh-CN"/>
-        </w:rPr>
-        <w:t xml:space="preserve"> Azure Blob storage containers can be geo-replicated. Although this gives </w:t>
-      </w:r>
-      <w:r>
-        <w:rPr>
-          <w:rFonts w:ascii="Segoe UI Light" w:hAnsi="Segoe UI Light" w:cs="Segoe UI Light"/>
-          <w:color w:val="auto"/>
-          <w:sz w:val="22"/>
-          <w:szCs w:val="22"/>
-          <w:lang w:eastAsia="zh-CN"/>
-        </w:rPr>
-        <w:t>application</w:t>
-      </w:r>
-      <w:r>
-        <w:rPr>
-          <w:rFonts w:ascii="Segoe UI Light" w:hAnsi="Segoe UI Light" w:cs="Segoe UI Light"/>
-          <w:color w:val="auto"/>
-          <w:sz w:val="22"/>
-          <w:szCs w:val="22"/>
-          <w:lang w:eastAsia="zh-CN"/>
-        </w:rPr>
-        <w:t xml:space="preserve"> geographic recovery and data redundancy</w:t>
-      </w:r>
-      <w:r>
-        <w:rPr>
-          <w:rFonts w:ascii="Segoe UI Light" w:hAnsi="Segoe UI Light" w:cs="Segoe UI Light"/>
-          <w:color w:val="auto"/>
-          <w:sz w:val="22"/>
-          <w:szCs w:val="22"/>
-          <w:lang w:eastAsia="zh-CN"/>
-        </w:rPr>
-        <w:t>.</w:t>
-      </w:r>
-      <w:r>
-        <w:rPr>
-          <w:rFonts w:ascii="Segoe UI Light" w:hAnsi="Segoe UI Light" w:cs="Segoe UI Light"/>
-          <w:color w:val="auto"/>
-          <w:sz w:val="22"/>
-          <w:szCs w:val="22"/>
-          <w:lang w:eastAsia="zh-CN"/>
-        </w:rPr>
-        <w:t xml:space="preserve"> </w:t>
-      </w:r>
-    </w:p>
-    <w:p>
-      <w:pPr>
-        <w:pStyle w:val="Heading2"/>
-      </w:pPr>
-      <w:bookmarkStart w:id="21" w:name="_Toc459729281"/>
-      <w:r>
-        <w:lastRenderedPageBreak/>
-        <w:t>Azure Stream Analytics</w:t>
-      </w:r>
-      <w:bookmarkEnd w:id="21"/>
-    </w:p>
-    <w:p>
-      <w:pPr>
-        <w:pStyle w:val="DisclaimerTextMS"/>
-        <w:rPr>
-          <w:rFonts w:ascii="Segoe UI Light" w:hAnsi="Segoe UI Light" w:cs="Segoe UI Light"/>
-          <w:color w:val="auto"/>
-          <w:sz w:val="22"/>
-          <w:szCs w:val="22"/>
-          <w:lang w:eastAsia="zh-CN"/>
-        </w:rPr>
-      </w:pPr>
-      <w:r>
-        <w:rPr>
-          <w:rFonts w:ascii="Segoe UI Light" w:hAnsi="Segoe UI Light" w:cs="Segoe UI Light"/>
-          <w:color w:val="auto"/>
-          <w:sz w:val="22"/>
-          <w:szCs w:val="22"/>
-          <w:lang w:eastAsia="zh-CN"/>
-        </w:rPr>
-        <w:t>Azure Stream Analytics is a fully managed, cost effective real-time event processing engine that helps to unlock deep insights from data. Stream Analytics makes it easy to set up real-time analytic computations on data streaming from devices, sensors, web sites, social media, applications, infra</w:t>
-      </w:r>
-      <w:r>
-        <w:rPr>
-          <w:rFonts w:ascii="Segoe UI Light" w:hAnsi="Segoe UI Light" w:cs="Segoe UI Light"/>
-          <w:color w:val="auto"/>
-          <w:sz w:val="22"/>
-          <w:szCs w:val="22"/>
-          <w:lang w:eastAsia="zh-CN"/>
-        </w:rPr>
-        <w:t>structure systems, and so on.</w:t>
-      </w:r>
-    </w:p>
-    <w:p>
-      <w:pPr>
-        <w:pStyle w:val="DisclaimerTextMS"/>
-        <w:rPr>
-          <w:rFonts w:ascii="Segoe UI Light" w:hAnsi="Segoe UI Light" w:cs="Segoe UI Light"/>
-          <w:color w:val="auto"/>
-          <w:sz w:val="22"/>
-          <w:szCs w:val="22"/>
-          <w:lang w:eastAsia="zh-CN"/>
-        </w:rPr>
-      </w:pPr>
-      <w:r>
-        <w:rPr>
-          <w:rFonts w:ascii="Segoe UI Light" w:hAnsi="Segoe UI Light" w:cs="Segoe UI Light"/>
-          <w:color w:val="auto"/>
-          <w:sz w:val="22"/>
-          <w:szCs w:val="22"/>
-          <w:lang w:eastAsia="zh-CN"/>
-        </w:rPr>
-        <w:t>With the Azure Stream analytics, our intelligent application can process on the real-time streaming data</w:t>
-      </w:r>
-      <w:r>
-        <w:rPr>
-          <w:rFonts w:ascii="Segoe UI Light" w:hAnsi="Segoe UI Light" w:cs="Segoe UI Light"/>
-          <w:color w:val="auto"/>
-          <w:sz w:val="22"/>
-          <w:szCs w:val="22"/>
-          <w:lang w:eastAsia="zh-CN"/>
-        </w:rPr>
-        <w:t xml:space="preserve"> and pass the data into HDInsight for further processing and analytics</w:t>
-      </w:r>
-      <w:r>
-        <w:rPr>
-          <w:rFonts w:ascii="Segoe UI Light" w:hAnsi="Segoe UI Light" w:cs="Segoe UI Light"/>
-          <w:color w:val="auto"/>
-          <w:sz w:val="22"/>
-          <w:szCs w:val="22"/>
-          <w:lang w:eastAsia="zh-CN"/>
-        </w:rPr>
-        <w:t>. Stream analytics provides following key capabilities and benefits:</w:t>
-      </w:r>
-    </w:p>
-    <w:p>
-      <w:pPr>
-        <w:pStyle w:val="DisclaimerTextMS"/>
-        <w:rPr>
-          <w:rFonts w:ascii="Segoe UI Light" w:hAnsi="Segoe UI Light" w:cs="Segoe UI Light"/>
-          <w:color w:val="auto"/>
-          <w:sz w:val="22"/>
-          <w:szCs w:val="22"/>
-          <w:lang w:eastAsia="zh-CN"/>
-        </w:rPr>
-      </w:pPr>
-      <w:r>
-        <w:rPr>
-          <w:rFonts w:ascii="Segoe UI Light" w:hAnsi="Segoe UI Light" w:cs="Segoe UI Light"/>
-          <w:b/>
-          <w:color w:val="auto"/>
-          <w:sz w:val="22"/>
-          <w:szCs w:val="22"/>
-          <w:lang w:eastAsia="zh-CN"/>
-        </w:rPr>
-        <w:t xml:space="preserve">Ease of use: </w:t>
-      </w:r>
-      <w:r>
-        <w:rPr>
-          <w:rFonts w:ascii="Segoe UI Light" w:hAnsi="Segoe UI Light" w:cs="Segoe UI Light"/>
-          <w:color w:val="auto"/>
-          <w:sz w:val="22"/>
-          <w:szCs w:val="22"/>
-          <w:lang w:eastAsia="zh-CN"/>
-        </w:rPr>
-        <w:t xml:space="preserve">Stream Analytics supports a simple, declarative query model for describing transformations. </w:t>
-      </w:r>
-      <w:r>
-        <w:rPr>
-          <w:rFonts w:ascii="Segoe UI Light" w:hAnsi="Segoe UI Light" w:cs="Segoe UI Light"/>
-          <w:color w:val="auto"/>
-          <w:sz w:val="22"/>
-          <w:szCs w:val="22"/>
-          <w:lang w:eastAsia="zh-CN"/>
-        </w:rPr>
-        <w:t xml:space="preserve">It </w:t>
-      </w:r>
-      <w:r>
-        <w:rPr>
-          <w:rFonts w:ascii="Segoe UI Light" w:hAnsi="Segoe UI Light" w:cs="Segoe UI Light"/>
-          <w:color w:val="auto"/>
-          <w:sz w:val="22"/>
-          <w:szCs w:val="22"/>
-          <w:lang w:eastAsia="zh-CN"/>
-        </w:rPr>
-        <w:t xml:space="preserve">uses a T-SQL variant, and removes the need for customers to deal with the technical complexities of stream processing systems. </w:t>
-      </w:r>
-    </w:p>
-    <w:p>
-      <w:pPr>
-        <w:pStyle w:val="DisclaimerTextMS"/>
-        <w:rPr>
-          <w:rFonts w:ascii="Segoe UI Light" w:hAnsi="Segoe UI Light" w:cs="Segoe UI Light"/>
-          <w:color w:val="auto"/>
-          <w:sz w:val="22"/>
-          <w:szCs w:val="22"/>
-          <w:lang w:eastAsia="zh-CN"/>
-        </w:rPr>
-      </w:pPr>
-      <w:r>
-        <w:rPr>
-          <w:rFonts w:ascii="Segoe UI Light" w:hAnsi="Segoe UI Light" w:cs="Segoe UI Light"/>
-          <w:b/>
-          <w:color w:val="auto"/>
-          <w:sz w:val="22"/>
-          <w:szCs w:val="22"/>
-          <w:lang w:eastAsia="zh-CN"/>
-        </w:rPr>
-        <w:t>Scalability:</w:t>
-      </w:r>
-      <w:r>
-        <w:rPr>
-          <w:rFonts w:ascii="Segoe UI Light" w:hAnsi="Segoe UI Light" w:cs="Segoe UI Light"/>
-          <w:color w:val="auto"/>
-          <w:sz w:val="22"/>
-          <w:szCs w:val="22"/>
-          <w:lang w:eastAsia="zh-CN"/>
-        </w:rPr>
-        <w:t xml:space="preserve"> Stream Analytics is capable of handling high event throughput of up to 1GB/second. Integration with Azure Event Hubs and Azure IoT Hubs allow the solution to ingest millions of events per second coming from connected devices, clickstreams, and log files, to name a few. </w:t>
-      </w:r>
-    </w:p>
-    <w:p>
-      <w:pPr>
-        <w:pStyle w:val="DisclaimerTextMS"/>
-        <w:rPr>
-          <w:rFonts w:ascii="Segoe UI Light" w:hAnsi="Segoe UI Light" w:cs="Segoe UI Light"/>
-          <w:color w:val="auto"/>
-          <w:sz w:val="22"/>
-          <w:szCs w:val="22"/>
-          <w:lang w:eastAsia="zh-CN"/>
-        </w:rPr>
-      </w:pPr>
-      <w:r>
-        <w:rPr>
-          <w:rFonts w:ascii="Segoe UI Light" w:hAnsi="Segoe UI Light" w:cs="Segoe UI Light"/>
-          <w:b/>
-          <w:color w:val="auto"/>
-          <w:sz w:val="22"/>
-          <w:szCs w:val="22"/>
-          <w:lang w:eastAsia="zh-CN"/>
-        </w:rPr>
-        <w:t>Reliability, repeatability and quick recovery:</w:t>
-      </w:r>
-      <w:r>
-        <w:rPr>
-          <w:rFonts w:ascii="Segoe UI Light" w:hAnsi="Segoe UI Light" w:cs="Segoe UI Light"/>
-          <w:color w:val="auto"/>
-          <w:sz w:val="22"/>
-          <w:szCs w:val="22"/>
-          <w:lang w:eastAsia="zh-CN"/>
-        </w:rPr>
-        <w:t xml:space="preserve"> A managed service in the cloud, Stream Analytics helps prevent data loss and provides business continuity in the event of failures through built-in recovery capabilities. </w:t>
-      </w:r>
-    </w:p>
-    <w:p>
-      <w:pPr>
-        <w:pStyle w:val="DisclaimerTextMS"/>
-        <w:rPr>
-          <w:rFonts w:ascii="Segoe UI Light" w:hAnsi="Segoe UI Light" w:cs="Segoe UI Light"/>
-          <w:color w:val="auto"/>
-          <w:sz w:val="22"/>
-          <w:szCs w:val="22"/>
-          <w:lang w:eastAsia="zh-CN"/>
-        </w:rPr>
-      </w:pPr>
-      <w:r>
-        <w:rPr>
-          <w:rFonts w:ascii="Segoe UI Light" w:hAnsi="Segoe UI Light" w:cs="Segoe UI Light"/>
-          <w:b/>
-          <w:color w:val="auto"/>
-          <w:sz w:val="22"/>
-          <w:szCs w:val="22"/>
-          <w:lang w:eastAsia="zh-CN"/>
-        </w:rPr>
-        <w:t xml:space="preserve">Low cost: </w:t>
-      </w:r>
-      <w:r>
-        <w:rPr>
-          <w:rFonts w:ascii="Segoe UI Light" w:hAnsi="Segoe UI Light" w:cs="Segoe UI Light"/>
-          <w:color w:val="auto"/>
-          <w:sz w:val="22"/>
-          <w:szCs w:val="22"/>
-          <w:lang w:eastAsia="zh-CN"/>
-        </w:rPr>
-        <w:t xml:space="preserve">As a cloud service, Stream Analytics is optimized to provide users a very low cost to get going and maintain real-time analytics solutions. The service is built to pay as you go based on Streaming Unit usage and the amount of data processed by the system. </w:t>
-      </w:r>
-    </w:p>
-    <w:p>
-      <w:pPr>
-        <w:pStyle w:val="DisclaimerTextMS"/>
-        <w:rPr>
-          <w:rFonts w:ascii="Segoe UI Light" w:hAnsi="Segoe UI Light" w:cs="Segoe UI Light"/>
-          <w:color w:val="auto"/>
-          <w:sz w:val="22"/>
-          <w:szCs w:val="22"/>
-          <w:lang w:eastAsia="zh-CN"/>
-        </w:rPr>
-      </w:pPr>
-      <w:r>
-        <w:rPr>
-          <w:rFonts w:ascii="Segoe UI Light" w:hAnsi="Segoe UI Light" w:cs="Segoe UI Light"/>
-          <w:b/>
-          <w:color w:val="auto"/>
-          <w:sz w:val="22"/>
-          <w:szCs w:val="22"/>
-          <w:lang w:eastAsia="zh-CN"/>
-        </w:rPr>
-        <w:t xml:space="preserve">Reference data: </w:t>
-      </w:r>
-      <w:r>
-        <w:rPr>
-          <w:rFonts w:ascii="Segoe UI Light" w:hAnsi="Segoe UI Light" w:cs="Segoe UI Light"/>
-          <w:color w:val="auto"/>
-          <w:sz w:val="22"/>
-          <w:szCs w:val="22"/>
-          <w:lang w:eastAsia="zh-CN"/>
-        </w:rPr>
-        <w:t xml:space="preserve">Stream Analytics provides users the ability to specify and use reference data. </w:t>
-      </w:r>
-    </w:p>
-    <w:p>
-      <w:pPr>
-        <w:pStyle w:val="DisclaimerTextMS"/>
-        <w:rPr>
-          <w:rFonts w:ascii="Segoe UI Light" w:hAnsi="Segoe UI Light" w:cs="Segoe UI Light"/>
-          <w:color w:val="auto"/>
-          <w:sz w:val="22"/>
-          <w:szCs w:val="22"/>
-          <w:lang w:eastAsia="zh-CN"/>
-        </w:rPr>
-      </w:pPr>
-      <w:r>
-        <w:rPr>
-          <w:rFonts w:ascii="Segoe UI Light" w:hAnsi="Segoe UI Light" w:cs="Segoe UI Light"/>
-          <w:b/>
-          <w:color w:val="auto"/>
-          <w:sz w:val="22"/>
-          <w:szCs w:val="22"/>
-          <w:lang w:eastAsia="zh-CN"/>
-        </w:rPr>
-        <w:t xml:space="preserve">User Defined Functions: </w:t>
-      </w:r>
-      <w:r>
-        <w:rPr>
-          <w:rFonts w:ascii="Segoe UI Light" w:hAnsi="Segoe UI Light" w:cs="Segoe UI Light"/>
-          <w:color w:val="auto"/>
-          <w:sz w:val="22"/>
-          <w:szCs w:val="22"/>
-          <w:lang w:eastAsia="zh-CN"/>
-        </w:rPr>
-        <w:t>Stream Analytics has integration with Azure Machine Learning to define function calls in the Machine Learning service as part of a Stream Analytics query. This expands the capabilities of Stream Analytics to leverage existing Azure Machine Learning solutions.</w:t>
-      </w:r>
-    </w:p>
-    <w:p>
-      <w:pPr>
-        <w:pStyle w:val="DisclaimerTextMS"/>
-        <w:rPr>
-          <w:rFonts w:ascii="Segoe UI Light" w:hAnsi="Segoe UI Light" w:cs="Segoe UI Light"/>
-          <w:color w:val="auto"/>
-          <w:sz w:val="22"/>
-          <w:szCs w:val="22"/>
-          <w:lang w:eastAsia="zh-CN"/>
-        </w:rPr>
-      </w:pPr>
-      <w:r>
-        <w:rPr>
-          <w:rFonts w:ascii="Segoe UI Light" w:hAnsi="Segoe UI Light" w:cs="Segoe UI Light"/>
-          <w:b/>
-          <w:color w:val="auto"/>
-          <w:sz w:val="22"/>
-          <w:szCs w:val="22"/>
-          <w:lang w:eastAsia="zh-CN"/>
-        </w:rPr>
         <w:t xml:space="preserve">Connectivity: </w:t>
       </w:r>
       <w:r>
@@ -6471,7 +5875,6 @@
       </w:pPr>
       <w:bookmarkStart w:id="22" w:name="_Toc459729282"/>
       <w:r>
-        <w:lastRenderedPageBreak/>
         <w:t xml:space="preserve">Data </w:t>
       </w:r>
       <w:r>
@@ -6586,7 +5989,7 @@
                     <pic:cNvPicPr/>
                   </pic:nvPicPr>
                   <pic:blipFill>
-                    <a:blip r:embed="rId21">
+                    <a:blip r:embed="rId20">
                       <a:extLst>
                         <a:ext uri="{28A0092B-C50C-407E-A947-70E740481C1C}">
                           <a14:useLocalDpi xmlns:a14="http://schemas.microsoft.com/office/drawing/2010/main" val="0"/>
@@ -6725,6 +6128,7 @@
           <w:szCs w:val="22"/>
           <w:lang w:eastAsia="zh-CN"/>
         </w:rPr>
+        <w:lastRenderedPageBreak/>
         <w:t xml:space="preserve">Regardless of the platform, apps can call the Cognitive Services APIs as long as the app has an Internet connection, every apps can integrate it to build a smarter, more context-aware applications. Cognitive Services includes the following </w:t>
       </w:r>
       <w:r>
@@ -6927,7 +6331,6 @@
           <w:szCs w:val="22"/>
           <w:lang w:eastAsia="zh-CN"/>
         </w:rPr>
-        <w:lastRenderedPageBreak/>
         <w:t>Knowledge:</w:t>
       </w:r>
       <w:r>
@@ -8651,6 +8054,119 @@
       <w:rPr>
         <w:rFonts w:ascii="Wingdings" w:hAnsi="Wingdings" w:hint="default"/>
         <w:sz w:val="20"/>
+      </w:rPr>
+    </w:lvl>
+  </w:abstractNum>
+  <w:abstractNum w:abstractNumId="11" w15:restartNumberingAfterBreak="0">
+    <w:nsid w:val="7D155184"/>
+    <w:multiLevelType w:val="hybridMultilevel"/>
+    <w:tmpl w:val="DA36FABA"/>
+    <w:lvl w:ilvl="0" w:tplc="04090001">
+      <w:start w:val="1"/>
+      <w:numFmt w:val="bullet"/>
+      <w:lvlText w:val=""/>
+      <w:lvlJc w:val="left"/>
+      <w:pPr>
+        <w:ind w:left="420" w:hanging="420"/>
+      </w:pPr>
+      <w:rPr>
+        <w:rFonts w:ascii="Wingdings" w:hAnsi="Wingdings" w:hint="default"/>
+      </w:rPr>
+    </w:lvl>
+    <w:lvl w:ilvl="1" w:tplc="04090003" w:tentative="1">
+      <w:start w:val="1"/>
+      <w:numFmt w:val="bullet"/>
+      <w:lvlText w:val=""/>
+      <w:lvlJc w:val="left"/>
+      <w:pPr>
+        <w:ind w:left="840" w:hanging="420"/>
+      </w:pPr>
+      <w:rPr>
+        <w:rFonts w:ascii="Wingdings" w:hAnsi="Wingdings" w:hint="default"/>
+      </w:rPr>
+    </w:lvl>
+    <w:lvl w:ilvl="2" w:tplc="04090005" w:tentative="1">
+      <w:start w:val="1"/>
+      <w:numFmt w:val="bullet"/>
+      <w:lvlText w:val=""/>
+      <w:lvlJc w:val="left"/>
+      <w:pPr>
+        <w:ind w:left="1260" w:hanging="420"/>
+      </w:pPr>
+      <w:rPr>
+        <w:rFonts w:ascii="Wingdings" w:hAnsi="Wingdings" w:hint="default"/>
+      </w:rPr>
+    </w:lvl>
+    <w:lvl w:ilvl="3" w:tplc="04090001" w:tentative="1">
+      <w:start w:val="1"/>
+      <w:numFmt w:val="bullet"/>
+      <w:lvlText w:val=""/>
+      <w:lvlJc w:val="left"/>
+      <w:pPr>
+        <w:ind w:left="1680" w:hanging="420"/>
+      </w:pPr>
+      <w:rPr>
+        <w:rFonts w:ascii="Wingdings" w:hAnsi="Wingdings" w:hint="default"/>
+      </w:rPr>
+    </w:lvl>
+    <w:lvl w:ilvl="4" w:tplc="04090003" w:tentative="1">
+      <w:start w:val="1"/>
+      <w:numFmt w:val="bullet"/>
+      <w:lvlText w:val=""/>
+      <w:lvlJc w:val="left"/>
+      <w:pPr>
+        <w:ind w:left="2100" w:hanging="420"/>
+      </w:pPr>
+      <w:rPr>
+        <w:rFonts w:ascii="Wingdings" w:hAnsi="Wingdings" w:hint="default"/>
+      </w:rPr>
+    </w:lvl>
+    <w:lvl w:ilvl="5" w:tplc="04090005" w:tentative="1">
+      <w:start w:val="1"/>
+      <w:numFmt w:val="bullet"/>
+      <w:lvlText w:val=""/>
+      <w:lvlJc w:val="left"/>
+      <w:pPr>
+        <w:ind w:left="2520" w:hanging="420"/>
+      </w:pPr>
+      <w:rPr>
+        <w:rFonts w:ascii="Wingdings" w:hAnsi="Wingdings" w:hint="default"/>
+      </w:rPr>
+    </w:lvl>
+    <w:lvl w:ilvl="6" w:tplc="04090001" w:tentative="1">
+      <w:start w:val="1"/>
+      <w:numFmt w:val="bullet"/>
+      <w:lvlText w:val=""/>
+      <w:lvlJc w:val="left"/>
+      <w:pPr>
+        <w:ind w:left="2940" w:hanging="420"/>
+      </w:pPr>
+      <w:rPr>
+        <w:rFonts w:ascii="Wingdings" w:hAnsi="Wingdings" w:hint="default"/>
+      </w:rPr>
+    </w:lvl>
+    <w:lvl w:ilvl="7" w:tplc="04090003" w:tentative="1">
+      <w:start w:val="1"/>
+      <w:numFmt w:val="bullet"/>
+      <w:lvlText w:val=""/>
+      <w:lvlJc w:val="left"/>
+      <w:pPr>
+        <w:ind w:left="3360" w:hanging="420"/>
+      </w:pPr>
+      <w:rPr>
+        <w:rFonts w:ascii="Wingdings" w:hAnsi="Wingdings" w:hint="default"/>
+      </w:rPr>
+    </w:lvl>
+    <w:lvl w:ilvl="8" w:tplc="04090005" w:tentative="1">
+      <w:start w:val="1"/>
+      <w:numFmt w:val="bullet"/>
+      <w:lvlText w:val=""/>
+      <w:lvlJc w:val="left"/>
+      <w:pPr>
+        <w:ind w:left="3780" w:hanging="420"/>
+      </w:pPr>
+      <w:rPr>
+        <w:rFonts w:ascii="Wingdings" w:hAnsi="Wingdings" w:hint="default"/>
       </w:rPr>
     </w:lvl>
   </w:abstractNum>
@@ -8686,6 +8202,9 @@
   </w:num>
   <w:num w:numId="11">
     <w:abstractNumId w:val="2"/>
+  </w:num>
+  <w:num w:numId="12">
+    <w:abstractNumId w:val="11"/>
   </w:num>
 </w:numbering>
 </file>
@@ -9178,7 +8697,6 @@
   <w:style w:type="character" w:default="1" w:styleId="DefaultParagraphFont">
     <w:name w:val="Default Paragraph Font"/>
     <w:uiPriority w:val="1"/>
-    <w:semiHidden/>
     <w:unhideWhenUsed/>
   </w:style>
   <w:style w:type="table" w:default="1" w:styleId="TableNormal">
@@ -10025,14 +9543,14 @@
 <file path=customXml/itemProps1.xml><?xml version="1.0" encoding="utf-8"?>
 <ds:datastoreItem xmlns:ds="http://schemas.openxmlformats.org/officeDocument/2006/customXml" ds:itemID="{8C85BBA5-A7CD-49B5-82DF-15082EF6021E}">
   <ds:schemaRefs>
+    <ds:schemaRef ds:uri="http://purl.org/dc/elements/1.1/"/>
+    <ds:schemaRef ds:uri="http://schemas.microsoft.com/office/2006/documentManagement/types"/>
     <ds:schemaRef ds:uri="http://purl.org/dc/terms/"/>
     <ds:schemaRef ds:uri="http://schemas.openxmlformats.org/package/2006/metadata/core-properties"/>
     <ds:schemaRef ds:uri="http://purl.org/dc/dcmitype/"/>
     <ds:schemaRef ds:uri="http://schemas.microsoft.com/office/infopath/2007/PartnerControls"/>
-    <ds:schemaRef ds:uri="http://schemas.microsoft.com/office/2006/documentManagement/types"/>
     <ds:schemaRef ds:uri="http://schemas.microsoft.com/office/2006/metadata/properties"/>
     <ds:schemaRef ds:uri="http://www.w3.org/XML/1998/namespace"/>
-    <ds:schemaRef ds:uri="http://purl.org/dc/elements/1.1/"/>
   </ds:schemaRefs>
 </ds:datastoreItem>
 </file>

</xml_diff>

<commit_message>
Sync with Global content
</commit_message>
<xml_diff>
--- a/Content/Starter Kit - Intelligent Apps & Analytics/3 - Architecture.docx
+++ b/Content/Starter Kit - Intelligent Apps & Analytics/3 - Architecture.docx
@@ -1,6 +1,6 @@
 
 <file path=word/document.xml><?xml version="1.0" encoding="utf-8"?>
-<w:document xmlns:wpc="http://schemas.microsoft.com/office/word/2010/wordprocessingCanvas" xmlns:cx="http://schemas.microsoft.com/office/drawing/2014/chartex" xmlns:cx1="http://schemas.microsoft.com/office/drawing/2015/9/8/chartex" xmlns:cx2="http://schemas.microsoft.com/office/drawing/2015/10/21/chartex" xmlns:mc="http://schemas.openxmlformats.org/markup-compatibility/2006" xmlns:o="urn:schemas-microsoft-com:office:office" xmlns:r="http://schemas.openxmlformats.org/officeDocument/2006/relationships" xmlns:m="http://schemas.openxmlformats.org/officeDocument/2006/math" xmlns:v="urn:schemas-microsoft-com:vml" xmlns:wp14="http://schemas.microsoft.com/office/word/2010/wordprocessingDrawing" xmlns:wp="http://schemas.openxmlformats.org/drawingml/2006/wordprocessingDrawing" xmlns:w10="urn:schemas-microsoft-com:office:word" xmlns:w="http://schemas.openxmlformats.org/wordprocessingml/2006/main" xmlns:w14="http://schemas.microsoft.com/office/word/2010/wordml" xmlns:w15="http://schemas.microsoft.com/office/word/2012/wordml" xmlns:w16se="http://schemas.microsoft.com/office/word/2015/wordml/symex" xmlns:wpg="http://schemas.microsoft.com/office/word/2010/wordprocessingGroup" xmlns:wpi="http://schemas.microsoft.com/office/word/2010/wordprocessingInk" xmlns:wne="http://schemas.microsoft.com/office/word/2006/wordml" xmlns:wps="http://schemas.microsoft.com/office/word/2010/wordprocessingShape" mc:Ignorable="w14 w15 w16se wp14">
+<w:document xmlns:wpc="http://schemas.microsoft.com/office/word/2010/wordprocessingCanvas" xmlns:cx="http://schemas.microsoft.com/office/drawing/2014/chartex" xmlns:cx1="http://schemas.microsoft.com/office/drawing/2015/9/8/chartex" xmlns:cx2="http://schemas.microsoft.com/office/drawing/2015/10/21/chartex" xmlns:cx3="http://schemas.microsoft.com/office/drawing/2016/5/9/chartex" xmlns:cx4="http://schemas.microsoft.com/office/drawing/2016/5/10/chartex" xmlns:cx5="http://schemas.microsoft.com/office/drawing/2016/5/11/chartex" xmlns:mc="http://schemas.openxmlformats.org/markup-compatibility/2006" xmlns:o="urn:schemas-microsoft-com:office:office" xmlns:r="http://schemas.openxmlformats.org/officeDocument/2006/relationships" xmlns:m="http://schemas.openxmlformats.org/officeDocument/2006/math" xmlns:v="urn:schemas-microsoft-com:vml" xmlns:wp14="http://schemas.microsoft.com/office/word/2010/wordprocessingDrawing" xmlns:wp="http://schemas.openxmlformats.org/drawingml/2006/wordprocessingDrawing" xmlns:w10="urn:schemas-microsoft-com:office:word" xmlns:w="http://schemas.openxmlformats.org/wordprocessingml/2006/main" xmlns:w14="http://schemas.microsoft.com/office/word/2010/wordml" xmlns:w15="http://schemas.microsoft.com/office/word/2012/wordml" xmlns:w16se="http://schemas.microsoft.com/office/word/2015/wordml/symex" xmlns:wpg="http://schemas.microsoft.com/office/word/2010/wordprocessingGroup" xmlns:wpi="http://schemas.microsoft.com/office/word/2010/wordprocessingInk" xmlns:wne="http://schemas.microsoft.com/office/word/2006/wordml" xmlns:wps="http://schemas.microsoft.com/office/word/2010/wordprocessingShape" mc:Ignorable="w14 w15 w16se wp14">
   <w:body>
     <w:p>
       <w:pPr>
@@ -241,7 +241,6 @@
         <w:rPr>
           <w:rFonts w:ascii="Segoe UI Light" w:hAnsi="Segoe UI Light" w:cs="Segoe UI Light"/>
           <w:noProof/>
-          <w:lang w:eastAsia="zh-CN"/>
         </w:rPr>
         <w:drawing>
           <wp:inline distT="0" distB="0" distL="0" distR="0" wp14:anchorId="4DEFD4BA" wp14:editId="5A1FB552">
@@ -303,7 +302,7 @@
       <w:r>
         <w:rPr>
           <w:rFonts w:ascii="Segoe UI Light" w:hAnsi="Segoe UI Light" w:cs="Segoe UI Light"/>
-          <w:lang w:eastAsia="zh-CN" w:bidi="ar-SA"/>
+          <w:lang w:eastAsia="en-US" w:bidi="ar-SA"/>
         </w:rPr>
         <w:drawing>
           <wp:anchor distT="0" distB="0" distL="114300" distR="114300" simplePos="0" relativeHeight="251658240" behindDoc="1" locked="0" layoutInCell="1" allowOverlap="1" wp14:anchorId="75D6D680" wp14:editId="036C5CE9">
@@ -584,6 +583,7 @@
         </w:rPr>
       </w:sdtEndPr>
       <w:sdtContent>
+        <w:commentRangeStart w:id="0" w:displacedByCustomXml="prev"/>
         <w:p>
           <w:pPr>
             <w:pStyle w:val="TOCHeading"/>
@@ -596,6 +596,15 @@
               <w:rFonts w:ascii="Segoe UI Light" w:hAnsi="Segoe UI Light" w:cs="Segoe UI Light"/>
             </w:rPr>
             <w:t>Contents</w:t>
+          </w:r>
+          <w:commentRangeEnd w:id="0"/>
+          <w:r>
+            <w:rPr>
+              <w:rStyle w:val="CommentReference"/>
+              <w:rFonts w:asciiTheme="minorHAnsi" w:eastAsiaTheme="minorEastAsia" w:hAnsiTheme="minorHAnsi" w:cstheme="minorBidi"/>
+              <w:color w:val="auto"/>
+            </w:rPr>
+            <w:commentReference w:id="0"/>
           </w:r>
         </w:p>
         <w:p>
@@ -2294,14 +2303,14 @@
           <w:rFonts w:ascii="Segoe UI Light" w:hAnsi="Segoe UI Light" w:cs="Segoe UI Light"/>
         </w:rPr>
       </w:pPr>
-      <w:bookmarkStart w:id="0" w:name="_Toc459729261"/>
+      <w:bookmarkStart w:id="2" w:name="_Toc459729261"/>
       <w:r>
         <w:rPr>
           <w:rFonts w:ascii="Segoe UI Light" w:hAnsi="Segoe UI Light" w:cs="Segoe UI Light"/>
         </w:rPr>
         <w:t>Overview</w:t>
       </w:r>
-      <w:bookmarkEnd w:id="0"/>
+      <w:bookmarkEnd w:id="2"/>
     </w:p>
     <w:p>
       <w:pPr>
@@ -2366,7 +2375,8 @@
           <w:rFonts w:ascii="Segoe UI Light" w:hAnsi="Segoe UI Light" w:cs="Segoe UI Light"/>
         </w:rPr>
       </w:pPr>
-      <w:bookmarkStart w:id="1" w:name="_Toc459729262"/>
+      <w:bookmarkStart w:id="3" w:name="_Toc459729262"/>
+      <w:commentRangeStart w:id="4"/>
       <w:r>
         <w:rPr>
           <w:rFonts w:ascii="Segoe UI Light" w:hAnsi="Segoe UI Light" w:cs="Segoe UI Light"/>
@@ -2385,7 +2395,16 @@
         </w:rPr>
         <w:t xml:space="preserve"> Selected Architecture</w:t>
       </w:r>
-      <w:bookmarkEnd w:id="1"/>
+      <w:bookmarkEnd w:id="3"/>
+      <w:commentRangeEnd w:id="4"/>
+      <w:r>
+        <w:rPr>
+          <w:rStyle w:val="CommentReference"/>
+          <w:rFonts w:asciiTheme="minorHAnsi" w:eastAsiaTheme="minorEastAsia" w:hAnsiTheme="minorHAnsi" w:cstheme="minorBidi"/>
+          <w:color w:val="auto"/>
+        </w:rPr>
+        <w:commentReference w:id="4"/>
+      </w:r>
     </w:p>
     <w:p>
       <w:pPr>
@@ -2630,13 +2649,12 @@
           <w:color w:val="auto"/>
           <w:sz w:val="22"/>
           <w:szCs w:val="22"/>
-          <w:lang w:eastAsia="zh-CN"/>
         </w:rPr>
         <w:drawing>
-          <wp:inline distT="0" distB="0" distL="0" distR="0" wp14:anchorId="5447A803" wp14:editId="72EB2C86">
-            <wp:extent cx="5400040" cy="4799330"/>
-            <wp:effectExtent l="0" t="0" r="0" b="1270"/>
-            <wp:docPr id="12" name="Picture 12"/>
+          <wp:inline distT="0" distB="0" distL="0" distR="0" wp14:anchorId="502D2AB3" wp14:editId="2F3206A4">
+            <wp:extent cx="5400040" cy="3270250"/>
+            <wp:effectExtent l="0" t="0" r="0" b="6350"/>
+            <wp:docPr id="13" name="Picture 13"/>
             <wp:cNvGraphicFramePr>
               <a:graphicFrameLocks xmlns:a="http://schemas.openxmlformats.org/drawingml/2006/main" noChangeAspect="1"/>
             </wp:cNvGraphicFramePr>
@@ -2644,11 +2662,11 @@
               <a:graphicData uri="http://schemas.openxmlformats.org/drawingml/2006/picture">
                 <pic:pic xmlns:pic="http://schemas.openxmlformats.org/drawingml/2006/picture">
                   <pic:nvPicPr>
-                    <pic:cNvPr id="12" name="4 - Architecture.png"/>
+                    <pic:cNvPr id="13" name="4 - Architecture.png"/>
                     <pic:cNvPicPr/>
                   </pic:nvPicPr>
                   <pic:blipFill>
-                    <a:blip r:embed="rId12">
+                    <a:blip r:embed="rId14" cstate="print">
                       <a:extLst>
                         <a:ext uri="{28A0092B-C50C-407E-A947-70E740481C1C}">
                           <a14:useLocalDpi xmlns:a14="http://schemas.microsoft.com/office/drawing/2010/main" val="0"/>
@@ -2662,7 +2680,7 @@
                   <pic:spPr>
                     <a:xfrm>
                       <a:off x="0" y="0"/>
-                      <a:ext cx="5400040" cy="4799330"/>
+                      <a:ext cx="5400040" cy="3270250"/>
                     </a:xfrm>
                     <a:prstGeom prst="rect">
                       <a:avLst/>
@@ -2692,78 +2710,87 @@
           <w:sz w:val="22"/>
           <w:szCs w:val="22"/>
         </w:rPr>
+        <w:t>The rest of this document</w:t>
+      </w:r>
+      <w:r>
+        <w:rPr>
+          <w:rFonts w:ascii="Segoe UI Light" w:hAnsi="Segoe UI Light" w:cs="Segoe UI Light"/>
+          <w:color w:val="auto"/>
+          <w:sz w:val="22"/>
+          <w:szCs w:val="22"/>
+        </w:rPr>
+        <w:t xml:space="preserve"> will discuss the other </w:t>
+      </w:r>
+      <w:r>
+        <w:rPr>
+          <w:rFonts w:ascii="Segoe UI Light" w:hAnsi="Segoe UI Light" w:cs="Segoe UI Light"/>
+          <w:color w:val="auto"/>
+          <w:sz w:val="22"/>
+          <w:szCs w:val="22"/>
+        </w:rPr>
+        <w:t xml:space="preserve">possible </w:t>
+      </w:r>
+      <w:r>
+        <w:rPr>
+          <w:rFonts w:ascii="Segoe UI Light" w:hAnsi="Segoe UI Light" w:cs="Segoe UI Light"/>
+          <w:color w:val="auto"/>
+          <w:sz w:val="22"/>
+          <w:szCs w:val="22"/>
+        </w:rPr>
+        <w:t>architecture aspects for this scenario.</w:t>
+      </w:r>
+    </w:p>
+    <w:p>
+      <w:pPr>
+        <w:pStyle w:val="Heading1"/>
+      </w:pPr>
+      <w:bookmarkStart w:id="5" w:name="_Toc459729263"/>
+      <w:r>
+        <w:rPr>
+          <w:rFonts w:hint="eastAsia"/>
+          <w:lang w:eastAsia="zh-CN"/>
+        </w:rPr>
+        <w:t>In</w:t>
+      </w:r>
+      <w:r>
+        <w:t xml:space="preserve">telligent </w:t>
+      </w:r>
+      <w:r>
+        <w:t>Apps</w:t>
+      </w:r>
+      <w:bookmarkEnd w:id="5"/>
+      <w:r>
+        <w:t xml:space="preserve"> </w:t>
+      </w:r>
+    </w:p>
+    <w:p>
+      <w:pPr>
+        <w:pStyle w:val="DisclaimerTextMS"/>
+        <w:rPr>
+          <w:rFonts w:ascii="Segoe UI Light" w:hAnsi="Segoe UI Light" w:cs="Segoe UI Light"/>
+          <w:color w:val="auto"/>
+          <w:sz w:val="22"/>
+          <w:szCs w:val="22"/>
+        </w:rPr>
+      </w:pPr>
+      <w:r>
+        <w:rPr>
+          <w:rFonts w:ascii="Segoe UI Light" w:hAnsi="Segoe UI Light" w:cs="Segoe UI Light"/>
+          <w:color w:val="auto"/>
+          <w:sz w:val="22"/>
+          <w:szCs w:val="22"/>
+        </w:rPr>
+        <w:t xml:space="preserve">Microsoft Azure’s data platform and predictive analytics capabilities empower organizations to maximize the value of the data to build intelligent apps. An intelligent app enhance business with machine intelligence to evolve from simple descriptive analytics to prescriptive </w:t>
+      </w:r>
+      <w:r>
+        <w:rPr>
+          <w:rFonts w:ascii="Segoe UI Light" w:hAnsi="Segoe UI Light" w:cs="Segoe UI Light"/>
+          <w:color w:val="auto"/>
+          <w:sz w:val="22"/>
+          <w:szCs w:val="22"/>
+        </w:rPr>
         <w:lastRenderedPageBreak/>
-        <w:t>The rest of this document</w:t>
-      </w:r>
-      <w:r>
-        <w:rPr>
-          <w:rFonts w:ascii="Segoe UI Light" w:hAnsi="Segoe UI Light" w:cs="Segoe UI Light"/>
-          <w:color w:val="auto"/>
-          <w:sz w:val="22"/>
-          <w:szCs w:val="22"/>
-        </w:rPr>
-        <w:t xml:space="preserve"> will discuss the other </w:t>
-      </w:r>
-      <w:r>
-        <w:rPr>
-          <w:rFonts w:ascii="Segoe UI Light" w:hAnsi="Segoe UI Light" w:cs="Segoe UI Light"/>
-          <w:color w:val="auto"/>
-          <w:sz w:val="22"/>
-          <w:szCs w:val="22"/>
-        </w:rPr>
-        <w:t xml:space="preserve">possible </w:t>
-      </w:r>
-      <w:r>
-        <w:rPr>
-          <w:rFonts w:ascii="Segoe UI Light" w:hAnsi="Segoe UI Light" w:cs="Segoe UI Light"/>
-          <w:color w:val="auto"/>
-          <w:sz w:val="22"/>
-          <w:szCs w:val="22"/>
-        </w:rPr>
-        <w:t>architecture aspects for this scenario.</w:t>
-      </w:r>
-    </w:p>
-    <w:p>
-      <w:pPr>
-        <w:pStyle w:val="Heading1"/>
-      </w:pPr>
-      <w:bookmarkStart w:id="2" w:name="_Toc459729263"/>
-      <w:r>
-        <w:rPr>
-          <w:rFonts w:hint="eastAsia"/>
-          <w:lang w:eastAsia="zh-CN"/>
-        </w:rPr>
-        <w:t>In</w:t>
-      </w:r>
-      <w:r>
-        <w:t xml:space="preserve">telligent </w:t>
-      </w:r>
-      <w:r>
-        <w:t>Apps</w:t>
-      </w:r>
-      <w:bookmarkEnd w:id="2"/>
-      <w:r>
-        <w:t xml:space="preserve"> </w:t>
-      </w:r>
-    </w:p>
-    <w:p>
-      <w:pPr>
-        <w:pStyle w:val="DisclaimerTextMS"/>
-        <w:rPr>
-          <w:rFonts w:ascii="Segoe UI Light" w:hAnsi="Segoe UI Light" w:cs="Segoe UI Light"/>
-          <w:color w:val="auto"/>
-          <w:sz w:val="22"/>
-          <w:szCs w:val="22"/>
-        </w:rPr>
-      </w:pPr>
-      <w:r>
-        <w:rPr>
-          <w:rFonts w:ascii="Segoe UI Light" w:hAnsi="Segoe UI Light" w:cs="Segoe UI Light"/>
-          <w:color w:val="auto"/>
-          <w:sz w:val="22"/>
-          <w:szCs w:val="22"/>
-        </w:rPr>
-        <w:t>Microsoft Azure’s data platform and predictive analytics capabilities empower organizations to maximize the value of the data to build intelligent apps. An intelligent app enhance business with machine intelligence to evolve from simple descriptive analytics to prescriptive analytical recommendation</w:t>
+        <w:t>analytical recommendation</w:t>
       </w:r>
       <w:r>
         <w:rPr>
@@ -2812,7 +2839,7 @@
           <w:szCs w:val="24"/>
         </w:rPr>
       </w:pPr>
-      <w:bookmarkStart w:id="3" w:name="_Toc459729264"/>
+      <w:bookmarkStart w:id="6" w:name="_Toc459729264"/>
       <w:r>
         <w:rPr>
           <w:rFonts w:ascii="Segoe UI Light" w:hAnsi="Segoe UI Light" w:cs="Segoe UI Light"/>
@@ -2821,7 +2848,7 @@
         </w:rPr>
         <w:t>Information management</w:t>
       </w:r>
-      <w:bookmarkEnd w:id="3"/>
+      <w:bookmarkEnd w:id="6"/>
     </w:p>
     <w:p>
       <w:pPr>
@@ -2853,7 +2880,7 @@
           <w:szCs w:val="24"/>
         </w:rPr>
       </w:pPr>
-      <w:bookmarkStart w:id="4" w:name="_Toc459729265"/>
+      <w:bookmarkStart w:id="7" w:name="_Toc459729265"/>
       <w:r>
         <w:rPr>
           <w:rFonts w:ascii="Segoe UI Light" w:hAnsi="Segoe UI Light" w:cs="Segoe UI Light"/>
@@ -2862,7 +2889,7 @@
         </w:rPr>
         <w:t>Big data stores</w:t>
       </w:r>
-      <w:bookmarkEnd w:id="4"/>
+      <w:bookmarkEnd w:id="7"/>
     </w:p>
     <w:p>
       <w:pPr>
@@ -2894,7 +2921,7 @@
           <w:szCs w:val="24"/>
         </w:rPr>
       </w:pPr>
-      <w:bookmarkStart w:id="5" w:name="_Toc459729266"/>
+      <w:bookmarkStart w:id="8" w:name="_Toc459729266"/>
       <w:r>
         <w:rPr>
           <w:rFonts w:ascii="Segoe UI Light" w:hAnsi="Segoe UI Light" w:cs="Segoe UI Light"/>
@@ -2903,7 +2930,7 @@
         </w:rPr>
         <w:t>Machine learning and advanced analytics</w:t>
       </w:r>
-      <w:bookmarkEnd w:id="5"/>
+      <w:bookmarkEnd w:id="8"/>
     </w:p>
     <w:p>
       <w:pPr>
@@ -2963,7 +2990,7 @@
           <w:szCs w:val="24"/>
         </w:rPr>
       </w:pPr>
-      <w:bookmarkStart w:id="6" w:name="_Toc459729267"/>
+      <w:bookmarkStart w:id="9" w:name="_Toc459729267"/>
       <w:r>
         <w:rPr>
           <w:rFonts w:ascii="Segoe UI Light" w:hAnsi="Segoe UI Light" w:cs="Segoe UI Light"/>
@@ -2972,7 +2999,7 @@
         </w:rPr>
         <w:t>Dashboards and visualizations</w:t>
       </w:r>
-      <w:bookmarkEnd w:id="6"/>
+      <w:bookmarkEnd w:id="9"/>
     </w:p>
     <w:p>
       <w:pPr>
@@ -3016,7 +3043,7 @@
           <w:szCs w:val="24"/>
         </w:rPr>
       </w:pPr>
-      <w:bookmarkStart w:id="7" w:name="_Toc459729268"/>
+      <w:bookmarkStart w:id="10" w:name="_Toc459729268"/>
       <w:r>
         <w:rPr>
           <w:rFonts w:ascii="Segoe UI Light" w:hAnsi="Segoe UI Light" w:cs="Segoe UI Light"/>
@@ -3025,7 +3052,7 @@
         </w:rPr>
         <w:t>Intelligence</w:t>
       </w:r>
-      <w:bookmarkEnd w:id="7"/>
+      <w:bookmarkEnd w:id="10"/>
     </w:p>
     <w:p>
       <w:pPr>
@@ -3098,7 +3125,91 @@
           <w:sz w:val="22"/>
           <w:szCs w:val="22"/>
         </w:rPr>
-        <w:t xml:space="preserve"> app through speech and </w:t>
+        <w:t xml:space="preserve"> app through speech and receive proactive notifications. Build and connect intelligent bots that naturally interact with </w:t>
+      </w:r>
+      <w:r>
+        <w:rPr>
+          <w:rFonts w:ascii="Segoe UI Light" w:hAnsi="Segoe UI Light" w:cs="Segoe UI Light"/>
+          <w:color w:val="auto"/>
+          <w:sz w:val="22"/>
+          <w:szCs w:val="22"/>
+        </w:rPr>
+        <w:t>apps’</w:t>
+      </w:r>
+      <w:r>
+        <w:rPr>
+          <w:rFonts w:ascii="Segoe UI Light" w:hAnsi="Segoe UI Light" w:cs="Segoe UI Light"/>
+          <w:color w:val="auto"/>
+          <w:sz w:val="22"/>
+          <w:szCs w:val="22"/>
+        </w:rPr>
+        <w:t xml:space="preserve"> users wherever they are—from SMS to Skype and Office 365—by using the Bot Framework.</w:t>
+      </w:r>
+    </w:p>
+    <w:p>
+      <w:pPr>
+        <w:pStyle w:val="Heading1"/>
+      </w:pPr>
+      <w:bookmarkStart w:id="11" w:name="_Toc459729269"/>
+      <w:r>
+        <w:t>Solution Architecture</w:t>
+      </w:r>
+      <w:bookmarkEnd w:id="11"/>
+    </w:p>
+    <w:p>
+      <w:pPr>
+        <w:pStyle w:val="DisclaimerTextMS"/>
+        <w:rPr>
+          <w:rFonts w:ascii="Segoe UI Light" w:hAnsi="Segoe UI Light" w:cs="Segoe UI Light"/>
+          <w:color w:val="auto"/>
+          <w:sz w:val="22"/>
+          <w:szCs w:val="22"/>
+        </w:rPr>
+      </w:pPr>
+      <w:r>
+        <w:rPr>
+          <w:rFonts w:ascii="Segoe UI Light" w:hAnsi="Segoe UI Light" w:cs="Segoe UI Light"/>
+          <w:color w:val="auto"/>
+          <w:sz w:val="22"/>
+          <w:szCs w:val="22"/>
+        </w:rPr>
+        <w:t xml:space="preserve">The solution architecture descripted in this document is purely base on the </w:t>
+      </w:r>
+      <w:r>
+        <w:rPr>
+          <w:rFonts w:ascii="Segoe UI Light" w:hAnsi="Segoe UI Light" w:cs="Segoe UI Light"/>
+          <w:color w:val="auto"/>
+          <w:sz w:val="22"/>
+          <w:szCs w:val="22"/>
+        </w:rPr>
+        <w:t xml:space="preserve">Azure </w:t>
+      </w:r>
+      <w:r>
+        <w:rPr>
+          <w:rFonts w:ascii="Segoe UI Light" w:hAnsi="Segoe UI Light" w:cs="Segoe UI Light"/>
+          <w:color w:val="auto"/>
+          <w:sz w:val="22"/>
+          <w:szCs w:val="22"/>
+        </w:rPr>
+        <w:t>PaaS</w:t>
+      </w:r>
+      <w:r>
+        <w:rPr>
+          <w:rFonts w:ascii="Segoe UI Light" w:hAnsi="Segoe UI Light" w:cs="Segoe UI Light"/>
+          <w:color w:val="auto"/>
+          <w:sz w:val="22"/>
+          <w:szCs w:val="22"/>
+        </w:rPr>
+        <w:t xml:space="preserve"> services. </w:t>
+      </w:r>
+      <w:r>
+        <w:rPr>
+          <w:rFonts w:ascii="Segoe UI Light" w:hAnsi="Segoe UI Light" w:cs="Segoe UI Light"/>
+          <w:color w:val="auto"/>
+          <w:sz w:val="22"/>
+          <w:szCs w:val="22"/>
+        </w:rPr>
+        <w:t xml:space="preserve">PaaS is a complete development and deployment environment in the cloud, with </w:t>
       </w:r>
       <w:r>
         <w:rPr>
@@ -3108,36 +3219,520 @@
           <w:szCs w:val="22"/>
         </w:rPr>
         <w:lastRenderedPageBreak/>
-        <w:t xml:space="preserve">receive proactive notifications. Build and connect intelligent bots that naturally interact with </w:t>
-      </w:r>
-      <w:r>
-        <w:rPr>
-          <w:rFonts w:ascii="Segoe UI Light" w:hAnsi="Segoe UI Light" w:cs="Segoe UI Light"/>
-          <w:color w:val="auto"/>
-          <w:sz w:val="22"/>
-          <w:szCs w:val="22"/>
-        </w:rPr>
-        <w:t>apps’</w:t>
-      </w:r>
-      <w:r>
-        <w:rPr>
-          <w:rFonts w:ascii="Segoe UI Light" w:hAnsi="Segoe UI Light" w:cs="Segoe UI Light"/>
-          <w:color w:val="auto"/>
-          <w:sz w:val="22"/>
-          <w:szCs w:val="22"/>
-        </w:rPr>
-        <w:t xml:space="preserve"> users wherever they are—from SMS to Skype and Office 365—by using the Bot Framework.</w:t>
+        <w:t xml:space="preserve">resources that </w:t>
+      </w:r>
+      <w:r>
+        <w:rPr>
+          <w:rFonts w:ascii="Segoe UI Light" w:hAnsi="Segoe UI Light" w:cs="Segoe UI Light"/>
+          <w:color w:val="auto"/>
+          <w:sz w:val="22"/>
+          <w:szCs w:val="22"/>
+        </w:rPr>
+        <w:t>build</w:t>
+      </w:r>
+      <w:r>
+        <w:rPr>
+          <w:rFonts w:ascii="Segoe UI Light" w:hAnsi="Segoe UI Light" w:cs="Segoe UI Light"/>
+          <w:color w:val="auto"/>
+          <w:sz w:val="22"/>
+          <w:szCs w:val="22"/>
+        </w:rPr>
+        <w:t xml:space="preserve"> </w:t>
+      </w:r>
+      <w:r>
+        <w:rPr>
+          <w:rFonts w:ascii="Segoe UI Light" w:hAnsi="Segoe UI Light" w:cs="Segoe UI Light"/>
+          <w:color w:val="auto"/>
+          <w:sz w:val="22"/>
+          <w:szCs w:val="22"/>
+        </w:rPr>
+        <w:t>everything</w:t>
+      </w:r>
+      <w:r>
+        <w:rPr>
+          <w:rFonts w:ascii="Segoe UI Light" w:hAnsi="Segoe UI Light" w:cs="Segoe UI Light"/>
+          <w:color w:val="auto"/>
+          <w:sz w:val="22"/>
+          <w:szCs w:val="22"/>
+        </w:rPr>
+        <w:t xml:space="preserve"> from simple cloud-based apps to sophisticated, cloud-enabled enterprise applications. </w:t>
+      </w:r>
+      <w:r>
+        <w:rPr>
+          <w:rFonts w:ascii="Segoe UI Light" w:hAnsi="Segoe UI Light" w:cs="Segoe UI Light"/>
+          <w:color w:val="auto"/>
+          <w:sz w:val="22"/>
+          <w:szCs w:val="22"/>
+        </w:rPr>
+        <w:t>Developer</w:t>
+      </w:r>
+      <w:r>
+        <w:rPr>
+          <w:rFonts w:ascii="Segoe UI Light" w:hAnsi="Segoe UI Light" w:cs="Segoe UI Light"/>
+          <w:color w:val="auto"/>
+          <w:sz w:val="22"/>
+          <w:szCs w:val="22"/>
+        </w:rPr>
+        <w:t xml:space="preserve"> purchase the resources from a cloud service provider on a pay-as-you-go basis and access them over a secure Internet connection.</w:t>
+      </w:r>
+    </w:p>
+    <w:p>
+      <w:pPr>
+        <w:pStyle w:val="DisclaimerTextMS"/>
+        <w:rPr>
+          <w:rFonts w:ascii="Segoe UI Light" w:hAnsi="Segoe UI Light" w:cs="Segoe UI Light"/>
+          <w:color w:val="auto"/>
+          <w:sz w:val="22"/>
+          <w:szCs w:val="22"/>
+        </w:rPr>
+      </w:pPr>
+      <w:r>
+        <w:rPr>
+          <w:rFonts w:ascii="Segoe UI Light" w:hAnsi="Segoe UI Light" w:cs="Segoe UI Light"/>
+          <w:color w:val="auto"/>
+          <w:sz w:val="22"/>
+          <w:szCs w:val="22"/>
+        </w:rPr>
+        <w:t>Like IaaS, PaaS includes infrastructure—servers, storage, and networking—but also middleware, development tools, business intelligence (BI) services, database management systems, and more. PaaS is designed to support the complete web application lifecycle: building, testing, deploying, managing, and updating.</w:t>
+      </w:r>
+    </w:p>
+    <w:p>
+      <w:pPr>
+        <w:pStyle w:val="DisclaimerTextMS"/>
+        <w:rPr>
+          <w:rFonts w:ascii="Segoe UI Light" w:hAnsi="Segoe UI Light" w:cs="Segoe UI Light"/>
+          <w:color w:val="auto"/>
+          <w:sz w:val="22"/>
+          <w:szCs w:val="22"/>
+        </w:rPr>
+      </w:pPr>
+      <w:r>
+        <w:rPr>
+          <w:rFonts w:ascii="Segoe UI Light" w:hAnsi="Segoe UI Light" w:cs="Segoe UI Light"/>
+          <w:color w:val="auto"/>
+          <w:sz w:val="22"/>
+          <w:szCs w:val="22"/>
+        </w:rPr>
+        <w:t xml:space="preserve">PaaS allows </w:t>
+      </w:r>
+      <w:r>
+        <w:rPr>
+          <w:rFonts w:ascii="Segoe UI Light" w:hAnsi="Segoe UI Light" w:cs="Segoe UI Light"/>
+          <w:color w:val="auto"/>
+          <w:sz w:val="22"/>
+          <w:szCs w:val="22"/>
+        </w:rPr>
+        <w:t>developers</w:t>
+      </w:r>
+      <w:r>
+        <w:rPr>
+          <w:rFonts w:ascii="Segoe UI Light" w:hAnsi="Segoe UI Light" w:cs="Segoe UI Light"/>
+          <w:color w:val="auto"/>
+          <w:sz w:val="22"/>
+          <w:szCs w:val="22"/>
+        </w:rPr>
+        <w:t xml:space="preserve"> to avoid the expense and complexity of buying and managing software licenses, the underlying application infrastructure and middleware or the development tools and other resources. </w:t>
+      </w:r>
+      <w:r>
+        <w:rPr>
+          <w:rFonts w:ascii="Segoe UI Light" w:hAnsi="Segoe UI Light" w:cs="Segoe UI Light"/>
+          <w:color w:val="auto"/>
+          <w:sz w:val="22"/>
+          <w:szCs w:val="22"/>
+        </w:rPr>
+        <w:t>Developers</w:t>
+      </w:r>
+      <w:r>
+        <w:rPr>
+          <w:rFonts w:ascii="Segoe UI Light" w:hAnsi="Segoe UI Light" w:cs="Segoe UI Light"/>
+          <w:color w:val="auto"/>
+          <w:sz w:val="22"/>
+          <w:szCs w:val="22"/>
+        </w:rPr>
+        <w:t xml:space="preserve"> manage the applications and services, </w:t>
+      </w:r>
+      <w:r>
+        <w:rPr>
+          <w:rFonts w:ascii="Segoe UI Light" w:hAnsi="Segoe UI Light" w:cs="Segoe UI Light"/>
+          <w:color w:val="auto"/>
+          <w:sz w:val="22"/>
+          <w:szCs w:val="22"/>
+        </w:rPr>
+        <w:t>while</w:t>
+      </w:r>
+      <w:r>
+        <w:rPr>
+          <w:rFonts w:ascii="Segoe UI Light" w:hAnsi="Segoe UI Light" w:cs="Segoe UI Light"/>
+          <w:color w:val="auto"/>
+          <w:sz w:val="22"/>
+          <w:szCs w:val="22"/>
+        </w:rPr>
+        <w:t xml:space="preserve"> the cloud service provider typically manages everything else.</w:t>
+      </w:r>
+    </w:p>
+    <w:p>
+      <w:pPr>
+        <w:pStyle w:val="DisclaimerTextMS"/>
+        <w:rPr>
+          <w:rFonts w:ascii="Segoe UI Light" w:hAnsi="Segoe UI Light" w:cs="Segoe UI Light"/>
+          <w:color w:val="auto"/>
+          <w:sz w:val="22"/>
+          <w:szCs w:val="22"/>
+        </w:rPr>
+      </w:pPr>
+      <w:r>
+        <w:rPr>
+          <w:rFonts w:ascii="Segoe UI Light" w:hAnsi="Segoe UI Light" w:cs="Segoe UI Light"/>
+          <w:color w:val="auto"/>
+          <w:sz w:val="22"/>
+          <w:szCs w:val="22"/>
+        </w:rPr>
+        <w:t>With the capabilities that Azure PaaS services provides, we can solve a specific and commonly occurring architecture problems that may be encountered when build this intelligent application</w:t>
+      </w:r>
+      <w:r>
+        <w:rPr>
+          <w:rFonts w:ascii="Segoe UI Light" w:hAnsi="Segoe UI Light" w:cs="Segoe UI Light"/>
+          <w:color w:val="auto"/>
+          <w:sz w:val="22"/>
+          <w:szCs w:val="22"/>
+        </w:rPr>
+        <w:t>, such as Performance and Scalability, Availability, Security, Data management and Messaging.</w:t>
+      </w:r>
+    </w:p>
+    <w:p>
+      <w:pPr>
+        <w:pStyle w:val="DisclaimerTextMS"/>
+        <w:rPr>
+          <w:rFonts w:ascii="Segoe UI Light" w:hAnsi="Segoe UI Light" w:cs="Segoe UI Light"/>
+          <w:color w:val="0070C0"/>
+          <w:sz w:val="22"/>
+          <w:szCs w:val="22"/>
+        </w:rPr>
+      </w:pPr>
+      <w:r>
+        <w:rPr>
+          <w:rFonts w:ascii="Segoe UI Light" w:hAnsi="Segoe UI Light" w:cs="Segoe UI Light"/>
+          <w:color w:val="0070C0"/>
+          <w:sz w:val="22"/>
+          <w:szCs w:val="22"/>
+        </w:rPr>
+        <w:t>Performance and Scalability</w:t>
+      </w:r>
+    </w:p>
+    <w:p>
+      <w:pPr>
+        <w:pStyle w:val="DisclaimerTextMS"/>
+        <w:rPr>
+          <w:rFonts w:ascii="Segoe UI Light" w:hAnsi="Segoe UI Light" w:cs="Segoe UI Light"/>
+          <w:color w:val="auto"/>
+          <w:sz w:val="22"/>
+          <w:szCs w:val="22"/>
+        </w:rPr>
+      </w:pPr>
+      <w:r>
+        <w:rPr>
+          <w:rFonts w:ascii="Segoe UI Light" w:hAnsi="Segoe UI Light" w:cs="Segoe UI Light"/>
+          <w:color w:val="auto"/>
+          <w:sz w:val="22"/>
+          <w:szCs w:val="22"/>
+        </w:rPr>
+        <w:t>Performance is an indication of the responsiveness of a system, while scalability is ability of a system either to handle increases in load without impact on performance or for the available resources to be readily increased. Application should be able to scale out within limits to meet peaks in demand, and scale in when demand decreases.</w:t>
+      </w:r>
+      <w:r>
+        <w:rPr>
+          <w:rFonts w:ascii="Segoe UI Light" w:hAnsi="Segoe UI Light" w:cs="Segoe UI Light"/>
+          <w:color w:val="auto"/>
+          <w:sz w:val="22"/>
+          <w:szCs w:val="22"/>
+        </w:rPr>
+        <w:t xml:space="preserve"> </w:t>
+      </w:r>
+    </w:p>
+    <w:p>
+      <w:pPr>
+        <w:pStyle w:val="DisclaimerTextMS"/>
+        <w:rPr>
+          <w:rFonts w:ascii="Segoe UI Light" w:hAnsi="Segoe UI Light" w:cs="Segoe UI Light"/>
+          <w:color w:val="0070C0"/>
+          <w:sz w:val="22"/>
+          <w:szCs w:val="22"/>
+        </w:rPr>
+      </w:pPr>
+      <w:r>
+        <w:rPr>
+          <w:rFonts w:ascii="Segoe UI Light" w:hAnsi="Segoe UI Light" w:cs="Segoe UI Light"/>
+          <w:color w:val="0070C0"/>
+          <w:sz w:val="22"/>
+          <w:szCs w:val="22"/>
+        </w:rPr>
+        <w:t>Availability</w:t>
+      </w:r>
+    </w:p>
+    <w:p>
+      <w:pPr>
+        <w:pStyle w:val="DisclaimerTextMS"/>
+        <w:rPr>
+          <w:rFonts w:ascii="Segoe UI Light" w:hAnsi="Segoe UI Light" w:cs="Segoe UI Light"/>
+          <w:color w:val="auto"/>
+          <w:sz w:val="22"/>
+          <w:szCs w:val="22"/>
+        </w:rPr>
+      </w:pPr>
+      <w:r>
+        <w:rPr>
+          <w:rFonts w:ascii="Segoe UI Light" w:hAnsi="Segoe UI Light" w:cs="Segoe UI Light"/>
+          <w:color w:val="auto"/>
+          <w:sz w:val="22"/>
+          <w:szCs w:val="22"/>
+        </w:rPr>
+        <w:t>Availability defines the proportion of time that the system is functional and working. It is usually measured as a percentage of uptime. Azure services provide users with a service level agreement, and allow the application to be designed and implemented in a way that maximizes availability.</w:t>
+      </w:r>
+    </w:p>
+    <w:p>
+      <w:pPr>
+        <w:pStyle w:val="DisclaimerTextMS"/>
+        <w:rPr>
+          <w:rFonts w:ascii="Segoe UI Light" w:hAnsi="Segoe UI Light" w:cs="Segoe UI Light"/>
+          <w:color w:val="0070C0"/>
+          <w:sz w:val="22"/>
+          <w:szCs w:val="22"/>
+        </w:rPr>
+      </w:pPr>
+      <w:r>
+        <w:rPr>
+          <w:rFonts w:ascii="Segoe UI Light" w:hAnsi="Segoe UI Light" w:cs="Segoe UI Light"/>
+          <w:color w:val="0070C0"/>
+          <w:sz w:val="22"/>
+          <w:szCs w:val="22"/>
+        </w:rPr>
+        <w:t>Security</w:t>
+      </w:r>
+    </w:p>
+    <w:p>
+      <w:pPr>
+        <w:pStyle w:val="DisclaimerTextMS"/>
+        <w:rPr>
+          <w:rFonts w:ascii="Segoe UI Light" w:hAnsi="Segoe UI Light" w:cs="Segoe UI Light"/>
+          <w:color w:val="auto"/>
+          <w:sz w:val="22"/>
+          <w:szCs w:val="22"/>
+        </w:rPr>
+      </w:pPr>
+      <w:r>
+        <w:rPr>
+          <w:rFonts w:ascii="Segoe UI Light" w:hAnsi="Segoe UI Light" w:cs="Segoe UI Light"/>
+          <w:color w:val="auto"/>
+          <w:sz w:val="22"/>
+          <w:szCs w:val="22"/>
+        </w:rPr>
+        <w:t>Security is the capability of a system to prevent malicious or accidental actions outside of the designed usage, and to prevent disclosure or loss of information. Azure PaaS services provide many options the enable the application can be designed and deployed in a way that protects them from malicious attacks, restricts access to only approved users, and protects sensitive data.</w:t>
+      </w:r>
+    </w:p>
+    <w:p>
+      <w:pPr>
+        <w:pStyle w:val="DisclaimerTextMS"/>
+        <w:rPr>
+          <w:rFonts w:ascii="Segoe UI Light" w:hAnsi="Segoe UI Light" w:cs="Segoe UI Light"/>
+          <w:color w:val="0070C0"/>
+          <w:sz w:val="22"/>
+          <w:szCs w:val="22"/>
+        </w:rPr>
+      </w:pPr>
+      <w:r>
+        <w:rPr>
+          <w:rFonts w:ascii="Segoe UI Light" w:hAnsi="Segoe UI Light" w:cs="Segoe UI Light"/>
+          <w:color w:val="0070C0"/>
+          <w:sz w:val="22"/>
+          <w:szCs w:val="22"/>
+        </w:rPr>
+        <w:t xml:space="preserve">Data management </w:t>
+      </w:r>
+    </w:p>
+    <w:p>
+      <w:pPr>
+        <w:pStyle w:val="DisclaimerTextMS"/>
+        <w:rPr>
+          <w:rFonts w:ascii="Segoe UI Light" w:hAnsi="Segoe UI Light" w:cs="Segoe UI Light"/>
+          <w:color w:val="auto"/>
+          <w:sz w:val="22"/>
+          <w:szCs w:val="22"/>
+        </w:rPr>
+      </w:pPr>
+      <w:r>
+        <w:rPr>
+          <w:rFonts w:ascii="Segoe UI Light" w:hAnsi="Segoe UI Light" w:cs="Segoe UI Light"/>
+          <w:color w:val="auto"/>
+          <w:sz w:val="22"/>
+          <w:szCs w:val="22"/>
+        </w:rPr>
+        <w:t xml:space="preserve">Data management is the key element of cloud applications, </w:t>
+      </w:r>
+      <w:r>
+        <w:rPr>
+          <w:rFonts w:ascii="Segoe UI Light" w:hAnsi="Segoe UI Light" w:cs="Segoe UI Light"/>
+          <w:color w:val="auto"/>
+          <w:sz w:val="22"/>
+          <w:szCs w:val="22"/>
+        </w:rPr>
+        <w:t>Data is typically hosted in different locations and across multiple servers for reasons such as performance, scalability or availability, and this can present a range of challenges</w:t>
+      </w:r>
+      <w:r>
+        <w:rPr>
+          <w:rFonts w:ascii="Segoe UI Light" w:hAnsi="Segoe UI Light" w:cs="Segoe UI Light"/>
+          <w:color w:val="auto"/>
+          <w:sz w:val="22"/>
+          <w:szCs w:val="22"/>
+        </w:rPr>
+        <w:t xml:space="preserve">. Azure data services help us to management the data </w:t>
+      </w:r>
+      <w:r>
+        <w:rPr>
+          <w:rFonts w:ascii="Segoe UI Light" w:hAnsi="Segoe UI Light" w:cs="Segoe UI Light"/>
+          <w:color w:val="auto"/>
+          <w:sz w:val="22"/>
+          <w:szCs w:val="22"/>
+        </w:rPr>
+        <w:t>more easily</w:t>
+      </w:r>
+      <w:r>
+        <w:rPr>
+          <w:rFonts w:ascii="Segoe UI Light" w:hAnsi="Segoe UI Light" w:cs="Segoe UI Light"/>
+          <w:color w:val="auto"/>
+          <w:sz w:val="22"/>
+          <w:szCs w:val="22"/>
+        </w:rPr>
+        <w:t xml:space="preserve"> and more secure</w:t>
+      </w:r>
+      <w:r>
+        <w:rPr>
+          <w:rFonts w:ascii="Segoe UI Light" w:hAnsi="Segoe UI Light" w:cs="Segoe UI Light"/>
+          <w:color w:val="auto"/>
+          <w:sz w:val="22"/>
+          <w:szCs w:val="22"/>
+        </w:rPr>
+        <w:t>ly</w:t>
+      </w:r>
+      <w:r>
+        <w:rPr>
+          <w:rFonts w:ascii="Segoe UI Light" w:hAnsi="Segoe UI Light" w:cs="Segoe UI Light"/>
+          <w:color w:val="auto"/>
+          <w:sz w:val="22"/>
+          <w:szCs w:val="22"/>
+        </w:rPr>
+        <w:t>.</w:t>
+      </w:r>
+    </w:p>
+    <w:p>
+      <w:pPr>
+        <w:pStyle w:val="DisclaimerTextMS"/>
+        <w:rPr>
+          <w:rFonts w:ascii="Segoe UI Light" w:hAnsi="Segoe UI Light" w:cs="Segoe UI Light"/>
+          <w:color w:val="0070C0"/>
+          <w:sz w:val="22"/>
+          <w:szCs w:val="22"/>
+        </w:rPr>
+      </w:pPr>
+      <w:r>
+        <w:rPr>
+          <w:rFonts w:ascii="Segoe UI Light" w:hAnsi="Segoe UI Light" w:cs="Segoe UI Light"/>
+          <w:color w:val="0070C0"/>
+          <w:sz w:val="22"/>
+          <w:szCs w:val="22"/>
+        </w:rPr>
+        <w:lastRenderedPageBreak/>
+        <w:t>Messaging</w:t>
+      </w:r>
+    </w:p>
+    <w:p>
+      <w:pPr>
+        <w:pStyle w:val="DisclaimerTextMS"/>
+        <w:rPr>
+          <w:rFonts w:ascii="Segoe UI Light" w:hAnsi="Segoe UI Light" w:cs="Segoe UI Light"/>
+          <w:color w:val="auto"/>
+          <w:sz w:val="22"/>
+          <w:szCs w:val="22"/>
+        </w:rPr>
+      </w:pPr>
+      <w:r>
+        <w:rPr>
+          <w:rFonts w:ascii="Segoe UI Light" w:hAnsi="Segoe UI Light" w:cs="Segoe UI Light"/>
+          <w:color w:val="auto"/>
+          <w:sz w:val="22"/>
+          <w:szCs w:val="22"/>
+        </w:rPr>
+        <w:t>The distributed nature of cloud applications requires a messaging infrastructure that connects the components and services, ideally in a loosely coupled manner in order to maximize scalability. Asynchronous messaging is widely used, and provides many benefits, but also brings challenges such as the ordering of messages, poison message management, idempotency, and more.</w:t>
+      </w:r>
+    </w:p>
+    <w:p>
+      <w:pPr>
+        <w:pStyle w:val="DisclaimerTextMS"/>
+      </w:pPr>
+      <w:r>
+        <w:rPr>
+          <w:rFonts w:ascii="Segoe UI Light" w:hAnsi="Segoe UI Light" w:cs="Segoe UI Light"/>
+          <w:color w:val="0070C0"/>
+          <w:sz w:val="22"/>
+          <w:szCs w:val="22"/>
+        </w:rPr>
+        <w:t>RESTful Interfaces</w:t>
+      </w:r>
+    </w:p>
+    <w:p>
+      <w:pPr>
+        <w:pStyle w:val="DisclaimerTextMS"/>
+        <w:rPr>
+          <w:rFonts w:ascii="Segoe UI Light" w:hAnsi="Segoe UI Light" w:cs="Segoe UI Light"/>
+          <w:color w:val="auto"/>
+          <w:sz w:val="22"/>
+          <w:szCs w:val="22"/>
+        </w:rPr>
+      </w:pPr>
+      <w:r>
+        <w:rPr>
+          <w:rFonts w:ascii="Segoe UI Light" w:hAnsi="Segoe UI Light" w:cs="Segoe UI Light" w:hint="eastAsia"/>
+          <w:color w:val="auto"/>
+          <w:sz w:val="22"/>
+          <w:szCs w:val="22"/>
+        </w:rPr>
+        <w:t>REST is an architectural style of API consisting of a coordinated set of components, connectors and data elements within a distributed system, where the focus is on component roles and a specific set of interactions between data element s rather than implementation details.</w:t>
+      </w:r>
+      <w:r>
+        <w:rPr>
+          <w:rFonts w:ascii="Segoe UI Light" w:hAnsi="Segoe UI Light" w:cs="Segoe UI Light"/>
+          <w:color w:val="auto"/>
+          <w:sz w:val="22"/>
+          <w:szCs w:val="22"/>
+        </w:rPr>
+        <w:t xml:space="preserve"> Microsoft Azure PaaS is characterized by the REST interfaces for a fine grained interaction with the deployment artifacts. All the resources in azure has a REST interfaces that developers can use in the cloud application development to manage the azure resources. Besides, the architecture in this intelligent application is service oriented, the communication between different components are through the well-defined REST interfaces or though the distributed messaging services that azure provides.</w:t>
       </w:r>
     </w:p>
     <w:p>
       <w:pPr>
         <w:pStyle w:val="Heading1"/>
       </w:pPr>
-      <w:bookmarkStart w:id="8" w:name="_Toc459729269"/>
-      <w:r>
-        <w:t>Solution Architecture</w:t>
-      </w:r>
-      <w:bookmarkEnd w:id="8"/>
+      <w:bookmarkStart w:id="12" w:name="_Toc459729270"/>
+      <w:r>
+        <w:rPr>
+          <w:rFonts w:hint="eastAsia"/>
+        </w:rPr>
+        <w:t>Data</w:t>
+      </w:r>
+      <w:r>
+        <w:t xml:space="preserve"> </w:t>
+      </w:r>
+      <w:r>
+        <w:t>integration</w:t>
+      </w:r>
+      <w:r>
+        <w:t xml:space="preserve"> and </w:t>
+      </w:r>
+      <w:r>
+        <w:t xml:space="preserve">Information </w:t>
+      </w:r>
+      <w:r>
+        <w:t>Management</w:t>
+      </w:r>
+      <w:bookmarkEnd w:id="12"/>
     </w:p>
     <w:p>
       <w:pPr>
@@ -3156,583 +3751,6 @@
           <w:sz w:val="22"/>
           <w:szCs w:val="22"/>
         </w:rPr>
-        <w:t xml:space="preserve">The solution architecture descripted in this document is purely base on the </w:t>
-      </w:r>
-      <w:r>
-        <w:rPr>
-          <w:rFonts w:ascii="Segoe UI Light" w:hAnsi="Segoe UI Light" w:cs="Segoe UI Light"/>
-          <w:color w:val="auto"/>
-          <w:sz w:val="22"/>
-          <w:szCs w:val="22"/>
-        </w:rPr>
-        <w:t xml:space="preserve">Azure </w:t>
-      </w:r>
-      <w:r>
-        <w:rPr>
-          <w:rFonts w:ascii="Segoe UI Light" w:hAnsi="Segoe UI Light" w:cs="Segoe UI Light"/>
-          <w:color w:val="auto"/>
-          <w:sz w:val="22"/>
-          <w:szCs w:val="22"/>
-        </w:rPr>
-        <w:t>PaaS</w:t>
-      </w:r>
-      <w:r>
-        <w:rPr>
-          <w:rFonts w:ascii="Segoe UI Light" w:hAnsi="Segoe UI Light" w:cs="Segoe UI Light"/>
-          <w:color w:val="auto"/>
-          <w:sz w:val="22"/>
-          <w:szCs w:val="22"/>
-        </w:rPr>
-        <w:t xml:space="preserve"> services. </w:t>
-      </w:r>
-      <w:r>
-        <w:rPr>
-          <w:rFonts w:ascii="Segoe UI Light" w:hAnsi="Segoe UI Light" w:cs="Segoe UI Light"/>
-          <w:color w:val="auto"/>
-          <w:sz w:val="22"/>
-          <w:szCs w:val="22"/>
-        </w:rPr>
-        <w:t xml:space="preserve">PaaS is a complete development and deployment environment in the cloud, with resources that </w:t>
-      </w:r>
-      <w:r>
-        <w:rPr>
-          <w:rFonts w:ascii="Segoe UI Light" w:hAnsi="Segoe UI Light" w:cs="Segoe UI Light"/>
-          <w:color w:val="auto"/>
-          <w:sz w:val="22"/>
-          <w:szCs w:val="22"/>
-        </w:rPr>
-        <w:t>build</w:t>
-      </w:r>
-      <w:r>
-        <w:rPr>
-          <w:rFonts w:ascii="Segoe UI Light" w:hAnsi="Segoe UI Light" w:cs="Segoe UI Light"/>
-          <w:color w:val="auto"/>
-          <w:sz w:val="22"/>
-          <w:szCs w:val="22"/>
-        </w:rPr>
-        <w:t xml:space="preserve"> </w:t>
-      </w:r>
-      <w:r>
-        <w:rPr>
-          <w:rFonts w:ascii="Segoe UI Light" w:hAnsi="Segoe UI Light" w:cs="Segoe UI Light"/>
-          <w:color w:val="auto"/>
-          <w:sz w:val="22"/>
-          <w:szCs w:val="22"/>
-        </w:rPr>
-        <w:t>everything</w:t>
-      </w:r>
-      <w:r>
-        <w:rPr>
-          <w:rFonts w:ascii="Segoe UI Light" w:hAnsi="Segoe UI Light" w:cs="Segoe UI Light"/>
-          <w:color w:val="auto"/>
-          <w:sz w:val="22"/>
-          <w:szCs w:val="22"/>
-        </w:rPr>
-        <w:t xml:space="preserve"> from simple cloud-based apps to sophisticated, cloud-enabled enterprise applications. </w:t>
-      </w:r>
-      <w:r>
-        <w:rPr>
-          <w:rFonts w:ascii="Segoe UI Light" w:hAnsi="Segoe UI Light" w:cs="Segoe UI Light"/>
-          <w:color w:val="auto"/>
-          <w:sz w:val="22"/>
-          <w:szCs w:val="22"/>
-        </w:rPr>
-        <w:t>Developer</w:t>
-      </w:r>
-      <w:r>
-        <w:rPr>
-          <w:rFonts w:ascii="Segoe UI Light" w:hAnsi="Segoe UI Light" w:cs="Segoe UI Light"/>
-          <w:color w:val="auto"/>
-          <w:sz w:val="22"/>
-          <w:szCs w:val="22"/>
-        </w:rPr>
-        <w:t xml:space="preserve"> purchase the resources from a cloud service provider on a pay-as-you-go basis and access them over a secure Internet connection.</w:t>
-      </w:r>
-    </w:p>
-    <w:p>
-      <w:pPr>
-        <w:pStyle w:val="DisclaimerTextMS"/>
-        <w:rPr>
-          <w:rFonts w:ascii="Segoe UI Light" w:hAnsi="Segoe UI Light" w:cs="Segoe UI Light"/>
-          <w:color w:val="auto"/>
-          <w:sz w:val="22"/>
-          <w:szCs w:val="22"/>
-        </w:rPr>
-      </w:pPr>
-      <w:r>
-        <w:rPr>
-          <w:rFonts w:ascii="Segoe UI Light" w:hAnsi="Segoe UI Light" w:cs="Segoe UI Light"/>
-          <w:color w:val="auto"/>
-          <w:sz w:val="22"/>
-          <w:szCs w:val="22"/>
-        </w:rPr>
-        <w:t>Like IaaS, PaaS includes infrastructure—servers, storage, and networking—but also middleware, development tools, business intelligence (BI) services, database management systems, and more. PaaS is designed to support the complete web application lifecycle: building, testing, deploying, managing, and updating.</w:t>
-      </w:r>
-    </w:p>
-    <w:p>
-      <w:pPr>
-        <w:pStyle w:val="DisclaimerTextMS"/>
-        <w:rPr>
-          <w:rFonts w:ascii="Segoe UI Light" w:hAnsi="Segoe UI Light" w:cs="Segoe UI Light"/>
-          <w:color w:val="auto"/>
-          <w:sz w:val="22"/>
-          <w:szCs w:val="22"/>
-        </w:rPr>
-      </w:pPr>
-      <w:r>
-        <w:rPr>
-          <w:rFonts w:ascii="Segoe UI Light" w:hAnsi="Segoe UI Light" w:cs="Segoe UI Light"/>
-          <w:color w:val="auto"/>
-          <w:sz w:val="22"/>
-          <w:szCs w:val="22"/>
-        </w:rPr>
-        <w:t xml:space="preserve">PaaS allows </w:t>
-      </w:r>
-      <w:r>
-        <w:rPr>
-          <w:rFonts w:ascii="Segoe UI Light" w:hAnsi="Segoe UI Light" w:cs="Segoe UI Light"/>
-          <w:color w:val="auto"/>
-          <w:sz w:val="22"/>
-          <w:szCs w:val="22"/>
-        </w:rPr>
-        <w:t>developers</w:t>
-      </w:r>
-      <w:r>
-        <w:rPr>
-          <w:rFonts w:ascii="Segoe UI Light" w:hAnsi="Segoe UI Light" w:cs="Segoe UI Light"/>
-          <w:color w:val="auto"/>
-          <w:sz w:val="22"/>
-          <w:szCs w:val="22"/>
-        </w:rPr>
-        <w:t xml:space="preserve"> to avoid the expense and complexity of buying and managing software licenses, the underlying application infrastructure and middleware or the development tools and other resources. </w:t>
-      </w:r>
-      <w:r>
-        <w:rPr>
-          <w:rFonts w:ascii="Segoe UI Light" w:hAnsi="Segoe UI Light" w:cs="Segoe UI Light"/>
-          <w:color w:val="auto"/>
-          <w:sz w:val="22"/>
-          <w:szCs w:val="22"/>
-        </w:rPr>
-        <w:t>Developers</w:t>
-      </w:r>
-      <w:r>
-        <w:rPr>
-          <w:rFonts w:ascii="Segoe UI Light" w:hAnsi="Segoe UI Light" w:cs="Segoe UI Light"/>
-          <w:color w:val="auto"/>
-          <w:sz w:val="22"/>
-          <w:szCs w:val="22"/>
-        </w:rPr>
-        <w:t xml:space="preserve"> manage the applications and services, </w:t>
-      </w:r>
-      <w:r>
-        <w:rPr>
-          <w:rFonts w:ascii="Segoe UI Light" w:hAnsi="Segoe UI Light" w:cs="Segoe UI Light"/>
-          <w:color w:val="auto"/>
-          <w:sz w:val="22"/>
-          <w:szCs w:val="22"/>
-        </w:rPr>
-        <w:t>while</w:t>
-      </w:r>
-      <w:r>
-        <w:rPr>
-          <w:rFonts w:ascii="Segoe UI Light" w:hAnsi="Segoe UI Light" w:cs="Segoe UI Light"/>
-          <w:color w:val="auto"/>
-          <w:sz w:val="22"/>
-          <w:szCs w:val="22"/>
-        </w:rPr>
-        <w:t xml:space="preserve"> the cloud service provider typically manages everything else.</w:t>
-      </w:r>
-    </w:p>
-    <w:p>
-      <w:pPr>
-        <w:pStyle w:val="DisclaimerTextMS"/>
-        <w:rPr>
-          <w:rFonts w:ascii="Segoe UI Light" w:hAnsi="Segoe UI Light" w:cs="Segoe UI Light"/>
-          <w:color w:val="auto"/>
-          <w:sz w:val="22"/>
-          <w:szCs w:val="22"/>
-        </w:rPr>
-      </w:pPr>
-      <w:r>
-        <w:rPr>
-          <w:rFonts w:ascii="Segoe UI Light" w:hAnsi="Segoe UI Light" w:cs="Segoe UI Light"/>
-          <w:color w:val="auto"/>
-          <w:sz w:val="22"/>
-          <w:szCs w:val="22"/>
-        </w:rPr>
-        <w:t>With the capabilities that Azure PaaS services provides, we can solve a specific and commonly occurring architecture problems that may be encountered when build this intelligent application</w:t>
-      </w:r>
-      <w:r>
-        <w:rPr>
-          <w:rFonts w:ascii="Segoe UI Light" w:hAnsi="Segoe UI Light" w:cs="Segoe UI Light"/>
-          <w:color w:val="auto"/>
-          <w:sz w:val="22"/>
-          <w:szCs w:val="22"/>
-        </w:rPr>
-        <w:t>, such as Performance and Scalability, Availability, Security, Data management and Messaging.</w:t>
-      </w:r>
-    </w:p>
-    <w:p>
-      <w:pPr>
-        <w:pStyle w:val="DisclaimerTextMS"/>
-        <w:rPr>
-          <w:rFonts w:ascii="Segoe UI Light" w:hAnsi="Segoe UI Light" w:cs="Segoe UI Light"/>
-          <w:color w:val="0070C0"/>
-          <w:sz w:val="22"/>
-          <w:szCs w:val="22"/>
-        </w:rPr>
-      </w:pPr>
-      <w:r>
-        <w:rPr>
-          <w:rFonts w:ascii="Segoe UI Light" w:hAnsi="Segoe UI Light" w:cs="Segoe UI Light"/>
-          <w:color w:val="0070C0"/>
-          <w:sz w:val="22"/>
-          <w:szCs w:val="22"/>
-        </w:rPr>
-        <w:t>Performance and Scalability</w:t>
-      </w:r>
-    </w:p>
-    <w:p>
-      <w:pPr>
-        <w:pStyle w:val="DisclaimerTextMS"/>
-        <w:rPr>
-          <w:rFonts w:ascii="Segoe UI Light" w:hAnsi="Segoe UI Light" w:cs="Segoe UI Light"/>
-          <w:color w:val="auto"/>
-          <w:sz w:val="22"/>
-          <w:szCs w:val="22"/>
-        </w:rPr>
-      </w:pPr>
-      <w:r>
-        <w:rPr>
-          <w:rFonts w:ascii="Segoe UI Light" w:hAnsi="Segoe UI Light" w:cs="Segoe UI Light"/>
-          <w:color w:val="auto"/>
-          <w:sz w:val="22"/>
-          <w:szCs w:val="22"/>
-        </w:rPr>
-        <w:t>Performance is an indication of the responsiveness of a system, while scalability is ability of a system either to handle increases in load without impact on performance or for the available resources to be readily increased. Application should be able to scale out within limits to meet peaks in demand, and scale in when demand decreases.</w:t>
-      </w:r>
-      <w:r>
-        <w:rPr>
-          <w:rFonts w:ascii="Segoe UI Light" w:hAnsi="Segoe UI Light" w:cs="Segoe UI Light"/>
-          <w:color w:val="auto"/>
-          <w:sz w:val="22"/>
-          <w:szCs w:val="22"/>
-        </w:rPr>
-        <w:t xml:space="preserve"> </w:t>
-      </w:r>
-    </w:p>
-    <w:p>
-      <w:pPr>
-        <w:pStyle w:val="DisclaimerTextMS"/>
-        <w:rPr>
-          <w:rFonts w:ascii="Segoe UI Light" w:hAnsi="Segoe UI Light" w:cs="Segoe UI Light"/>
-          <w:color w:val="0070C0"/>
-          <w:sz w:val="22"/>
-          <w:szCs w:val="22"/>
-        </w:rPr>
-      </w:pPr>
-      <w:r>
-        <w:rPr>
-          <w:rFonts w:ascii="Segoe UI Light" w:hAnsi="Segoe UI Light" w:cs="Segoe UI Light"/>
-          <w:color w:val="0070C0"/>
-          <w:sz w:val="22"/>
-          <w:szCs w:val="22"/>
-        </w:rPr>
-        <w:t>Availability</w:t>
-      </w:r>
-    </w:p>
-    <w:p>
-      <w:pPr>
-        <w:pStyle w:val="DisclaimerTextMS"/>
-        <w:rPr>
-          <w:rFonts w:ascii="Segoe UI Light" w:hAnsi="Segoe UI Light" w:cs="Segoe UI Light"/>
-          <w:color w:val="auto"/>
-          <w:sz w:val="22"/>
-          <w:szCs w:val="22"/>
-        </w:rPr>
-      </w:pPr>
-      <w:r>
-        <w:rPr>
-          <w:rFonts w:ascii="Segoe UI Light" w:hAnsi="Segoe UI Light" w:cs="Segoe UI Light"/>
-          <w:color w:val="auto"/>
-          <w:sz w:val="22"/>
-          <w:szCs w:val="22"/>
-        </w:rPr>
-        <w:t>Availability defines the proportion of time that the system is functional and working. It is usually measured as a percentage of uptime. Azure services provide users with a service level agreement, and allow the application to be designed and implemented in a way that maximizes availability.</w:t>
-      </w:r>
-    </w:p>
-    <w:p>
-      <w:pPr>
-        <w:pStyle w:val="DisclaimerTextMS"/>
-        <w:rPr>
-          <w:rFonts w:ascii="Segoe UI Light" w:hAnsi="Segoe UI Light" w:cs="Segoe UI Light"/>
-          <w:color w:val="0070C0"/>
-          <w:sz w:val="22"/>
-          <w:szCs w:val="22"/>
-        </w:rPr>
-      </w:pPr>
-      <w:r>
-        <w:rPr>
-          <w:rFonts w:ascii="Segoe UI Light" w:hAnsi="Segoe UI Light" w:cs="Segoe UI Light"/>
-          <w:color w:val="0070C0"/>
-          <w:sz w:val="22"/>
-          <w:szCs w:val="22"/>
-        </w:rPr>
-        <w:t>Security</w:t>
-      </w:r>
-    </w:p>
-    <w:p>
-      <w:pPr>
-        <w:pStyle w:val="DisclaimerTextMS"/>
-        <w:rPr>
-          <w:rFonts w:ascii="Segoe UI Light" w:hAnsi="Segoe UI Light" w:cs="Segoe UI Light"/>
-          <w:color w:val="auto"/>
-          <w:sz w:val="22"/>
-          <w:szCs w:val="22"/>
-        </w:rPr>
-      </w:pPr>
-      <w:r>
-        <w:rPr>
-          <w:rFonts w:ascii="Segoe UI Light" w:hAnsi="Segoe UI Light" w:cs="Segoe UI Light"/>
-          <w:color w:val="auto"/>
-          <w:sz w:val="22"/>
-          <w:szCs w:val="22"/>
-        </w:rPr>
-        <w:t xml:space="preserve">Security is the capability of a system to prevent malicious or accidental actions outside of the designed usage, and to prevent disclosure or loss of information. Azure PaaS services provide many options the enable the application can be designed and deployed in a way </w:t>
-      </w:r>
-      <w:r>
-        <w:rPr>
-          <w:rFonts w:ascii="Segoe UI Light" w:hAnsi="Segoe UI Light" w:cs="Segoe UI Light"/>
-          <w:color w:val="auto"/>
-          <w:sz w:val="22"/>
-          <w:szCs w:val="22"/>
-        </w:rPr>
-        <w:lastRenderedPageBreak/>
-        <w:t>that protects them from malicious attacks, restricts access to only approved users, and protects sensitive data.</w:t>
-      </w:r>
-    </w:p>
-    <w:p>
-      <w:pPr>
-        <w:pStyle w:val="DisclaimerTextMS"/>
-        <w:rPr>
-          <w:rFonts w:ascii="Segoe UI Light" w:hAnsi="Segoe UI Light" w:cs="Segoe UI Light"/>
-          <w:color w:val="0070C0"/>
-          <w:sz w:val="22"/>
-          <w:szCs w:val="22"/>
-        </w:rPr>
-      </w:pPr>
-      <w:r>
-        <w:rPr>
-          <w:rFonts w:ascii="Segoe UI Light" w:hAnsi="Segoe UI Light" w:cs="Segoe UI Light"/>
-          <w:color w:val="0070C0"/>
-          <w:sz w:val="22"/>
-          <w:szCs w:val="22"/>
-        </w:rPr>
-        <w:t xml:space="preserve">Data management </w:t>
-      </w:r>
-    </w:p>
-    <w:p>
-      <w:pPr>
-        <w:pStyle w:val="DisclaimerTextMS"/>
-        <w:rPr>
-          <w:rFonts w:ascii="Segoe UI Light" w:hAnsi="Segoe UI Light" w:cs="Segoe UI Light"/>
-          <w:color w:val="auto"/>
-          <w:sz w:val="22"/>
-          <w:szCs w:val="22"/>
-        </w:rPr>
-      </w:pPr>
-      <w:r>
-        <w:rPr>
-          <w:rFonts w:ascii="Segoe UI Light" w:hAnsi="Segoe UI Light" w:cs="Segoe UI Light"/>
-          <w:color w:val="auto"/>
-          <w:sz w:val="22"/>
-          <w:szCs w:val="22"/>
-        </w:rPr>
-        <w:t xml:space="preserve">Data management is the key element of cloud applications, </w:t>
-      </w:r>
-      <w:r>
-        <w:rPr>
-          <w:rFonts w:ascii="Segoe UI Light" w:hAnsi="Segoe UI Light" w:cs="Segoe UI Light"/>
-          <w:color w:val="auto"/>
-          <w:sz w:val="22"/>
-          <w:szCs w:val="22"/>
-        </w:rPr>
-        <w:t>Data is typically hosted in different locations and across multiple servers for reasons such as performance, scalability or availability, and this can present a range of challenges</w:t>
-      </w:r>
-      <w:r>
-        <w:rPr>
-          <w:rFonts w:ascii="Segoe UI Light" w:hAnsi="Segoe UI Light" w:cs="Segoe UI Light"/>
-          <w:color w:val="auto"/>
-          <w:sz w:val="22"/>
-          <w:szCs w:val="22"/>
-        </w:rPr>
-        <w:t xml:space="preserve">. Azure data services help us to management the data </w:t>
-      </w:r>
-      <w:r>
-        <w:rPr>
-          <w:rFonts w:ascii="Segoe UI Light" w:hAnsi="Segoe UI Light" w:cs="Segoe UI Light"/>
-          <w:color w:val="auto"/>
-          <w:sz w:val="22"/>
-          <w:szCs w:val="22"/>
-        </w:rPr>
-        <w:t>more easily</w:t>
-      </w:r>
-      <w:r>
-        <w:rPr>
-          <w:rFonts w:ascii="Segoe UI Light" w:hAnsi="Segoe UI Light" w:cs="Segoe UI Light"/>
-          <w:color w:val="auto"/>
-          <w:sz w:val="22"/>
-          <w:szCs w:val="22"/>
-        </w:rPr>
-        <w:t xml:space="preserve"> and more secure</w:t>
-      </w:r>
-      <w:r>
-        <w:rPr>
-          <w:rFonts w:ascii="Segoe UI Light" w:hAnsi="Segoe UI Light" w:cs="Segoe UI Light"/>
-          <w:color w:val="auto"/>
-          <w:sz w:val="22"/>
-          <w:szCs w:val="22"/>
-        </w:rPr>
-        <w:t>ly</w:t>
-      </w:r>
-      <w:r>
-        <w:rPr>
-          <w:rFonts w:ascii="Segoe UI Light" w:hAnsi="Segoe UI Light" w:cs="Segoe UI Light"/>
-          <w:color w:val="auto"/>
-          <w:sz w:val="22"/>
-          <w:szCs w:val="22"/>
-        </w:rPr>
-        <w:t>.</w:t>
-      </w:r>
-    </w:p>
-    <w:p>
-      <w:pPr>
-        <w:pStyle w:val="DisclaimerTextMS"/>
-        <w:rPr>
-          <w:rFonts w:ascii="Segoe UI Light" w:hAnsi="Segoe UI Light" w:cs="Segoe UI Light"/>
-          <w:color w:val="0070C0"/>
-          <w:sz w:val="22"/>
-          <w:szCs w:val="22"/>
-        </w:rPr>
-      </w:pPr>
-      <w:r>
-        <w:rPr>
-          <w:rFonts w:ascii="Segoe UI Light" w:hAnsi="Segoe UI Light" w:cs="Segoe UI Light"/>
-          <w:color w:val="0070C0"/>
-          <w:sz w:val="22"/>
-          <w:szCs w:val="22"/>
-        </w:rPr>
-        <w:t>Messaging</w:t>
-      </w:r>
-    </w:p>
-    <w:p>
-      <w:pPr>
-        <w:pStyle w:val="DisclaimerTextMS"/>
-        <w:rPr>
-          <w:rFonts w:ascii="Segoe UI Light" w:hAnsi="Segoe UI Light" w:cs="Segoe UI Light"/>
-          <w:color w:val="auto"/>
-          <w:sz w:val="22"/>
-          <w:szCs w:val="22"/>
-        </w:rPr>
-      </w:pPr>
-      <w:r>
-        <w:rPr>
-          <w:rFonts w:ascii="Segoe UI Light" w:hAnsi="Segoe UI Light" w:cs="Segoe UI Light"/>
-          <w:color w:val="auto"/>
-          <w:sz w:val="22"/>
-          <w:szCs w:val="22"/>
-        </w:rPr>
-        <w:t>The distributed nature of cloud applications requires a messaging infrastructure that connects the components and services, ideally in a loosely coupled manner in order to maximize scalability. Asynchronous messaging is widely used, and provides many benefits, but also brings challenges such as the ordering of messages, poison message management, idempotency, and more.</w:t>
-      </w:r>
-    </w:p>
-    <w:p>
-      <w:pPr>
-        <w:pStyle w:val="DisclaimerTextMS"/>
-      </w:pPr>
-      <w:r>
-        <w:rPr>
-          <w:rFonts w:ascii="Segoe UI Light" w:hAnsi="Segoe UI Light" w:cs="Segoe UI Light"/>
-          <w:color w:val="0070C0"/>
-          <w:sz w:val="22"/>
-          <w:szCs w:val="22"/>
-        </w:rPr>
-        <w:t>RESTful Interfaces</w:t>
-      </w:r>
-    </w:p>
-    <w:p>
-      <w:pPr>
-        <w:pStyle w:val="DisclaimerTextMS"/>
-        <w:rPr>
-          <w:rFonts w:ascii="Segoe UI Light" w:hAnsi="Segoe UI Light" w:cs="Segoe UI Light"/>
-          <w:color w:val="auto"/>
-          <w:sz w:val="22"/>
-          <w:szCs w:val="22"/>
-        </w:rPr>
-      </w:pPr>
-      <w:r>
-        <w:rPr>
-          <w:rFonts w:ascii="Segoe UI Light" w:hAnsi="Segoe UI Light" w:cs="Segoe UI Light" w:hint="eastAsia"/>
-          <w:color w:val="auto"/>
-          <w:sz w:val="22"/>
-          <w:szCs w:val="22"/>
-        </w:rPr>
-        <w:t>REST is an architectural style of API consisting of a coordinated set of components, connectors and data elements within a distributed system, where the focus is on component roles and a specific set of interactions between data element s rather than implementation details.</w:t>
-      </w:r>
-      <w:r>
-        <w:rPr>
-          <w:rFonts w:ascii="Segoe UI Light" w:hAnsi="Segoe UI Light" w:cs="Segoe UI Light"/>
-          <w:color w:val="auto"/>
-          <w:sz w:val="22"/>
-          <w:szCs w:val="22"/>
-        </w:rPr>
-        <w:t xml:space="preserve"> Microsoft Azure PaaS is characterized by the REST interfaces for a fine grained interaction with the deployment artifacts. All the resources in azure has a REST interfaces that developers can use in the cloud application development to manage the azure resources. Besides, the architecture in this intelligent application is service oriented, the communication between different components are through the well-defined REST interfaces or though the distributed messaging services that azure provides.</w:t>
-      </w:r>
-    </w:p>
-    <w:p>
-      <w:pPr>
-        <w:pStyle w:val="Heading1"/>
-      </w:pPr>
-      <w:bookmarkStart w:id="9" w:name="_Toc459729270"/>
-      <w:r>
-        <w:rPr>
-          <w:rFonts w:hint="eastAsia"/>
-        </w:rPr>
-        <w:t>Data</w:t>
-      </w:r>
-      <w:r>
-        <w:t xml:space="preserve"> </w:t>
-      </w:r>
-      <w:r>
-        <w:t>integration</w:t>
-      </w:r>
-      <w:r>
-        <w:t xml:space="preserve"> and </w:t>
-      </w:r>
-      <w:r>
-        <w:t xml:space="preserve">Information </w:t>
-      </w:r>
-      <w:r>
-        <w:t>Management</w:t>
-      </w:r>
-      <w:bookmarkEnd w:id="9"/>
-    </w:p>
-    <w:p>
-      <w:pPr>
-        <w:pStyle w:val="DisclaimerTextMS"/>
-        <w:rPr>
-          <w:rFonts w:ascii="Segoe UI Light" w:hAnsi="Segoe UI Light" w:cs="Segoe UI Light"/>
-          <w:color w:val="auto"/>
-          <w:sz w:val="22"/>
-          <w:szCs w:val="22"/>
-        </w:rPr>
-      </w:pPr>
-      <w:r>
-        <w:rPr>
-          <w:rFonts w:ascii="Segoe UI Light" w:hAnsi="Segoe UI Light" w:cs="Segoe UI Light"/>
-          <w:color w:val="auto"/>
-          <w:sz w:val="22"/>
-          <w:szCs w:val="22"/>
-        </w:rPr>
         <w:t xml:space="preserve">Data is the fundamental of an intelligent solution, we need to integrate and manage </w:t>
       </w:r>
       <w:r>
@@ -3803,11 +3821,11 @@
       <w:pPr>
         <w:pStyle w:val="Heading2"/>
       </w:pPr>
-      <w:bookmarkStart w:id="10" w:name="_Toc459729271"/>
+      <w:bookmarkStart w:id="13" w:name="_Toc459729271"/>
       <w:r>
         <w:t>Azure IoT Hub</w:t>
       </w:r>
-      <w:bookmarkEnd w:id="10"/>
+      <w:bookmarkEnd w:id="13"/>
     </w:p>
     <w:p>
       <w:pPr>
@@ -3857,7 +3875,6 @@
           <w:color w:val="auto"/>
           <w:sz w:val="22"/>
           <w:szCs w:val="22"/>
-          <w:lang w:eastAsia="zh-CN"/>
         </w:rPr>
         <w:lastRenderedPageBreak/>
         <w:drawing>
@@ -3876,7 +3893,7 @@
                     <pic:cNvPicPr/>
                   </pic:nvPicPr>
                   <pic:blipFill>
-                    <a:blip r:embed="rId13">
+                    <a:blip r:embed="rId15">
                       <a:extLst>
                         <a:ext uri="{28A0092B-C50C-407E-A947-70E740481C1C}">
                           <a14:useLocalDpi xmlns:a14="http://schemas.microsoft.com/office/drawing/2010/main" val="0"/>
@@ -4057,7 +4074,7 @@
       <w:pPr>
         <w:pStyle w:val="Heading2"/>
       </w:pPr>
-      <w:bookmarkStart w:id="11" w:name="_Toc459729272"/>
+      <w:bookmarkStart w:id="14" w:name="_Toc459729272"/>
       <w:r>
         <w:t xml:space="preserve">Azure </w:t>
       </w:r>
@@ -4067,7 +4084,7 @@
         </w:rPr>
         <w:t>Event Hub</w:t>
       </w:r>
-      <w:bookmarkEnd w:id="11"/>
+      <w:bookmarkEnd w:id="14"/>
     </w:p>
     <w:p>
       <w:pPr>
@@ -4125,7 +4142,6 @@
           <w:color w:val="auto"/>
           <w:sz w:val="22"/>
           <w:szCs w:val="22"/>
-          <w:lang w:eastAsia="zh-CN"/>
         </w:rPr>
         <w:lastRenderedPageBreak/>
         <w:drawing>
@@ -4144,7 +4160,7 @@
                     <pic:cNvPicPr/>
                   </pic:nvPicPr>
                   <pic:blipFill>
-                    <a:blip r:embed="rId14">
+                    <a:blip r:embed="rId16">
                       <a:extLst>
                         <a:ext uri="{28A0092B-C50C-407E-A947-70E740481C1C}">
                           <a14:useLocalDpi xmlns:a14="http://schemas.microsoft.com/office/drawing/2010/main" val="0"/>
@@ -4197,11 +4213,11 @@
       <w:pPr>
         <w:pStyle w:val="Heading2"/>
       </w:pPr>
-      <w:bookmarkStart w:id="12" w:name="_Toc459729273"/>
+      <w:bookmarkStart w:id="15" w:name="_Toc459729273"/>
       <w:r>
         <w:t>Azure Data Factory</w:t>
       </w:r>
-      <w:bookmarkEnd w:id="12"/>
+      <w:bookmarkEnd w:id="15"/>
     </w:p>
     <w:p>
       <w:pPr>
@@ -4241,7 +4257,6 @@
           <w:rFonts w:ascii="Segoe UI" w:hAnsi="Segoe UI" w:cs="Segoe UI"/>
           <w:noProof/>
           <w:color w:val="505050"/>
-          <w:lang w:eastAsia="zh-CN"/>
         </w:rPr>
         <w:drawing>
           <wp:inline distT="0" distB="0" distL="0" distR="0" wp14:anchorId="1C9FD23B" wp14:editId="3A50DD27">
@@ -4261,7 +4276,7 @@
                     </pic:cNvPicPr>
                   </pic:nvPicPr>
                   <pic:blipFill>
-                    <a:blip r:embed="rId15">
+                    <a:blip r:embed="rId17">
                       <a:extLst>
                         <a:ext uri="{28A0092B-C50C-407E-A947-70E740481C1C}">
                           <a14:useLocalDpi xmlns:a14="http://schemas.microsoft.com/office/drawing/2010/main" val="0"/>
@@ -4359,11 +4374,11 @@
       <w:pPr>
         <w:pStyle w:val="Heading1"/>
       </w:pPr>
-      <w:bookmarkStart w:id="13" w:name="_Toc459729274"/>
+      <w:bookmarkStart w:id="16" w:name="_Toc459729274"/>
       <w:r>
         <w:t>Big Data Stores</w:t>
       </w:r>
-      <w:bookmarkEnd w:id="13"/>
+      <w:bookmarkEnd w:id="16"/>
     </w:p>
     <w:p>
       <w:pPr>
@@ -4431,7 +4446,7 @@
       <w:pPr>
         <w:pStyle w:val="Heading2"/>
       </w:pPr>
-      <w:bookmarkStart w:id="14" w:name="_Toc459729275"/>
+      <w:bookmarkStart w:id="17" w:name="_Toc459729275"/>
       <w:r>
         <w:rPr>
           <w:rFonts w:hint="eastAsia"/>
@@ -4441,7 +4456,7 @@
       <w:r>
         <w:t>zure Data Lake Store</w:t>
       </w:r>
-      <w:bookmarkEnd w:id="14"/>
+      <w:bookmarkEnd w:id="17"/>
     </w:p>
     <w:p>
       <w:pPr>
@@ -4486,7 +4501,6 @@
           <w:rFonts w:ascii="Segoe UI" w:hAnsi="Segoe UI" w:cs="Segoe UI"/>
           <w:noProof/>
           <w:color w:val="505050"/>
-          <w:lang w:eastAsia="zh-CN"/>
         </w:rPr>
         <w:lastRenderedPageBreak/>
         <w:drawing>
@@ -4507,7 +4521,7 @@
                     </pic:cNvPicPr>
                   </pic:nvPicPr>
                   <pic:blipFill>
-                    <a:blip r:embed="rId16">
+                    <a:blip r:embed="rId18">
                       <a:extLst>
                         <a:ext uri="{28A0092B-C50C-407E-A947-70E740481C1C}">
                           <a14:useLocalDpi xmlns:a14="http://schemas.microsoft.com/office/drawing/2010/main" val="0"/>
@@ -4575,11 +4589,11 @@
       <w:pPr>
         <w:pStyle w:val="Heading2"/>
       </w:pPr>
-      <w:bookmarkStart w:id="15" w:name="_Toc459729276"/>
+      <w:bookmarkStart w:id="18" w:name="_Toc459729276"/>
       <w:r>
         <w:t>Azure SQL Data Warehouse</w:t>
       </w:r>
-      <w:bookmarkEnd w:id="15"/>
+      <w:bookmarkEnd w:id="18"/>
     </w:p>
     <w:p>
       <w:pPr>
@@ -4621,7 +4635,6 @@
           <w:color w:val="auto"/>
           <w:sz w:val="22"/>
           <w:szCs w:val="22"/>
-          <w:lang w:eastAsia="zh-CN"/>
         </w:rPr>
         <w:lastRenderedPageBreak/>
         <w:drawing>
@@ -4640,7 +4653,7 @@
                     <pic:cNvPicPr/>
                   </pic:nvPicPr>
                   <pic:blipFill>
-                    <a:blip r:embed="rId17">
+                    <a:blip r:embed="rId19">
                       <a:extLst>
                         <a:ext uri="{28A0092B-C50C-407E-A947-70E740481C1C}">
                           <a14:useLocalDpi xmlns:a14="http://schemas.microsoft.com/office/drawing/2010/main" val="0"/>
@@ -4753,11 +4766,11 @@
       <w:pPr>
         <w:pStyle w:val="Heading1"/>
       </w:pPr>
-      <w:bookmarkStart w:id="16" w:name="_Toc459729277"/>
+      <w:bookmarkStart w:id="19" w:name="_Toc459729277"/>
       <w:r>
         <w:t>Machine learning and Advanced analytics</w:t>
       </w:r>
-      <w:bookmarkEnd w:id="16"/>
+      <w:bookmarkEnd w:id="19"/>
     </w:p>
     <w:p>
       <w:pPr>
@@ -4927,11 +4940,11 @@
       <w:pPr>
         <w:pStyle w:val="Heading2"/>
       </w:pPr>
-      <w:bookmarkStart w:id="17" w:name="_Toc459729278"/>
+      <w:bookmarkStart w:id="20" w:name="_Toc459729278"/>
       <w:r>
         <w:t>Azure Machine Learning</w:t>
       </w:r>
-      <w:bookmarkEnd w:id="17"/>
+      <w:bookmarkEnd w:id="20"/>
     </w:p>
     <w:p>
       <w:pPr>
@@ -4950,7 +4963,6 @@
       <w:r>
         <w:rPr>
           <w:noProof/>
-          <w:lang w:eastAsia="zh-CN"/>
         </w:rPr>
         <w:drawing>
           <wp:inline distT="0" distB="0" distL="0" distR="0" wp14:anchorId="0D667B23" wp14:editId="2F8EA3AA">
@@ -4968,7 +4980,7 @@
                     <pic:cNvPicPr/>
                   </pic:nvPicPr>
                   <pic:blipFill>
-                    <a:blip r:embed="rId18">
+                    <a:blip r:embed="rId20">
                       <a:extLst>
                         <a:ext uri="{28A0092B-C50C-407E-A947-70E740481C1C}">
                           <a14:useLocalDpi xmlns:a14="http://schemas.microsoft.com/office/drawing/2010/main" val="0"/>
@@ -5010,28 +5022,14 @@
     </w:p>
     <w:p>
       <w:pPr>
-        <w:rPr>
-          <w:rFonts w:ascii="Segoe UI Light" w:hAnsi="Segoe UI Light" w:cs="Segoe UI Light"/>
-        </w:rPr>
-      </w:pPr>
-    </w:p>
-    <w:p>
-      <w:pPr>
         <w:pStyle w:val="Heading2"/>
       </w:pPr>
-      <w:bookmarkStart w:id="18" w:name="_Toc459729280"/>
-      <w:bookmarkEnd w:id="18"/>
-      <w:r>
-        <w:rPr>
-          <w:rFonts w:hint="eastAsia"/>
-          <w:lang w:eastAsia="zh-CN"/>
-        </w:rPr>
+      <w:bookmarkStart w:id="21" w:name="_Toc459729279"/>
+      <w:r>
         <w:lastRenderedPageBreak/>
-        <w:t>A</w:t>
-      </w:r>
-      <w:r>
-        <w:t>zure Data Lake Analytics</w:t>
-      </w:r>
+        <w:t>Azure HDInsight</w:t>
+      </w:r>
+      <w:bookmarkEnd w:id="21"/>
     </w:p>
     <w:p>
       <w:pPr>
@@ -5052,37 +5050,7 @@
           <w:szCs w:val="22"/>
           <w:lang w:eastAsia="zh-CN"/>
         </w:rPr>
-        <w:t xml:space="preserve">Azure Data Lake Analytics is a new, highly scalable data analytics service hosted in Azure, built to make big data analytics more easy. Azure Data Lake Analytics allows developers, scientists, business professionals and other users to </w:t>
-      </w:r>
-      <w:r>
-        <w:rPr>
-          <w:rFonts w:ascii="Segoe UI Light" w:hAnsi="Segoe UI Light" w:cs="Segoe UI Light"/>
-          <w:color w:val="auto"/>
-          <w:sz w:val="22"/>
-          <w:szCs w:val="22"/>
-          <w:lang w:eastAsia="zh-CN"/>
-        </w:rPr>
-        <w:t xml:space="preserve">gain insight from </w:t>
-      </w:r>
-      <w:r>
-        <w:rPr>
-          <w:rFonts w:ascii="Segoe UI Light" w:hAnsi="Segoe UI Light" w:cs="Segoe UI Light"/>
-          <w:color w:val="auto"/>
-          <w:sz w:val="22"/>
-          <w:szCs w:val="22"/>
-          <w:lang w:eastAsia="zh-CN"/>
-        </w:rPr>
-        <w:t xml:space="preserve">their </w:t>
-      </w:r>
-      <w:r>
-        <w:rPr>
-          <w:rFonts w:ascii="Segoe UI Light" w:hAnsi="Segoe UI Light" w:cs="Segoe UI Light"/>
-          <w:color w:val="auto"/>
-          <w:sz w:val="22"/>
-          <w:szCs w:val="22"/>
-          <w:lang w:eastAsia="zh-CN"/>
-        </w:rPr>
-        <w:t>big data sets. To do this, Azure Data Lake Analytics lets users focus on writing, running and managing jobs, rather than operating distributed infrastructure. You can write queries to transform the data and extract valuable insights. This analytics service can handle jobs of any scale instantly by simply setting the dial for how much power you need. The analytics service supports Azure AD, includes U-SQL that unifies the benefits of SQL with the expressive power of user code. U-SQL’s scalable distributed runtime enables user to efficiently analyze data in the store and across SQL Servers in Azure, Azure SQL Database and Azure SQL Data Warehouse.</w:t>
+        <w:t>HDInsight is a cloud implementation on Microsoft Azure of the rapidly expanding Apache Hadoop technology stack that is the go-to solution for big data analysis. It includes implementations of Apache Spark, HBase, Storm, Pig, Hive, Sqoop, Oozie, Ambari, and so on. HDInsight also integrates with business intelligence (BI) tools such as Power BI, Excel, SQL Server Analysis Services, and SQL Server Reporting Services.</w:t>
       </w:r>
     </w:p>
     <w:p>
@@ -5098,364 +5066,145 @@
       </w:pPr>
       <w:r>
         <w:rPr>
-          <w:rFonts w:ascii="Segoe UI Light" w:hAnsi="Segoe UI Light" w:cs="Segoe UI Light" w:hint="eastAsia"/>
-          <w:color w:val="auto"/>
-          <w:sz w:val="22"/>
-          <w:szCs w:val="22"/>
-          <w:lang w:eastAsia="zh-CN"/>
-        </w:rPr>
-        <w:t>A</w:t>
-      </w:r>
-      <w:r>
-        <w:rPr>
-          <w:rFonts w:ascii="Segoe UI Light" w:hAnsi="Segoe UI Light" w:cs="Segoe UI Light"/>
-          <w:color w:val="auto"/>
-          <w:sz w:val="22"/>
-          <w:szCs w:val="22"/>
-          <w:lang w:eastAsia="zh-CN"/>
-        </w:rPr>
-        <w:t>zure Data Lake Analytics has following key capabilities:</w:t>
+          <w:rFonts w:ascii="Segoe UI Light" w:hAnsi="Segoe UI Light" w:cs="Segoe UI Light"/>
+          <w:b/>
+          <w:color w:val="auto"/>
+          <w:sz w:val="22"/>
+          <w:szCs w:val="22"/>
+          <w:lang w:eastAsia="zh-CN"/>
+        </w:rPr>
+        <w:t xml:space="preserve">Hadoop: </w:t>
+      </w:r>
+      <w:r>
+        <w:rPr>
+          <w:rFonts w:ascii="Segoe UI Light" w:hAnsi="Segoe UI Light" w:cs="Segoe UI Light"/>
+          <w:color w:val="auto"/>
+          <w:sz w:val="22"/>
+          <w:szCs w:val="22"/>
+          <w:lang w:eastAsia="zh-CN"/>
+        </w:rPr>
+        <w:t>Provides reliable data storage with HDFS, and a simple MapReduce programming model to process and analyze data in parallel.</w:t>
       </w:r>
     </w:p>
     <w:p>
       <w:pPr>
         <w:pStyle w:val="DisclaimerTextMS"/>
-        <w:numPr>
-          <w:ilvl w:val="0"/>
-          <w:numId w:val="12"/>
-        </w:numPr>
-        <w:rPr>
-          <w:rFonts w:ascii="Segoe UI Light" w:hAnsi="Segoe UI Light" w:cs="Segoe UI Light"/>
-          <w:color w:val="auto"/>
-          <w:sz w:val="22"/>
-          <w:szCs w:val="22"/>
-          <w:lang w:eastAsia="zh-CN"/>
-        </w:rPr>
-      </w:pPr>
-      <w:r>
-        <w:rPr>
-          <w:rFonts w:ascii="Segoe UI Light" w:hAnsi="Segoe UI Light" w:cs="Segoe UI Light"/>
-          <w:color w:val="auto"/>
-          <w:sz w:val="22"/>
-          <w:szCs w:val="22"/>
-          <w:lang w:eastAsia="zh-CN"/>
-        </w:rPr>
-        <w:t>Distributed analytics service built on Apache YARN</w:t>
+        <w:rPr>
+          <w:rFonts w:ascii="Segoe UI Light" w:hAnsi="Segoe UI Light" w:cs="Segoe UI Light"/>
+          <w:color w:val="auto"/>
+          <w:sz w:val="22"/>
+          <w:szCs w:val="22"/>
+          <w:lang w:eastAsia="zh-CN"/>
+        </w:rPr>
+      </w:pPr>
+      <w:r>
+        <w:rPr>
+          <w:rFonts w:ascii="Segoe UI Light" w:hAnsi="Segoe UI Light" w:cs="Segoe UI Light"/>
+          <w:b/>
+          <w:color w:val="auto"/>
+          <w:sz w:val="22"/>
+          <w:szCs w:val="22"/>
+          <w:lang w:eastAsia="zh-CN"/>
+        </w:rPr>
+        <w:t xml:space="preserve">Apache Spark: </w:t>
+      </w:r>
+      <w:r>
+        <w:rPr>
+          <w:rFonts w:ascii="Segoe UI Light" w:hAnsi="Segoe UI Light" w:cs="Segoe UI Light"/>
+          <w:color w:val="auto"/>
+          <w:sz w:val="22"/>
+          <w:szCs w:val="22"/>
+          <w:lang w:eastAsia="zh-CN"/>
+        </w:rPr>
+        <w:t>A parallel processing framework that supports in-memory processing to boost the performance of big-data analysis applications, Spark works for SQL, streaming data, and machine learning.</w:t>
       </w:r>
     </w:p>
     <w:p>
       <w:pPr>
         <w:pStyle w:val="DisclaimerTextMS"/>
-        <w:numPr>
-          <w:ilvl w:val="0"/>
-          <w:numId w:val="12"/>
-        </w:numPr>
-        <w:rPr>
-          <w:rFonts w:ascii="Segoe UI Light" w:hAnsi="Segoe UI Light" w:cs="Segoe UI Light"/>
-          <w:color w:val="auto"/>
-          <w:sz w:val="22"/>
-          <w:szCs w:val="22"/>
-          <w:lang w:eastAsia="zh-CN"/>
-        </w:rPr>
-      </w:pPr>
-      <w:r>
-        <w:rPr>
-          <w:rFonts w:ascii="Segoe UI Light" w:hAnsi="Segoe UI Light" w:cs="Segoe UI Light"/>
-          <w:color w:val="auto"/>
-          <w:sz w:val="22"/>
-          <w:szCs w:val="22"/>
-          <w:lang w:eastAsia="zh-CN"/>
-        </w:rPr>
-        <w:t>Elastic scale per query lets users focus on business goals—not configuring hardware</w:t>
+        <w:rPr>
+          <w:rFonts w:ascii="Segoe UI Light" w:hAnsi="Segoe UI Light" w:cs="Segoe UI Light"/>
+          <w:color w:val="auto"/>
+          <w:sz w:val="22"/>
+          <w:szCs w:val="22"/>
+          <w:lang w:eastAsia="zh-CN"/>
+        </w:rPr>
+      </w:pPr>
+      <w:r>
+        <w:rPr>
+          <w:rFonts w:ascii="Segoe UI Light" w:hAnsi="Segoe UI Light" w:cs="Segoe UI Light"/>
+          <w:b/>
+          <w:color w:val="auto"/>
+          <w:sz w:val="22"/>
+          <w:szCs w:val="22"/>
+          <w:lang w:eastAsia="zh-CN"/>
+        </w:rPr>
+        <w:t xml:space="preserve">HBase: </w:t>
+      </w:r>
+      <w:r>
+        <w:rPr>
+          <w:rFonts w:ascii="Segoe UI Light" w:hAnsi="Segoe UI Light" w:cs="Segoe UI Light"/>
+          <w:color w:val="auto"/>
+          <w:sz w:val="22"/>
+          <w:szCs w:val="22"/>
+          <w:lang w:eastAsia="zh-CN"/>
+        </w:rPr>
+        <w:t xml:space="preserve">A NoSQL database built on Hadoop that provides random access and strong consistency for large amounts of unstructured and semi-structured data - potentially billions of rows times millions of columns. </w:t>
       </w:r>
     </w:p>
     <w:p>
       <w:pPr>
         <w:pStyle w:val="DisclaimerTextMS"/>
-        <w:numPr>
-          <w:ilvl w:val="0"/>
-          <w:numId w:val="12"/>
-        </w:numPr>
-        <w:rPr>
-          <w:rFonts w:ascii="Segoe UI Light" w:hAnsi="Segoe UI Light" w:cs="Segoe UI Light"/>
-          <w:color w:val="auto"/>
-          <w:sz w:val="22"/>
-          <w:szCs w:val="22"/>
-          <w:lang w:eastAsia="zh-CN"/>
-        </w:rPr>
-      </w:pPr>
-      <w:r>
-        <w:rPr>
-          <w:rFonts w:ascii="Segoe UI Light" w:hAnsi="Segoe UI Light" w:cs="Segoe UI Light"/>
-          <w:color w:val="auto"/>
-          <w:sz w:val="22"/>
-          <w:szCs w:val="22"/>
-          <w:lang w:eastAsia="zh-CN"/>
-        </w:rPr>
-        <w:t>Includes U-SQL—a language that unifies the benefits of SQL with the expressive power of C#</w:t>
+        <w:rPr>
+          <w:rFonts w:ascii="Segoe UI Light" w:hAnsi="Segoe UI Light" w:cs="Segoe UI Light"/>
+          <w:color w:val="auto"/>
+          <w:sz w:val="22"/>
+          <w:szCs w:val="22"/>
+          <w:lang w:eastAsia="zh-CN"/>
+        </w:rPr>
+      </w:pPr>
+      <w:r>
+        <w:rPr>
+          <w:rFonts w:ascii="Segoe UI Light" w:hAnsi="Segoe UI Light" w:cs="Segoe UI Light"/>
+          <w:b/>
+          <w:color w:val="auto"/>
+          <w:sz w:val="22"/>
+          <w:szCs w:val="22"/>
+          <w:lang w:eastAsia="zh-CN"/>
+        </w:rPr>
+        <w:t>Apache Storm:</w:t>
+      </w:r>
+      <w:r>
+        <w:rPr>
+          <w:rFonts w:ascii="Segoe UI Light" w:hAnsi="Segoe UI Light" w:cs="Segoe UI Light"/>
+          <w:color w:val="auto"/>
+          <w:sz w:val="22"/>
+          <w:szCs w:val="22"/>
+          <w:lang w:eastAsia="zh-CN"/>
+        </w:rPr>
+        <w:t xml:space="preserve"> A distributed, real-time computation system for processing large streams of data fast. Storm is offered as a managed cluster in HDInsight. See Analyze real-time sensor data using Storm and Hadoop.</w:t>
       </w:r>
     </w:p>
     <w:p>
       <w:pPr>
         <w:pStyle w:val="DisclaimerTextMS"/>
-        <w:numPr>
-          <w:ilvl w:val="0"/>
-          <w:numId w:val="12"/>
-        </w:numPr>
-        <w:rPr>
-          <w:rFonts w:ascii="Segoe UI Light" w:hAnsi="Segoe UI Light" w:cs="Segoe UI Light"/>
-          <w:color w:val="auto"/>
-          <w:sz w:val="22"/>
-          <w:szCs w:val="22"/>
-          <w:lang w:eastAsia="zh-CN"/>
-        </w:rPr>
-      </w:pPr>
-      <w:r>
-        <w:rPr>
-          <w:rFonts w:ascii="Segoe UI Light" w:hAnsi="Segoe UI Light" w:cs="Segoe UI Light"/>
-          <w:color w:val="auto"/>
-          <w:sz w:val="22"/>
-          <w:szCs w:val="22"/>
-          <w:lang w:eastAsia="zh-CN"/>
-        </w:rPr>
-        <w:t>Integrates with Visual Studio to develop, debug, and tune code faster</w:t>
-      </w:r>
-    </w:p>
-    <w:p>
-      <w:pPr>
-        <w:pStyle w:val="DisclaimerTextMS"/>
-        <w:numPr>
-          <w:ilvl w:val="0"/>
-          <w:numId w:val="12"/>
-        </w:numPr>
-        <w:rPr>
-          <w:rFonts w:ascii="Segoe UI Light" w:hAnsi="Segoe UI Light" w:cs="Segoe UI Light"/>
-          <w:color w:val="auto"/>
-          <w:sz w:val="22"/>
-          <w:szCs w:val="22"/>
-          <w:lang w:eastAsia="zh-CN"/>
-        </w:rPr>
-      </w:pPr>
-      <w:r>
-        <w:rPr>
-          <w:rFonts w:ascii="Segoe UI Light" w:hAnsi="Segoe UI Light" w:cs="Segoe UI Light"/>
-          <w:color w:val="auto"/>
-          <w:sz w:val="22"/>
-          <w:szCs w:val="22"/>
-          <w:lang w:eastAsia="zh-CN"/>
-        </w:rPr>
-        <w:t>Federated query across Azure data sources</w:t>
-      </w:r>
-      <w:r>
-        <w:rPr>
-          <w:rFonts w:ascii="Segoe UI Light" w:hAnsi="Segoe UI Light" w:cs="Segoe UI Light"/>
-          <w:color w:val="auto"/>
-          <w:sz w:val="22"/>
-          <w:szCs w:val="22"/>
-          <w:lang w:eastAsia="zh-CN"/>
-        </w:rPr>
-        <w:t>: Azure Blob storage, Azure SQL database, and Azure Data Lake Store</w:t>
-      </w:r>
-    </w:p>
-    <w:p>
-      <w:pPr>
-        <w:pStyle w:val="DisclaimerTextMS"/>
-        <w:numPr>
-          <w:ilvl w:val="0"/>
-          <w:numId w:val="12"/>
-        </w:numPr>
-        <w:rPr>
-          <w:rFonts w:ascii="Segoe UI Light" w:hAnsi="Segoe UI Light" w:cs="Segoe UI Light"/>
-          <w:color w:val="auto"/>
-          <w:sz w:val="22"/>
-          <w:szCs w:val="22"/>
-          <w:lang w:eastAsia="zh-CN"/>
-        </w:rPr>
-      </w:pPr>
-      <w:r>
-        <w:rPr>
-          <w:rFonts w:ascii="Segoe UI Light" w:hAnsi="Segoe UI Light" w:cs="Segoe UI Light"/>
-          <w:color w:val="auto"/>
-          <w:sz w:val="22"/>
-          <w:szCs w:val="22"/>
-          <w:lang w:eastAsia="zh-CN"/>
-        </w:rPr>
-        <w:t>Enterprise-grade role based access control</w:t>
-      </w:r>
-      <w:r>
-        <w:rPr>
-          <w:rFonts w:ascii="Segoe UI Light" w:hAnsi="Segoe UI Light" w:cs="Segoe UI Light"/>
-          <w:color w:val="auto"/>
-          <w:sz w:val="22"/>
-          <w:szCs w:val="22"/>
-          <w:lang w:eastAsia="zh-CN"/>
-        </w:rPr>
-        <w:t>: Integrate with Active Directory for user management and permissions control.</w:t>
-      </w:r>
-      <w:bookmarkStart w:id="19" w:name="_GoBack"/>
-      <w:bookmarkEnd w:id="19"/>
-    </w:p>
-    <w:p>
-      <w:pPr>
-        <w:pStyle w:val="Heading2"/>
-      </w:pPr>
-      <w:bookmarkStart w:id="20" w:name="_Toc459729279"/>
-      <w:r>
-        <w:t xml:space="preserve">Apache Spark on </w:t>
-      </w:r>
-      <w:r>
-        <w:t>Azure HDInsight</w:t>
-      </w:r>
-      <w:bookmarkEnd w:id="20"/>
-    </w:p>
-    <w:p>
-      <w:pPr>
-        <w:pStyle w:val="DisclaimerTextMS"/>
-        <w:rPr>
-          <w:rFonts w:ascii="Segoe UI Light" w:hAnsi="Segoe UI Light" w:cs="Segoe UI Light"/>
-          <w:color w:val="auto"/>
-          <w:sz w:val="22"/>
-          <w:szCs w:val="22"/>
-          <w:lang w:eastAsia="zh-CN"/>
-        </w:rPr>
-      </w:pPr>
-      <w:r>
-        <w:rPr>
-          <w:rFonts w:ascii="Segoe UI Light" w:hAnsi="Segoe UI Light" w:cs="Segoe UI Light"/>
-          <w:color w:val="auto"/>
-          <w:sz w:val="22"/>
-          <w:szCs w:val="22"/>
-          <w:lang w:eastAsia="zh-CN"/>
-        </w:rPr>
-        <w:t>HDInsight is a cloud implementation on Microsoft Azure of the rapidly expanding Apache Hadoop technology stack that is the go-to solution for big data analysis. It includes implementations of Apache Spark, HBase, Storm, Pig, Hive, Sqoop, Oozie, Ambari, and so on. HDInsight also integrates with business intelligence (BI) tools such as Power BI, Excel, SQL Server Analysis Services, and SQL Server Reporting Services.</w:t>
-      </w:r>
-    </w:p>
-    <w:p>
-      <w:pPr>
-        <w:pStyle w:val="DisclaimerTextMS"/>
-        <w:rPr>
-          <w:rFonts w:ascii="Segoe UI Light" w:hAnsi="Segoe UI Light" w:cs="Segoe UI Light"/>
-          <w:color w:val="auto"/>
-          <w:sz w:val="22"/>
-          <w:szCs w:val="22"/>
-          <w:lang w:eastAsia="zh-CN"/>
-        </w:rPr>
-      </w:pPr>
-      <w:r>
-        <w:rPr>
-          <w:rFonts w:ascii="Segoe UI Light" w:hAnsi="Segoe UI Light" w:cs="Segoe UI Light"/>
-          <w:color w:val="auto"/>
-          <w:sz w:val="22"/>
-          <w:szCs w:val="22"/>
-          <w:lang w:eastAsia="zh-CN"/>
-        </w:rPr>
-        <w:t>Apache Spark is</w:t>
-      </w:r>
-      <w:r>
-        <w:rPr>
-          <w:rFonts w:ascii="Segoe UI Light" w:hAnsi="Segoe UI Light" w:cs="Segoe UI Light"/>
-          <w:color w:val="auto"/>
-          <w:sz w:val="22"/>
-          <w:szCs w:val="22"/>
-          <w:lang w:eastAsia="zh-CN"/>
-        </w:rPr>
-        <w:t xml:space="preserve"> </w:t>
-      </w:r>
-      <w:r>
-        <w:rPr>
-          <w:rFonts w:ascii="Segoe UI Light" w:hAnsi="Segoe UI Light" w:cs="Segoe UI Light"/>
-          <w:color w:val="auto"/>
-          <w:sz w:val="22"/>
-          <w:szCs w:val="22"/>
-          <w:lang w:eastAsia="zh-CN"/>
-        </w:rPr>
-        <w:t>a</w:t>
-      </w:r>
-      <w:r>
-        <w:rPr>
-          <w:rFonts w:ascii="Segoe UI Light" w:hAnsi="Segoe UI Light" w:cs="Segoe UI Light"/>
-          <w:color w:val="auto"/>
-          <w:sz w:val="22"/>
-          <w:szCs w:val="22"/>
-          <w:lang w:eastAsia="zh-CN"/>
-        </w:rPr>
-        <w:t xml:space="preserve"> parallel processing framework that supports in-memory processing to boost the performance of</w:t>
-      </w:r>
-      <w:r>
-        <w:rPr>
-          <w:rFonts w:ascii="Segoe UI Light" w:hAnsi="Segoe UI Light" w:cs="Segoe UI Light"/>
-          <w:color w:val="auto"/>
-          <w:sz w:val="22"/>
-          <w:szCs w:val="22"/>
-          <w:lang w:eastAsia="zh-CN"/>
-        </w:rPr>
-        <w:t xml:space="preserve"> big-data analysis applications.</w:t>
-      </w:r>
-      <w:r>
-        <w:rPr>
-          <w:rFonts w:ascii="Segoe UI Light" w:hAnsi="Segoe UI Light" w:cs="Segoe UI Light"/>
-          <w:color w:val="auto"/>
-          <w:sz w:val="22"/>
-          <w:szCs w:val="22"/>
-          <w:lang w:eastAsia="zh-CN"/>
-        </w:rPr>
-        <w:t xml:space="preserve"> </w:t>
-      </w:r>
-      <w:r>
-        <w:rPr>
-          <w:rFonts w:ascii="Segoe UI Light" w:hAnsi="Segoe UI Light" w:cs="Segoe UI Light"/>
-          <w:color w:val="auto"/>
-          <w:sz w:val="22"/>
-          <w:szCs w:val="22"/>
-          <w:lang w:eastAsia="zh-CN"/>
-        </w:rPr>
-        <w:t>Built on an in-memory compute engine, Spark enables high performance querying on big data. Spark persists data in-memory and disk if needed to deliver 100x faster speed and a common execution model to various tasks like ETL, batch, interactive queries, and others on data in Hadoop Distributed File System(HDFS)</w:t>
-      </w:r>
-      <w:r>
-        <w:rPr>
-          <w:rFonts w:ascii="Segoe UI Light" w:hAnsi="Segoe UI Light" w:cs="Segoe UI Light"/>
-          <w:color w:val="auto"/>
-          <w:sz w:val="22"/>
-          <w:szCs w:val="22"/>
-          <w:lang w:eastAsia="zh-CN"/>
-        </w:rPr>
-        <w:t>.</w:t>
-      </w:r>
-      <w:r>
-        <w:rPr>
-          <w:rFonts w:ascii="Segoe UI Light" w:hAnsi="Segoe UI Light" w:cs="Segoe UI Light"/>
-          <w:color w:val="auto"/>
-          <w:sz w:val="22"/>
-          <w:szCs w:val="22"/>
-          <w:lang w:eastAsia="zh-CN"/>
-        </w:rPr>
-        <w:t xml:space="preserve"> </w:t>
-      </w:r>
-    </w:p>
-    <w:p>
-      <w:pPr>
-        <w:pStyle w:val="DisclaimerTextMS"/>
-        <w:rPr>
-          <w:rFonts w:ascii="Segoe UI Light" w:hAnsi="Segoe UI Light" w:cs="Segoe UI Light"/>
-          <w:color w:val="auto"/>
-          <w:sz w:val="22"/>
-          <w:szCs w:val="22"/>
-          <w:lang w:eastAsia="zh-CN"/>
-        </w:rPr>
-      </w:pPr>
-      <w:r>
-        <w:rPr>
-          <w:rFonts w:ascii="Segoe UI" w:hAnsi="Segoe UI" w:cs="Segoe UI"/>
+        <w:rPr>
+          <w:rFonts w:ascii="Segoe UI Light" w:hAnsi="Segoe UI Light" w:cs="Segoe UI Light"/>
+          <w:color w:val="auto"/>
+          <w:sz w:val="22"/>
+          <w:szCs w:val="22"/>
+          <w:lang w:eastAsia="zh-CN"/>
+        </w:rPr>
+      </w:pPr>
+      <w:r>
+        <w:rPr>
           <w:noProof/>
-          <w:color w:val="505050"/>
-          <w:lang w:eastAsia="zh-CN"/>
-        </w:rPr>
-        <w:lastRenderedPageBreak/>
+        </w:rPr>
         <w:drawing>
-          <wp:inline distT="0" distB="0" distL="0" distR="0" wp14:anchorId="38FFFC1E" wp14:editId="2EF3E016">
-            <wp:extent cx="5400040" cy="1153509"/>
-            <wp:effectExtent l="0" t="0" r="0" b="8890"/>
-            <wp:docPr id="56" name="Picture 56" descr="https://azurecomcdn.azureedge.net/cvt-e8bc587f8ce34781958a15ce6c401ac82d35110520dfa5c79e3cd350ef4daa5e/images/page/services/hdinsight/apache-spark/diagram.png"/>
+          <wp:inline distT="0" distB="0" distL="0" distR="0" wp14:anchorId="5A38570A" wp14:editId="40C8AA68">
+            <wp:extent cx="5400040" cy="3257550"/>
+            <wp:effectExtent l="0" t="0" r="0" b="0"/>
+            <wp:docPr id="6" name="Picture 6"/>
             <wp:cNvGraphicFramePr>
               <a:graphicFrameLocks xmlns:a="http://schemas.openxmlformats.org/drawingml/2006/main" noChangeAspect="1"/>
             </wp:cNvGraphicFramePr>
@@ -5463,36 +5212,586 @@
               <a:graphicData uri="http://schemas.openxmlformats.org/drawingml/2006/picture">
                 <pic:pic xmlns:pic="http://schemas.openxmlformats.org/drawingml/2006/picture">
                   <pic:nvPicPr>
-                    <pic:cNvPr id="0" name="Picture 1" descr="https://azurecomcdn.azureedge.net/cvt-e8bc587f8ce34781958a15ce6c401ac82d35110520dfa5c79e3cd350ef4daa5e/images/page/services/hdinsight/apache-spark/diagram.png"/>
-                    <pic:cNvPicPr>
-                      <a:picLocks noChangeAspect="1" noChangeArrowheads="1"/>
-                    </pic:cNvPicPr>
+                    <pic:cNvPr id="1" name=""/>
+                    <pic:cNvPicPr/>
                   </pic:nvPicPr>
                   <pic:blipFill>
-                    <a:blip r:embed="rId19">
+                    <a:blip r:embed="rId21"/>
+                    <a:stretch>
+                      <a:fillRect/>
+                    </a:stretch>
+                  </pic:blipFill>
+                  <pic:spPr>
+                    <a:xfrm>
+                      <a:off x="0" y="0"/>
+                      <a:ext cx="5400040" cy="3257550"/>
+                    </a:xfrm>
+                    <a:prstGeom prst="rect">
+                      <a:avLst/>
+                    </a:prstGeom>
+                  </pic:spPr>
+                </pic:pic>
+              </a:graphicData>
+            </a:graphic>
+          </wp:inline>
+        </w:drawing>
+      </w:r>
+    </w:p>
+    <w:p>
+      <w:pPr>
+        <w:pStyle w:val="DisclaimerTextMS"/>
+        <w:rPr>
+          <w:rFonts w:ascii="Segoe UI Light" w:hAnsi="Segoe UI Light" w:cs="Segoe UI Light"/>
+          <w:color w:val="auto"/>
+          <w:sz w:val="22"/>
+          <w:szCs w:val="22"/>
+          <w:lang w:eastAsia="zh-CN"/>
+        </w:rPr>
+      </w:pPr>
+      <w:r>
+        <w:rPr>
+          <w:rFonts w:ascii="Segoe UI Light" w:hAnsi="Segoe UI Light" w:cs="Segoe UI Light" w:hint="eastAsia"/>
+          <w:color w:val="auto"/>
+          <w:sz w:val="22"/>
+          <w:szCs w:val="22"/>
+          <w:lang w:eastAsia="zh-CN"/>
+        </w:rPr>
+        <w:t>The following components and utilities</w:t>
+      </w:r>
+      <w:r>
+        <w:t xml:space="preserve"> </w:t>
+      </w:r>
+      <w:r>
+        <w:rPr>
+          <w:rFonts w:ascii="Segoe UI Light" w:hAnsi="Segoe UI Light" w:cs="Segoe UI Light"/>
+          <w:color w:val="auto"/>
+          <w:sz w:val="22"/>
+          <w:szCs w:val="22"/>
+          <w:lang w:eastAsia="zh-CN"/>
+        </w:rPr>
+        <w:t>Ambari: Cluster provisioning, management, monitoring, and utilities.</w:t>
+      </w:r>
+    </w:p>
+    <w:p>
+      <w:pPr>
+        <w:pStyle w:val="DisclaimerTextMS"/>
+        <w:rPr>
+          <w:rFonts w:ascii="Segoe UI Light" w:hAnsi="Segoe UI Light" w:cs="Segoe UI Light"/>
+          <w:color w:val="auto"/>
+          <w:sz w:val="22"/>
+          <w:szCs w:val="22"/>
+          <w:lang w:eastAsia="zh-CN"/>
+        </w:rPr>
+      </w:pPr>
+      <w:r>
+        <w:rPr>
+          <w:rFonts w:ascii="Segoe UI Light" w:hAnsi="Segoe UI Light" w:cs="Segoe UI Light"/>
+          <w:b/>
+          <w:color w:val="auto"/>
+          <w:sz w:val="22"/>
+          <w:szCs w:val="22"/>
+          <w:lang w:eastAsia="zh-CN"/>
+        </w:rPr>
+        <w:t>Avro:</w:t>
+      </w:r>
+      <w:r>
+        <w:rPr>
+          <w:rFonts w:ascii="Segoe UI Light" w:hAnsi="Segoe UI Light" w:cs="Segoe UI Light"/>
+          <w:color w:val="auto"/>
+          <w:sz w:val="22"/>
+          <w:szCs w:val="22"/>
+          <w:lang w:eastAsia="zh-CN"/>
+        </w:rPr>
+        <w:t xml:space="preserve"> Data serialization for the Microsoft .NET environment.</w:t>
+      </w:r>
+    </w:p>
+    <w:p>
+      <w:pPr>
+        <w:pStyle w:val="DisclaimerTextMS"/>
+        <w:rPr>
+          <w:rFonts w:ascii="Segoe UI Light" w:hAnsi="Segoe UI Light" w:cs="Segoe UI Light"/>
+          <w:color w:val="auto"/>
+          <w:sz w:val="22"/>
+          <w:szCs w:val="22"/>
+          <w:lang w:eastAsia="zh-CN"/>
+        </w:rPr>
+      </w:pPr>
+      <w:r>
+        <w:rPr>
+          <w:rFonts w:ascii="Segoe UI Light" w:hAnsi="Segoe UI Light" w:cs="Segoe UI Light"/>
+          <w:b/>
+          <w:color w:val="auto"/>
+          <w:sz w:val="22"/>
+          <w:szCs w:val="22"/>
+          <w:lang w:eastAsia="zh-CN"/>
+        </w:rPr>
+        <w:lastRenderedPageBreak/>
+        <w:t xml:space="preserve">Hive &amp; HCatalog: </w:t>
+      </w:r>
+      <w:r>
+        <w:rPr>
+          <w:rFonts w:ascii="Segoe UI Light" w:hAnsi="Segoe UI Light" w:cs="Segoe UI Light"/>
+          <w:color w:val="auto"/>
+          <w:sz w:val="22"/>
+          <w:szCs w:val="22"/>
+          <w:lang w:eastAsia="zh-CN"/>
+        </w:rPr>
+        <w:t>Structured Query Language (SQL)-like querying, and a table and storage management layer.</w:t>
+      </w:r>
+    </w:p>
+    <w:p>
+      <w:pPr>
+        <w:pStyle w:val="DisclaimerTextMS"/>
+        <w:rPr>
+          <w:rFonts w:ascii="Segoe UI Light" w:hAnsi="Segoe UI Light" w:cs="Segoe UI Light"/>
+          <w:color w:val="auto"/>
+          <w:sz w:val="22"/>
+          <w:szCs w:val="22"/>
+          <w:lang w:eastAsia="zh-CN"/>
+        </w:rPr>
+      </w:pPr>
+      <w:r>
+        <w:rPr>
+          <w:rFonts w:ascii="Segoe UI Light" w:hAnsi="Segoe UI Light" w:cs="Segoe UI Light"/>
+          <w:b/>
+          <w:color w:val="auto"/>
+          <w:sz w:val="22"/>
+          <w:szCs w:val="22"/>
+          <w:lang w:eastAsia="zh-CN"/>
+        </w:rPr>
+        <w:t xml:space="preserve">Mahout: </w:t>
+      </w:r>
+      <w:r>
+        <w:rPr>
+          <w:rFonts w:ascii="Segoe UI Light" w:hAnsi="Segoe UI Light" w:cs="Segoe UI Light"/>
+          <w:color w:val="auto"/>
+          <w:sz w:val="22"/>
+          <w:szCs w:val="22"/>
+          <w:lang w:eastAsia="zh-CN"/>
+        </w:rPr>
+        <w:t>Machine learning.</w:t>
+      </w:r>
+    </w:p>
+    <w:p>
+      <w:pPr>
+        <w:pStyle w:val="DisclaimerTextMS"/>
+        <w:rPr>
+          <w:rFonts w:ascii="Segoe UI Light" w:hAnsi="Segoe UI Light" w:cs="Segoe UI Light"/>
+          <w:color w:val="auto"/>
+          <w:sz w:val="22"/>
+          <w:szCs w:val="22"/>
+          <w:lang w:eastAsia="zh-CN"/>
+        </w:rPr>
+      </w:pPr>
+      <w:r>
+        <w:rPr>
+          <w:rFonts w:ascii="Segoe UI Light" w:hAnsi="Segoe UI Light" w:cs="Segoe UI Light"/>
+          <w:b/>
+          <w:color w:val="auto"/>
+          <w:sz w:val="22"/>
+          <w:szCs w:val="22"/>
+          <w:lang w:eastAsia="zh-CN"/>
+        </w:rPr>
+        <w:t xml:space="preserve">MapReduce: </w:t>
+      </w:r>
+      <w:r>
+        <w:rPr>
+          <w:rFonts w:ascii="Segoe UI Light" w:hAnsi="Segoe UI Light" w:cs="Segoe UI Light"/>
+          <w:color w:val="auto"/>
+          <w:sz w:val="22"/>
+          <w:szCs w:val="22"/>
+          <w:lang w:eastAsia="zh-CN"/>
+        </w:rPr>
+        <w:t>Legacy framework for Hadoop distributed processing and resource management. See YARN, the next-generation resource framework.</w:t>
+      </w:r>
+    </w:p>
+    <w:p>
+      <w:pPr>
+        <w:pStyle w:val="DisclaimerTextMS"/>
+        <w:rPr>
+          <w:rFonts w:ascii="Segoe UI Light" w:hAnsi="Segoe UI Light" w:cs="Segoe UI Light"/>
+          <w:color w:val="auto"/>
+          <w:sz w:val="22"/>
+          <w:szCs w:val="22"/>
+          <w:lang w:eastAsia="zh-CN"/>
+        </w:rPr>
+      </w:pPr>
+      <w:r>
+        <w:rPr>
+          <w:rFonts w:ascii="Segoe UI Light" w:hAnsi="Segoe UI Light" w:cs="Segoe UI Light"/>
+          <w:b/>
+          <w:color w:val="auto"/>
+          <w:sz w:val="22"/>
+          <w:szCs w:val="22"/>
+          <w:lang w:eastAsia="zh-CN"/>
+        </w:rPr>
+        <w:t xml:space="preserve">Oozie: </w:t>
+      </w:r>
+      <w:r>
+        <w:rPr>
+          <w:rFonts w:ascii="Segoe UI Light" w:hAnsi="Segoe UI Light" w:cs="Segoe UI Light"/>
+          <w:color w:val="auto"/>
+          <w:sz w:val="22"/>
+          <w:szCs w:val="22"/>
+          <w:lang w:eastAsia="zh-CN"/>
+        </w:rPr>
+        <w:t>Workflow management.</w:t>
+      </w:r>
+    </w:p>
+    <w:p>
+      <w:pPr>
+        <w:pStyle w:val="DisclaimerTextMS"/>
+        <w:rPr>
+          <w:rFonts w:ascii="Segoe UI Light" w:hAnsi="Segoe UI Light" w:cs="Segoe UI Light"/>
+          <w:color w:val="auto"/>
+          <w:sz w:val="22"/>
+          <w:szCs w:val="22"/>
+          <w:lang w:eastAsia="zh-CN"/>
+        </w:rPr>
+      </w:pPr>
+      <w:r>
+        <w:rPr>
+          <w:rFonts w:ascii="Segoe UI Light" w:hAnsi="Segoe UI Light" w:cs="Segoe UI Light"/>
+          <w:b/>
+          <w:color w:val="auto"/>
+          <w:sz w:val="22"/>
+          <w:szCs w:val="22"/>
+          <w:lang w:eastAsia="zh-CN"/>
+        </w:rPr>
+        <w:t>Phoenix:</w:t>
+      </w:r>
+      <w:r>
+        <w:rPr>
+          <w:rFonts w:ascii="Segoe UI Light" w:hAnsi="Segoe UI Light" w:cs="Segoe UI Light"/>
+          <w:color w:val="auto"/>
+          <w:sz w:val="22"/>
+          <w:szCs w:val="22"/>
+          <w:lang w:eastAsia="zh-CN"/>
+        </w:rPr>
+        <w:t xml:space="preserve"> Relational database layer over HBase.</w:t>
+      </w:r>
+    </w:p>
+    <w:p>
+      <w:pPr>
+        <w:pStyle w:val="DisclaimerTextMS"/>
+        <w:rPr>
+          <w:rFonts w:ascii="Segoe UI Light" w:hAnsi="Segoe UI Light" w:cs="Segoe UI Light"/>
+          <w:color w:val="auto"/>
+          <w:sz w:val="22"/>
+          <w:szCs w:val="22"/>
+          <w:lang w:eastAsia="zh-CN"/>
+        </w:rPr>
+      </w:pPr>
+      <w:r>
+        <w:rPr>
+          <w:rFonts w:ascii="Segoe UI Light" w:hAnsi="Segoe UI Light" w:cs="Segoe UI Light"/>
+          <w:b/>
+          <w:color w:val="auto"/>
+          <w:sz w:val="22"/>
+          <w:szCs w:val="22"/>
+          <w:lang w:eastAsia="zh-CN"/>
+        </w:rPr>
+        <w:t>Pig:</w:t>
+      </w:r>
+      <w:r>
+        <w:rPr>
+          <w:rFonts w:ascii="Segoe UI Light" w:hAnsi="Segoe UI Light" w:cs="Segoe UI Light"/>
+          <w:color w:val="auto"/>
+          <w:sz w:val="22"/>
+          <w:szCs w:val="22"/>
+          <w:lang w:eastAsia="zh-CN"/>
+        </w:rPr>
+        <w:t xml:space="preserve"> Simpler scripting for MapReduce transformations.</w:t>
+      </w:r>
+    </w:p>
+    <w:p>
+      <w:pPr>
+        <w:pStyle w:val="DisclaimerTextMS"/>
+        <w:rPr>
+          <w:rFonts w:ascii="Segoe UI Light" w:hAnsi="Segoe UI Light" w:cs="Segoe UI Light"/>
+          <w:color w:val="auto"/>
+          <w:sz w:val="22"/>
+          <w:szCs w:val="22"/>
+          <w:lang w:eastAsia="zh-CN"/>
+        </w:rPr>
+      </w:pPr>
+      <w:r>
+        <w:rPr>
+          <w:rFonts w:ascii="Segoe UI Light" w:hAnsi="Segoe UI Light" w:cs="Segoe UI Light"/>
+          <w:b/>
+          <w:color w:val="auto"/>
+          <w:sz w:val="22"/>
+          <w:szCs w:val="22"/>
+          <w:lang w:eastAsia="zh-CN"/>
+        </w:rPr>
+        <w:t xml:space="preserve">Sqoop: </w:t>
+      </w:r>
+      <w:r>
+        <w:rPr>
+          <w:rFonts w:ascii="Segoe UI Light" w:hAnsi="Segoe UI Light" w:cs="Segoe UI Light"/>
+          <w:color w:val="auto"/>
+          <w:sz w:val="22"/>
+          <w:szCs w:val="22"/>
+          <w:lang w:eastAsia="zh-CN"/>
+        </w:rPr>
+        <w:t>Data import and export.</w:t>
+      </w:r>
+    </w:p>
+    <w:p>
+      <w:pPr>
+        <w:pStyle w:val="DisclaimerTextMS"/>
+        <w:rPr>
+          <w:rFonts w:ascii="Segoe UI Light" w:hAnsi="Segoe UI Light" w:cs="Segoe UI Light"/>
+          <w:color w:val="auto"/>
+          <w:sz w:val="22"/>
+          <w:szCs w:val="22"/>
+          <w:lang w:eastAsia="zh-CN"/>
+        </w:rPr>
+      </w:pPr>
+      <w:r>
+        <w:rPr>
+          <w:rFonts w:ascii="Segoe UI Light" w:hAnsi="Segoe UI Light" w:cs="Segoe UI Light"/>
+          <w:b/>
+          <w:color w:val="auto"/>
+          <w:sz w:val="22"/>
+          <w:szCs w:val="22"/>
+          <w:lang w:eastAsia="zh-CN"/>
+        </w:rPr>
+        <w:t>Tez:</w:t>
+      </w:r>
+      <w:r>
+        <w:rPr>
+          <w:rFonts w:ascii="Segoe UI Light" w:hAnsi="Segoe UI Light" w:cs="Segoe UI Light"/>
+          <w:color w:val="auto"/>
+          <w:sz w:val="22"/>
+          <w:szCs w:val="22"/>
+          <w:lang w:eastAsia="zh-CN"/>
+        </w:rPr>
+        <w:t xml:space="preserve"> Allows data-intensive processes to run efficiently at scale.</w:t>
+      </w:r>
+    </w:p>
+    <w:p>
+      <w:pPr>
+        <w:pStyle w:val="DisclaimerTextMS"/>
+        <w:rPr>
+          <w:rFonts w:ascii="Segoe UI Light" w:hAnsi="Segoe UI Light" w:cs="Segoe UI Light"/>
+          <w:color w:val="auto"/>
+          <w:sz w:val="22"/>
+          <w:szCs w:val="22"/>
+          <w:lang w:eastAsia="zh-CN"/>
+        </w:rPr>
+      </w:pPr>
+      <w:r>
+        <w:rPr>
+          <w:rFonts w:ascii="Segoe UI Light" w:hAnsi="Segoe UI Light" w:cs="Segoe UI Light"/>
+          <w:b/>
+          <w:color w:val="auto"/>
+          <w:sz w:val="22"/>
+          <w:szCs w:val="22"/>
+          <w:lang w:eastAsia="zh-CN"/>
+        </w:rPr>
+        <w:t xml:space="preserve">YARN: </w:t>
+      </w:r>
+      <w:r>
+        <w:rPr>
+          <w:rFonts w:ascii="Segoe UI Light" w:hAnsi="Segoe UI Light" w:cs="Segoe UI Light"/>
+          <w:color w:val="auto"/>
+          <w:sz w:val="22"/>
+          <w:szCs w:val="22"/>
+          <w:lang w:eastAsia="zh-CN"/>
+        </w:rPr>
+        <w:t>Part of the Hadoop core library and next generation of the MapReduce software framework.</w:t>
+      </w:r>
+    </w:p>
+    <w:p>
+      <w:pPr>
+        <w:pStyle w:val="DisclaimerTextMS"/>
+        <w:rPr>
+          <w:rFonts w:ascii="Segoe UI Light" w:hAnsi="Segoe UI Light" w:cs="Segoe UI Light"/>
+          <w:color w:val="auto"/>
+          <w:sz w:val="22"/>
+          <w:szCs w:val="22"/>
+          <w:lang w:eastAsia="zh-CN"/>
+        </w:rPr>
+      </w:pPr>
+      <w:r>
+        <w:rPr>
+          <w:rFonts w:ascii="Segoe UI Light" w:hAnsi="Segoe UI Light" w:cs="Segoe UI Light"/>
+          <w:b/>
+          <w:color w:val="auto"/>
+          <w:sz w:val="22"/>
+          <w:szCs w:val="22"/>
+          <w:lang w:eastAsia="zh-CN"/>
+        </w:rPr>
+        <w:t xml:space="preserve">ZooKeeper: </w:t>
+      </w:r>
+      <w:r>
+        <w:rPr>
+          <w:rFonts w:ascii="Segoe UI Light" w:hAnsi="Segoe UI Light" w:cs="Segoe UI Light"/>
+          <w:color w:val="auto"/>
+          <w:sz w:val="22"/>
+          <w:szCs w:val="22"/>
+          <w:lang w:eastAsia="zh-CN"/>
+        </w:rPr>
+        <w:t>Coordination of processes in distributed systems.</w:t>
+      </w:r>
+      <w:r>
+        <w:rPr>
+          <w:rFonts w:ascii="Segoe UI Light" w:hAnsi="Segoe UI Light" w:cs="Segoe UI Light" w:hint="eastAsia"/>
+          <w:color w:val="auto"/>
+          <w:sz w:val="22"/>
+          <w:szCs w:val="22"/>
+          <w:lang w:eastAsia="zh-CN"/>
+        </w:rPr>
+        <w:t xml:space="preserve"> are </w:t>
+      </w:r>
+      <w:r>
+        <w:rPr>
+          <w:rFonts w:ascii="Segoe UI Light" w:hAnsi="Segoe UI Light" w:cs="Segoe UI Light" w:hint="eastAsia"/>
+          <w:color w:val="auto"/>
+          <w:sz w:val="22"/>
+          <w:szCs w:val="22"/>
+          <w:lang w:eastAsia="zh-CN"/>
+        </w:rPr>
+        <w:t>included on HDInsight clusters:</w:t>
+      </w:r>
+    </w:p>
+    <w:p>
+      <w:pPr>
+        <w:pStyle w:val="Heading2"/>
+      </w:pPr>
+      <w:bookmarkStart w:id="22" w:name="_Toc459729280"/>
+      <w:r>
+        <w:t>HDFS</w:t>
+      </w:r>
+      <w:r>
+        <w:t xml:space="preserve"> storage in HDInsight</w:t>
+      </w:r>
+      <w:bookmarkEnd w:id="22"/>
+    </w:p>
+    <w:p>
+      <w:pPr>
+        <w:pStyle w:val="DisclaimerTextMS"/>
+        <w:rPr>
+          <w:rFonts w:ascii="Segoe UI Light" w:hAnsi="Segoe UI Light" w:cs="Segoe UI Light"/>
+          <w:color w:val="auto"/>
+          <w:sz w:val="22"/>
+          <w:szCs w:val="22"/>
+          <w:lang w:eastAsia="zh-CN"/>
+        </w:rPr>
+      </w:pPr>
+      <w:r>
+        <w:rPr>
+          <w:rFonts w:ascii="Segoe UI Light" w:hAnsi="Segoe UI Light" w:cs="Segoe UI Light" w:hint="eastAsia"/>
+          <w:color w:val="auto"/>
+          <w:sz w:val="22"/>
+          <w:szCs w:val="22"/>
+          <w:lang w:eastAsia="zh-CN"/>
+        </w:rPr>
+        <w:t>Hadoop Distributed File System(</w:t>
+      </w:r>
+      <w:r>
+        <w:rPr>
+          <w:rFonts w:ascii="Segoe UI Light" w:hAnsi="Segoe UI Light" w:cs="Segoe UI Light"/>
+          <w:color w:val="auto"/>
+          <w:sz w:val="22"/>
+          <w:szCs w:val="22"/>
+          <w:lang w:eastAsia="zh-CN"/>
+        </w:rPr>
+        <w:t>HDFS</w:t>
+      </w:r>
+      <w:r>
+        <w:rPr>
+          <w:rFonts w:ascii="Segoe UI Light" w:hAnsi="Segoe UI Light" w:cs="Segoe UI Light" w:hint="eastAsia"/>
+          <w:color w:val="auto"/>
+          <w:sz w:val="22"/>
+          <w:szCs w:val="22"/>
+          <w:lang w:eastAsia="zh-CN"/>
+        </w:rPr>
+        <w:t>)</w:t>
+      </w:r>
+      <w:r>
+        <w:rPr>
+          <w:rFonts w:ascii="Segoe UI Light" w:hAnsi="Segoe UI Light" w:cs="Segoe UI Light"/>
+          <w:color w:val="auto"/>
+          <w:sz w:val="22"/>
+          <w:szCs w:val="22"/>
+          <w:lang w:eastAsia="zh-CN"/>
+        </w:rPr>
+        <w:t xml:space="preserve"> is a distributed file system that, with MapReduce and YARN, is the core of the Hadoop components, HDFS is the standard file system for Hadoop clusters on HDInsight.</w:t>
+      </w:r>
+      <w:r>
+        <w:rPr>
+          <w:rFonts w:ascii="Segoe UI Light" w:hAnsi="Segoe UI Light" w:cs="Segoe UI Light"/>
+          <w:color w:val="auto"/>
+          <w:sz w:val="22"/>
+          <w:szCs w:val="22"/>
+          <w:lang w:eastAsia="zh-CN"/>
+        </w:rPr>
+        <w:t xml:space="preserve"> In HDInsight, we can use the low-cost Azure Blob </w:t>
+      </w:r>
+      <w:r>
+        <w:rPr>
+          <w:rFonts w:ascii="Segoe UI Light" w:hAnsi="Segoe UI Light" w:cs="Segoe UI Light" w:hint="eastAsia"/>
+          <w:color w:val="auto"/>
+          <w:sz w:val="22"/>
+          <w:szCs w:val="22"/>
+          <w:lang w:eastAsia="zh-CN"/>
+        </w:rPr>
+        <w:t>sto</w:t>
+      </w:r>
+      <w:r>
+        <w:rPr>
+          <w:rFonts w:ascii="Segoe UI Light" w:hAnsi="Segoe UI Light" w:cs="Segoe UI Light"/>
+          <w:color w:val="auto"/>
+          <w:sz w:val="22"/>
+          <w:szCs w:val="22"/>
+          <w:lang w:eastAsia="zh-CN"/>
+        </w:rPr>
+        <w:t>rage as the data storage for HDFS. Through the HDFS interface, the full set of components in HDInsight can operate directly on structured or unstructured data in Blog storage. Following is a abstract view of the HDInsight storage architecture with Azure Blog storage:</w:t>
+      </w:r>
+    </w:p>
+    <w:p>
+      <w:r>
+        <w:rPr>
+          <w:noProof/>
+        </w:rPr>
+        <w:lastRenderedPageBreak/>
+        <w:drawing>
+          <wp:inline distT="0" distB="0" distL="0" distR="0" wp14:anchorId="22E29FCD" wp14:editId="5C9A2801">
+            <wp:extent cx="5400040" cy="3387725"/>
+            <wp:effectExtent l="0" t="0" r="0" b="3175"/>
+            <wp:docPr id="7" name="Picture 7"/>
+            <wp:cNvGraphicFramePr>
+              <a:graphicFrameLocks xmlns:a="http://schemas.openxmlformats.org/drawingml/2006/main" noChangeAspect="1"/>
+            </wp:cNvGraphicFramePr>
+            <a:graphic xmlns:a="http://schemas.openxmlformats.org/drawingml/2006/main">
+              <a:graphicData uri="http://schemas.openxmlformats.org/drawingml/2006/picture">
+                <pic:pic xmlns:pic="http://schemas.openxmlformats.org/drawingml/2006/picture">
+                  <pic:nvPicPr>
+                    <pic:cNvPr id="7" name="hdi.wasb.arch.png"/>
+                    <pic:cNvPicPr/>
+                  </pic:nvPicPr>
+                  <pic:blipFill>
+                    <a:blip r:embed="rId22">
                       <a:extLst>
                         <a:ext uri="{28A0092B-C50C-407E-A947-70E740481C1C}">
                           <a14:useLocalDpi xmlns:a14="http://schemas.microsoft.com/office/drawing/2010/main" val="0"/>
                         </a:ext>
                       </a:extLst>
                     </a:blip>
-                    <a:srcRect/>
                     <a:stretch>
                       <a:fillRect/>
                     </a:stretch>
                   </pic:blipFill>
-                  <pic:spPr bwMode="auto">
+                  <pic:spPr>
                     <a:xfrm>
                       <a:off x="0" y="0"/>
-                      <a:ext cx="5400040" cy="1153509"/>
+                      <a:ext cx="5400040" cy="3387725"/>
                     </a:xfrm>
                     <a:prstGeom prst="rect">
                       <a:avLst/>
                     </a:prstGeom>
-                    <a:noFill/>
-                    <a:ln>
-                      <a:noFill/>
-                    </a:ln>
                   </pic:spPr>
                 </pic:pic>
               </a:graphicData>
@@ -5520,7 +5819,29 @@
           <w:szCs w:val="22"/>
           <w:lang w:eastAsia="zh-CN"/>
         </w:rPr>
-        <w:t>Azure makes Apache Spark easy and cost effective to deploy with no hardware to buy, no software to configure, a full notebook experience to author compelling narratives, and integration with partner business intelligence tools</w:t>
+        <w:t>Hadoop default file system implies a default scheme and authority. It can be used to resolve relative paths. During the HDInsight creation process, an Azure Storage account and a specific Azure Blob storage container from that account is designated as the default file system.</w:t>
+      </w:r>
+    </w:p>
+    <w:p>
+      <w:pPr>
+        <w:pStyle w:val="DisclaimerTextMS"/>
+        <w:rPr>
+          <w:rFonts w:ascii="Segoe UI Light" w:hAnsi="Segoe UI Light" w:cs="Segoe UI Light"/>
+          <w:color w:val="auto"/>
+          <w:sz w:val="22"/>
+          <w:szCs w:val="22"/>
+          <w:lang w:eastAsia="zh-CN"/>
+        </w:rPr>
+      </w:pPr>
+      <w:r>
+        <w:rPr>
+          <w:rFonts w:ascii="Segoe UI Light" w:hAnsi="Segoe UI Light" w:cs="Segoe UI Light"/>
+          <w:color w:val="auto"/>
+          <w:sz w:val="22"/>
+          <w:szCs w:val="22"/>
+          <w:lang w:eastAsia="zh-CN"/>
+        </w:rPr>
+        <w:t>In addition to this storage account, Additional storage accounts can be added from the same Azure subscription or different Azure subscriptions during the creation process</w:t>
       </w:r>
       <w:r>
         <w:rPr>
@@ -5535,13 +5856,261 @@
     </w:p>
     <w:p>
       <w:pPr>
+        <w:pStyle w:val="DisclaimerTextMS"/>
+        <w:rPr>
+          <w:rFonts w:ascii="Segoe UI Light" w:hAnsi="Segoe UI Light" w:cs="Segoe UI Light"/>
+          <w:color w:val="auto"/>
+          <w:sz w:val="22"/>
+          <w:szCs w:val="22"/>
+          <w:lang w:eastAsia="zh-CN"/>
+        </w:rPr>
+      </w:pPr>
+      <w:r>
+        <w:rPr>
+          <w:rFonts w:ascii="Segoe UI Light" w:hAnsi="Segoe UI Light" w:cs="Segoe UI Light"/>
+          <w:color w:val="auto"/>
+          <w:sz w:val="22"/>
+          <w:szCs w:val="22"/>
+          <w:lang w:eastAsia="zh-CN"/>
+        </w:rPr>
+        <w:t>There are several benefits associated with storing the data in Azure Blob storage:</w:t>
+      </w:r>
+    </w:p>
+    <w:p>
+      <w:pPr>
+        <w:pStyle w:val="DisclaimerTextMS"/>
+        <w:rPr>
+          <w:rFonts w:ascii="Segoe UI Light" w:hAnsi="Segoe UI Light" w:cs="Segoe UI Light"/>
+          <w:color w:val="auto"/>
+          <w:sz w:val="22"/>
+          <w:szCs w:val="22"/>
+          <w:lang w:eastAsia="zh-CN"/>
+        </w:rPr>
+      </w:pPr>
+      <w:r>
+        <w:rPr>
+          <w:rFonts w:ascii="Segoe UI Light" w:hAnsi="Segoe UI Light" w:cs="Segoe UI Light"/>
+          <w:b/>
+          <w:color w:val="auto"/>
+          <w:sz w:val="22"/>
+          <w:szCs w:val="22"/>
+          <w:lang w:eastAsia="zh-CN"/>
+        </w:rPr>
+        <w:t>Data reuse and sharing:</w:t>
+      </w:r>
+      <w:r>
+        <w:rPr>
+          <w:rFonts w:ascii="Segoe UI Light" w:hAnsi="Segoe UI Light" w:cs="Segoe UI Light"/>
+          <w:color w:val="auto"/>
+          <w:sz w:val="22"/>
+          <w:szCs w:val="22"/>
+          <w:lang w:eastAsia="zh-CN"/>
+        </w:rPr>
+        <w:t xml:space="preserve"> The data in Azure Blog storage can be accessed either through the HDFS APIs or through the Blog Storage REST APIs.</w:t>
+      </w:r>
+    </w:p>
+    <w:p>
+      <w:pPr>
+        <w:pStyle w:val="DisclaimerTextMS"/>
+        <w:rPr>
+          <w:rFonts w:ascii="Segoe UI Light" w:hAnsi="Segoe UI Light" w:cs="Segoe UI Light"/>
+          <w:color w:val="auto"/>
+          <w:sz w:val="22"/>
+          <w:szCs w:val="22"/>
+          <w:lang w:eastAsia="zh-CN"/>
+        </w:rPr>
+      </w:pPr>
+      <w:r>
+        <w:rPr>
+          <w:rFonts w:ascii="Segoe UI Light" w:hAnsi="Segoe UI Light" w:cs="Segoe UI Light"/>
+          <w:b/>
+          <w:color w:val="auto"/>
+          <w:sz w:val="22"/>
+          <w:szCs w:val="22"/>
+          <w:lang w:eastAsia="zh-CN"/>
+        </w:rPr>
+        <w:t xml:space="preserve">Data archiving: </w:t>
+      </w:r>
+      <w:r>
+        <w:rPr>
+          <w:rFonts w:ascii="Segoe UI Light" w:hAnsi="Segoe UI Light" w:cs="Segoe UI Light"/>
+          <w:color w:val="auto"/>
+          <w:sz w:val="22"/>
+          <w:szCs w:val="22"/>
+          <w:lang w:eastAsia="zh-CN"/>
+        </w:rPr>
+        <w:t>Storing data in Azure Blob storage enables the HDInsight clusters used for computation to be safely deleted without losing user data.</w:t>
+      </w:r>
+    </w:p>
+    <w:p>
+      <w:pPr>
+        <w:pStyle w:val="DisclaimerTextMS"/>
+        <w:rPr>
+          <w:rFonts w:ascii="Segoe UI Light" w:hAnsi="Segoe UI Light" w:cs="Segoe UI Light"/>
+          <w:color w:val="auto"/>
+          <w:sz w:val="22"/>
+          <w:szCs w:val="22"/>
+          <w:lang w:eastAsia="zh-CN"/>
+        </w:rPr>
+      </w:pPr>
+      <w:r>
+        <w:rPr>
+          <w:rFonts w:ascii="Segoe UI Light" w:hAnsi="Segoe UI Light" w:cs="Segoe UI Light"/>
+          <w:b/>
+          <w:color w:val="auto"/>
+          <w:sz w:val="22"/>
+          <w:szCs w:val="22"/>
+          <w:lang w:eastAsia="zh-CN"/>
+        </w:rPr>
+        <w:t>Data storage cost:</w:t>
+      </w:r>
+      <w:r>
+        <w:rPr>
+          <w:rFonts w:ascii="Segoe UI Light" w:hAnsi="Segoe UI Light" w:cs="Segoe UI Light"/>
+          <w:color w:val="auto"/>
+          <w:sz w:val="22"/>
+          <w:szCs w:val="22"/>
+          <w:lang w:eastAsia="zh-CN"/>
+        </w:rPr>
+        <w:t xml:space="preserve"> Storing data in DFS for the long term is more costly than storing the data in Azure Blob storage because the cost of a compute cluster is higher than the cost of an Azure Blob storage container. </w:t>
+      </w:r>
+    </w:p>
+    <w:p>
+      <w:pPr>
+        <w:pStyle w:val="DisclaimerTextMS"/>
+        <w:rPr>
+          <w:rFonts w:ascii="Segoe UI Light" w:hAnsi="Segoe UI Light" w:cs="Segoe UI Light"/>
+          <w:color w:val="auto"/>
+          <w:sz w:val="22"/>
+          <w:szCs w:val="22"/>
+          <w:lang w:eastAsia="zh-CN"/>
+        </w:rPr>
+      </w:pPr>
+      <w:r>
+        <w:rPr>
+          <w:rFonts w:ascii="Segoe UI Light" w:hAnsi="Segoe UI Light" w:cs="Segoe UI Light"/>
+          <w:b/>
+          <w:color w:val="auto"/>
+          <w:sz w:val="22"/>
+          <w:szCs w:val="22"/>
+          <w:lang w:eastAsia="zh-CN"/>
+        </w:rPr>
+        <w:t>Elastic scale-out:</w:t>
+      </w:r>
+      <w:r>
+        <w:rPr>
+          <w:rFonts w:ascii="Segoe UI Light" w:hAnsi="Segoe UI Light" w:cs="Segoe UI Light"/>
+          <w:color w:val="auto"/>
+          <w:sz w:val="22"/>
+          <w:szCs w:val="22"/>
+          <w:lang w:eastAsia="zh-CN"/>
+        </w:rPr>
+        <w:t xml:space="preserve"> Although HDFS provides you with a scaled-out file system, the scale is determined by the number of nodes that you create for your cluster. Changing the scale can become a more complicated process than relying on the elastic scaling capabilities </w:t>
+      </w:r>
+      <w:r>
+        <w:rPr>
+          <w:rFonts w:ascii="Segoe UI Light" w:hAnsi="Segoe UI Light" w:cs="Segoe UI Light"/>
+          <w:color w:val="auto"/>
+          <w:sz w:val="22"/>
+          <w:szCs w:val="22"/>
+          <w:lang w:eastAsia="zh-CN"/>
+        </w:rPr>
+        <w:t>of</w:t>
+      </w:r>
+      <w:r>
+        <w:rPr>
+          <w:rFonts w:ascii="Segoe UI Light" w:hAnsi="Segoe UI Light" w:cs="Segoe UI Light"/>
+          <w:color w:val="auto"/>
+          <w:sz w:val="22"/>
+          <w:szCs w:val="22"/>
+          <w:lang w:eastAsia="zh-CN"/>
+        </w:rPr>
+        <w:t xml:space="preserve"> Azure Blob storage.</w:t>
+      </w:r>
+    </w:p>
+    <w:p>
+      <w:pPr>
+        <w:pStyle w:val="DisclaimerTextMS"/>
+        <w:rPr>
+          <w:rFonts w:ascii="Segoe UI Light" w:hAnsi="Segoe UI Light" w:cs="Segoe UI Light"/>
+          <w:color w:val="auto"/>
+          <w:sz w:val="22"/>
+          <w:szCs w:val="22"/>
+          <w:lang w:eastAsia="zh-CN"/>
+        </w:rPr>
+      </w:pPr>
+      <w:r>
+        <w:rPr>
+          <w:rFonts w:ascii="Segoe UI Light" w:hAnsi="Segoe UI Light" w:cs="Segoe UI Light"/>
+          <w:b/>
+          <w:color w:val="auto"/>
+          <w:sz w:val="22"/>
+          <w:szCs w:val="22"/>
+          <w:lang w:eastAsia="zh-CN"/>
+        </w:rPr>
+        <w:t>Geo-replication:</w:t>
+      </w:r>
+      <w:r>
+        <w:rPr>
+          <w:rFonts w:ascii="Segoe UI Light" w:hAnsi="Segoe UI Light" w:cs="Segoe UI Light"/>
+          <w:color w:val="auto"/>
+          <w:sz w:val="22"/>
+          <w:szCs w:val="22"/>
+          <w:lang w:eastAsia="zh-CN"/>
+        </w:rPr>
+        <w:t xml:space="preserve"> Azure Blob storage containers can be geo-replicated. Although this gives </w:t>
+      </w:r>
+      <w:r>
+        <w:rPr>
+          <w:rFonts w:ascii="Segoe UI Light" w:hAnsi="Segoe UI Light" w:cs="Segoe UI Light"/>
+          <w:color w:val="auto"/>
+          <w:sz w:val="22"/>
+          <w:szCs w:val="22"/>
+          <w:lang w:eastAsia="zh-CN"/>
+        </w:rPr>
+        <w:t>application</w:t>
+      </w:r>
+      <w:r>
+        <w:rPr>
+          <w:rFonts w:ascii="Segoe UI Light" w:hAnsi="Segoe UI Light" w:cs="Segoe UI Light"/>
+          <w:color w:val="auto"/>
+          <w:sz w:val="22"/>
+          <w:szCs w:val="22"/>
+          <w:lang w:eastAsia="zh-CN"/>
+        </w:rPr>
+        <w:t xml:space="preserve"> geographic recovery and data redundancy</w:t>
+      </w:r>
+      <w:r>
+        <w:rPr>
+          <w:rFonts w:ascii="Segoe UI Light" w:hAnsi="Segoe UI Light" w:cs="Segoe UI Light"/>
+          <w:color w:val="auto"/>
+          <w:sz w:val="22"/>
+          <w:szCs w:val="22"/>
+          <w:lang w:eastAsia="zh-CN"/>
+        </w:rPr>
+        <w:t>.</w:t>
+      </w:r>
+      <w:r>
+        <w:rPr>
+          <w:rFonts w:ascii="Segoe UI Light" w:hAnsi="Segoe UI Light" w:cs="Segoe UI Light"/>
+          <w:color w:val="auto"/>
+          <w:sz w:val="22"/>
+          <w:szCs w:val="22"/>
+          <w:lang w:eastAsia="zh-CN"/>
+        </w:rPr>
+        <w:t xml:space="preserve"> </w:t>
+      </w:r>
+    </w:p>
+    <w:p>
+      <w:pPr>
         <w:pStyle w:val="Heading2"/>
       </w:pPr>
-      <w:bookmarkStart w:id="21" w:name="_Toc459729281"/>
-      <w:r>
+      <w:bookmarkStart w:id="23" w:name="_Toc459729281"/>
+      <w:r>
+        <w:lastRenderedPageBreak/>
         <w:t>Azure Stream Analytics</w:t>
       </w:r>
-      <w:bookmarkEnd w:id="21"/>
+      <w:bookmarkEnd w:id="23"/>
     </w:p>
     <w:p>
       <w:pPr>
@@ -5855,26 +6424,26 @@
           <w:szCs w:val="22"/>
           <w:lang w:eastAsia="zh-CN"/>
         </w:rPr>
+        <w:t xml:space="preserve">Connectivity: </w:t>
+      </w:r>
+      <w:r>
+        <w:rPr>
+          <w:rFonts w:ascii="Segoe UI Light" w:hAnsi="Segoe UI Light" w:cs="Segoe UI Light"/>
+          <w:color w:val="auto"/>
+          <w:sz w:val="22"/>
+          <w:szCs w:val="22"/>
+          <w:lang w:eastAsia="zh-CN"/>
+        </w:rPr>
+        <w:t>Stream Analytics connects directly to Azure Event Hubs and Azure IoT Hubs for stream ingestion, and the Azure Blob service to ingest historical data. Results can be written from Stream Analytics to Azure Storage Blobs or Tables, Azure SQL DB, Azure Data Lake Stores, DocumentDB, Event Hubs, Azure Service Bus Topics or Queues, and Power BI, where it can then be visualized, further processed by workflows, used in batch analytics via Azure HDInsight or processed again as a series of events. When using Event Hubs it is possible to compose multiple Stream Analytics together with other data sources and processing engines without losing the streaming nature of the computations.</w:t>
+      </w:r>
+    </w:p>
+    <w:p>
+      <w:pPr>
+        <w:pStyle w:val="Heading1"/>
+      </w:pPr>
+      <w:bookmarkStart w:id="24" w:name="_Toc459729282"/>
+      <w:r>
         <w:lastRenderedPageBreak/>
-        <w:t xml:space="preserve">Connectivity: </w:t>
-      </w:r>
-      <w:r>
-        <w:rPr>
-          <w:rFonts w:ascii="Segoe UI Light" w:hAnsi="Segoe UI Light" w:cs="Segoe UI Light"/>
-          <w:color w:val="auto"/>
-          <w:sz w:val="22"/>
-          <w:szCs w:val="22"/>
-          <w:lang w:eastAsia="zh-CN"/>
-        </w:rPr>
-        <w:t>Stream Analytics connects directly to Azure Event Hubs and Azure IoT Hubs for stream ingestion, and the Azure Blob service to ingest historical data. Results can be written from Stream Analytics to Azure Storage Blobs or Tables, Azure SQL DB, Azure Data Lake Stores, DocumentDB, Event Hubs, Azure Service Bus Topics or Queues, and Power BI, where it can then be visualized, further processed by workflows, used in batch analytics via Azure HDInsight or processed again as a series of events. When using Event Hubs it is possible to compose multiple Stream Analytics together with other data sources and processing engines without losing the streaming nature of the computations.</w:t>
-      </w:r>
-    </w:p>
-    <w:p>
-      <w:pPr>
-        <w:pStyle w:val="Heading1"/>
-      </w:pPr>
-      <w:bookmarkStart w:id="22" w:name="_Toc459729282"/>
-      <w:r>
         <w:t xml:space="preserve">Data </w:t>
       </w:r>
       <w:r>
@@ -5883,7 +6452,7 @@
       <w:r>
         <w:t xml:space="preserve"> with PowerBI</w:t>
       </w:r>
-      <w:bookmarkEnd w:id="22"/>
+      <w:bookmarkEnd w:id="24"/>
     </w:p>
     <w:p>
       <w:pPr>
@@ -5971,7 +6540,6 @@
       <w:r>
         <w:rPr>
           <w:noProof/>
-          <w:lang w:eastAsia="zh-CN"/>
         </w:rPr>
         <w:drawing>
           <wp:inline distT="0" distB="0" distL="0" distR="0" wp14:anchorId="0CD9BE91" wp14:editId="3B3137E9">
@@ -5989,7 +6557,7 @@
                     <pic:cNvPicPr/>
                   </pic:nvPicPr>
                   <pic:blipFill>
-                    <a:blip r:embed="rId20">
+                    <a:blip r:embed="rId23">
                       <a:extLst>
                         <a:ext uri="{28A0092B-C50C-407E-A947-70E740481C1C}">
                           <a14:useLocalDpi xmlns:a14="http://schemas.microsoft.com/office/drawing/2010/main" val="0"/>
@@ -6042,7 +6610,7 @@
       <w:pPr>
         <w:pStyle w:val="Heading1"/>
       </w:pPr>
-      <w:bookmarkStart w:id="23" w:name="_Toc459729283"/>
+      <w:bookmarkStart w:id="25" w:name="_Toc459729283"/>
       <w:r>
         <w:rPr>
           <w:rFonts w:hint="eastAsia"/>
@@ -6055,7 +6623,7 @@
       <w:r>
         <w:t>Cognitive Services</w:t>
       </w:r>
-      <w:bookmarkEnd w:id="23"/>
+      <w:bookmarkEnd w:id="25"/>
     </w:p>
     <w:p>
       <w:pPr>
@@ -6128,209 +6696,209 @@
           <w:szCs w:val="22"/>
           <w:lang w:eastAsia="zh-CN"/>
         </w:rPr>
+        <w:t xml:space="preserve">Regardless of the platform, apps can call the Cognitive Services APIs as long as the app has an Internet connection, every apps can integrate it to build a smarter, more context-aware applications. Cognitive Services includes the following </w:t>
+      </w:r>
+      <w:r>
+        <w:rPr>
+          <w:rFonts w:ascii="Segoe UI Light" w:hAnsi="Segoe UI Light" w:cs="Segoe UI Light"/>
+          <w:color w:val="auto"/>
+          <w:sz w:val="22"/>
+          <w:szCs w:val="22"/>
+          <w:lang w:eastAsia="zh-CN"/>
+        </w:rPr>
+        <w:t>catego</w:t>
+      </w:r>
+      <w:r>
+        <w:rPr>
+          <w:rFonts w:ascii="Segoe UI Light" w:hAnsi="Segoe UI Light" w:cs="Segoe UI Light"/>
+          <w:color w:val="auto"/>
+          <w:sz w:val="22"/>
+          <w:szCs w:val="22"/>
+          <w:lang w:eastAsia="zh-CN"/>
+        </w:rPr>
+        <w:t>ries</w:t>
+      </w:r>
+      <w:r>
+        <w:rPr>
+          <w:rFonts w:ascii="Segoe UI Light" w:hAnsi="Segoe UI Light" w:cs="Segoe UI Light"/>
+          <w:color w:val="auto"/>
+          <w:sz w:val="22"/>
+          <w:szCs w:val="22"/>
+          <w:lang w:eastAsia="zh-CN"/>
+        </w:rPr>
+        <w:t xml:space="preserve"> of </w:t>
+      </w:r>
+      <w:r>
+        <w:rPr>
+          <w:rFonts w:ascii="Segoe UI Light" w:hAnsi="Segoe UI Light" w:cs="Segoe UI Light"/>
+          <w:color w:val="auto"/>
+          <w:sz w:val="22"/>
+          <w:szCs w:val="22"/>
+          <w:lang w:eastAsia="zh-CN"/>
+        </w:rPr>
+        <w:t>APIs:</w:t>
+      </w:r>
+    </w:p>
+    <w:p>
+      <w:pPr>
+        <w:pStyle w:val="DisclaimerTextMS"/>
+        <w:rPr>
+          <w:rFonts w:ascii="Segoe UI Light" w:hAnsi="Segoe UI Light" w:cs="Segoe UI Light"/>
+          <w:color w:val="auto"/>
+          <w:sz w:val="22"/>
+          <w:szCs w:val="22"/>
+          <w:lang w:eastAsia="zh-CN"/>
+        </w:rPr>
+      </w:pPr>
+      <w:r>
+        <w:rPr>
+          <w:rFonts w:ascii="Segoe UI Light" w:hAnsi="Segoe UI Light" w:cs="Segoe UI Light"/>
+          <w:b/>
+          <w:color w:val="auto"/>
+          <w:sz w:val="22"/>
+          <w:szCs w:val="22"/>
+          <w:lang w:eastAsia="zh-CN"/>
+        </w:rPr>
+        <w:t xml:space="preserve">Vision: </w:t>
+      </w:r>
+      <w:r>
+        <w:rPr>
+          <w:rFonts w:ascii="Segoe UI Light" w:hAnsi="Segoe UI Light" w:cs="Segoe UI Light"/>
+          <w:color w:val="auto"/>
+          <w:sz w:val="22"/>
+          <w:szCs w:val="22"/>
+          <w:lang w:eastAsia="zh-CN"/>
+        </w:rPr>
+        <w:t>From faces to feelings, allow your apps to understand images and video</w:t>
+      </w:r>
+      <w:r>
+        <w:rPr>
+          <w:rFonts w:ascii="Segoe UI Light" w:hAnsi="Segoe UI Light" w:cs="Segoe UI Light"/>
+          <w:color w:val="auto"/>
+          <w:sz w:val="22"/>
+          <w:szCs w:val="22"/>
+          <w:lang w:eastAsia="zh-CN"/>
+        </w:rPr>
+        <w:t>.</w:t>
+      </w:r>
+    </w:p>
+    <w:p>
+      <w:pPr>
+        <w:pStyle w:val="DisclaimerTextMS"/>
+        <w:rPr>
+          <w:rFonts w:ascii="Segoe UI Light" w:hAnsi="Segoe UI Light" w:cs="Segoe UI Light"/>
+          <w:color w:val="auto"/>
+          <w:sz w:val="22"/>
+          <w:szCs w:val="22"/>
+          <w:lang w:eastAsia="zh-CN"/>
+        </w:rPr>
+      </w:pPr>
+      <w:r>
+        <w:rPr>
+          <w:rFonts w:ascii="Segoe UI Light" w:hAnsi="Segoe UI Light" w:cs="Segoe UI Light"/>
+          <w:b/>
+          <w:color w:val="auto"/>
+          <w:sz w:val="22"/>
+          <w:szCs w:val="22"/>
+          <w:lang w:eastAsia="zh-CN"/>
+        </w:rPr>
+        <w:t>Speech:</w:t>
+      </w:r>
+      <w:r>
+        <w:rPr>
+          <w:rFonts w:ascii="Segoe UI Light" w:hAnsi="Segoe UI Light" w:cs="Segoe UI Light"/>
+          <w:color w:val="auto"/>
+          <w:sz w:val="22"/>
+          <w:szCs w:val="22"/>
+          <w:lang w:eastAsia="zh-CN"/>
+        </w:rPr>
+        <w:t xml:space="preserve"> </w:t>
+      </w:r>
+      <w:r>
+        <w:rPr>
+          <w:rFonts w:ascii="Segoe UI Light" w:hAnsi="Segoe UI Light" w:cs="Segoe UI Light"/>
+          <w:color w:val="auto"/>
+          <w:sz w:val="22"/>
+          <w:szCs w:val="22"/>
+          <w:lang w:eastAsia="zh-CN"/>
+        </w:rPr>
+        <w:t>Hear and speak to your users by filtering noise, identifying speakers, and understanding intent</w:t>
+      </w:r>
+      <w:r>
+        <w:rPr>
+          <w:rFonts w:ascii="Segoe UI Light" w:hAnsi="Segoe UI Light" w:cs="Segoe UI Light"/>
+          <w:color w:val="auto"/>
+          <w:sz w:val="22"/>
+          <w:szCs w:val="22"/>
+          <w:lang w:eastAsia="zh-CN"/>
+        </w:rPr>
+        <w:t>.</w:t>
+      </w:r>
+    </w:p>
+    <w:p>
+      <w:pPr>
+        <w:pStyle w:val="DisclaimerTextMS"/>
+        <w:rPr>
+          <w:rFonts w:ascii="Segoe UI Light" w:hAnsi="Segoe UI Light" w:cs="Segoe UI Light"/>
+          <w:color w:val="auto"/>
+          <w:sz w:val="22"/>
+          <w:szCs w:val="22"/>
+          <w:lang w:eastAsia="zh-CN"/>
+        </w:rPr>
+      </w:pPr>
+      <w:r>
+        <w:rPr>
+          <w:rFonts w:ascii="Segoe UI Light" w:hAnsi="Segoe UI Light" w:cs="Segoe UI Light"/>
+          <w:b/>
+          <w:color w:val="auto"/>
+          <w:sz w:val="22"/>
+          <w:szCs w:val="22"/>
+          <w:lang w:eastAsia="zh-CN"/>
+        </w:rPr>
+        <w:t xml:space="preserve">Language: </w:t>
+      </w:r>
+      <w:r>
+        <w:rPr>
+          <w:rFonts w:ascii="Segoe UI Light" w:hAnsi="Segoe UI Light" w:cs="Segoe UI Light"/>
+          <w:color w:val="auto"/>
+          <w:sz w:val="22"/>
+          <w:szCs w:val="22"/>
+          <w:lang w:eastAsia="zh-CN"/>
+        </w:rPr>
+        <w:t>Process text and learn how to recognize what users want</w:t>
+      </w:r>
+      <w:r>
+        <w:rPr>
+          <w:rFonts w:ascii="Segoe UI Light" w:hAnsi="Segoe UI Light" w:cs="Segoe UI Light"/>
+          <w:color w:val="auto"/>
+          <w:sz w:val="22"/>
+          <w:szCs w:val="22"/>
+          <w:lang w:eastAsia="zh-CN"/>
+        </w:rPr>
+        <w:t>.</w:t>
+      </w:r>
+    </w:p>
+    <w:p>
+      <w:pPr>
+        <w:pStyle w:val="DisclaimerTextMS"/>
+        <w:rPr>
+          <w:rFonts w:ascii="Segoe UI Light" w:hAnsi="Segoe UI Light" w:cs="Segoe UI Light"/>
+          <w:color w:val="auto"/>
+          <w:sz w:val="22"/>
+          <w:szCs w:val="22"/>
+          <w:lang w:eastAsia="zh-CN"/>
+        </w:rPr>
+      </w:pPr>
+      <w:r>
+        <w:rPr>
+          <w:rFonts w:ascii="Segoe UI Light" w:hAnsi="Segoe UI Light" w:cs="Segoe UI Light"/>
+          <w:b/>
+          <w:color w:val="auto"/>
+          <w:sz w:val="22"/>
+          <w:szCs w:val="22"/>
+          <w:lang w:eastAsia="zh-CN"/>
+        </w:rPr>
         <w:lastRenderedPageBreak/>
-        <w:t xml:space="preserve">Regardless of the platform, apps can call the Cognitive Services APIs as long as the app has an Internet connection, every apps can integrate it to build a smarter, more context-aware applications. Cognitive Services includes the following </w:t>
-      </w:r>
-      <w:r>
-        <w:rPr>
-          <w:rFonts w:ascii="Segoe UI Light" w:hAnsi="Segoe UI Light" w:cs="Segoe UI Light"/>
-          <w:color w:val="auto"/>
-          <w:sz w:val="22"/>
-          <w:szCs w:val="22"/>
-          <w:lang w:eastAsia="zh-CN"/>
-        </w:rPr>
-        <w:t>catego</w:t>
-      </w:r>
-      <w:r>
-        <w:rPr>
-          <w:rFonts w:ascii="Segoe UI Light" w:hAnsi="Segoe UI Light" w:cs="Segoe UI Light"/>
-          <w:color w:val="auto"/>
-          <w:sz w:val="22"/>
-          <w:szCs w:val="22"/>
-          <w:lang w:eastAsia="zh-CN"/>
-        </w:rPr>
-        <w:t>ries</w:t>
-      </w:r>
-      <w:r>
-        <w:rPr>
-          <w:rFonts w:ascii="Segoe UI Light" w:hAnsi="Segoe UI Light" w:cs="Segoe UI Light"/>
-          <w:color w:val="auto"/>
-          <w:sz w:val="22"/>
-          <w:szCs w:val="22"/>
-          <w:lang w:eastAsia="zh-CN"/>
-        </w:rPr>
-        <w:t xml:space="preserve"> of </w:t>
-      </w:r>
-      <w:r>
-        <w:rPr>
-          <w:rFonts w:ascii="Segoe UI Light" w:hAnsi="Segoe UI Light" w:cs="Segoe UI Light"/>
-          <w:color w:val="auto"/>
-          <w:sz w:val="22"/>
-          <w:szCs w:val="22"/>
-          <w:lang w:eastAsia="zh-CN"/>
-        </w:rPr>
-        <w:t>APIs:</w:t>
-      </w:r>
-    </w:p>
-    <w:p>
-      <w:pPr>
-        <w:pStyle w:val="DisclaimerTextMS"/>
-        <w:rPr>
-          <w:rFonts w:ascii="Segoe UI Light" w:hAnsi="Segoe UI Light" w:cs="Segoe UI Light"/>
-          <w:color w:val="auto"/>
-          <w:sz w:val="22"/>
-          <w:szCs w:val="22"/>
-          <w:lang w:eastAsia="zh-CN"/>
-        </w:rPr>
-      </w:pPr>
-      <w:r>
-        <w:rPr>
-          <w:rFonts w:ascii="Segoe UI Light" w:hAnsi="Segoe UI Light" w:cs="Segoe UI Light"/>
-          <w:b/>
-          <w:color w:val="auto"/>
-          <w:sz w:val="22"/>
-          <w:szCs w:val="22"/>
-          <w:lang w:eastAsia="zh-CN"/>
-        </w:rPr>
-        <w:t xml:space="preserve">Vision: </w:t>
-      </w:r>
-      <w:r>
-        <w:rPr>
-          <w:rFonts w:ascii="Segoe UI Light" w:hAnsi="Segoe UI Light" w:cs="Segoe UI Light"/>
-          <w:color w:val="auto"/>
-          <w:sz w:val="22"/>
-          <w:szCs w:val="22"/>
-          <w:lang w:eastAsia="zh-CN"/>
-        </w:rPr>
-        <w:t>From faces to feelings, allow your apps to understand images and video</w:t>
-      </w:r>
-      <w:r>
-        <w:rPr>
-          <w:rFonts w:ascii="Segoe UI Light" w:hAnsi="Segoe UI Light" w:cs="Segoe UI Light"/>
-          <w:color w:val="auto"/>
-          <w:sz w:val="22"/>
-          <w:szCs w:val="22"/>
-          <w:lang w:eastAsia="zh-CN"/>
-        </w:rPr>
-        <w:t>.</w:t>
-      </w:r>
-    </w:p>
-    <w:p>
-      <w:pPr>
-        <w:pStyle w:val="DisclaimerTextMS"/>
-        <w:rPr>
-          <w:rFonts w:ascii="Segoe UI Light" w:hAnsi="Segoe UI Light" w:cs="Segoe UI Light"/>
-          <w:color w:val="auto"/>
-          <w:sz w:val="22"/>
-          <w:szCs w:val="22"/>
-          <w:lang w:eastAsia="zh-CN"/>
-        </w:rPr>
-      </w:pPr>
-      <w:r>
-        <w:rPr>
-          <w:rFonts w:ascii="Segoe UI Light" w:hAnsi="Segoe UI Light" w:cs="Segoe UI Light"/>
-          <w:b/>
-          <w:color w:val="auto"/>
-          <w:sz w:val="22"/>
-          <w:szCs w:val="22"/>
-          <w:lang w:eastAsia="zh-CN"/>
-        </w:rPr>
-        <w:t>Speech:</w:t>
-      </w:r>
-      <w:r>
-        <w:rPr>
-          <w:rFonts w:ascii="Segoe UI Light" w:hAnsi="Segoe UI Light" w:cs="Segoe UI Light"/>
-          <w:color w:val="auto"/>
-          <w:sz w:val="22"/>
-          <w:szCs w:val="22"/>
-          <w:lang w:eastAsia="zh-CN"/>
-        </w:rPr>
-        <w:t xml:space="preserve"> </w:t>
-      </w:r>
-      <w:r>
-        <w:rPr>
-          <w:rFonts w:ascii="Segoe UI Light" w:hAnsi="Segoe UI Light" w:cs="Segoe UI Light"/>
-          <w:color w:val="auto"/>
-          <w:sz w:val="22"/>
-          <w:szCs w:val="22"/>
-          <w:lang w:eastAsia="zh-CN"/>
-        </w:rPr>
-        <w:t>Hear and speak to your users by filtering noise, identifying speakers, and understanding intent</w:t>
-      </w:r>
-      <w:r>
-        <w:rPr>
-          <w:rFonts w:ascii="Segoe UI Light" w:hAnsi="Segoe UI Light" w:cs="Segoe UI Light"/>
-          <w:color w:val="auto"/>
-          <w:sz w:val="22"/>
-          <w:szCs w:val="22"/>
-          <w:lang w:eastAsia="zh-CN"/>
-        </w:rPr>
-        <w:t>.</w:t>
-      </w:r>
-    </w:p>
-    <w:p>
-      <w:pPr>
-        <w:pStyle w:val="DisclaimerTextMS"/>
-        <w:rPr>
-          <w:rFonts w:ascii="Segoe UI Light" w:hAnsi="Segoe UI Light" w:cs="Segoe UI Light"/>
-          <w:color w:val="auto"/>
-          <w:sz w:val="22"/>
-          <w:szCs w:val="22"/>
-          <w:lang w:eastAsia="zh-CN"/>
-        </w:rPr>
-      </w:pPr>
-      <w:r>
-        <w:rPr>
-          <w:rFonts w:ascii="Segoe UI Light" w:hAnsi="Segoe UI Light" w:cs="Segoe UI Light"/>
-          <w:b/>
-          <w:color w:val="auto"/>
-          <w:sz w:val="22"/>
-          <w:szCs w:val="22"/>
-          <w:lang w:eastAsia="zh-CN"/>
-        </w:rPr>
-        <w:t xml:space="preserve">Language: </w:t>
-      </w:r>
-      <w:r>
-        <w:rPr>
-          <w:rFonts w:ascii="Segoe UI Light" w:hAnsi="Segoe UI Light" w:cs="Segoe UI Light"/>
-          <w:color w:val="auto"/>
-          <w:sz w:val="22"/>
-          <w:szCs w:val="22"/>
-          <w:lang w:eastAsia="zh-CN"/>
-        </w:rPr>
-        <w:t>Process text and learn how to recognize what users want</w:t>
-      </w:r>
-      <w:r>
-        <w:rPr>
-          <w:rFonts w:ascii="Segoe UI Light" w:hAnsi="Segoe UI Light" w:cs="Segoe UI Light"/>
-          <w:color w:val="auto"/>
-          <w:sz w:val="22"/>
-          <w:szCs w:val="22"/>
-          <w:lang w:eastAsia="zh-CN"/>
-        </w:rPr>
-        <w:t>.</w:t>
-      </w:r>
-    </w:p>
-    <w:p>
-      <w:pPr>
-        <w:pStyle w:val="DisclaimerTextMS"/>
-        <w:rPr>
-          <w:rFonts w:ascii="Segoe UI Light" w:hAnsi="Segoe UI Light" w:cs="Segoe UI Light"/>
-          <w:color w:val="auto"/>
-          <w:sz w:val="22"/>
-          <w:szCs w:val="22"/>
-          <w:lang w:eastAsia="zh-CN"/>
-        </w:rPr>
-      </w:pPr>
-      <w:r>
-        <w:rPr>
-          <w:rFonts w:ascii="Segoe UI Light" w:hAnsi="Segoe UI Light" w:cs="Segoe UI Light"/>
-          <w:b/>
-          <w:color w:val="auto"/>
-          <w:sz w:val="22"/>
-          <w:szCs w:val="22"/>
-          <w:lang w:eastAsia="zh-CN"/>
-        </w:rPr>
         <w:t>Knowledge:</w:t>
       </w:r>
       <w:r>
@@ -6438,8 +7006,90 @@
 </w:document>
 </file>
 
+<file path=word/comments.xml><?xml version="1.0" encoding="utf-8"?>
+<w:comments xmlns:wpc="http://schemas.microsoft.com/office/word/2010/wordprocessingCanvas" xmlns:cx="http://schemas.microsoft.com/office/drawing/2014/chartex" xmlns:cx1="http://schemas.microsoft.com/office/drawing/2015/9/8/chartex" xmlns:cx2="http://schemas.microsoft.com/office/drawing/2015/10/21/chartex" xmlns:cx3="http://schemas.microsoft.com/office/drawing/2016/5/9/chartex" xmlns:cx4="http://schemas.microsoft.com/office/drawing/2016/5/10/chartex" xmlns:cx5="http://schemas.microsoft.com/office/drawing/2016/5/11/chartex" xmlns:mc="http://schemas.openxmlformats.org/markup-compatibility/2006" xmlns:o="urn:schemas-microsoft-com:office:office" xmlns:r="http://schemas.openxmlformats.org/officeDocument/2006/relationships" xmlns:m="http://schemas.openxmlformats.org/officeDocument/2006/math" xmlns:v="urn:schemas-microsoft-com:vml" xmlns:wp14="http://schemas.microsoft.com/office/word/2010/wordprocessingDrawing" xmlns:wp="http://schemas.openxmlformats.org/drawingml/2006/wordprocessingDrawing" xmlns:w10="urn:schemas-microsoft-com:office:word" xmlns:w="http://schemas.openxmlformats.org/wordprocessingml/2006/main" xmlns:w14="http://schemas.microsoft.com/office/word/2010/wordml" xmlns:w15="http://schemas.microsoft.com/office/word/2012/wordml" xmlns:w16se="http://schemas.microsoft.com/office/word/2015/wordml/symex" xmlns:wpg="http://schemas.microsoft.com/office/word/2010/wordprocessingGroup" xmlns:wpi="http://schemas.microsoft.com/office/word/2010/wordprocessingInk" xmlns:wne="http://schemas.microsoft.com/office/word/2006/wordml" xmlns:wps="http://schemas.microsoft.com/office/word/2010/wordprocessingShape" mc:Ignorable="w14 w15 w16se wp14">
+  <w:comment w:id="0" w:author="Eumar Assis" w:date="2016-08-24T08:45:00Z" w:initials="EA">
+    <w:p>
+      <w:pPr>
+        <w:pStyle w:val="CommentText"/>
+      </w:pPr>
+      <w:r>
+        <w:rPr>
+          <w:rStyle w:val="CommentReference"/>
+        </w:rPr>
+        <w:annotationRef/>
+      </w:r>
+      <w:r>
+        <w:t xml:space="preserve">Please, see if SOME of David Chappell’s content is a good fit on this doc. </w:t>
+      </w:r>
+    </w:p>
+    <w:p>
+      <w:pPr>
+        <w:pStyle w:val="CommentText"/>
+      </w:pPr>
+    </w:p>
+    <w:p>
+      <w:pPr>
+        <w:pStyle w:val="CommentText"/>
+      </w:pPr>
+      <w:r>
+        <w:t xml:space="preserve">http://www.davidchappell.com/writing/white_papers/Analytical_Scenarios_using_the_Microsoft_Data_Platform-J_v1.1--Chappell.pdf </w:t>
+      </w:r>
+    </w:p>
+    <w:p>
+      <w:pPr>
+        <w:pStyle w:val="CommentText"/>
+      </w:pPr>
+    </w:p>
+    <w:p>
+      <w:pPr>
+        <w:pStyle w:val="CommentText"/>
+      </w:pPr>
+      <w:r>
+        <w:t>http://www.davidchappell.com/writing/white_papers/Streaming_Scenarios_using_the_Microsoft_Data_Platform_v1.1.pdf</w:t>
+      </w:r>
+      <w:bookmarkStart w:id="1" w:name="_GoBack"/>
+      <w:bookmarkEnd w:id="1"/>
+      <w:r>
+        <w:t xml:space="preserve"> </w:t>
+      </w:r>
+    </w:p>
+  </w:comment>
+  <w:comment w:id="4" w:author="Eumar Assis" w:date="2016-08-24T08:43:00Z" w:initials="EA">
+    <w:p>
+      <w:pPr>
+        <w:pStyle w:val="CommentText"/>
+      </w:pPr>
+      <w:r>
+        <w:rPr>
+          <w:rStyle w:val="CommentReference"/>
+        </w:rPr>
+        <w:annotationRef/>
+      </w:r>
+      <w:r>
+        <w:t xml:space="preserve">Recommend selecting an Architecture which contains (Event Hubs OR IoT Hub), </w:t>
+      </w:r>
+      <w:r>
+        <w:rPr>
+          <w:color w:val="000000"/>
+          <w:lang w:eastAsia="zh-CN"/>
+        </w:rPr>
+        <w:t>Data Factory, Data Lake, Machine Learning and Power BI</w:t>
+      </w:r>
+    </w:p>
+  </w:comment>
+</w:comments>
+</file>
+
+<file path=word/commentsExtended.xml><?xml version="1.0" encoding="utf-8"?>
+<w15:commentsEx xmlns:wpc="http://schemas.microsoft.com/office/word/2010/wordprocessingCanvas" xmlns:cx="http://schemas.microsoft.com/office/drawing/2014/chartex" xmlns:cx1="http://schemas.microsoft.com/office/drawing/2015/9/8/chartex" xmlns:cx2="http://schemas.microsoft.com/office/drawing/2015/10/21/chartex" xmlns:cx3="http://schemas.microsoft.com/office/drawing/2016/5/9/chartex" xmlns:cx4="http://schemas.microsoft.com/office/drawing/2016/5/10/chartex" xmlns:cx5="http://schemas.microsoft.com/office/drawing/2016/5/11/chartex" xmlns:mc="http://schemas.openxmlformats.org/markup-compatibility/2006" xmlns:o="urn:schemas-microsoft-com:office:office" xmlns:r="http://schemas.openxmlformats.org/officeDocument/2006/relationships" xmlns:m="http://schemas.openxmlformats.org/officeDocument/2006/math" xmlns:v="urn:schemas-microsoft-com:vml" xmlns:wp14="http://schemas.microsoft.com/office/word/2010/wordprocessingDrawing" xmlns:wp="http://schemas.openxmlformats.org/drawingml/2006/wordprocessingDrawing" xmlns:w10="urn:schemas-microsoft-com:office:word" xmlns:w="http://schemas.openxmlformats.org/wordprocessingml/2006/main" xmlns:w14="http://schemas.microsoft.com/office/word/2010/wordml" xmlns:w15="http://schemas.microsoft.com/office/word/2012/wordml" xmlns:w16se="http://schemas.microsoft.com/office/word/2015/wordml/symex" xmlns:wpg="http://schemas.microsoft.com/office/word/2010/wordprocessingGroup" xmlns:wpi="http://schemas.microsoft.com/office/word/2010/wordprocessingInk" xmlns:wne="http://schemas.microsoft.com/office/word/2006/wordml" xmlns:wps="http://schemas.microsoft.com/office/word/2010/wordprocessingShape" mc:Ignorable="w14 w15 w16se wp14">
+  <w15:commentEx w15:paraId="5DDEC148" w15:done="0"/>
+  <w15:commentEx w15:paraId="02325DD5" w15:done="0"/>
+</w15:commentsEx>
+</file>
+
 <file path=word/endnotes.xml><?xml version="1.0" encoding="utf-8"?>
-<w:endnotes xmlns:wpc="http://schemas.microsoft.com/office/word/2010/wordprocessingCanvas" xmlns:cx="http://schemas.microsoft.com/office/drawing/2014/chartex" xmlns:cx1="http://schemas.microsoft.com/office/drawing/2015/9/8/chartex" xmlns:cx2="http://schemas.microsoft.com/office/drawing/2015/10/21/chartex" xmlns:mc="http://schemas.openxmlformats.org/markup-compatibility/2006" xmlns:o="urn:schemas-microsoft-com:office:office" xmlns:r="http://schemas.openxmlformats.org/officeDocument/2006/relationships" xmlns:m="http://schemas.openxmlformats.org/officeDocument/2006/math" xmlns:v="urn:schemas-microsoft-com:vml" xmlns:wp14="http://schemas.microsoft.com/office/word/2010/wordprocessingDrawing" xmlns:wp="http://schemas.openxmlformats.org/drawingml/2006/wordprocessingDrawing" xmlns:w10="urn:schemas-microsoft-com:office:word" xmlns:w="http://schemas.openxmlformats.org/wordprocessingml/2006/main" xmlns:w14="http://schemas.microsoft.com/office/word/2010/wordml" xmlns:w15="http://schemas.microsoft.com/office/word/2012/wordml" xmlns:w16se="http://schemas.microsoft.com/office/word/2015/wordml/symex" xmlns:wpg="http://schemas.microsoft.com/office/word/2010/wordprocessingGroup" xmlns:wpi="http://schemas.microsoft.com/office/word/2010/wordprocessingInk" xmlns:wne="http://schemas.microsoft.com/office/word/2006/wordml" xmlns:wps="http://schemas.microsoft.com/office/word/2010/wordprocessingShape" mc:Ignorable="w14 w15 w16se wp14">
+<w:endnotes xmlns:wpc="http://schemas.microsoft.com/office/word/2010/wordprocessingCanvas" xmlns:cx="http://schemas.microsoft.com/office/drawing/2014/chartex" xmlns:cx1="http://schemas.microsoft.com/office/drawing/2015/9/8/chartex" xmlns:cx2="http://schemas.microsoft.com/office/drawing/2015/10/21/chartex" xmlns:cx3="http://schemas.microsoft.com/office/drawing/2016/5/9/chartex" xmlns:cx4="http://schemas.microsoft.com/office/drawing/2016/5/10/chartex" xmlns:cx5="http://schemas.microsoft.com/office/drawing/2016/5/11/chartex" xmlns:mc="http://schemas.openxmlformats.org/markup-compatibility/2006" xmlns:o="urn:schemas-microsoft-com:office:office" xmlns:r="http://schemas.openxmlformats.org/officeDocument/2006/relationships" xmlns:m="http://schemas.openxmlformats.org/officeDocument/2006/math" xmlns:v="urn:schemas-microsoft-com:vml" xmlns:wp14="http://schemas.microsoft.com/office/word/2010/wordprocessingDrawing" xmlns:wp="http://schemas.openxmlformats.org/drawingml/2006/wordprocessingDrawing" xmlns:w10="urn:schemas-microsoft-com:office:word" xmlns:w="http://schemas.openxmlformats.org/wordprocessingml/2006/main" xmlns:w14="http://schemas.microsoft.com/office/word/2010/wordml" xmlns:w15="http://schemas.microsoft.com/office/word/2012/wordml" xmlns:w16se="http://schemas.microsoft.com/office/word/2015/wordml/symex" xmlns:wpg="http://schemas.microsoft.com/office/word/2010/wordprocessingGroup" xmlns:wpi="http://schemas.microsoft.com/office/word/2010/wordprocessingInk" xmlns:wne="http://schemas.microsoft.com/office/word/2006/wordml" xmlns:wps="http://schemas.microsoft.com/office/word/2010/wordprocessingShape" mc:Ignorable="w14 w15 w16se wp14">
   <w:endnote w:type="separator" w:id="-1">
     <w:p>
       <w:pPr>
@@ -6464,7 +7114,7 @@
 </file>
 
 <file path=word/footnotes.xml><?xml version="1.0" encoding="utf-8"?>
-<w:footnotes xmlns:wpc="http://schemas.microsoft.com/office/word/2010/wordprocessingCanvas" xmlns:cx="http://schemas.microsoft.com/office/drawing/2014/chartex" xmlns:cx1="http://schemas.microsoft.com/office/drawing/2015/9/8/chartex" xmlns:cx2="http://schemas.microsoft.com/office/drawing/2015/10/21/chartex" xmlns:mc="http://schemas.openxmlformats.org/markup-compatibility/2006" xmlns:o="urn:schemas-microsoft-com:office:office" xmlns:r="http://schemas.openxmlformats.org/officeDocument/2006/relationships" xmlns:m="http://schemas.openxmlformats.org/officeDocument/2006/math" xmlns:v="urn:schemas-microsoft-com:vml" xmlns:wp14="http://schemas.microsoft.com/office/word/2010/wordprocessingDrawing" xmlns:wp="http://schemas.openxmlformats.org/drawingml/2006/wordprocessingDrawing" xmlns:w10="urn:schemas-microsoft-com:office:word" xmlns:w="http://schemas.openxmlformats.org/wordprocessingml/2006/main" xmlns:w14="http://schemas.microsoft.com/office/word/2010/wordml" xmlns:w15="http://schemas.microsoft.com/office/word/2012/wordml" xmlns:w16se="http://schemas.microsoft.com/office/word/2015/wordml/symex" xmlns:wpg="http://schemas.microsoft.com/office/word/2010/wordprocessingGroup" xmlns:wpi="http://schemas.microsoft.com/office/word/2010/wordprocessingInk" xmlns:wne="http://schemas.microsoft.com/office/word/2006/wordml" xmlns:wps="http://schemas.microsoft.com/office/word/2010/wordprocessingShape" mc:Ignorable="w14 w15 w16se wp14">
+<w:footnotes xmlns:wpc="http://schemas.microsoft.com/office/word/2010/wordprocessingCanvas" xmlns:cx="http://schemas.microsoft.com/office/drawing/2014/chartex" xmlns:cx1="http://schemas.microsoft.com/office/drawing/2015/9/8/chartex" xmlns:cx2="http://schemas.microsoft.com/office/drawing/2015/10/21/chartex" xmlns:cx3="http://schemas.microsoft.com/office/drawing/2016/5/9/chartex" xmlns:cx4="http://schemas.microsoft.com/office/drawing/2016/5/10/chartex" xmlns:cx5="http://schemas.microsoft.com/office/drawing/2016/5/11/chartex" xmlns:mc="http://schemas.openxmlformats.org/markup-compatibility/2006" xmlns:o="urn:schemas-microsoft-com:office:office" xmlns:r="http://schemas.openxmlformats.org/officeDocument/2006/relationships" xmlns:m="http://schemas.openxmlformats.org/officeDocument/2006/math" xmlns:v="urn:schemas-microsoft-com:vml" xmlns:wp14="http://schemas.microsoft.com/office/word/2010/wordprocessingDrawing" xmlns:wp="http://schemas.openxmlformats.org/drawingml/2006/wordprocessingDrawing" xmlns:w10="urn:schemas-microsoft-com:office:word" xmlns:w="http://schemas.openxmlformats.org/wordprocessingml/2006/main" xmlns:w14="http://schemas.microsoft.com/office/word/2010/wordml" xmlns:w15="http://schemas.microsoft.com/office/word/2012/wordml" xmlns:w16se="http://schemas.microsoft.com/office/word/2015/wordml/symex" xmlns:wpg="http://schemas.microsoft.com/office/word/2010/wordprocessingGroup" xmlns:wpi="http://schemas.microsoft.com/office/word/2010/wordprocessingInk" xmlns:wne="http://schemas.microsoft.com/office/word/2006/wordml" xmlns:wps="http://schemas.microsoft.com/office/word/2010/wordprocessingShape" mc:Ignorable="w14 w15 w16se wp14">
   <w:footnote w:type="separator" w:id="-1">
     <w:p>
       <w:pPr>
@@ -6489,7 +7139,7 @@
 </file>
 
 <file path=word/numbering.xml><?xml version="1.0" encoding="utf-8"?>
-<w:numbering xmlns:wpc="http://schemas.microsoft.com/office/word/2010/wordprocessingCanvas" xmlns:cx="http://schemas.microsoft.com/office/drawing/2014/chartex" xmlns:cx1="http://schemas.microsoft.com/office/drawing/2015/9/8/chartex" xmlns:cx2="http://schemas.microsoft.com/office/drawing/2015/10/21/chartex" xmlns:mc="http://schemas.openxmlformats.org/markup-compatibility/2006" xmlns:o="urn:schemas-microsoft-com:office:office" xmlns:r="http://schemas.openxmlformats.org/officeDocument/2006/relationships" xmlns:m="http://schemas.openxmlformats.org/officeDocument/2006/math" xmlns:v="urn:schemas-microsoft-com:vml" xmlns:wp14="http://schemas.microsoft.com/office/word/2010/wordprocessingDrawing" xmlns:wp="http://schemas.openxmlformats.org/drawingml/2006/wordprocessingDrawing" xmlns:w10="urn:schemas-microsoft-com:office:word" xmlns:w="http://schemas.openxmlformats.org/wordprocessingml/2006/main" xmlns:w14="http://schemas.microsoft.com/office/word/2010/wordml" xmlns:w15="http://schemas.microsoft.com/office/word/2012/wordml" xmlns:w16se="http://schemas.microsoft.com/office/word/2015/wordml/symex" xmlns:wpg="http://schemas.microsoft.com/office/word/2010/wordprocessingGroup" xmlns:wpi="http://schemas.microsoft.com/office/word/2010/wordprocessingInk" xmlns:wne="http://schemas.microsoft.com/office/word/2006/wordml" xmlns:wps="http://schemas.microsoft.com/office/word/2010/wordprocessingShape" mc:Ignorable="w14 w15 w16se wp14">
+<w:numbering xmlns:wpc="http://schemas.microsoft.com/office/word/2010/wordprocessingCanvas" xmlns:cx="http://schemas.microsoft.com/office/drawing/2014/chartex" xmlns:cx1="http://schemas.microsoft.com/office/drawing/2015/9/8/chartex" xmlns:cx2="http://schemas.microsoft.com/office/drawing/2015/10/21/chartex" xmlns:cx3="http://schemas.microsoft.com/office/drawing/2016/5/9/chartex" xmlns:cx4="http://schemas.microsoft.com/office/drawing/2016/5/10/chartex" xmlns:cx5="http://schemas.microsoft.com/office/drawing/2016/5/11/chartex" xmlns:mc="http://schemas.openxmlformats.org/markup-compatibility/2006" xmlns:o="urn:schemas-microsoft-com:office:office" xmlns:r="http://schemas.openxmlformats.org/officeDocument/2006/relationships" xmlns:m="http://schemas.openxmlformats.org/officeDocument/2006/math" xmlns:v="urn:schemas-microsoft-com:vml" xmlns:wp14="http://schemas.microsoft.com/office/word/2010/wordprocessingDrawing" xmlns:wp="http://schemas.openxmlformats.org/drawingml/2006/wordprocessingDrawing" xmlns:w10="urn:schemas-microsoft-com:office:word" xmlns:w="http://schemas.openxmlformats.org/wordprocessingml/2006/main" xmlns:w14="http://schemas.microsoft.com/office/word/2010/wordml" xmlns:w15="http://schemas.microsoft.com/office/word/2012/wordml" xmlns:w16se="http://schemas.microsoft.com/office/word/2015/wordml/symex" xmlns:wpg="http://schemas.microsoft.com/office/word/2010/wordprocessingGroup" xmlns:wpi="http://schemas.microsoft.com/office/word/2010/wordprocessingInk" xmlns:wne="http://schemas.microsoft.com/office/word/2006/wordml" xmlns:wps="http://schemas.microsoft.com/office/word/2010/wordprocessingShape" mc:Ignorable="w14 w15 w16se wp14">
   <w:abstractNum w:abstractNumId="0" w15:restartNumberingAfterBreak="0">
     <w:nsid w:val="11244861"/>
     <w:multiLevelType w:val="multilevel"/>
@@ -8054,119 +8704,6 @@
       <w:rPr>
         <w:rFonts w:ascii="Wingdings" w:hAnsi="Wingdings" w:hint="default"/>
         <w:sz w:val="20"/>
-      </w:rPr>
-    </w:lvl>
-  </w:abstractNum>
-  <w:abstractNum w:abstractNumId="11" w15:restartNumberingAfterBreak="0">
-    <w:nsid w:val="7D155184"/>
-    <w:multiLevelType w:val="hybridMultilevel"/>
-    <w:tmpl w:val="DA36FABA"/>
-    <w:lvl w:ilvl="0" w:tplc="04090001">
-      <w:start w:val="1"/>
-      <w:numFmt w:val="bullet"/>
-      <w:lvlText w:val=""/>
-      <w:lvlJc w:val="left"/>
-      <w:pPr>
-        <w:ind w:left="420" w:hanging="420"/>
-      </w:pPr>
-      <w:rPr>
-        <w:rFonts w:ascii="Wingdings" w:hAnsi="Wingdings" w:hint="default"/>
-      </w:rPr>
-    </w:lvl>
-    <w:lvl w:ilvl="1" w:tplc="04090003" w:tentative="1">
-      <w:start w:val="1"/>
-      <w:numFmt w:val="bullet"/>
-      <w:lvlText w:val=""/>
-      <w:lvlJc w:val="left"/>
-      <w:pPr>
-        <w:ind w:left="840" w:hanging="420"/>
-      </w:pPr>
-      <w:rPr>
-        <w:rFonts w:ascii="Wingdings" w:hAnsi="Wingdings" w:hint="default"/>
-      </w:rPr>
-    </w:lvl>
-    <w:lvl w:ilvl="2" w:tplc="04090005" w:tentative="1">
-      <w:start w:val="1"/>
-      <w:numFmt w:val="bullet"/>
-      <w:lvlText w:val=""/>
-      <w:lvlJc w:val="left"/>
-      <w:pPr>
-        <w:ind w:left="1260" w:hanging="420"/>
-      </w:pPr>
-      <w:rPr>
-        <w:rFonts w:ascii="Wingdings" w:hAnsi="Wingdings" w:hint="default"/>
-      </w:rPr>
-    </w:lvl>
-    <w:lvl w:ilvl="3" w:tplc="04090001" w:tentative="1">
-      <w:start w:val="1"/>
-      <w:numFmt w:val="bullet"/>
-      <w:lvlText w:val=""/>
-      <w:lvlJc w:val="left"/>
-      <w:pPr>
-        <w:ind w:left="1680" w:hanging="420"/>
-      </w:pPr>
-      <w:rPr>
-        <w:rFonts w:ascii="Wingdings" w:hAnsi="Wingdings" w:hint="default"/>
-      </w:rPr>
-    </w:lvl>
-    <w:lvl w:ilvl="4" w:tplc="04090003" w:tentative="1">
-      <w:start w:val="1"/>
-      <w:numFmt w:val="bullet"/>
-      <w:lvlText w:val=""/>
-      <w:lvlJc w:val="left"/>
-      <w:pPr>
-        <w:ind w:left="2100" w:hanging="420"/>
-      </w:pPr>
-      <w:rPr>
-        <w:rFonts w:ascii="Wingdings" w:hAnsi="Wingdings" w:hint="default"/>
-      </w:rPr>
-    </w:lvl>
-    <w:lvl w:ilvl="5" w:tplc="04090005" w:tentative="1">
-      <w:start w:val="1"/>
-      <w:numFmt w:val="bullet"/>
-      <w:lvlText w:val=""/>
-      <w:lvlJc w:val="left"/>
-      <w:pPr>
-        <w:ind w:left="2520" w:hanging="420"/>
-      </w:pPr>
-      <w:rPr>
-        <w:rFonts w:ascii="Wingdings" w:hAnsi="Wingdings" w:hint="default"/>
-      </w:rPr>
-    </w:lvl>
-    <w:lvl w:ilvl="6" w:tplc="04090001" w:tentative="1">
-      <w:start w:val="1"/>
-      <w:numFmt w:val="bullet"/>
-      <w:lvlText w:val=""/>
-      <w:lvlJc w:val="left"/>
-      <w:pPr>
-        <w:ind w:left="2940" w:hanging="420"/>
-      </w:pPr>
-      <w:rPr>
-        <w:rFonts w:ascii="Wingdings" w:hAnsi="Wingdings" w:hint="default"/>
-      </w:rPr>
-    </w:lvl>
-    <w:lvl w:ilvl="7" w:tplc="04090003" w:tentative="1">
-      <w:start w:val="1"/>
-      <w:numFmt w:val="bullet"/>
-      <w:lvlText w:val=""/>
-      <w:lvlJc w:val="left"/>
-      <w:pPr>
-        <w:ind w:left="3360" w:hanging="420"/>
-      </w:pPr>
-      <w:rPr>
-        <w:rFonts w:ascii="Wingdings" w:hAnsi="Wingdings" w:hint="default"/>
-      </w:rPr>
-    </w:lvl>
-    <w:lvl w:ilvl="8" w:tplc="04090005" w:tentative="1">
-      <w:start w:val="1"/>
-      <w:numFmt w:val="bullet"/>
-      <w:lvlText w:val=""/>
-      <w:lvlJc w:val="left"/>
-      <w:pPr>
-        <w:ind w:left="3780" w:hanging="420"/>
-      </w:pPr>
-      <w:rPr>
-        <w:rFonts w:ascii="Wingdings" w:hAnsi="Wingdings" w:hint="default"/>
       </w:rPr>
     </w:lvl>
   </w:abstractNum>
@@ -8203,10 +8740,15 @@
   <w:num w:numId="11">
     <w:abstractNumId w:val="2"/>
   </w:num>
-  <w:num w:numId="12">
-    <w:abstractNumId w:val="11"/>
-  </w:num>
 </w:numbering>
+</file>
+
+<file path=word/people.xml><?xml version="1.0" encoding="utf-8"?>
+<w15:people xmlns:wpc="http://schemas.microsoft.com/office/word/2010/wordprocessingCanvas" xmlns:cx="http://schemas.microsoft.com/office/drawing/2014/chartex" xmlns:cx1="http://schemas.microsoft.com/office/drawing/2015/9/8/chartex" xmlns:cx2="http://schemas.microsoft.com/office/drawing/2015/10/21/chartex" xmlns:cx3="http://schemas.microsoft.com/office/drawing/2016/5/9/chartex" xmlns:cx4="http://schemas.microsoft.com/office/drawing/2016/5/10/chartex" xmlns:cx5="http://schemas.microsoft.com/office/drawing/2016/5/11/chartex" xmlns:mc="http://schemas.openxmlformats.org/markup-compatibility/2006" xmlns:o="urn:schemas-microsoft-com:office:office" xmlns:r="http://schemas.openxmlformats.org/officeDocument/2006/relationships" xmlns:m="http://schemas.openxmlformats.org/officeDocument/2006/math" xmlns:v="urn:schemas-microsoft-com:vml" xmlns:wp14="http://schemas.microsoft.com/office/word/2010/wordprocessingDrawing" xmlns:wp="http://schemas.openxmlformats.org/drawingml/2006/wordprocessingDrawing" xmlns:w10="urn:schemas-microsoft-com:office:word" xmlns:w="http://schemas.openxmlformats.org/wordprocessingml/2006/main" xmlns:w14="http://schemas.microsoft.com/office/word/2010/wordml" xmlns:w15="http://schemas.microsoft.com/office/word/2012/wordml" xmlns:w16se="http://schemas.microsoft.com/office/word/2015/wordml/symex" xmlns:wpg="http://schemas.microsoft.com/office/word/2010/wordprocessingGroup" xmlns:wpi="http://schemas.microsoft.com/office/word/2010/wordprocessingInk" xmlns:wne="http://schemas.microsoft.com/office/word/2006/wordml" xmlns:wps="http://schemas.microsoft.com/office/word/2010/wordprocessingShape" mc:Ignorable="w14 w15 w16se wp14">
+  <w15:person w15:author="Eumar Assis">
+    <w15:presenceInfo w15:providerId="AD" w15:userId="S-1-5-21-124525095-708259637-1543119021-1495550"/>
+  </w15:person>
+</w15:people>
 </file>
 
 <file path=word/styles.xml><?xml version="1.0" encoding="utf-8"?>
@@ -8226,7 +8768,7 @@
       </w:pPr>
     </w:pPrDefault>
   </w:docDefaults>
-  <w:latentStyles w:defLockedState="0" w:defUIPriority="99" w:defSemiHidden="0" w:defUnhideWhenUsed="0" w:defQFormat="0" w:count="372">
+  <w:latentStyles w:defLockedState="0" w:defUIPriority="99" w:defSemiHidden="0" w:defUnhideWhenUsed="0" w:defQFormat="0" w:count="373">
     <w:lsdException w:name="Normal" w:uiPriority="0" w:qFormat="1"/>
     <w:lsdException w:name="heading 1" w:uiPriority="9" w:qFormat="1"/>
     <w:lsdException w:name="heading 2" w:semiHidden="1" w:uiPriority="9" w:unhideWhenUsed="1" w:qFormat="1"/>
@@ -8332,7 +8874,6 @@
     <w:lsdException w:name="HTML Sample" w:semiHidden="1" w:unhideWhenUsed="1"/>
     <w:lsdException w:name="HTML Typewriter" w:semiHidden="1" w:unhideWhenUsed="1"/>
     <w:lsdException w:name="HTML Variable" w:semiHidden="1" w:unhideWhenUsed="1"/>
-    <w:lsdException w:name="Normal Table" w:semiHidden="1" w:unhideWhenUsed="1"/>
     <w:lsdException w:name="annotation subject" w:semiHidden="1" w:unhideWhenUsed="1"/>
     <w:lsdException w:name="No List" w:semiHidden="1" w:unhideWhenUsed="1"/>
     <w:lsdException w:name="Outline List 1" w:semiHidden="1" w:unhideWhenUsed="1"/>
@@ -8379,10 +8920,8 @@
     <w:lsdException w:name="Table Subtle 2" w:semiHidden="1" w:unhideWhenUsed="1"/>
     <w:lsdException w:name="Table Web 1" w:semiHidden="1" w:unhideWhenUsed="1"/>
     <w:lsdException w:name="Table Web 2" w:semiHidden="1" w:unhideWhenUsed="1"/>
-    <w:lsdException w:name="Table Web 3" w:semiHidden="1" w:unhideWhenUsed="1"/>
     <w:lsdException w:name="Balloon Text" w:semiHidden="1" w:unhideWhenUsed="1"/>
     <w:lsdException w:name="Table Grid" w:uiPriority="39"/>
-    <w:lsdException w:name="Table Theme" w:semiHidden="1" w:unhideWhenUsed="1"/>
     <w:lsdException w:name="Placeholder Text" w:semiHidden="1"/>
     <w:lsdException w:name="No Spacing" w:uiPriority="1" w:qFormat="1"/>
     <w:lsdException w:name="Light Shading" w:uiPriority="60"/>
@@ -8599,6 +9138,7 @@
     <w:lsdException w:name="List Table 6 Colorful Accent 6" w:uiPriority="51"/>
     <w:lsdException w:name="List Table 7 Colorful Accent 6" w:uiPriority="52"/>
     <w:lsdException w:name="Mention" w:semiHidden="1" w:unhideWhenUsed="1"/>
+    <w:lsdException w:name="Smart Hyperlink" w:semiHidden="1" w:unhideWhenUsed="1"/>
   </w:latentStyles>
   <w:style w:type="paragraph" w:default="1" w:styleId="Normal">
     <w:name w:val="Normal"/>
@@ -8697,6 +9237,7 @@
   <w:style w:type="character" w:default="1" w:styleId="DefaultParagraphFont">
     <w:name w:val="Default Paragraph Font"/>
     <w:uiPriority w:val="1"/>
+    <w:semiHidden/>
     <w:unhideWhenUsed/>
   </w:style>
   <w:style w:type="table" w:default="1" w:styleId="TableNormal">
@@ -9147,6 +9688,76 @@
       <w:lang w:val="en-US"/>
     </w:rPr>
   </w:style>
+  <w:style w:type="character" w:styleId="CommentReference">
+    <w:name w:val="annotation reference"/>
+    <w:basedOn w:val="DefaultParagraphFont"/>
+    <w:uiPriority w:val="99"/>
+    <w:semiHidden/>
+    <w:unhideWhenUsed/>
+    <w:rsid w:val="006E7385"/>
+    <w:rPr>
+      <w:sz w:val="16"/>
+      <w:szCs w:val="16"/>
+    </w:rPr>
+  </w:style>
+  <w:style w:type="paragraph" w:styleId="CommentText">
+    <w:name w:val="annotation text"/>
+    <w:basedOn w:val="Normal"/>
+    <w:link w:val="CommentTextChar"/>
+    <w:uiPriority w:val="99"/>
+    <w:semiHidden/>
+    <w:unhideWhenUsed/>
+    <w:rsid w:val="006E7385"/>
+    <w:pPr>
+      <w:spacing w:line="240" w:lineRule="auto"/>
+    </w:pPr>
+    <w:rPr>
+      <w:sz w:val="20"/>
+      <w:szCs w:val="20"/>
+    </w:rPr>
+  </w:style>
+  <w:style w:type="character" w:customStyle="1" w:styleId="CommentTextChar">
+    <w:name w:val="Comment Text Char"/>
+    <w:basedOn w:val="DefaultParagraphFont"/>
+    <w:link w:val="CommentText"/>
+    <w:uiPriority w:val="99"/>
+    <w:semiHidden/>
+    <w:rsid w:val="006E7385"/>
+    <w:rPr>
+      <w:sz w:val="20"/>
+      <w:szCs w:val="20"/>
+      <w:lang w:val="en-US"/>
+    </w:rPr>
+  </w:style>
+  <w:style w:type="paragraph" w:styleId="CommentSubject">
+    <w:name w:val="annotation subject"/>
+    <w:basedOn w:val="CommentText"/>
+    <w:next w:val="CommentText"/>
+    <w:link w:val="CommentSubjectChar"/>
+    <w:uiPriority w:val="99"/>
+    <w:semiHidden/>
+    <w:unhideWhenUsed/>
+    <w:rsid w:val="006E7385"/>
+    <w:rPr>
+      <w:b/>
+      <w:bCs/>
+    </w:rPr>
+  </w:style>
+  <w:style w:type="character" w:customStyle="1" w:styleId="CommentSubjectChar">
+    <w:name w:val="Comment Subject Char"/>
+    <w:basedOn w:val="CommentTextChar"/>
+    <w:link w:val="CommentSubject"/>
+    <w:uiPriority w:val="99"/>
+    <w:semiHidden/>
+    <w:rsid w:val="006E7385"/>
+    <w:rPr>
+      <w:b/>
+      <w:bCs/>
+      <w:sz w:val="20"/>
+      <w:szCs w:val="20"/>
+      <w:lang w:val="en-US"/>
+    </w:rPr>
+  </w:style>
 </w:styles>
 </file>
 
@@ -9412,9 +10023,12 @@
 </file>
 
 <file path=customXml/item1.xml><?xml version="1.0" encoding="utf-8"?>
-<p:properties xmlns:p="http://schemas.microsoft.com/office/2006/metadata/properties" xmlns:xsi="http://www.w3.org/2001/XMLSchema-instance" xmlns:pc="http://schemas.microsoft.com/office/infopath/2007/PartnerControls">
-  <documentManagement/>
-</p:properties>
+<?mso-contentType ?>
+<FormTemplates xmlns="http://schemas.microsoft.com/sharepoint/v3/contenttype/forms">
+  <Display>DocumentLibraryForm</Display>
+  <Edit>DocumentLibraryForm</Edit>
+  <New>DocumentLibraryForm</New>
+</FormTemplates>
 </file>
 
 <file path=customXml/item2.xml><?xml version="1.0" encoding="utf-8"?>
@@ -9532,25 +10146,15 @@
 </file>
 
 <file path=customXml/item3.xml><?xml version="1.0" encoding="utf-8"?>
-<?mso-contentType ?>
-<FormTemplates xmlns="http://schemas.microsoft.com/sharepoint/v3/contenttype/forms">
-  <Display>DocumentLibraryForm</Display>
-  <Edit>DocumentLibraryForm</Edit>
-  <New>DocumentLibraryForm</New>
-</FormTemplates>
+<p:properties xmlns:p="http://schemas.microsoft.com/office/2006/metadata/properties" xmlns:xsi="http://www.w3.org/2001/XMLSchema-instance" xmlns:pc="http://schemas.microsoft.com/office/infopath/2007/PartnerControls">
+  <documentManagement/>
+</p:properties>
 </file>
 
 <file path=customXml/itemProps1.xml><?xml version="1.0" encoding="utf-8"?>
-<ds:datastoreItem xmlns:ds="http://schemas.openxmlformats.org/officeDocument/2006/customXml" ds:itemID="{8C85BBA5-A7CD-49B5-82DF-15082EF6021E}">
+<ds:datastoreItem xmlns:ds="http://schemas.openxmlformats.org/officeDocument/2006/customXml" ds:itemID="{40074941-72CB-43E6-A71B-2EE0A6D0D3A9}">
   <ds:schemaRefs>
-    <ds:schemaRef ds:uri="http://purl.org/dc/elements/1.1/"/>
-    <ds:schemaRef ds:uri="http://schemas.microsoft.com/office/2006/documentManagement/types"/>
-    <ds:schemaRef ds:uri="http://purl.org/dc/terms/"/>
-    <ds:schemaRef ds:uri="http://schemas.openxmlformats.org/package/2006/metadata/core-properties"/>
-    <ds:schemaRef ds:uri="http://purl.org/dc/dcmitype/"/>
-    <ds:schemaRef ds:uri="http://schemas.microsoft.com/office/infopath/2007/PartnerControls"/>
-    <ds:schemaRef ds:uri="http://schemas.microsoft.com/office/2006/metadata/properties"/>
-    <ds:schemaRef ds:uri="http://www.w3.org/XML/1998/namespace"/>
+    <ds:schemaRef ds:uri="http://schemas.microsoft.com/sharepoint/v3/contenttype/forms"/>
   </ds:schemaRefs>
 </ds:datastoreItem>
 </file>
@@ -9572,9 +10176,10 @@
 </file>
 
 <file path=customXml/itemProps3.xml><?xml version="1.0" encoding="utf-8"?>
-<ds:datastoreItem xmlns:ds="http://schemas.openxmlformats.org/officeDocument/2006/customXml" ds:itemID="{40074941-72CB-43E6-A71B-2EE0A6D0D3A9}">
+<ds:datastoreItem xmlns:ds="http://schemas.openxmlformats.org/officeDocument/2006/customXml" ds:itemID="{8C85BBA5-A7CD-49B5-82DF-15082EF6021E}">
   <ds:schemaRefs>
-    <ds:schemaRef ds:uri="http://schemas.microsoft.com/sharepoint/v3/contenttype/forms"/>
+    <ds:schemaRef ds:uri="http://schemas.microsoft.com/office/2006/metadata/properties"/>
+    <ds:schemaRef ds:uri="http://schemas.microsoft.com/office/infopath/2007/PartnerControls"/>
   </ds:schemaRefs>
 </ds:datastoreItem>
 </file>
</xml_diff>

<commit_message>
Modification based on Eumar's comments
</commit_message>
<xml_diff>
--- a/Content/Starter Kit - Intelligent Apps & Analytics/3 - Architecture.docx
+++ b/Content/Starter Kit - Intelligent Apps & Analytics/3 - Architecture.docx
@@ -1,6 +1,6 @@
 
 <file path=word/document.xml><?xml version="1.0" encoding="utf-8"?>
-<w:document xmlns:wpc="http://schemas.microsoft.com/office/word/2010/wordprocessingCanvas" xmlns:cx="http://schemas.microsoft.com/office/drawing/2014/chartex" xmlns:cx1="http://schemas.microsoft.com/office/drawing/2015/9/8/chartex" xmlns:cx2="http://schemas.microsoft.com/office/drawing/2015/10/21/chartex" xmlns:cx3="http://schemas.microsoft.com/office/drawing/2016/5/9/chartex" xmlns:cx4="http://schemas.microsoft.com/office/drawing/2016/5/10/chartex" xmlns:cx5="http://schemas.microsoft.com/office/drawing/2016/5/11/chartex" xmlns:mc="http://schemas.openxmlformats.org/markup-compatibility/2006" xmlns:o="urn:schemas-microsoft-com:office:office" xmlns:r="http://schemas.openxmlformats.org/officeDocument/2006/relationships" xmlns:m="http://schemas.openxmlformats.org/officeDocument/2006/math" xmlns:v="urn:schemas-microsoft-com:vml" xmlns:wp14="http://schemas.microsoft.com/office/word/2010/wordprocessingDrawing" xmlns:wp="http://schemas.openxmlformats.org/drawingml/2006/wordprocessingDrawing" xmlns:w10="urn:schemas-microsoft-com:office:word" xmlns:w="http://schemas.openxmlformats.org/wordprocessingml/2006/main" xmlns:w14="http://schemas.microsoft.com/office/word/2010/wordml" xmlns:w15="http://schemas.microsoft.com/office/word/2012/wordml" xmlns:w16se="http://schemas.microsoft.com/office/word/2015/wordml/symex" xmlns:wpg="http://schemas.microsoft.com/office/word/2010/wordprocessingGroup" xmlns:wpi="http://schemas.microsoft.com/office/word/2010/wordprocessingInk" xmlns:wne="http://schemas.microsoft.com/office/word/2006/wordml" xmlns:wps="http://schemas.microsoft.com/office/word/2010/wordprocessingShape" mc:Ignorable="w14 w15 w16se wp14">
+<w:document xmlns:wpc="http://schemas.microsoft.com/office/word/2010/wordprocessingCanvas" xmlns:cx="http://schemas.microsoft.com/office/drawing/2014/chartex" xmlns:cx1="http://schemas.microsoft.com/office/drawing/2015/9/8/chartex" xmlns:cx2="http://schemas.microsoft.com/office/drawing/2015/10/21/chartex" xmlns:mc="http://schemas.openxmlformats.org/markup-compatibility/2006" xmlns:o="urn:schemas-microsoft-com:office:office" xmlns:r="http://schemas.openxmlformats.org/officeDocument/2006/relationships" xmlns:m="http://schemas.openxmlformats.org/officeDocument/2006/math" xmlns:v="urn:schemas-microsoft-com:vml" xmlns:wp14="http://schemas.microsoft.com/office/word/2010/wordprocessingDrawing" xmlns:wp="http://schemas.openxmlformats.org/drawingml/2006/wordprocessingDrawing" xmlns:w10="urn:schemas-microsoft-com:office:word" xmlns:w="http://schemas.openxmlformats.org/wordprocessingml/2006/main" xmlns:w14="http://schemas.microsoft.com/office/word/2010/wordml" xmlns:w15="http://schemas.microsoft.com/office/word/2012/wordml" xmlns:w16se="http://schemas.microsoft.com/office/word/2015/wordml/symex" xmlns:wpg="http://schemas.microsoft.com/office/word/2010/wordprocessingGroup" xmlns:wpi="http://schemas.microsoft.com/office/word/2010/wordprocessingInk" xmlns:wne="http://schemas.microsoft.com/office/word/2006/wordml" xmlns:wps="http://schemas.microsoft.com/office/word/2010/wordprocessingShape" mc:Ignorable="w14 w15 w16se wp14">
   <w:body>
     <w:p>
       <w:pPr>
@@ -241,6 +241,7 @@
         <w:rPr>
           <w:rFonts w:ascii="Segoe UI Light" w:hAnsi="Segoe UI Light" w:cs="Segoe UI Light"/>
           <w:noProof/>
+          <w:lang w:eastAsia="zh-CN"/>
         </w:rPr>
         <w:drawing>
           <wp:inline distT="0" distB="0" distL="0" distR="0" wp14:anchorId="4DEFD4BA" wp14:editId="5A1FB552">
@@ -302,7 +303,7 @@
       <w:r>
         <w:rPr>
           <w:rFonts w:ascii="Segoe UI Light" w:hAnsi="Segoe UI Light" w:cs="Segoe UI Light"/>
-          <w:lang w:eastAsia="en-US" w:bidi="ar-SA"/>
+          <w:lang w:eastAsia="zh-CN" w:bidi="ar-SA"/>
         </w:rPr>
         <w:drawing>
           <wp:anchor distT="0" distB="0" distL="114300" distR="114300" simplePos="0" relativeHeight="251658240" behindDoc="1" locked="0" layoutInCell="1" allowOverlap="1" wp14:anchorId="75D6D680" wp14:editId="036C5CE9">
@@ -584,6 +585,7 @@
       </w:sdtEndPr>
       <w:sdtContent>
         <w:commentRangeStart w:id="0" w:displacedByCustomXml="prev"/>
+        <w:commentRangeStart w:id="1" w:displacedByCustomXml="prev"/>
         <w:p>
           <w:pPr>
             <w:pStyle w:val="TOCHeading"/>
@@ -596,6 +598,15 @@
               <w:rFonts w:ascii="Segoe UI Light" w:hAnsi="Segoe UI Light" w:cs="Segoe UI Light"/>
             </w:rPr>
             <w:t>Contents</w:t>
+          </w:r>
+          <w:commentRangeEnd w:id="1"/>
+          <w:r>
+            <w:rPr>
+              <w:rStyle w:val="CommentReference"/>
+              <w:rFonts w:asciiTheme="minorHAnsi" w:eastAsiaTheme="minorEastAsia" w:hAnsiTheme="minorHAnsi" w:cstheme="minorBidi"/>
+              <w:color w:val="auto"/>
+            </w:rPr>
+            <w:commentReference w:id="1"/>
           </w:r>
           <w:commentRangeEnd w:id="0"/>
           <w:r>
@@ -2377,6 +2388,8 @@
       </w:pPr>
       <w:bookmarkStart w:id="3" w:name="_Toc459729262"/>
       <w:commentRangeStart w:id="4"/>
+      <w:commentRangeStart w:id="5"/>
+      <w:commentRangeStart w:id="6"/>
       <w:r>
         <w:rPr>
           <w:rFonts w:ascii="Segoe UI Light" w:hAnsi="Segoe UI Light" w:cs="Segoe UI Light"/>
@@ -2405,6 +2418,24 @@
         </w:rPr>
         <w:commentReference w:id="4"/>
       </w:r>
+      <w:commentRangeEnd w:id="5"/>
+      <w:r>
+        <w:rPr>
+          <w:rStyle w:val="CommentReference"/>
+          <w:rFonts w:asciiTheme="minorHAnsi" w:eastAsiaTheme="minorEastAsia" w:hAnsiTheme="minorHAnsi" w:cstheme="minorBidi"/>
+          <w:color w:val="auto"/>
+        </w:rPr>
+        <w:commentReference w:id="5"/>
+      </w:r>
+      <w:commentRangeEnd w:id="6"/>
+      <w:r>
+        <w:rPr>
+          <w:rStyle w:val="CommentReference"/>
+          <w:rFonts w:asciiTheme="minorHAnsi" w:eastAsiaTheme="minorEastAsia" w:hAnsiTheme="minorHAnsi" w:cstheme="minorBidi"/>
+          <w:color w:val="auto"/>
+        </w:rPr>
+        <w:commentReference w:id="6"/>
+      </w:r>
     </w:p>
     <w:p>
       <w:pPr>
@@ -2649,12 +2680,13 @@
           <w:color w:val="auto"/>
           <w:sz w:val="22"/>
           <w:szCs w:val="22"/>
+          <w:lang w:eastAsia="zh-CN"/>
         </w:rPr>
         <w:drawing>
-          <wp:inline distT="0" distB="0" distL="0" distR="0" wp14:anchorId="502D2AB3" wp14:editId="2F3206A4">
-            <wp:extent cx="5400040" cy="3270250"/>
-            <wp:effectExtent l="0" t="0" r="0" b="6350"/>
-            <wp:docPr id="13" name="Picture 13"/>
+          <wp:inline distT="0" distB="0" distL="0" distR="0" wp14:anchorId="3EC15C50" wp14:editId="563D1B3C">
+            <wp:extent cx="5400040" cy="4799330"/>
+            <wp:effectExtent l="0" t="0" r="0" b="1270"/>
+            <wp:docPr id="12" name="Picture 12"/>
             <wp:cNvGraphicFramePr>
               <a:graphicFrameLocks xmlns:a="http://schemas.openxmlformats.org/drawingml/2006/main" noChangeAspect="1"/>
             </wp:cNvGraphicFramePr>
@@ -2662,11 +2694,11 @@
               <a:graphicData uri="http://schemas.openxmlformats.org/drawingml/2006/picture">
                 <pic:pic xmlns:pic="http://schemas.openxmlformats.org/drawingml/2006/picture">
                   <pic:nvPicPr>
-                    <pic:cNvPr id="13" name="4 - Architecture.png"/>
+                    <pic:cNvPr id="12" name="4 - Architecture.png"/>
                     <pic:cNvPicPr/>
                   </pic:nvPicPr>
                   <pic:blipFill>
-                    <a:blip r:embed="rId14" cstate="print">
+                    <a:blip r:embed="rId14">
                       <a:extLst>
                         <a:ext uri="{28A0092B-C50C-407E-A947-70E740481C1C}">
                           <a14:useLocalDpi xmlns:a14="http://schemas.microsoft.com/office/drawing/2010/main" val="0"/>
@@ -2680,7 +2712,7 @@
                   <pic:spPr>
                     <a:xfrm>
                       <a:off x="0" y="0"/>
-                      <a:ext cx="5400040" cy="3270250"/>
+                      <a:ext cx="5400040" cy="4799330"/>
                     </a:xfrm>
                     <a:prstGeom prst="rect">
                       <a:avLst/>
@@ -2710,6 +2742,7 @@
           <w:sz w:val="22"/>
           <w:szCs w:val="22"/>
         </w:rPr>
+        <w:lastRenderedPageBreak/>
         <w:t>The rest of this document</w:t>
       </w:r>
       <w:r>
@@ -2744,7 +2777,7 @@
       <w:pPr>
         <w:pStyle w:val="Heading1"/>
       </w:pPr>
-      <w:bookmarkStart w:id="5" w:name="_Toc459729263"/>
+      <w:bookmarkStart w:id="8" w:name="_Toc459729263"/>
       <w:r>
         <w:rPr>
           <w:rFonts w:hint="eastAsia"/>
@@ -2758,7 +2791,7 @@
       <w:r>
         <w:t>Apps</w:t>
       </w:r>
-      <w:bookmarkEnd w:id="5"/>
+      <w:bookmarkEnd w:id="8"/>
       <w:r>
         <w:t xml:space="preserve"> </w:t>
       </w:r>
@@ -2780,17 +2813,7 @@
           <w:sz w:val="22"/>
           <w:szCs w:val="22"/>
         </w:rPr>
-        <w:t xml:space="preserve">Microsoft Azure’s data platform and predictive analytics capabilities empower organizations to maximize the value of the data to build intelligent apps. An intelligent app enhance business with machine intelligence to evolve from simple descriptive analytics to prescriptive </w:t>
-      </w:r>
-      <w:r>
-        <w:rPr>
-          <w:rFonts w:ascii="Segoe UI Light" w:hAnsi="Segoe UI Light" w:cs="Segoe UI Light"/>
-          <w:color w:val="auto"/>
-          <w:sz w:val="22"/>
-          <w:szCs w:val="22"/>
-        </w:rPr>
-        <w:lastRenderedPageBreak/>
-        <w:t>analytical recommendation</w:t>
+        <w:t>Microsoft Azure’s data platform and predictive analytics capabilities empower organizations to maximize the value of the data to build intelligent apps. An intelligent app enhance business with machine intelligence to evolve from simple descriptive analytics to prescriptive analytical recommendation</w:t>
       </w:r>
       <w:r>
         <w:rPr>
@@ -2839,7 +2862,7 @@
           <w:szCs w:val="24"/>
         </w:rPr>
       </w:pPr>
-      <w:bookmarkStart w:id="6" w:name="_Toc459729264"/>
+      <w:bookmarkStart w:id="9" w:name="_Toc459729264"/>
       <w:r>
         <w:rPr>
           <w:rFonts w:ascii="Segoe UI Light" w:hAnsi="Segoe UI Light" w:cs="Segoe UI Light"/>
@@ -2848,7 +2871,7 @@
         </w:rPr>
         <w:t>Information management</w:t>
       </w:r>
-      <w:bookmarkEnd w:id="6"/>
+      <w:bookmarkEnd w:id="9"/>
     </w:p>
     <w:p>
       <w:pPr>
@@ -2880,7 +2903,7 @@
           <w:szCs w:val="24"/>
         </w:rPr>
       </w:pPr>
-      <w:bookmarkStart w:id="7" w:name="_Toc459729265"/>
+      <w:bookmarkStart w:id="10" w:name="_Toc459729265"/>
       <w:r>
         <w:rPr>
           <w:rFonts w:ascii="Segoe UI Light" w:hAnsi="Segoe UI Light" w:cs="Segoe UI Light"/>
@@ -2889,7 +2912,7 @@
         </w:rPr>
         <w:t>Big data stores</w:t>
       </w:r>
-      <w:bookmarkEnd w:id="7"/>
+      <w:bookmarkEnd w:id="10"/>
     </w:p>
     <w:p>
       <w:pPr>
@@ -2921,7 +2944,7 @@
           <w:szCs w:val="24"/>
         </w:rPr>
       </w:pPr>
-      <w:bookmarkStart w:id="8" w:name="_Toc459729266"/>
+      <w:bookmarkStart w:id="11" w:name="_Toc459729266"/>
       <w:r>
         <w:rPr>
           <w:rFonts w:ascii="Segoe UI Light" w:hAnsi="Segoe UI Light" w:cs="Segoe UI Light"/>
@@ -2930,7 +2953,7 @@
         </w:rPr>
         <w:t>Machine learning and advanced analytics</w:t>
       </w:r>
-      <w:bookmarkEnd w:id="8"/>
+      <w:bookmarkEnd w:id="11"/>
     </w:p>
     <w:p>
       <w:pPr>
@@ -2990,7 +3013,7 @@
           <w:szCs w:val="24"/>
         </w:rPr>
       </w:pPr>
-      <w:bookmarkStart w:id="9" w:name="_Toc459729267"/>
+      <w:bookmarkStart w:id="12" w:name="_Toc459729267"/>
       <w:r>
         <w:rPr>
           <w:rFonts w:ascii="Segoe UI Light" w:hAnsi="Segoe UI Light" w:cs="Segoe UI Light"/>
@@ -2999,7 +3022,7 @@
         </w:rPr>
         <w:t>Dashboards and visualizations</w:t>
       </w:r>
-      <w:bookmarkEnd w:id="9"/>
+      <w:bookmarkEnd w:id="12"/>
     </w:p>
     <w:p>
       <w:pPr>
@@ -3043,7 +3066,7 @@
           <w:szCs w:val="24"/>
         </w:rPr>
       </w:pPr>
-      <w:bookmarkStart w:id="10" w:name="_Toc459729268"/>
+      <w:bookmarkStart w:id="13" w:name="_Toc459729268"/>
       <w:r>
         <w:rPr>
           <w:rFonts w:ascii="Segoe UI Light" w:hAnsi="Segoe UI Light" w:cs="Segoe UI Light"/>
@@ -3052,7 +3075,7 @@
         </w:rPr>
         <w:t>Intelligence</w:t>
       </w:r>
-      <w:bookmarkEnd w:id="10"/>
+      <w:bookmarkEnd w:id="13"/>
     </w:p>
     <w:p>
       <w:pPr>
@@ -3125,7 +3148,17 @@
           <w:sz w:val="22"/>
           <w:szCs w:val="22"/>
         </w:rPr>
-        <w:t xml:space="preserve"> app through speech and receive proactive notifications. Build and connect intelligent bots that naturally interact with </w:t>
+        <w:t xml:space="preserve"> app through speech and </w:t>
+      </w:r>
+      <w:r>
+        <w:rPr>
+          <w:rFonts w:ascii="Segoe UI Light" w:hAnsi="Segoe UI Light" w:cs="Segoe UI Light"/>
+          <w:color w:val="auto"/>
+          <w:sz w:val="22"/>
+          <w:szCs w:val="22"/>
+        </w:rPr>
+        <w:lastRenderedPageBreak/>
+        <w:t xml:space="preserve">receive proactive notifications. Build and connect intelligent bots that naturally interact with </w:t>
       </w:r>
       <w:r>
         <w:rPr>
@@ -3150,11 +3183,11 @@
       <w:pPr>
         <w:pStyle w:val="Heading1"/>
       </w:pPr>
-      <w:bookmarkStart w:id="11" w:name="_Toc459729269"/>
+      <w:bookmarkStart w:id="14" w:name="_Toc459729269"/>
       <w:r>
         <w:t>Solution Architecture</w:t>
       </w:r>
-      <w:bookmarkEnd w:id="11"/>
+      <w:bookmarkEnd w:id="14"/>
     </w:p>
     <w:p>
       <w:pPr>
@@ -3209,7 +3242,313 @@
           <w:sz w:val="22"/>
           <w:szCs w:val="22"/>
         </w:rPr>
-        <w:t xml:space="preserve">PaaS is a complete development and deployment environment in the cloud, with </w:t>
+        <w:t xml:space="preserve">PaaS is a complete development and deployment environment in the cloud, with resources that </w:t>
+      </w:r>
+      <w:r>
+        <w:rPr>
+          <w:rFonts w:ascii="Segoe UI Light" w:hAnsi="Segoe UI Light" w:cs="Segoe UI Light"/>
+          <w:color w:val="auto"/>
+          <w:sz w:val="22"/>
+          <w:szCs w:val="22"/>
+        </w:rPr>
+        <w:t>build</w:t>
+      </w:r>
+      <w:r>
+        <w:rPr>
+          <w:rFonts w:ascii="Segoe UI Light" w:hAnsi="Segoe UI Light" w:cs="Segoe UI Light"/>
+          <w:color w:val="auto"/>
+          <w:sz w:val="22"/>
+          <w:szCs w:val="22"/>
+        </w:rPr>
+        <w:t xml:space="preserve"> </w:t>
+      </w:r>
+      <w:r>
+        <w:rPr>
+          <w:rFonts w:ascii="Segoe UI Light" w:hAnsi="Segoe UI Light" w:cs="Segoe UI Light"/>
+          <w:color w:val="auto"/>
+          <w:sz w:val="22"/>
+          <w:szCs w:val="22"/>
+        </w:rPr>
+        <w:t>everything</w:t>
+      </w:r>
+      <w:r>
+        <w:rPr>
+          <w:rFonts w:ascii="Segoe UI Light" w:hAnsi="Segoe UI Light" w:cs="Segoe UI Light"/>
+          <w:color w:val="auto"/>
+          <w:sz w:val="22"/>
+          <w:szCs w:val="22"/>
+        </w:rPr>
+        <w:t xml:space="preserve"> from simple cloud-based apps to sophisticated, cloud-enabled enterprise applications. </w:t>
+      </w:r>
+      <w:r>
+        <w:rPr>
+          <w:rFonts w:ascii="Segoe UI Light" w:hAnsi="Segoe UI Light" w:cs="Segoe UI Light"/>
+          <w:color w:val="auto"/>
+          <w:sz w:val="22"/>
+          <w:szCs w:val="22"/>
+        </w:rPr>
+        <w:t>Developer</w:t>
+      </w:r>
+      <w:r>
+        <w:rPr>
+          <w:rFonts w:ascii="Segoe UI Light" w:hAnsi="Segoe UI Light" w:cs="Segoe UI Light"/>
+          <w:color w:val="auto"/>
+          <w:sz w:val="22"/>
+          <w:szCs w:val="22"/>
+        </w:rPr>
+        <w:t xml:space="preserve"> purchase the resources from a cloud service provider on a pay-as-you-go basis and access them over a secure Internet connection.</w:t>
+      </w:r>
+    </w:p>
+    <w:p>
+      <w:pPr>
+        <w:pStyle w:val="DisclaimerTextMS"/>
+        <w:rPr>
+          <w:rFonts w:ascii="Segoe UI Light" w:hAnsi="Segoe UI Light" w:cs="Segoe UI Light"/>
+          <w:color w:val="auto"/>
+          <w:sz w:val="22"/>
+          <w:szCs w:val="22"/>
+        </w:rPr>
+      </w:pPr>
+      <w:r>
+        <w:rPr>
+          <w:rFonts w:ascii="Segoe UI Light" w:hAnsi="Segoe UI Light" w:cs="Segoe UI Light"/>
+          <w:color w:val="auto"/>
+          <w:sz w:val="22"/>
+          <w:szCs w:val="22"/>
+        </w:rPr>
+        <w:t>Like IaaS, PaaS includes infrastructure—servers, storage, and networking—but also middleware, development tools, business intelligence (BI) services, database management systems, and more. PaaS is designed to support the complete web application lifecycle: building, testing, deploying, managing, and updating.</w:t>
+      </w:r>
+    </w:p>
+    <w:p>
+      <w:pPr>
+        <w:pStyle w:val="DisclaimerTextMS"/>
+        <w:rPr>
+          <w:rFonts w:ascii="Segoe UI Light" w:hAnsi="Segoe UI Light" w:cs="Segoe UI Light"/>
+          <w:color w:val="auto"/>
+          <w:sz w:val="22"/>
+          <w:szCs w:val="22"/>
+        </w:rPr>
+      </w:pPr>
+      <w:r>
+        <w:rPr>
+          <w:rFonts w:ascii="Segoe UI Light" w:hAnsi="Segoe UI Light" w:cs="Segoe UI Light"/>
+          <w:color w:val="auto"/>
+          <w:sz w:val="22"/>
+          <w:szCs w:val="22"/>
+        </w:rPr>
+        <w:t xml:space="preserve">PaaS allows </w:t>
+      </w:r>
+      <w:r>
+        <w:rPr>
+          <w:rFonts w:ascii="Segoe UI Light" w:hAnsi="Segoe UI Light" w:cs="Segoe UI Light"/>
+          <w:color w:val="auto"/>
+          <w:sz w:val="22"/>
+          <w:szCs w:val="22"/>
+        </w:rPr>
+        <w:t>developers</w:t>
+      </w:r>
+      <w:r>
+        <w:rPr>
+          <w:rFonts w:ascii="Segoe UI Light" w:hAnsi="Segoe UI Light" w:cs="Segoe UI Light"/>
+          <w:color w:val="auto"/>
+          <w:sz w:val="22"/>
+          <w:szCs w:val="22"/>
+        </w:rPr>
+        <w:t xml:space="preserve"> to avoid the expense and complexity of buying and managing software licenses, the underlying application infrastructure and middleware or the development tools and other resources. </w:t>
+      </w:r>
+      <w:r>
+        <w:rPr>
+          <w:rFonts w:ascii="Segoe UI Light" w:hAnsi="Segoe UI Light" w:cs="Segoe UI Light"/>
+          <w:color w:val="auto"/>
+          <w:sz w:val="22"/>
+          <w:szCs w:val="22"/>
+        </w:rPr>
+        <w:t>Developers</w:t>
+      </w:r>
+      <w:r>
+        <w:rPr>
+          <w:rFonts w:ascii="Segoe UI Light" w:hAnsi="Segoe UI Light" w:cs="Segoe UI Light"/>
+          <w:color w:val="auto"/>
+          <w:sz w:val="22"/>
+          <w:szCs w:val="22"/>
+        </w:rPr>
+        <w:t xml:space="preserve"> manage the applications and services, </w:t>
+      </w:r>
+      <w:r>
+        <w:rPr>
+          <w:rFonts w:ascii="Segoe UI Light" w:hAnsi="Segoe UI Light" w:cs="Segoe UI Light"/>
+          <w:color w:val="auto"/>
+          <w:sz w:val="22"/>
+          <w:szCs w:val="22"/>
+        </w:rPr>
+        <w:t>while</w:t>
+      </w:r>
+      <w:r>
+        <w:rPr>
+          <w:rFonts w:ascii="Segoe UI Light" w:hAnsi="Segoe UI Light" w:cs="Segoe UI Light"/>
+          <w:color w:val="auto"/>
+          <w:sz w:val="22"/>
+          <w:szCs w:val="22"/>
+        </w:rPr>
+        <w:t xml:space="preserve"> the cloud service provider typically manages everything else.</w:t>
+      </w:r>
+    </w:p>
+    <w:p>
+      <w:pPr>
+        <w:pStyle w:val="DisclaimerTextMS"/>
+        <w:rPr>
+          <w:rFonts w:ascii="Segoe UI Light" w:hAnsi="Segoe UI Light" w:cs="Segoe UI Light"/>
+          <w:color w:val="auto"/>
+          <w:sz w:val="22"/>
+          <w:szCs w:val="22"/>
+        </w:rPr>
+      </w:pPr>
+      <w:r>
+        <w:rPr>
+          <w:rFonts w:ascii="Segoe UI Light" w:hAnsi="Segoe UI Light" w:cs="Segoe UI Light"/>
+          <w:color w:val="auto"/>
+          <w:sz w:val="22"/>
+          <w:szCs w:val="22"/>
+        </w:rPr>
+        <w:t>With the capabilities that Azure PaaS services provides, we can solve a specific and commonly occurring architecture problems that may be encountered when build this intelligent application</w:t>
+      </w:r>
+      <w:r>
+        <w:rPr>
+          <w:rFonts w:ascii="Segoe UI Light" w:hAnsi="Segoe UI Light" w:cs="Segoe UI Light"/>
+          <w:color w:val="auto"/>
+          <w:sz w:val="22"/>
+          <w:szCs w:val="22"/>
+        </w:rPr>
+        <w:t>, such as Performance and Scalability, Availability, Security, Data management and Messaging.</w:t>
+      </w:r>
+    </w:p>
+    <w:p>
+      <w:pPr>
+        <w:pStyle w:val="DisclaimerTextMS"/>
+        <w:rPr>
+          <w:rFonts w:ascii="Segoe UI Light" w:hAnsi="Segoe UI Light" w:cs="Segoe UI Light"/>
+          <w:color w:val="0070C0"/>
+          <w:sz w:val="22"/>
+          <w:szCs w:val="22"/>
+        </w:rPr>
+      </w:pPr>
+      <w:r>
+        <w:rPr>
+          <w:rFonts w:ascii="Segoe UI Light" w:hAnsi="Segoe UI Light" w:cs="Segoe UI Light"/>
+          <w:color w:val="0070C0"/>
+          <w:sz w:val="22"/>
+          <w:szCs w:val="22"/>
+        </w:rPr>
+        <w:t>Performance and Scalability</w:t>
+      </w:r>
+    </w:p>
+    <w:p>
+      <w:pPr>
+        <w:pStyle w:val="DisclaimerTextMS"/>
+        <w:rPr>
+          <w:rFonts w:ascii="Segoe UI Light" w:hAnsi="Segoe UI Light" w:cs="Segoe UI Light"/>
+          <w:color w:val="auto"/>
+          <w:sz w:val="22"/>
+          <w:szCs w:val="22"/>
+        </w:rPr>
+      </w:pPr>
+      <w:r>
+        <w:rPr>
+          <w:rFonts w:ascii="Segoe UI Light" w:hAnsi="Segoe UI Light" w:cs="Segoe UI Light"/>
+          <w:color w:val="auto"/>
+          <w:sz w:val="22"/>
+          <w:szCs w:val="22"/>
+        </w:rPr>
+        <w:t>Performance is an indication of the responsiveness of a system, while scalability is ability of a system either to handle increases in load without impact on performance or for the available resources to be readily increased. Application should be able to scale out within limits to meet peaks in demand, and scale in when demand decreases.</w:t>
+      </w:r>
+      <w:r>
+        <w:rPr>
+          <w:rFonts w:ascii="Segoe UI Light" w:hAnsi="Segoe UI Light" w:cs="Segoe UI Light"/>
+          <w:color w:val="auto"/>
+          <w:sz w:val="22"/>
+          <w:szCs w:val="22"/>
+        </w:rPr>
+        <w:t xml:space="preserve"> </w:t>
+      </w:r>
+    </w:p>
+    <w:p>
+      <w:pPr>
+        <w:pStyle w:val="DisclaimerTextMS"/>
+        <w:rPr>
+          <w:rFonts w:ascii="Segoe UI Light" w:hAnsi="Segoe UI Light" w:cs="Segoe UI Light"/>
+          <w:color w:val="0070C0"/>
+          <w:sz w:val="22"/>
+          <w:szCs w:val="22"/>
+        </w:rPr>
+      </w:pPr>
+      <w:r>
+        <w:rPr>
+          <w:rFonts w:ascii="Segoe UI Light" w:hAnsi="Segoe UI Light" w:cs="Segoe UI Light"/>
+          <w:color w:val="0070C0"/>
+          <w:sz w:val="22"/>
+          <w:szCs w:val="22"/>
+        </w:rPr>
+        <w:t>Availability</w:t>
+      </w:r>
+    </w:p>
+    <w:p>
+      <w:pPr>
+        <w:pStyle w:val="DisclaimerTextMS"/>
+        <w:rPr>
+          <w:rFonts w:ascii="Segoe UI Light" w:hAnsi="Segoe UI Light" w:cs="Segoe UI Light"/>
+          <w:color w:val="auto"/>
+          <w:sz w:val="22"/>
+          <w:szCs w:val="22"/>
+        </w:rPr>
+      </w:pPr>
+      <w:r>
+        <w:rPr>
+          <w:rFonts w:ascii="Segoe UI Light" w:hAnsi="Segoe UI Light" w:cs="Segoe UI Light"/>
+          <w:color w:val="auto"/>
+          <w:sz w:val="22"/>
+          <w:szCs w:val="22"/>
+        </w:rPr>
+        <w:t>Availability defines the proportion of time that the system is functional and working. It is usually measured as a percentage of uptime. Azure services provide users with a service level agreement, and allow the application to be designed and implemented in a way that maximizes availability.</w:t>
+      </w:r>
+    </w:p>
+    <w:p>
+      <w:pPr>
+        <w:pStyle w:val="DisclaimerTextMS"/>
+        <w:rPr>
+          <w:rFonts w:ascii="Segoe UI Light" w:hAnsi="Segoe UI Light" w:cs="Segoe UI Light"/>
+          <w:color w:val="0070C0"/>
+          <w:sz w:val="22"/>
+          <w:szCs w:val="22"/>
+        </w:rPr>
+      </w:pPr>
+      <w:r>
+        <w:rPr>
+          <w:rFonts w:ascii="Segoe UI Light" w:hAnsi="Segoe UI Light" w:cs="Segoe UI Light"/>
+          <w:color w:val="0070C0"/>
+          <w:sz w:val="22"/>
+          <w:szCs w:val="22"/>
+        </w:rPr>
+        <w:t>Security</w:t>
+      </w:r>
+    </w:p>
+    <w:p>
+      <w:pPr>
+        <w:pStyle w:val="DisclaimerTextMS"/>
+        <w:rPr>
+          <w:rFonts w:ascii="Segoe UI Light" w:hAnsi="Segoe UI Light" w:cs="Segoe UI Light"/>
+          <w:color w:val="auto"/>
+          <w:sz w:val="22"/>
+          <w:szCs w:val="22"/>
+        </w:rPr>
+      </w:pPr>
+      <w:r>
+        <w:rPr>
+          <w:rFonts w:ascii="Segoe UI Light" w:hAnsi="Segoe UI Light" w:cs="Segoe UI Light"/>
+          <w:color w:val="auto"/>
+          <w:sz w:val="22"/>
+          <w:szCs w:val="22"/>
+        </w:rPr>
+        <w:t xml:space="preserve">Security is the capability of a system to prevent malicious or accidental actions outside of the designed usage, and to prevent disclosure or loss of information. Azure PaaS services provide many options the enable the application can be designed and deployed in a way </w:t>
       </w:r>
       <w:r>
         <w:rPr>
@@ -3219,62 +3558,213 @@
           <w:szCs w:val="22"/>
         </w:rPr>
         <w:lastRenderedPageBreak/>
-        <w:t xml:space="preserve">resources that </w:t>
-      </w:r>
-      <w:r>
-        <w:rPr>
-          <w:rFonts w:ascii="Segoe UI Light" w:hAnsi="Segoe UI Light" w:cs="Segoe UI Light"/>
-          <w:color w:val="auto"/>
-          <w:sz w:val="22"/>
-          <w:szCs w:val="22"/>
-        </w:rPr>
-        <w:t>build</w:t>
-      </w:r>
-      <w:r>
-        <w:rPr>
-          <w:rFonts w:ascii="Segoe UI Light" w:hAnsi="Segoe UI Light" w:cs="Segoe UI Light"/>
-          <w:color w:val="auto"/>
-          <w:sz w:val="22"/>
-          <w:szCs w:val="22"/>
-        </w:rPr>
+        <w:t>that protects them from malicious attacks, restricts access to only approved users, and protects sensitive data.</w:t>
+      </w:r>
+    </w:p>
+    <w:p>
+      <w:pPr>
+        <w:pStyle w:val="DisclaimerTextMS"/>
+        <w:rPr>
+          <w:rFonts w:ascii="Segoe UI Light" w:hAnsi="Segoe UI Light" w:cs="Segoe UI Light"/>
+          <w:color w:val="0070C0"/>
+          <w:sz w:val="22"/>
+          <w:szCs w:val="22"/>
+        </w:rPr>
+      </w:pPr>
+      <w:r>
+        <w:rPr>
+          <w:rFonts w:ascii="Segoe UI Light" w:hAnsi="Segoe UI Light" w:cs="Segoe UI Light"/>
+          <w:color w:val="0070C0"/>
+          <w:sz w:val="22"/>
+          <w:szCs w:val="22"/>
+        </w:rPr>
+        <w:t xml:space="preserve">Data management </w:t>
+      </w:r>
+    </w:p>
+    <w:p>
+      <w:pPr>
+        <w:pStyle w:val="DisclaimerTextMS"/>
+        <w:rPr>
+          <w:rFonts w:ascii="Segoe UI Light" w:hAnsi="Segoe UI Light" w:cs="Segoe UI Light"/>
+          <w:color w:val="auto"/>
+          <w:sz w:val="22"/>
+          <w:szCs w:val="22"/>
+        </w:rPr>
+      </w:pPr>
+      <w:r>
+        <w:rPr>
+          <w:rFonts w:ascii="Segoe UI Light" w:hAnsi="Segoe UI Light" w:cs="Segoe UI Light"/>
+          <w:color w:val="auto"/>
+          <w:sz w:val="22"/>
+          <w:szCs w:val="22"/>
+        </w:rPr>
+        <w:t xml:space="preserve">Data management is the key element of cloud applications, </w:t>
+      </w:r>
+      <w:r>
+        <w:rPr>
+          <w:rFonts w:ascii="Segoe UI Light" w:hAnsi="Segoe UI Light" w:cs="Segoe UI Light"/>
+          <w:color w:val="auto"/>
+          <w:sz w:val="22"/>
+          <w:szCs w:val="22"/>
+        </w:rPr>
+        <w:t>Data is typically hosted in different locations and across multiple servers for reasons such as performance, scalability or availability, and this can present a range of challenges</w:t>
+      </w:r>
+      <w:r>
+        <w:rPr>
+          <w:rFonts w:ascii="Segoe UI Light" w:hAnsi="Segoe UI Light" w:cs="Segoe UI Light"/>
+          <w:color w:val="auto"/>
+          <w:sz w:val="22"/>
+          <w:szCs w:val="22"/>
+        </w:rPr>
+        <w:t xml:space="preserve">. Azure data services help us to management the data </w:t>
+      </w:r>
+      <w:r>
+        <w:rPr>
+          <w:rFonts w:ascii="Segoe UI Light" w:hAnsi="Segoe UI Light" w:cs="Segoe UI Light"/>
+          <w:color w:val="auto"/>
+          <w:sz w:val="22"/>
+          <w:szCs w:val="22"/>
+        </w:rPr>
+        <w:t>more easily</w:t>
+      </w:r>
+      <w:r>
+        <w:rPr>
+          <w:rFonts w:ascii="Segoe UI Light" w:hAnsi="Segoe UI Light" w:cs="Segoe UI Light"/>
+          <w:color w:val="auto"/>
+          <w:sz w:val="22"/>
+          <w:szCs w:val="22"/>
+        </w:rPr>
+        <w:t xml:space="preserve"> and more secure</w:t>
+      </w:r>
+      <w:r>
+        <w:rPr>
+          <w:rFonts w:ascii="Segoe UI Light" w:hAnsi="Segoe UI Light" w:cs="Segoe UI Light"/>
+          <w:color w:val="auto"/>
+          <w:sz w:val="22"/>
+          <w:szCs w:val="22"/>
+        </w:rPr>
+        <w:t>ly</w:t>
+      </w:r>
+      <w:r>
+        <w:rPr>
+          <w:rFonts w:ascii="Segoe UI Light" w:hAnsi="Segoe UI Light" w:cs="Segoe UI Light"/>
+          <w:color w:val="auto"/>
+          <w:sz w:val="22"/>
+          <w:szCs w:val="22"/>
+        </w:rPr>
+        <w:t>.</w:t>
+      </w:r>
+    </w:p>
+    <w:p>
+      <w:pPr>
+        <w:pStyle w:val="DisclaimerTextMS"/>
+        <w:rPr>
+          <w:rFonts w:ascii="Segoe UI Light" w:hAnsi="Segoe UI Light" w:cs="Segoe UI Light"/>
+          <w:color w:val="0070C0"/>
+          <w:sz w:val="22"/>
+          <w:szCs w:val="22"/>
+        </w:rPr>
+      </w:pPr>
+      <w:r>
+        <w:rPr>
+          <w:rFonts w:ascii="Segoe UI Light" w:hAnsi="Segoe UI Light" w:cs="Segoe UI Light"/>
+          <w:color w:val="0070C0"/>
+          <w:sz w:val="22"/>
+          <w:szCs w:val="22"/>
+        </w:rPr>
+        <w:t>Messaging</w:t>
+      </w:r>
+    </w:p>
+    <w:p>
+      <w:pPr>
+        <w:pStyle w:val="DisclaimerTextMS"/>
+        <w:rPr>
+          <w:rFonts w:ascii="Segoe UI Light" w:hAnsi="Segoe UI Light" w:cs="Segoe UI Light"/>
+          <w:color w:val="auto"/>
+          <w:sz w:val="22"/>
+          <w:szCs w:val="22"/>
+        </w:rPr>
+      </w:pPr>
+      <w:r>
+        <w:rPr>
+          <w:rFonts w:ascii="Segoe UI Light" w:hAnsi="Segoe UI Light" w:cs="Segoe UI Light"/>
+          <w:color w:val="auto"/>
+          <w:sz w:val="22"/>
+          <w:szCs w:val="22"/>
+        </w:rPr>
+        <w:t>The distributed nature of cloud applications requires a messaging infrastructure that connects the components and services, ideally in a loosely coupled manner in order to maximize scalability. Asynchronous messaging is widely used, and provides many benefits, but also brings challenges such as the ordering of messages, poison message management, idempotency, and more.</w:t>
+      </w:r>
+    </w:p>
+    <w:p>
+      <w:pPr>
+        <w:pStyle w:val="DisclaimerTextMS"/>
+      </w:pPr>
+      <w:r>
+        <w:rPr>
+          <w:rFonts w:ascii="Segoe UI Light" w:hAnsi="Segoe UI Light" w:cs="Segoe UI Light"/>
+          <w:color w:val="0070C0"/>
+          <w:sz w:val="22"/>
+          <w:szCs w:val="22"/>
+        </w:rPr>
+        <w:t>RESTful Interfaces</w:t>
+      </w:r>
+    </w:p>
+    <w:p>
+      <w:pPr>
+        <w:pStyle w:val="DisclaimerTextMS"/>
+        <w:rPr>
+          <w:rFonts w:ascii="Segoe UI Light" w:hAnsi="Segoe UI Light" w:cs="Segoe UI Light"/>
+          <w:color w:val="auto"/>
+          <w:sz w:val="22"/>
+          <w:szCs w:val="22"/>
+        </w:rPr>
+      </w:pPr>
+      <w:r>
+        <w:rPr>
+          <w:rFonts w:ascii="Segoe UI Light" w:hAnsi="Segoe UI Light" w:cs="Segoe UI Light" w:hint="eastAsia"/>
+          <w:color w:val="auto"/>
+          <w:sz w:val="22"/>
+          <w:szCs w:val="22"/>
+        </w:rPr>
+        <w:t>REST is an architectural style of API consisting of a coordinated set of components, connectors and data elements within a distributed system, where the focus is on component roles and a specific set of interactions between data element s rather than implementation details.</w:t>
+      </w:r>
+      <w:r>
+        <w:rPr>
+          <w:rFonts w:ascii="Segoe UI Light" w:hAnsi="Segoe UI Light" w:cs="Segoe UI Light"/>
+          <w:color w:val="auto"/>
+          <w:sz w:val="22"/>
+          <w:szCs w:val="22"/>
+        </w:rPr>
+        <w:t xml:space="preserve"> Microsoft Azure PaaS is characterized by the REST interfaces for a fine grained interaction with the deployment artifacts. All the resources in azure has a REST interfaces that developers can use in the cloud application development to manage the azure resources. Besides, the architecture in this intelligent application is service oriented, the communication between different components are through the well-defined REST interfaces or though the distributed messaging services that azure provides.</w:t>
+      </w:r>
+    </w:p>
+    <w:p>
+      <w:pPr>
+        <w:pStyle w:val="Heading1"/>
+      </w:pPr>
+      <w:bookmarkStart w:id="15" w:name="_Toc459729270"/>
+      <w:r>
+        <w:rPr>
+          <w:rFonts w:hint="eastAsia"/>
+        </w:rPr>
+        <w:t>Data</w:t>
+      </w:r>
+      <w:r>
         <w:t xml:space="preserve"> </w:t>
       </w:r>
       <w:r>
-        <w:rPr>
-          <w:rFonts w:ascii="Segoe UI Light" w:hAnsi="Segoe UI Light" w:cs="Segoe UI Light"/>
-          <w:color w:val="auto"/>
-          <w:sz w:val="22"/>
-          <w:szCs w:val="22"/>
-        </w:rPr>
-        <w:t>everything</w:t>
-      </w:r>
-      <w:r>
-        <w:rPr>
-          <w:rFonts w:ascii="Segoe UI Light" w:hAnsi="Segoe UI Light" w:cs="Segoe UI Light"/>
-          <w:color w:val="auto"/>
-          <w:sz w:val="22"/>
-          <w:szCs w:val="22"/>
-        </w:rPr>
-        <w:t xml:space="preserve"> from simple cloud-based apps to sophisticated, cloud-enabled enterprise applications. </w:t>
-      </w:r>
-      <w:r>
-        <w:rPr>
-          <w:rFonts w:ascii="Segoe UI Light" w:hAnsi="Segoe UI Light" w:cs="Segoe UI Light"/>
-          <w:color w:val="auto"/>
-          <w:sz w:val="22"/>
-          <w:szCs w:val="22"/>
-        </w:rPr>
-        <w:t>Developer</w:t>
-      </w:r>
-      <w:r>
-        <w:rPr>
-          <w:rFonts w:ascii="Segoe UI Light" w:hAnsi="Segoe UI Light" w:cs="Segoe UI Light"/>
-          <w:color w:val="auto"/>
-          <w:sz w:val="22"/>
-          <w:szCs w:val="22"/>
-        </w:rPr>
-        <w:t xml:space="preserve"> purchase the resources from a cloud service provider on a pay-as-you-go basis and access them over a secure Internet connection.</w:t>
-      </w:r>
+        <w:t>integration</w:t>
+      </w:r>
+      <w:r>
+        <w:t xml:space="preserve"> and </w:t>
+      </w:r>
+      <w:r>
+        <w:t xml:space="preserve">Information </w:t>
+      </w:r>
+      <w:r>
+        <w:t>Management</w:t>
+      </w:r>
+      <w:bookmarkEnd w:id="15"/>
     </w:p>
     <w:p>
       <w:pPr>
@@ -3293,464 +3783,6 @@
           <w:sz w:val="22"/>
           <w:szCs w:val="22"/>
         </w:rPr>
-        <w:t>Like IaaS, PaaS includes infrastructure—servers, storage, and networking—but also middleware, development tools, business intelligence (BI) services, database management systems, and more. PaaS is designed to support the complete web application lifecycle: building, testing, deploying, managing, and updating.</w:t>
-      </w:r>
-    </w:p>
-    <w:p>
-      <w:pPr>
-        <w:pStyle w:val="DisclaimerTextMS"/>
-        <w:rPr>
-          <w:rFonts w:ascii="Segoe UI Light" w:hAnsi="Segoe UI Light" w:cs="Segoe UI Light"/>
-          <w:color w:val="auto"/>
-          <w:sz w:val="22"/>
-          <w:szCs w:val="22"/>
-        </w:rPr>
-      </w:pPr>
-      <w:r>
-        <w:rPr>
-          <w:rFonts w:ascii="Segoe UI Light" w:hAnsi="Segoe UI Light" w:cs="Segoe UI Light"/>
-          <w:color w:val="auto"/>
-          <w:sz w:val="22"/>
-          <w:szCs w:val="22"/>
-        </w:rPr>
-        <w:t xml:space="preserve">PaaS allows </w:t>
-      </w:r>
-      <w:r>
-        <w:rPr>
-          <w:rFonts w:ascii="Segoe UI Light" w:hAnsi="Segoe UI Light" w:cs="Segoe UI Light"/>
-          <w:color w:val="auto"/>
-          <w:sz w:val="22"/>
-          <w:szCs w:val="22"/>
-        </w:rPr>
-        <w:t>developers</w:t>
-      </w:r>
-      <w:r>
-        <w:rPr>
-          <w:rFonts w:ascii="Segoe UI Light" w:hAnsi="Segoe UI Light" w:cs="Segoe UI Light"/>
-          <w:color w:val="auto"/>
-          <w:sz w:val="22"/>
-          <w:szCs w:val="22"/>
-        </w:rPr>
-        <w:t xml:space="preserve"> to avoid the expense and complexity of buying and managing software licenses, the underlying application infrastructure and middleware or the development tools and other resources. </w:t>
-      </w:r>
-      <w:r>
-        <w:rPr>
-          <w:rFonts w:ascii="Segoe UI Light" w:hAnsi="Segoe UI Light" w:cs="Segoe UI Light"/>
-          <w:color w:val="auto"/>
-          <w:sz w:val="22"/>
-          <w:szCs w:val="22"/>
-        </w:rPr>
-        <w:t>Developers</w:t>
-      </w:r>
-      <w:r>
-        <w:rPr>
-          <w:rFonts w:ascii="Segoe UI Light" w:hAnsi="Segoe UI Light" w:cs="Segoe UI Light"/>
-          <w:color w:val="auto"/>
-          <w:sz w:val="22"/>
-          <w:szCs w:val="22"/>
-        </w:rPr>
-        <w:t xml:space="preserve"> manage the applications and services, </w:t>
-      </w:r>
-      <w:r>
-        <w:rPr>
-          <w:rFonts w:ascii="Segoe UI Light" w:hAnsi="Segoe UI Light" w:cs="Segoe UI Light"/>
-          <w:color w:val="auto"/>
-          <w:sz w:val="22"/>
-          <w:szCs w:val="22"/>
-        </w:rPr>
-        <w:t>while</w:t>
-      </w:r>
-      <w:r>
-        <w:rPr>
-          <w:rFonts w:ascii="Segoe UI Light" w:hAnsi="Segoe UI Light" w:cs="Segoe UI Light"/>
-          <w:color w:val="auto"/>
-          <w:sz w:val="22"/>
-          <w:szCs w:val="22"/>
-        </w:rPr>
-        <w:t xml:space="preserve"> the cloud service provider typically manages everything else.</w:t>
-      </w:r>
-    </w:p>
-    <w:p>
-      <w:pPr>
-        <w:pStyle w:val="DisclaimerTextMS"/>
-        <w:rPr>
-          <w:rFonts w:ascii="Segoe UI Light" w:hAnsi="Segoe UI Light" w:cs="Segoe UI Light"/>
-          <w:color w:val="auto"/>
-          <w:sz w:val="22"/>
-          <w:szCs w:val="22"/>
-        </w:rPr>
-      </w:pPr>
-      <w:r>
-        <w:rPr>
-          <w:rFonts w:ascii="Segoe UI Light" w:hAnsi="Segoe UI Light" w:cs="Segoe UI Light"/>
-          <w:color w:val="auto"/>
-          <w:sz w:val="22"/>
-          <w:szCs w:val="22"/>
-        </w:rPr>
-        <w:t>With the capabilities that Azure PaaS services provides, we can solve a specific and commonly occurring architecture problems that may be encountered when build this intelligent application</w:t>
-      </w:r>
-      <w:r>
-        <w:rPr>
-          <w:rFonts w:ascii="Segoe UI Light" w:hAnsi="Segoe UI Light" w:cs="Segoe UI Light"/>
-          <w:color w:val="auto"/>
-          <w:sz w:val="22"/>
-          <w:szCs w:val="22"/>
-        </w:rPr>
-        <w:t>, such as Performance and Scalability, Availability, Security, Data management and Messaging.</w:t>
-      </w:r>
-    </w:p>
-    <w:p>
-      <w:pPr>
-        <w:pStyle w:val="DisclaimerTextMS"/>
-        <w:rPr>
-          <w:rFonts w:ascii="Segoe UI Light" w:hAnsi="Segoe UI Light" w:cs="Segoe UI Light"/>
-          <w:color w:val="0070C0"/>
-          <w:sz w:val="22"/>
-          <w:szCs w:val="22"/>
-        </w:rPr>
-      </w:pPr>
-      <w:r>
-        <w:rPr>
-          <w:rFonts w:ascii="Segoe UI Light" w:hAnsi="Segoe UI Light" w:cs="Segoe UI Light"/>
-          <w:color w:val="0070C0"/>
-          <w:sz w:val="22"/>
-          <w:szCs w:val="22"/>
-        </w:rPr>
-        <w:t>Performance and Scalability</w:t>
-      </w:r>
-    </w:p>
-    <w:p>
-      <w:pPr>
-        <w:pStyle w:val="DisclaimerTextMS"/>
-        <w:rPr>
-          <w:rFonts w:ascii="Segoe UI Light" w:hAnsi="Segoe UI Light" w:cs="Segoe UI Light"/>
-          <w:color w:val="auto"/>
-          <w:sz w:val="22"/>
-          <w:szCs w:val="22"/>
-        </w:rPr>
-      </w:pPr>
-      <w:r>
-        <w:rPr>
-          <w:rFonts w:ascii="Segoe UI Light" w:hAnsi="Segoe UI Light" w:cs="Segoe UI Light"/>
-          <w:color w:val="auto"/>
-          <w:sz w:val="22"/>
-          <w:szCs w:val="22"/>
-        </w:rPr>
-        <w:t>Performance is an indication of the responsiveness of a system, while scalability is ability of a system either to handle increases in load without impact on performance or for the available resources to be readily increased. Application should be able to scale out within limits to meet peaks in demand, and scale in when demand decreases.</w:t>
-      </w:r>
-      <w:r>
-        <w:rPr>
-          <w:rFonts w:ascii="Segoe UI Light" w:hAnsi="Segoe UI Light" w:cs="Segoe UI Light"/>
-          <w:color w:val="auto"/>
-          <w:sz w:val="22"/>
-          <w:szCs w:val="22"/>
-        </w:rPr>
-        <w:t xml:space="preserve"> </w:t>
-      </w:r>
-    </w:p>
-    <w:p>
-      <w:pPr>
-        <w:pStyle w:val="DisclaimerTextMS"/>
-        <w:rPr>
-          <w:rFonts w:ascii="Segoe UI Light" w:hAnsi="Segoe UI Light" w:cs="Segoe UI Light"/>
-          <w:color w:val="0070C0"/>
-          <w:sz w:val="22"/>
-          <w:szCs w:val="22"/>
-        </w:rPr>
-      </w:pPr>
-      <w:r>
-        <w:rPr>
-          <w:rFonts w:ascii="Segoe UI Light" w:hAnsi="Segoe UI Light" w:cs="Segoe UI Light"/>
-          <w:color w:val="0070C0"/>
-          <w:sz w:val="22"/>
-          <w:szCs w:val="22"/>
-        </w:rPr>
-        <w:t>Availability</w:t>
-      </w:r>
-    </w:p>
-    <w:p>
-      <w:pPr>
-        <w:pStyle w:val="DisclaimerTextMS"/>
-        <w:rPr>
-          <w:rFonts w:ascii="Segoe UI Light" w:hAnsi="Segoe UI Light" w:cs="Segoe UI Light"/>
-          <w:color w:val="auto"/>
-          <w:sz w:val="22"/>
-          <w:szCs w:val="22"/>
-        </w:rPr>
-      </w:pPr>
-      <w:r>
-        <w:rPr>
-          <w:rFonts w:ascii="Segoe UI Light" w:hAnsi="Segoe UI Light" w:cs="Segoe UI Light"/>
-          <w:color w:val="auto"/>
-          <w:sz w:val="22"/>
-          <w:szCs w:val="22"/>
-        </w:rPr>
-        <w:t>Availability defines the proportion of time that the system is functional and working. It is usually measured as a percentage of uptime. Azure services provide users with a service level agreement, and allow the application to be designed and implemented in a way that maximizes availability.</w:t>
-      </w:r>
-    </w:p>
-    <w:p>
-      <w:pPr>
-        <w:pStyle w:val="DisclaimerTextMS"/>
-        <w:rPr>
-          <w:rFonts w:ascii="Segoe UI Light" w:hAnsi="Segoe UI Light" w:cs="Segoe UI Light"/>
-          <w:color w:val="0070C0"/>
-          <w:sz w:val="22"/>
-          <w:szCs w:val="22"/>
-        </w:rPr>
-      </w:pPr>
-      <w:r>
-        <w:rPr>
-          <w:rFonts w:ascii="Segoe UI Light" w:hAnsi="Segoe UI Light" w:cs="Segoe UI Light"/>
-          <w:color w:val="0070C0"/>
-          <w:sz w:val="22"/>
-          <w:szCs w:val="22"/>
-        </w:rPr>
-        <w:t>Security</w:t>
-      </w:r>
-    </w:p>
-    <w:p>
-      <w:pPr>
-        <w:pStyle w:val="DisclaimerTextMS"/>
-        <w:rPr>
-          <w:rFonts w:ascii="Segoe UI Light" w:hAnsi="Segoe UI Light" w:cs="Segoe UI Light"/>
-          <w:color w:val="auto"/>
-          <w:sz w:val="22"/>
-          <w:szCs w:val="22"/>
-        </w:rPr>
-      </w:pPr>
-      <w:r>
-        <w:rPr>
-          <w:rFonts w:ascii="Segoe UI Light" w:hAnsi="Segoe UI Light" w:cs="Segoe UI Light"/>
-          <w:color w:val="auto"/>
-          <w:sz w:val="22"/>
-          <w:szCs w:val="22"/>
-        </w:rPr>
-        <w:t>Security is the capability of a system to prevent malicious or accidental actions outside of the designed usage, and to prevent disclosure or loss of information. Azure PaaS services provide many options the enable the application can be designed and deployed in a way that protects them from malicious attacks, restricts access to only approved users, and protects sensitive data.</w:t>
-      </w:r>
-    </w:p>
-    <w:p>
-      <w:pPr>
-        <w:pStyle w:val="DisclaimerTextMS"/>
-        <w:rPr>
-          <w:rFonts w:ascii="Segoe UI Light" w:hAnsi="Segoe UI Light" w:cs="Segoe UI Light"/>
-          <w:color w:val="0070C0"/>
-          <w:sz w:val="22"/>
-          <w:szCs w:val="22"/>
-        </w:rPr>
-      </w:pPr>
-      <w:r>
-        <w:rPr>
-          <w:rFonts w:ascii="Segoe UI Light" w:hAnsi="Segoe UI Light" w:cs="Segoe UI Light"/>
-          <w:color w:val="0070C0"/>
-          <w:sz w:val="22"/>
-          <w:szCs w:val="22"/>
-        </w:rPr>
-        <w:t xml:space="preserve">Data management </w:t>
-      </w:r>
-    </w:p>
-    <w:p>
-      <w:pPr>
-        <w:pStyle w:val="DisclaimerTextMS"/>
-        <w:rPr>
-          <w:rFonts w:ascii="Segoe UI Light" w:hAnsi="Segoe UI Light" w:cs="Segoe UI Light"/>
-          <w:color w:val="auto"/>
-          <w:sz w:val="22"/>
-          <w:szCs w:val="22"/>
-        </w:rPr>
-      </w:pPr>
-      <w:r>
-        <w:rPr>
-          <w:rFonts w:ascii="Segoe UI Light" w:hAnsi="Segoe UI Light" w:cs="Segoe UI Light"/>
-          <w:color w:val="auto"/>
-          <w:sz w:val="22"/>
-          <w:szCs w:val="22"/>
-        </w:rPr>
-        <w:t xml:space="preserve">Data management is the key element of cloud applications, </w:t>
-      </w:r>
-      <w:r>
-        <w:rPr>
-          <w:rFonts w:ascii="Segoe UI Light" w:hAnsi="Segoe UI Light" w:cs="Segoe UI Light"/>
-          <w:color w:val="auto"/>
-          <w:sz w:val="22"/>
-          <w:szCs w:val="22"/>
-        </w:rPr>
-        <w:t>Data is typically hosted in different locations and across multiple servers for reasons such as performance, scalability or availability, and this can present a range of challenges</w:t>
-      </w:r>
-      <w:r>
-        <w:rPr>
-          <w:rFonts w:ascii="Segoe UI Light" w:hAnsi="Segoe UI Light" w:cs="Segoe UI Light"/>
-          <w:color w:val="auto"/>
-          <w:sz w:val="22"/>
-          <w:szCs w:val="22"/>
-        </w:rPr>
-        <w:t xml:space="preserve">. Azure data services help us to management the data </w:t>
-      </w:r>
-      <w:r>
-        <w:rPr>
-          <w:rFonts w:ascii="Segoe UI Light" w:hAnsi="Segoe UI Light" w:cs="Segoe UI Light"/>
-          <w:color w:val="auto"/>
-          <w:sz w:val="22"/>
-          <w:szCs w:val="22"/>
-        </w:rPr>
-        <w:t>more easily</w:t>
-      </w:r>
-      <w:r>
-        <w:rPr>
-          <w:rFonts w:ascii="Segoe UI Light" w:hAnsi="Segoe UI Light" w:cs="Segoe UI Light"/>
-          <w:color w:val="auto"/>
-          <w:sz w:val="22"/>
-          <w:szCs w:val="22"/>
-        </w:rPr>
-        <w:t xml:space="preserve"> and more secure</w:t>
-      </w:r>
-      <w:r>
-        <w:rPr>
-          <w:rFonts w:ascii="Segoe UI Light" w:hAnsi="Segoe UI Light" w:cs="Segoe UI Light"/>
-          <w:color w:val="auto"/>
-          <w:sz w:val="22"/>
-          <w:szCs w:val="22"/>
-        </w:rPr>
-        <w:t>ly</w:t>
-      </w:r>
-      <w:r>
-        <w:rPr>
-          <w:rFonts w:ascii="Segoe UI Light" w:hAnsi="Segoe UI Light" w:cs="Segoe UI Light"/>
-          <w:color w:val="auto"/>
-          <w:sz w:val="22"/>
-          <w:szCs w:val="22"/>
-        </w:rPr>
-        <w:t>.</w:t>
-      </w:r>
-    </w:p>
-    <w:p>
-      <w:pPr>
-        <w:pStyle w:val="DisclaimerTextMS"/>
-        <w:rPr>
-          <w:rFonts w:ascii="Segoe UI Light" w:hAnsi="Segoe UI Light" w:cs="Segoe UI Light"/>
-          <w:color w:val="0070C0"/>
-          <w:sz w:val="22"/>
-          <w:szCs w:val="22"/>
-        </w:rPr>
-      </w:pPr>
-      <w:r>
-        <w:rPr>
-          <w:rFonts w:ascii="Segoe UI Light" w:hAnsi="Segoe UI Light" w:cs="Segoe UI Light"/>
-          <w:color w:val="0070C0"/>
-          <w:sz w:val="22"/>
-          <w:szCs w:val="22"/>
-        </w:rPr>
-        <w:lastRenderedPageBreak/>
-        <w:t>Messaging</w:t>
-      </w:r>
-    </w:p>
-    <w:p>
-      <w:pPr>
-        <w:pStyle w:val="DisclaimerTextMS"/>
-        <w:rPr>
-          <w:rFonts w:ascii="Segoe UI Light" w:hAnsi="Segoe UI Light" w:cs="Segoe UI Light"/>
-          <w:color w:val="auto"/>
-          <w:sz w:val="22"/>
-          <w:szCs w:val="22"/>
-        </w:rPr>
-      </w:pPr>
-      <w:r>
-        <w:rPr>
-          <w:rFonts w:ascii="Segoe UI Light" w:hAnsi="Segoe UI Light" w:cs="Segoe UI Light"/>
-          <w:color w:val="auto"/>
-          <w:sz w:val="22"/>
-          <w:szCs w:val="22"/>
-        </w:rPr>
-        <w:t>The distributed nature of cloud applications requires a messaging infrastructure that connects the components and services, ideally in a loosely coupled manner in order to maximize scalability. Asynchronous messaging is widely used, and provides many benefits, but also brings challenges such as the ordering of messages, poison message management, idempotency, and more.</w:t>
-      </w:r>
-    </w:p>
-    <w:p>
-      <w:pPr>
-        <w:pStyle w:val="DisclaimerTextMS"/>
-      </w:pPr>
-      <w:r>
-        <w:rPr>
-          <w:rFonts w:ascii="Segoe UI Light" w:hAnsi="Segoe UI Light" w:cs="Segoe UI Light"/>
-          <w:color w:val="0070C0"/>
-          <w:sz w:val="22"/>
-          <w:szCs w:val="22"/>
-        </w:rPr>
-        <w:t>RESTful Interfaces</w:t>
-      </w:r>
-    </w:p>
-    <w:p>
-      <w:pPr>
-        <w:pStyle w:val="DisclaimerTextMS"/>
-        <w:rPr>
-          <w:rFonts w:ascii="Segoe UI Light" w:hAnsi="Segoe UI Light" w:cs="Segoe UI Light"/>
-          <w:color w:val="auto"/>
-          <w:sz w:val="22"/>
-          <w:szCs w:val="22"/>
-        </w:rPr>
-      </w:pPr>
-      <w:r>
-        <w:rPr>
-          <w:rFonts w:ascii="Segoe UI Light" w:hAnsi="Segoe UI Light" w:cs="Segoe UI Light" w:hint="eastAsia"/>
-          <w:color w:val="auto"/>
-          <w:sz w:val="22"/>
-          <w:szCs w:val="22"/>
-        </w:rPr>
-        <w:t>REST is an architectural style of API consisting of a coordinated set of components, connectors and data elements within a distributed system, where the focus is on component roles and a specific set of interactions between data element s rather than implementation details.</w:t>
-      </w:r>
-      <w:r>
-        <w:rPr>
-          <w:rFonts w:ascii="Segoe UI Light" w:hAnsi="Segoe UI Light" w:cs="Segoe UI Light"/>
-          <w:color w:val="auto"/>
-          <w:sz w:val="22"/>
-          <w:szCs w:val="22"/>
-        </w:rPr>
-        <w:t xml:space="preserve"> Microsoft Azure PaaS is characterized by the REST interfaces for a fine grained interaction with the deployment artifacts. All the resources in azure has a REST interfaces that developers can use in the cloud application development to manage the azure resources. Besides, the architecture in this intelligent application is service oriented, the communication between different components are through the well-defined REST interfaces or though the distributed messaging services that azure provides.</w:t>
-      </w:r>
-    </w:p>
-    <w:p>
-      <w:pPr>
-        <w:pStyle w:val="Heading1"/>
-      </w:pPr>
-      <w:bookmarkStart w:id="12" w:name="_Toc459729270"/>
-      <w:r>
-        <w:rPr>
-          <w:rFonts w:hint="eastAsia"/>
-        </w:rPr>
-        <w:t>Data</w:t>
-      </w:r>
-      <w:r>
-        <w:t xml:space="preserve"> </w:t>
-      </w:r>
-      <w:r>
-        <w:t>integration</w:t>
-      </w:r>
-      <w:r>
-        <w:t xml:space="preserve"> and </w:t>
-      </w:r>
-      <w:r>
-        <w:t xml:space="preserve">Information </w:t>
-      </w:r>
-      <w:r>
-        <w:t>Management</w:t>
-      </w:r>
-      <w:bookmarkEnd w:id="12"/>
-    </w:p>
-    <w:p>
-      <w:pPr>
-        <w:pStyle w:val="DisclaimerTextMS"/>
-        <w:rPr>
-          <w:rFonts w:ascii="Segoe UI Light" w:hAnsi="Segoe UI Light" w:cs="Segoe UI Light"/>
-          <w:color w:val="auto"/>
-          <w:sz w:val="22"/>
-          <w:szCs w:val="22"/>
-        </w:rPr>
-      </w:pPr>
-      <w:r>
-        <w:rPr>
-          <w:rFonts w:ascii="Segoe UI Light" w:hAnsi="Segoe UI Light" w:cs="Segoe UI Light"/>
-          <w:color w:val="auto"/>
-          <w:sz w:val="22"/>
-          <w:szCs w:val="22"/>
-        </w:rPr>
         <w:t xml:space="preserve">Data is the fundamental of an intelligent solution, we need to integrate and manage </w:t>
       </w:r>
       <w:r>
@@ -3821,11 +3853,11 @@
       <w:pPr>
         <w:pStyle w:val="Heading2"/>
       </w:pPr>
-      <w:bookmarkStart w:id="13" w:name="_Toc459729271"/>
+      <w:bookmarkStart w:id="16" w:name="_Toc459729271"/>
       <w:r>
         <w:t>Azure IoT Hub</w:t>
       </w:r>
-      <w:bookmarkEnd w:id="13"/>
+      <w:bookmarkEnd w:id="16"/>
     </w:p>
     <w:p>
       <w:pPr>
@@ -3875,6 +3907,7 @@
           <w:color w:val="auto"/>
           <w:sz w:val="22"/>
           <w:szCs w:val="22"/>
+          <w:lang w:eastAsia="zh-CN"/>
         </w:rPr>
         <w:lastRenderedPageBreak/>
         <w:drawing>
@@ -4074,7 +4107,7 @@
       <w:pPr>
         <w:pStyle w:val="Heading2"/>
       </w:pPr>
-      <w:bookmarkStart w:id="14" w:name="_Toc459729272"/>
+      <w:bookmarkStart w:id="17" w:name="_Toc459729272"/>
       <w:r>
         <w:t xml:space="preserve">Azure </w:t>
       </w:r>
@@ -4084,7 +4117,7 @@
         </w:rPr>
         <w:t>Event Hub</w:t>
       </w:r>
-      <w:bookmarkEnd w:id="14"/>
+      <w:bookmarkEnd w:id="17"/>
     </w:p>
     <w:p>
       <w:pPr>
@@ -4142,6 +4175,7 @@
           <w:color w:val="auto"/>
           <w:sz w:val="22"/>
           <w:szCs w:val="22"/>
+          <w:lang w:eastAsia="zh-CN"/>
         </w:rPr>
         <w:lastRenderedPageBreak/>
         <w:drawing>
@@ -4213,11 +4247,11 @@
       <w:pPr>
         <w:pStyle w:val="Heading2"/>
       </w:pPr>
-      <w:bookmarkStart w:id="15" w:name="_Toc459729273"/>
+      <w:bookmarkStart w:id="18" w:name="_Toc459729273"/>
       <w:r>
         <w:t>Azure Data Factory</w:t>
       </w:r>
-      <w:bookmarkEnd w:id="15"/>
+      <w:bookmarkEnd w:id="18"/>
     </w:p>
     <w:p>
       <w:pPr>
@@ -4257,6 +4291,7 @@
           <w:rFonts w:ascii="Segoe UI" w:hAnsi="Segoe UI" w:cs="Segoe UI"/>
           <w:noProof/>
           <w:color w:val="505050"/>
+          <w:lang w:eastAsia="zh-CN"/>
         </w:rPr>
         <w:drawing>
           <wp:inline distT="0" distB="0" distL="0" distR="0" wp14:anchorId="1C9FD23B" wp14:editId="3A50DD27">
@@ -4374,11 +4409,11 @@
       <w:pPr>
         <w:pStyle w:val="Heading1"/>
       </w:pPr>
-      <w:bookmarkStart w:id="16" w:name="_Toc459729274"/>
+      <w:bookmarkStart w:id="19" w:name="_Toc459729274"/>
       <w:r>
         <w:t>Big Data Stores</w:t>
       </w:r>
-      <w:bookmarkEnd w:id="16"/>
+      <w:bookmarkEnd w:id="19"/>
     </w:p>
     <w:p>
       <w:pPr>
@@ -4446,7 +4481,7 @@
       <w:pPr>
         <w:pStyle w:val="Heading2"/>
       </w:pPr>
-      <w:bookmarkStart w:id="17" w:name="_Toc459729275"/>
+      <w:bookmarkStart w:id="20" w:name="_Toc459729275"/>
       <w:r>
         <w:rPr>
           <w:rFonts w:hint="eastAsia"/>
@@ -4456,7 +4491,7 @@
       <w:r>
         <w:t>zure Data Lake Store</w:t>
       </w:r>
-      <w:bookmarkEnd w:id="17"/>
+      <w:bookmarkEnd w:id="20"/>
     </w:p>
     <w:p>
       <w:pPr>
@@ -4471,28 +4506,23 @@
       </w:pPr>
       <w:r>
         <w:rPr>
-          <w:rFonts w:ascii="Segoe UI Light" w:hAnsi="Segoe UI Light" w:cs="Segoe UI Light" w:hint="eastAsia"/>
-          <w:color w:val="auto"/>
-          <w:sz w:val="22"/>
-          <w:szCs w:val="22"/>
-          <w:lang w:eastAsia="zh-CN"/>
-        </w:rPr>
-        <w:t xml:space="preserve">Azure Data Lake Store </w:t>
-      </w:r>
-      <w:r>
-        <w:rPr>
-          <w:rFonts w:ascii="Segoe UI Light" w:hAnsi="Segoe UI Light" w:cs="Segoe UI Light"/>
-          <w:color w:val="auto"/>
-          <w:sz w:val="22"/>
-          <w:szCs w:val="22"/>
-          <w:lang w:eastAsia="zh-CN"/>
-        </w:rPr>
-        <w:t>is an enterprise-wide hyper-scale repository for big data analytic workloads, you can capture data of any size, type, and ingestion speed in one single place for operational and exploratory analytics.</w:t>
-      </w:r>
-    </w:p>
-    <w:p>
-      <w:pPr>
-        <w:rPr>
+          <w:rFonts w:ascii="Segoe UI Light" w:hAnsi="Segoe UI Light" w:cs="Segoe UI Light"/>
+          <w:color w:val="auto"/>
+          <w:sz w:val="22"/>
+          <w:szCs w:val="22"/>
+          <w:lang w:eastAsia="zh-CN"/>
+        </w:rPr>
+        <w:t xml:space="preserve">HDFS is becoming today’s most common approach for storing large amounts of diverse data. While HDInsight supports the HDFS API over Azure Blobs, this implementation is mainly intended to be used by HDInsight applications. To make HDFS more generally available, the Microsoft data platform includes Azure Data Lake Store.  </w:t>
+      </w:r>
+    </w:p>
+    <w:p>
+      <w:pPr>
+        <w:pStyle w:val="DisclaimerTextMS"/>
+        <w:rPr>
+          <w:rFonts w:ascii="Segoe UI Light" w:hAnsi="Segoe UI Light" w:cs="Segoe UI Light"/>
+          <w:color w:val="auto"/>
+          <w:sz w:val="22"/>
+          <w:szCs w:val="22"/>
           <w:lang w:eastAsia="zh-CN"/>
         </w:rPr>
       </w:pPr>
@@ -4501,11 +4531,12 @@
           <w:rFonts w:ascii="Segoe UI" w:hAnsi="Segoe UI" w:cs="Segoe UI"/>
           <w:noProof/>
           <w:color w:val="505050"/>
+          <w:lang w:eastAsia="zh-CN"/>
         </w:rPr>
         <w:lastRenderedPageBreak/>
         <w:drawing>
-          <wp:inline distT="0" distB="0" distL="0" distR="0" wp14:anchorId="139AF5FE" wp14:editId="4C4BBA00">
-            <wp:extent cx="5400040" cy="4257172"/>
+          <wp:inline distT="0" distB="0" distL="0" distR="0" wp14:anchorId="71A57210" wp14:editId="7315D050">
+            <wp:extent cx="5400040" cy="4257040"/>
             <wp:effectExtent l="0" t="0" r="0" b="0"/>
             <wp:docPr id="10" name="Picture 10" descr="Azure Data Lake"/>
             <wp:cNvGraphicFramePr>
@@ -4536,7 +4567,7 @@
                   <pic:spPr bwMode="auto">
                     <a:xfrm>
                       <a:off x="0" y="0"/>
-                      <a:ext cx="5400040" cy="4257172"/>
+                      <a:ext cx="5400040" cy="4257040"/>
                     </a:xfrm>
                     <a:prstGeom prst="rect">
                       <a:avLst/>
@@ -4566,34 +4597,24 @@
       </w:pPr>
       <w:r>
         <w:rPr>
-          <w:rFonts w:ascii="Segoe UI Light" w:hAnsi="Segoe UI Light" w:cs="Segoe UI Light" w:hint="eastAsia"/>
-          <w:color w:val="auto"/>
-          <w:sz w:val="22"/>
-          <w:szCs w:val="22"/>
-          <w:lang w:eastAsia="zh-CN"/>
-        </w:rPr>
-        <w:t xml:space="preserve">Azure </w:t>
-      </w:r>
-      <w:r>
-        <w:rPr>
-          <w:rFonts w:ascii="Segoe UI Light" w:hAnsi="Segoe UI Light" w:cs="Segoe UI Light"/>
-          <w:color w:val="auto"/>
-          <w:sz w:val="22"/>
-          <w:szCs w:val="22"/>
-          <w:lang w:eastAsia="zh-CN"/>
-        </w:rPr>
-        <w:t>Data Lake Store removes the complexities of ingesting and storing data while making it faster to get up and running with batch, streaming, and interactive analytics. It is specifically designed to enable analytics on the stored data and is tuned for performance for data analytics scenarios, including all the enterprise-grade capabilities—security, manageability, scalability, reliability, and availability—essential for real-world enterprise use scenarios.</w:t>
+          <w:rFonts w:ascii="Segoe UI Light" w:hAnsi="Segoe UI Light" w:cs="Segoe UI Light"/>
+          <w:color w:val="auto"/>
+          <w:sz w:val="22"/>
+          <w:szCs w:val="22"/>
+          <w:lang w:eastAsia="zh-CN"/>
+        </w:rPr>
+        <w:t>Azure Data Lake Store provides HDFS as a cloud service. Unlike relational data warehouses, which commonly fit data into a strict schema, HDFS—and Azure Data Lake Store—can hold pretty much any kind of data, whether or not it has a defined schema. Applications running on HDInsight can read and write data stored in this service, as can U-SQL queries running in Azure Data Lake Analytics. Azure also supports popular Hadoop distributions running in IaaS VMs, including Hortonworks, Cloudera, and MapR, and applications running in these environments can use Azure Data Lake Store as well. Even non-Hadoop applications can use this storage service, since access is via the industry-standard RESTful interface defined by WebHDFS.</w:t>
       </w:r>
     </w:p>
     <w:p>
       <w:pPr>
         <w:pStyle w:val="Heading2"/>
       </w:pPr>
-      <w:bookmarkStart w:id="18" w:name="_Toc459729276"/>
+      <w:bookmarkStart w:id="21" w:name="_Toc459729276"/>
       <w:r>
         <w:t>Azure SQL Data Warehouse</w:t>
       </w:r>
-      <w:bookmarkEnd w:id="18"/>
+      <w:bookmarkEnd w:id="21"/>
     </w:p>
     <w:p>
       <w:pPr>
@@ -4635,6 +4656,7 @@
           <w:color w:val="auto"/>
           <w:sz w:val="22"/>
           <w:szCs w:val="22"/>
+          <w:lang w:eastAsia="zh-CN"/>
         </w:rPr>
         <w:lastRenderedPageBreak/>
         <w:drawing>
@@ -4766,11 +4788,11 @@
       <w:pPr>
         <w:pStyle w:val="Heading1"/>
       </w:pPr>
-      <w:bookmarkStart w:id="19" w:name="_Toc459729277"/>
+      <w:bookmarkStart w:id="22" w:name="_Toc459729277"/>
       <w:r>
         <w:t>Machine learning and Advanced analytics</w:t>
       </w:r>
-      <w:bookmarkEnd w:id="19"/>
+      <w:bookmarkEnd w:id="22"/>
     </w:p>
     <w:p>
       <w:pPr>
@@ -4940,11 +4962,11 @@
       <w:pPr>
         <w:pStyle w:val="Heading2"/>
       </w:pPr>
-      <w:bookmarkStart w:id="20" w:name="_Toc459729278"/>
+      <w:bookmarkStart w:id="23" w:name="_Toc459729278"/>
       <w:r>
         <w:t>Azure Machine Learning</w:t>
       </w:r>
-      <w:bookmarkEnd w:id="20"/>
+      <w:bookmarkEnd w:id="23"/>
     </w:p>
     <w:p>
       <w:pPr>
@@ -4963,6 +4985,7 @@
       <w:r>
         <w:rPr>
           <w:noProof/>
+          <w:lang w:eastAsia="zh-CN"/>
         </w:rPr>
         <w:drawing>
           <wp:inline distT="0" distB="0" distL="0" distR="0" wp14:anchorId="0D667B23" wp14:editId="2F8EA3AA">
@@ -5024,12 +5047,17 @@
       <w:pPr>
         <w:pStyle w:val="Heading2"/>
       </w:pPr>
-      <w:bookmarkStart w:id="21" w:name="_Toc459729279"/>
-      <w:r>
+      <w:r>
+        <w:rPr>
+          <w:rFonts w:hint="eastAsia"/>
+          <w:lang w:eastAsia="zh-CN"/>
+        </w:rPr>
         <w:lastRenderedPageBreak/>
-        <w:t>Azure HDInsight</w:t>
-      </w:r>
-      <w:bookmarkEnd w:id="21"/>
+        <w:t>A</w:t>
+      </w:r>
+      <w:r>
+        <w:t>zure Data Lake Analytics</w:t>
+      </w:r>
     </w:p>
     <w:p>
       <w:pPr>
@@ -5050,6 +5078,288 @@
           <w:szCs w:val="22"/>
           <w:lang w:eastAsia="zh-CN"/>
         </w:rPr>
+        <w:t xml:space="preserve">Azure Data Lake Analytics is a new, highly scalable data analytics service hosted in Azure, built to make big data analytics more easy. Azure Data Lake Analytics allows developers, scientists, business professionals and other users </w:t>
+      </w:r>
+      <w:r>
+        <w:rPr>
+          <w:rFonts w:ascii="Segoe UI Light" w:hAnsi="Segoe UI Light" w:cs="Segoe UI Light"/>
+          <w:color w:val="auto"/>
+          <w:sz w:val="22"/>
+          <w:szCs w:val="22"/>
+          <w:lang w:eastAsia="zh-CN"/>
+        </w:rPr>
+        <w:t xml:space="preserve">to run parallel data analysis applications without worrying about clusters. Like HDInsight, this technology lets its users create queries that run in parallel across many different servers. Rather than explicitly requiring a cluster, though, an Azure Data Lake Analytics user can just specify how many servers a query should use. The system automatically allocates those resources to this query, then gives them up when the query is complete. </w:t>
+      </w:r>
+    </w:p>
+    <w:p>
+      <w:pPr>
+        <w:pStyle w:val="DisclaimerTextMS"/>
+        <w:rPr>
+          <w:rFonts w:ascii="Segoe UI Light" w:hAnsi="Segoe UI Light" w:cs="Segoe UI Light"/>
+          <w:color w:val="auto"/>
+          <w:sz w:val="22"/>
+          <w:szCs w:val="22"/>
+          <w:lang w:eastAsia="zh-CN"/>
+        </w:rPr>
+      </w:pPr>
+      <w:r>
+        <w:rPr>
+          <w:rFonts w:ascii="Segoe UI Light" w:hAnsi="Segoe UI Light" w:cs="Segoe UI Light"/>
+          <w:color w:val="auto"/>
+          <w:sz w:val="22"/>
+          <w:szCs w:val="22"/>
+          <w:lang w:eastAsia="zh-CN"/>
+        </w:rPr>
+        <w:t>Azure Data Lake Analytics lets queries access diverse data from various sources, including Azure Data Lake Store, SQL Database, Blobs, SQL Data Warehouse, and more. Wherever the data comes from, the queries can be written in a common language called U-SQL. Derived from both SQL and C#, U-SQL can operate on both structured and relational data. And while a U-SQL query runs in parallel, this parallelism is handled automatically—developers needn’t worry about the details</w:t>
+      </w:r>
+      <w:r>
+        <w:rPr>
+          <w:rFonts w:ascii="Segoe UI Light" w:hAnsi="Segoe UI Light" w:cs="Segoe UI Light"/>
+          <w:color w:val="auto"/>
+          <w:sz w:val="22"/>
+          <w:szCs w:val="22"/>
+          <w:lang w:eastAsia="zh-CN"/>
+        </w:rPr>
+        <w:t>.</w:t>
+      </w:r>
+    </w:p>
+    <w:p>
+      <w:pPr>
+        <w:pStyle w:val="DisclaimerTextMS"/>
+        <w:rPr>
+          <w:rFonts w:ascii="Segoe UI Light" w:hAnsi="Segoe UI Light" w:cs="Segoe UI Light"/>
+          <w:color w:val="auto"/>
+          <w:sz w:val="22"/>
+          <w:szCs w:val="22"/>
+          <w:lang w:eastAsia="zh-CN"/>
+        </w:rPr>
+      </w:pPr>
+      <w:r>
+        <w:rPr>
+          <w:rFonts w:ascii="Segoe UI Light" w:hAnsi="Segoe UI Light" w:cs="Segoe UI Light" w:hint="eastAsia"/>
+          <w:color w:val="auto"/>
+          <w:sz w:val="22"/>
+          <w:szCs w:val="22"/>
+          <w:lang w:eastAsia="zh-CN"/>
+        </w:rPr>
+        <w:t>A</w:t>
+      </w:r>
+      <w:r>
+        <w:rPr>
+          <w:rFonts w:ascii="Segoe UI Light" w:hAnsi="Segoe UI Light" w:cs="Segoe UI Light"/>
+          <w:color w:val="auto"/>
+          <w:sz w:val="22"/>
+          <w:szCs w:val="22"/>
+          <w:lang w:eastAsia="zh-CN"/>
+        </w:rPr>
+        <w:t>zure Data Lake Analytics has following key capabilities:</w:t>
+      </w:r>
+    </w:p>
+    <w:p>
+      <w:pPr>
+        <w:pStyle w:val="DisclaimerTextMS"/>
+        <w:numPr>
+          <w:ilvl w:val="0"/>
+          <w:numId w:val="12"/>
+        </w:numPr>
+        <w:rPr>
+          <w:rFonts w:ascii="Segoe UI Light" w:hAnsi="Segoe UI Light" w:cs="Segoe UI Light"/>
+          <w:color w:val="auto"/>
+          <w:sz w:val="22"/>
+          <w:szCs w:val="22"/>
+          <w:lang w:eastAsia="zh-CN"/>
+        </w:rPr>
+      </w:pPr>
+      <w:r>
+        <w:rPr>
+          <w:rFonts w:ascii="Segoe UI Light" w:hAnsi="Segoe UI Light" w:cs="Segoe UI Light"/>
+          <w:color w:val="auto"/>
+          <w:sz w:val="22"/>
+          <w:szCs w:val="22"/>
+          <w:lang w:eastAsia="zh-CN"/>
+        </w:rPr>
+        <w:t>Distributed analytics service built on Apache YARN</w:t>
+      </w:r>
+    </w:p>
+    <w:p>
+      <w:pPr>
+        <w:pStyle w:val="DisclaimerTextMS"/>
+        <w:numPr>
+          <w:ilvl w:val="0"/>
+          <w:numId w:val="12"/>
+        </w:numPr>
+        <w:rPr>
+          <w:rFonts w:ascii="Segoe UI Light" w:hAnsi="Segoe UI Light" w:cs="Segoe UI Light"/>
+          <w:color w:val="auto"/>
+          <w:sz w:val="22"/>
+          <w:szCs w:val="22"/>
+          <w:lang w:eastAsia="zh-CN"/>
+        </w:rPr>
+      </w:pPr>
+      <w:r>
+        <w:rPr>
+          <w:rFonts w:ascii="Segoe UI Light" w:hAnsi="Segoe UI Light" w:cs="Segoe UI Light"/>
+          <w:color w:val="auto"/>
+          <w:sz w:val="22"/>
+          <w:szCs w:val="22"/>
+          <w:lang w:eastAsia="zh-CN"/>
+        </w:rPr>
+        <w:t>Elastic scale per query lets users focus on business goals—not configuring hardware</w:t>
+      </w:r>
+    </w:p>
+    <w:p>
+      <w:pPr>
+        <w:pStyle w:val="DisclaimerTextMS"/>
+        <w:numPr>
+          <w:ilvl w:val="0"/>
+          <w:numId w:val="12"/>
+        </w:numPr>
+        <w:rPr>
+          <w:rFonts w:ascii="Segoe UI Light" w:hAnsi="Segoe UI Light" w:cs="Segoe UI Light"/>
+          <w:color w:val="auto"/>
+          <w:sz w:val="22"/>
+          <w:szCs w:val="22"/>
+          <w:lang w:eastAsia="zh-CN"/>
+        </w:rPr>
+      </w:pPr>
+      <w:r>
+        <w:rPr>
+          <w:rFonts w:ascii="Segoe UI Light" w:hAnsi="Segoe UI Light" w:cs="Segoe UI Light"/>
+          <w:color w:val="auto"/>
+          <w:sz w:val="22"/>
+          <w:szCs w:val="22"/>
+          <w:lang w:eastAsia="zh-CN"/>
+        </w:rPr>
+        <w:t>Includes U-SQL—a language that unifies the benefits of SQL with the expressive power of C#</w:t>
+      </w:r>
+    </w:p>
+    <w:p>
+      <w:pPr>
+        <w:pStyle w:val="DisclaimerTextMS"/>
+        <w:numPr>
+          <w:ilvl w:val="0"/>
+          <w:numId w:val="12"/>
+        </w:numPr>
+        <w:rPr>
+          <w:rFonts w:ascii="Segoe UI Light" w:hAnsi="Segoe UI Light" w:cs="Segoe UI Light"/>
+          <w:color w:val="auto"/>
+          <w:sz w:val="22"/>
+          <w:szCs w:val="22"/>
+          <w:lang w:eastAsia="zh-CN"/>
+        </w:rPr>
+      </w:pPr>
+      <w:r>
+        <w:rPr>
+          <w:rFonts w:ascii="Segoe UI Light" w:hAnsi="Segoe UI Light" w:cs="Segoe UI Light"/>
+          <w:color w:val="auto"/>
+          <w:sz w:val="22"/>
+          <w:szCs w:val="22"/>
+          <w:lang w:eastAsia="zh-CN"/>
+        </w:rPr>
+        <w:t>Integrates with Visual Studio to develop, debug, and tune code faster</w:t>
+      </w:r>
+    </w:p>
+    <w:p>
+      <w:pPr>
+        <w:pStyle w:val="DisclaimerTextMS"/>
+        <w:numPr>
+          <w:ilvl w:val="0"/>
+          <w:numId w:val="12"/>
+        </w:numPr>
+        <w:rPr>
+          <w:rFonts w:ascii="Segoe UI Light" w:hAnsi="Segoe UI Light" w:cs="Segoe UI Light"/>
+          <w:color w:val="auto"/>
+          <w:sz w:val="22"/>
+          <w:szCs w:val="22"/>
+          <w:lang w:eastAsia="zh-CN"/>
+        </w:rPr>
+      </w:pPr>
+      <w:r>
+        <w:rPr>
+          <w:rFonts w:ascii="Segoe UI Light" w:hAnsi="Segoe UI Light" w:cs="Segoe UI Light"/>
+          <w:color w:val="auto"/>
+          <w:sz w:val="22"/>
+          <w:szCs w:val="22"/>
+          <w:lang w:eastAsia="zh-CN"/>
+        </w:rPr>
+        <w:t>Federated query across Azure data sources</w:t>
+      </w:r>
+      <w:r>
+        <w:rPr>
+          <w:rFonts w:ascii="Segoe UI Light" w:hAnsi="Segoe UI Light" w:cs="Segoe UI Light"/>
+          <w:color w:val="auto"/>
+          <w:sz w:val="22"/>
+          <w:szCs w:val="22"/>
+          <w:lang w:eastAsia="zh-CN"/>
+        </w:rPr>
+        <w:t>: Azure Blob storage, Azure SQL database, and Azure Data Lake Store</w:t>
+      </w:r>
+    </w:p>
+    <w:p>
+      <w:pPr>
+        <w:pStyle w:val="DisclaimerTextMS"/>
+        <w:numPr>
+          <w:ilvl w:val="0"/>
+          <w:numId w:val="12"/>
+        </w:numPr>
+        <w:rPr>
+          <w:rFonts w:ascii="Segoe UI Light" w:hAnsi="Segoe UI Light" w:cs="Segoe UI Light"/>
+          <w:color w:val="auto"/>
+          <w:sz w:val="22"/>
+          <w:szCs w:val="22"/>
+          <w:lang w:eastAsia="zh-CN"/>
+        </w:rPr>
+      </w:pPr>
+      <w:r>
+        <w:rPr>
+          <w:rFonts w:ascii="Segoe UI Light" w:hAnsi="Segoe UI Light" w:cs="Segoe UI Light"/>
+          <w:color w:val="auto"/>
+          <w:sz w:val="22"/>
+          <w:szCs w:val="22"/>
+          <w:lang w:eastAsia="zh-CN"/>
+        </w:rPr>
+        <w:t>Enterprise-grade role based access control</w:t>
+      </w:r>
+      <w:r>
+        <w:rPr>
+          <w:rFonts w:ascii="Segoe UI Light" w:hAnsi="Segoe UI Light" w:cs="Segoe UI Light"/>
+          <w:color w:val="auto"/>
+          <w:sz w:val="22"/>
+          <w:szCs w:val="22"/>
+          <w:lang w:eastAsia="zh-CN"/>
+        </w:rPr>
+        <w:t>: Integrate with Active Directory for user management and permissions control.</w:t>
+      </w:r>
+    </w:p>
+    <w:p>
+      <w:pPr>
+        <w:pStyle w:val="Heading2"/>
+      </w:pPr>
+      <w:bookmarkStart w:id="24" w:name="_Toc459729279"/>
+      <w:r>
+        <w:t>Apache Spark on Azure HDInsight</w:t>
+      </w:r>
+      <w:bookmarkEnd w:id="24"/>
+    </w:p>
+    <w:p>
+      <w:pPr>
+        <w:pStyle w:val="DisclaimerTextMS"/>
+        <w:rPr>
+          <w:rFonts w:ascii="Segoe UI Light" w:hAnsi="Segoe UI Light" w:cs="Segoe UI Light"/>
+          <w:color w:val="auto"/>
+          <w:sz w:val="22"/>
+          <w:szCs w:val="22"/>
+          <w:lang w:eastAsia="zh-CN"/>
+        </w:rPr>
+      </w:pPr>
+      <w:r>
+        <w:rPr>
+          <w:rFonts w:ascii="Segoe UI Light" w:hAnsi="Segoe UI Light" w:cs="Segoe UI Light"/>
+          <w:color w:val="auto"/>
+          <w:sz w:val="22"/>
+          <w:szCs w:val="22"/>
+          <w:lang w:eastAsia="zh-CN"/>
+        </w:rPr>
         <w:t>HDInsight is a cloud implementation on Microsoft Azure of the rapidly expanding Apache Hadoop technology stack that is the go-to solution for big data analysis. It includes implementations of Apache Spark, HBase, Storm, Pig, Hive, Sqoop, Oozie, Ambari, and so on. HDInsight also integrates with business intelligence (BI) tools such as Power BI, Excel, SQL Server Analysis Services, and SQL Server Reporting Services.</w:t>
       </w:r>
     </w:p>
@@ -5067,23 +5377,103 @@
       <w:r>
         <w:rPr>
           <w:rFonts w:ascii="Segoe UI Light" w:hAnsi="Segoe UI Light" w:cs="Segoe UI Light"/>
-          <w:b/>
-          <w:color w:val="auto"/>
-          <w:sz w:val="22"/>
-          <w:szCs w:val="22"/>
-          <w:lang w:eastAsia="zh-CN"/>
-        </w:rPr>
-        <w:t xml:space="preserve">Hadoop: </w:t>
-      </w:r>
-      <w:r>
-        <w:rPr>
-          <w:rFonts w:ascii="Segoe UI Light" w:hAnsi="Segoe UI Light" w:cs="Segoe UI Light"/>
-          <w:color w:val="auto"/>
-          <w:sz w:val="22"/>
-          <w:szCs w:val="22"/>
-          <w:lang w:eastAsia="zh-CN"/>
-        </w:rPr>
-        <w:t>Provides reliable data storage with HDFS, and a simple MapReduce programming model to process and analyze data in parallel.</w:t>
+          <w:color w:val="auto"/>
+          <w:sz w:val="22"/>
+          <w:szCs w:val="22"/>
+          <w:lang w:eastAsia="zh-CN"/>
+        </w:rPr>
+        <w:t>Apache Spark is</w:t>
+      </w:r>
+      <w:r>
+        <w:rPr>
+          <w:rFonts w:ascii="Segoe UI Light" w:hAnsi="Segoe UI Light" w:cs="Segoe UI Light"/>
+          <w:color w:val="auto"/>
+          <w:sz w:val="22"/>
+          <w:szCs w:val="22"/>
+          <w:lang w:eastAsia="zh-CN"/>
+        </w:rPr>
+        <w:t xml:space="preserve"> </w:t>
+      </w:r>
+      <w:r>
+        <w:rPr>
+          <w:rFonts w:ascii="Segoe UI Light" w:hAnsi="Segoe UI Light" w:cs="Segoe UI Light"/>
+          <w:color w:val="auto"/>
+          <w:sz w:val="22"/>
+          <w:szCs w:val="22"/>
+          <w:lang w:eastAsia="zh-CN"/>
+        </w:rPr>
+        <w:t>a</w:t>
+      </w:r>
+      <w:r>
+        <w:rPr>
+          <w:rFonts w:ascii="Segoe UI Light" w:hAnsi="Segoe UI Light" w:cs="Segoe UI Light"/>
+          <w:color w:val="auto"/>
+          <w:sz w:val="22"/>
+          <w:szCs w:val="22"/>
+          <w:lang w:eastAsia="zh-CN"/>
+        </w:rPr>
+        <w:t xml:space="preserve"> parallel processing framework that supports in-memory processing to boost the performance of</w:t>
+      </w:r>
+      <w:r>
+        <w:rPr>
+          <w:rFonts w:ascii="Segoe UI Light" w:hAnsi="Segoe UI Light" w:cs="Segoe UI Light"/>
+          <w:color w:val="auto"/>
+          <w:sz w:val="22"/>
+          <w:szCs w:val="22"/>
+          <w:lang w:eastAsia="zh-CN"/>
+        </w:rPr>
+        <w:t xml:space="preserve"> big-data analysis applications.</w:t>
+      </w:r>
+      <w:r>
+        <w:rPr>
+          <w:rFonts w:ascii="Segoe UI Light" w:hAnsi="Segoe UI Light" w:cs="Segoe UI Light"/>
+          <w:color w:val="auto"/>
+          <w:sz w:val="22"/>
+          <w:szCs w:val="22"/>
+          <w:lang w:eastAsia="zh-CN"/>
+        </w:rPr>
+        <w:t xml:space="preserve"> </w:t>
+      </w:r>
+      <w:r>
+        <w:rPr>
+          <w:rFonts w:ascii="Segoe UI Light" w:hAnsi="Segoe UI Light" w:cs="Segoe UI Light"/>
+          <w:color w:val="auto"/>
+          <w:sz w:val="22"/>
+          <w:szCs w:val="22"/>
+          <w:lang w:eastAsia="zh-CN"/>
+        </w:rPr>
+        <w:t xml:space="preserve">Built on an in-memory compute engine, Spark enables high performance querying on big data. Spark persists data in-memory and disk if needed to deliver 100x faster speed and a common execution model to </w:t>
+      </w:r>
+      <w:r>
+        <w:rPr>
+          <w:rFonts w:ascii="Segoe UI Light" w:hAnsi="Segoe UI Light" w:cs="Segoe UI Light"/>
+          <w:color w:val="auto"/>
+          <w:sz w:val="22"/>
+          <w:szCs w:val="22"/>
+          <w:lang w:eastAsia="zh-CN"/>
+        </w:rPr>
+        <w:lastRenderedPageBreak/>
+        <w:t>various tasks like ETL, batch, interactive queries, and others on data in Hadoop Distributed File System(HDFS)</w:t>
+      </w:r>
+      <w:r>
+        <w:rPr>
+          <w:rFonts w:ascii="Segoe UI Light" w:hAnsi="Segoe UI Light" w:cs="Segoe UI Light"/>
+          <w:color w:val="auto"/>
+          <w:sz w:val="22"/>
+          <w:szCs w:val="22"/>
+          <w:lang w:eastAsia="zh-CN"/>
+        </w:rPr>
+        <w:t>.</w:t>
+      </w:r>
+      <w:r>
+        <w:rPr>
+          <w:rFonts w:ascii="Segoe UI Light" w:hAnsi="Segoe UI Light" w:cs="Segoe UI Light"/>
+          <w:color w:val="auto"/>
+          <w:sz w:val="22"/>
+          <w:szCs w:val="22"/>
+          <w:lang w:eastAsia="zh-CN"/>
+        </w:rPr>
+        <w:t xml:space="preserve"> </w:t>
       </w:r>
     </w:p>
     <w:p>
@@ -5099,112 +5489,16 @@
       </w:pPr>
       <w:r>
         <w:rPr>
-          <w:rFonts w:ascii="Segoe UI Light" w:hAnsi="Segoe UI Light" w:cs="Segoe UI Light"/>
-          <w:b/>
-          <w:color w:val="auto"/>
-          <w:sz w:val="22"/>
-          <w:szCs w:val="22"/>
-          <w:lang w:eastAsia="zh-CN"/>
-        </w:rPr>
-        <w:t xml:space="preserve">Apache Spark: </w:t>
-      </w:r>
-      <w:r>
-        <w:rPr>
-          <w:rFonts w:ascii="Segoe UI Light" w:hAnsi="Segoe UI Light" w:cs="Segoe UI Light"/>
-          <w:color w:val="auto"/>
-          <w:sz w:val="22"/>
-          <w:szCs w:val="22"/>
-          <w:lang w:eastAsia="zh-CN"/>
-        </w:rPr>
-        <w:t>A parallel processing framework that supports in-memory processing to boost the performance of big-data analysis applications, Spark works for SQL, streaming data, and machine learning.</w:t>
-      </w:r>
-    </w:p>
-    <w:p>
-      <w:pPr>
-        <w:pStyle w:val="DisclaimerTextMS"/>
-        <w:rPr>
-          <w:rFonts w:ascii="Segoe UI Light" w:hAnsi="Segoe UI Light" w:cs="Segoe UI Light"/>
-          <w:color w:val="auto"/>
-          <w:sz w:val="22"/>
-          <w:szCs w:val="22"/>
-          <w:lang w:eastAsia="zh-CN"/>
-        </w:rPr>
-      </w:pPr>
-      <w:r>
-        <w:rPr>
-          <w:rFonts w:ascii="Segoe UI Light" w:hAnsi="Segoe UI Light" w:cs="Segoe UI Light"/>
-          <w:b/>
-          <w:color w:val="auto"/>
-          <w:sz w:val="22"/>
-          <w:szCs w:val="22"/>
-          <w:lang w:eastAsia="zh-CN"/>
-        </w:rPr>
-        <w:t xml:space="preserve">HBase: </w:t>
-      </w:r>
-      <w:r>
-        <w:rPr>
-          <w:rFonts w:ascii="Segoe UI Light" w:hAnsi="Segoe UI Light" w:cs="Segoe UI Light"/>
-          <w:color w:val="auto"/>
-          <w:sz w:val="22"/>
-          <w:szCs w:val="22"/>
-          <w:lang w:eastAsia="zh-CN"/>
-        </w:rPr>
-        <w:t xml:space="preserve">A NoSQL database built on Hadoop that provides random access and strong consistency for large amounts of unstructured and semi-structured data - potentially billions of rows times millions of columns. </w:t>
-      </w:r>
-    </w:p>
-    <w:p>
-      <w:pPr>
-        <w:pStyle w:val="DisclaimerTextMS"/>
-        <w:rPr>
-          <w:rFonts w:ascii="Segoe UI Light" w:hAnsi="Segoe UI Light" w:cs="Segoe UI Light"/>
-          <w:color w:val="auto"/>
-          <w:sz w:val="22"/>
-          <w:szCs w:val="22"/>
-          <w:lang w:eastAsia="zh-CN"/>
-        </w:rPr>
-      </w:pPr>
-      <w:r>
-        <w:rPr>
-          <w:rFonts w:ascii="Segoe UI Light" w:hAnsi="Segoe UI Light" w:cs="Segoe UI Light"/>
-          <w:b/>
-          <w:color w:val="auto"/>
-          <w:sz w:val="22"/>
-          <w:szCs w:val="22"/>
-          <w:lang w:eastAsia="zh-CN"/>
-        </w:rPr>
-        <w:t>Apache Storm:</w:t>
-      </w:r>
-      <w:r>
-        <w:rPr>
-          <w:rFonts w:ascii="Segoe UI Light" w:hAnsi="Segoe UI Light" w:cs="Segoe UI Light"/>
-          <w:color w:val="auto"/>
-          <w:sz w:val="22"/>
-          <w:szCs w:val="22"/>
-          <w:lang w:eastAsia="zh-CN"/>
-        </w:rPr>
-        <w:t xml:space="preserve"> A distributed, real-time computation system for processing large streams of data fast. Storm is offered as a managed cluster in HDInsight. See Analyze real-time sensor data using Storm and Hadoop.</w:t>
-      </w:r>
-    </w:p>
-    <w:p>
-      <w:pPr>
-        <w:pStyle w:val="DisclaimerTextMS"/>
-        <w:rPr>
-          <w:rFonts w:ascii="Segoe UI Light" w:hAnsi="Segoe UI Light" w:cs="Segoe UI Light"/>
-          <w:color w:val="auto"/>
-          <w:sz w:val="22"/>
-          <w:szCs w:val="22"/>
-          <w:lang w:eastAsia="zh-CN"/>
-        </w:rPr>
-      </w:pPr>
-      <w:r>
-        <w:rPr>
+          <w:rFonts w:ascii="Segoe UI" w:hAnsi="Segoe UI" w:cs="Segoe UI"/>
           <w:noProof/>
+          <w:color w:val="505050"/>
+          <w:lang w:eastAsia="zh-CN"/>
         </w:rPr>
         <w:drawing>
-          <wp:inline distT="0" distB="0" distL="0" distR="0" wp14:anchorId="5A38570A" wp14:editId="40C8AA68">
-            <wp:extent cx="5400040" cy="3257550"/>
-            <wp:effectExtent l="0" t="0" r="0" b="0"/>
-            <wp:docPr id="6" name="Picture 6"/>
+          <wp:inline distT="0" distB="0" distL="0" distR="0" wp14:anchorId="045DCA51" wp14:editId="1D27444B">
+            <wp:extent cx="5400040" cy="1153509"/>
+            <wp:effectExtent l="0" t="0" r="0" b="8890"/>
+            <wp:docPr id="56" name="Picture 56" descr="https://azurecomcdn.azureedge.net/cvt-e8bc587f8ce34781958a15ce6c401ac82d35110520dfa5c79e3cd350ef4daa5e/images/page/services/hdinsight/apache-spark/diagram.png"/>
             <wp:cNvGraphicFramePr>
               <a:graphicFrameLocks xmlns:a="http://schemas.openxmlformats.org/drawingml/2006/main" noChangeAspect="1"/>
             </wp:cNvGraphicFramePr>
@@ -5212,23 +5506,36 @@
               <a:graphicData uri="http://schemas.openxmlformats.org/drawingml/2006/picture">
                 <pic:pic xmlns:pic="http://schemas.openxmlformats.org/drawingml/2006/picture">
                   <pic:nvPicPr>
-                    <pic:cNvPr id="1" name=""/>
-                    <pic:cNvPicPr/>
+                    <pic:cNvPr id="0" name="Picture 1" descr="https://azurecomcdn.azureedge.net/cvt-e8bc587f8ce34781958a15ce6c401ac82d35110520dfa5c79e3cd350ef4daa5e/images/page/services/hdinsight/apache-spark/diagram.png"/>
+                    <pic:cNvPicPr>
+                      <a:picLocks noChangeAspect="1" noChangeArrowheads="1"/>
+                    </pic:cNvPicPr>
                   </pic:nvPicPr>
                   <pic:blipFill>
-                    <a:blip r:embed="rId21"/>
+                    <a:blip r:embed="rId21">
+                      <a:extLst>
+                        <a:ext uri="{28A0092B-C50C-407E-A947-70E740481C1C}">
+                          <a14:useLocalDpi xmlns:a14="http://schemas.microsoft.com/office/drawing/2010/main" val="0"/>
+                        </a:ext>
+                      </a:extLst>
+                    </a:blip>
+                    <a:srcRect/>
                     <a:stretch>
                       <a:fillRect/>
                     </a:stretch>
                   </pic:blipFill>
-                  <pic:spPr>
+                  <pic:spPr bwMode="auto">
                     <a:xfrm>
                       <a:off x="0" y="0"/>
-                      <a:ext cx="5400040" cy="3257550"/>
+                      <a:ext cx="5400040" cy="1153509"/>
                     </a:xfrm>
                     <a:prstGeom prst="rect">
                       <a:avLst/>
                     </a:prstGeom>
+                    <a:noFill/>
+                    <a:ln>
+                      <a:noFill/>
+                    </a:ln>
                   </pic:spPr>
                 </pic:pic>
               </a:graphicData>
@@ -5239,6 +5546,37 @@
     </w:p>
     <w:p>
       <w:pPr>
+        <w:rPr>
+          <w:rFonts w:ascii="Segoe UI Light" w:hAnsi="Segoe UI Light" w:cs="Segoe UI Light"/>
+        </w:rPr>
+      </w:pPr>
+      <w:r>
+        <w:rPr>
+          <w:rFonts w:ascii="Segoe UI Light" w:hAnsi="Segoe UI Light" w:cs="Segoe UI Light"/>
+          <w:lang w:eastAsia="zh-CN"/>
+        </w:rPr>
+        <w:t>Azure makes Apache Spark easy and cost effective to deploy with no hardware to buy, no software to configure, a full notebook experience to author compelling narratives, and integration with partner business intelligence tools</w:t>
+      </w:r>
+      <w:r>
+        <w:rPr>
+          <w:rFonts w:ascii="Segoe UI Light" w:hAnsi="Segoe UI Light" w:cs="Segoe UI Light"/>
+          <w:lang w:eastAsia="zh-CN"/>
+        </w:rPr>
+        <w:t>.</w:t>
+      </w:r>
+    </w:p>
+    <w:p>
+      <w:pPr>
+        <w:pStyle w:val="Heading2"/>
+      </w:pPr>
+      <w:bookmarkStart w:id="25" w:name="_Toc459729281"/>
+      <w:r>
+        <w:t>Azure Stream Analytics</w:t>
+      </w:r>
+      <w:bookmarkEnd w:id="25"/>
+    </w:p>
+    <w:p>
+      <w:pPr>
         <w:pStyle w:val="DisclaimerTextMS"/>
         <w:rPr>
           <w:rFonts w:ascii="Segoe UI Light" w:hAnsi="Segoe UI Light" w:cs="Segoe UI Light"/>
@@ -5250,26 +5588,23 @@
       </w:pPr>
       <w:r>
         <w:rPr>
-          <w:rFonts w:ascii="Segoe UI Light" w:hAnsi="Segoe UI Light" w:cs="Segoe UI Light" w:hint="eastAsia"/>
-          <w:color w:val="auto"/>
-          <w:sz w:val="22"/>
-          <w:szCs w:val="22"/>
-          <w:lang w:eastAsia="zh-CN"/>
-        </w:rPr>
-        <w:t>The following components and utilities</w:t>
-      </w:r>
-      <w:r>
-        <w:t xml:space="preserve"> </w:t>
-      </w:r>
-      <w:r>
-        <w:rPr>
-          <w:rFonts w:ascii="Segoe UI Light" w:hAnsi="Segoe UI Light" w:cs="Segoe UI Light"/>
-          <w:color w:val="auto"/>
-          <w:sz w:val="22"/>
-          <w:szCs w:val="22"/>
-          <w:lang w:eastAsia="zh-CN"/>
-        </w:rPr>
-        <w:t>Ambari: Cluster provisioning, management, monitoring, and utilities.</w:t>
+          <w:rFonts w:ascii="Segoe UI Light" w:hAnsi="Segoe UI Light" w:cs="Segoe UI Light"/>
+          <w:color w:val="auto"/>
+          <w:sz w:val="22"/>
+          <w:szCs w:val="22"/>
+          <w:lang w:eastAsia="zh-CN"/>
+        </w:rPr>
+        <w:t>Azure Stream Analytics is a fully managed, cost effective real-time event processing engine that helps to unlock deep insights from data. Stream Analytics makes it easy to set up real-time analytic computations on data streaming from devices, sensors, web sites, social media, applications, infra</w:t>
+      </w:r>
+      <w:r>
+        <w:rPr>
+          <w:rFonts w:ascii="Segoe UI Light" w:hAnsi="Segoe UI Light" w:cs="Segoe UI Light"/>
+          <w:color w:val="auto"/>
+          <w:sz w:val="22"/>
+          <w:szCs w:val="22"/>
+          <w:lang w:eastAsia="zh-CN"/>
+        </w:rPr>
+        <w:t>structure systems, and so on.</w:t>
       </w:r>
     </w:p>
     <w:p>
@@ -5286,23 +5621,85 @@
       <w:r>
         <w:rPr>
           <w:rFonts w:ascii="Segoe UI Light" w:hAnsi="Segoe UI Light" w:cs="Segoe UI Light"/>
+          <w:color w:val="auto"/>
+          <w:sz w:val="22"/>
+          <w:szCs w:val="22"/>
+          <w:lang w:eastAsia="zh-CN"/>
+        </w:rPr>
+        <w:t>With the Azure Stream analytics, our intelligent application can process on the real-time streaming data</w:t>
+      </w:r>
+      <w:r>
+        <w:rPr>
+          <w:rFonts w:ascii="Segoe UI Light" w:hAnsi="Segoe UI Light" w:cs="Segoe UI Light"/>
+          <w:color w:val="auto"/>
+          <w:sz w:val="22"/>
+          <w:szCs w:val="22"/>
+          <w:lang w:eastAsia="zh-CN"/>
+        </w:rPr>
+        <w:t xml:space="preserve"> and pass the data into HDInsight for further processing and analytics</w:t>
+      </w:r>
+      <w:r>
+        <w:rPr>
+          <w:rFonts w:ascii="Segoe UI Light" w:hAnsi="Segoe UI Light" w:cs="Segoe UI Light"/>
+          <w:color w:val="auto"/>
+          <w:sz w:val="22"/>
+          <w:szCs w:val="22"/>
+          <w:lang w:eastAsia="zh-CN"/>
+        </w:rPr>
+        <w:t>. Stream analytics provides following key capabilities and benefits:</w:t>
+      </w:r>
+    </w:p>
+    <w:p>
+      <w:pPr>
+        <w:pStyle w:val="DisclaimerTextMS"/>
+        <w:rPr>
+          <w:rFonts w:ascii="Segoe UI Light" w:hAnsi="Segoe UI Light" w:cs="Segoe UI Light"/>
+          <w:color w:val="auto"/>
+          <w:sz w:val="22"/>
+          <w:szCs w:val="22"/>
+          <w:lang w:eastAsia="zh-CN"/>
+        </w:rPr>
+      </w:pPr>
+      <w:r>
+        <w:rPr>
+          <w:rFonts w:ascii="Segoe UI Light" w:hAnsi="Segoe UI Light" w:cs="Segoe UI Light"/>
           <w:b/>
           <w:color w:val="auto"/>
           <w:sz w:val="22"/>
           <w:szCs w:val="22"/>
           <w:lang w:eastAsia="zh-CN"/>
         </w:rPr>
-        <w:t>Avro:</w:t>
-      </w:r>
-      <w:r>
-        <w:rPr>
-          <w:rFonts w:ascii="Segoe UI Light" w:hAnsi="Segoe UI Light" w:cs="Segoe UI Light"/>
-          <w:color w:val="auto"/>
-          <w:sz w:val="22"/>
-          <w:szCs w:val="22"/>
-          <w:lang w:eastAsia="zh-CN"/>
-        </w:rPr>
-        <w:t xml:space="preserve"> Data serialization for the Microsoft .NET environment.</w:t>
+        <w:t xml:space="preserve">Ease of use: </w:t>
+      </w:r>
+      <w:r>
+        <w:rPr>
+          <w:rFonts w:ascii="Segoe UI Light" w:hAnsi="Segoe UI Light" w:cs="Segoe UI Light"/>
+          <w:color w:val="auto"/>
+          <w:sz w:val="22"/>
+          <w:szCs w:val="22"/>
+          <w:lang w:eastAsia="zh-CN"/>
+        </w:rPr>
+        <w:t xml:space="preserve">Stream Analytics supports a simple, declarative query model for describing transformations. </w:t>
+      </w:r>
+      <w:r>
+        <w:rPr>
+          <w:rFonts w:ascii="Segoe UI Light" w:hAnsi="Segoe UI Light" w:cs="Segoe UI Light"/>
+          <w:color w:val="auto"/>
+          <w:sz w:val="22"/>
+          <w:szCs w:val="22"/>
+          <w:lang w:eastAsia="zh-CN"/>
+        </w:rPr>
+        <w:t xml:space="preserve">It </w:t>
+      </w:r>
+      <w:r>
+        <w:rPr>
+          <w:rFonts w:ascii="Segoe UI Light" w:hAnsi="Segoe UI Light" w:cs="Segoe UI Light"/>
+          <w:color w:val="auto"/>
+          <w:sz w:val="22"/>
+          <w:szCs w:val="22"/>
+          <w:lang w:eastAsia="zh-CN"/>
+        </w:rPr>
+        <w:t xml:space="preserve">uses a T-SQL variant, and removes the need for customers to deal with the technical complexities of stream processing systems. </w:t>
       </w:r>
     </w:p>
     <w:p>
@@ -5325,19 +5722,200 @@
           <w:szCs w:val="22"/>
           <w:lang w:eastAsia="zh-CN"/>
         </w:rPr>
+        <w:t>Scalability:</w:t>
+      </w:r>
+      <w:r>
+        <w:rPr>
+          <w:rFonts w:ascii="Segoe UI Light" w:hAnsi="Segoe UI Light" w:cs="Segoe UI Light"/>
+          <w:color w:val="auto"/>
+          <w:sz w:val="22"/>
+          <w:szCs w:val="22"/>
+          <w:lang w:eastAsia="zh-CN"/>
+        </w:rPr>
+        <w:t xml:space="preserve"> Stream Analytics is capable of handling high event throughput of up to 1GB/second. Integration with Azure Event Hubs and Azure IoT Hubs allow the solution to ingest millions of events per second coming from connected devices, clickstreams, and log files, to name a few. </w:t>
+      </w:r>
+    </w:p>
+    <w:p>
+      <w:pPr>
+        <w:pStyle w:val="DisclaimerTextMS"/>
+        <w:rPr>
+          <w:rFonts w:ascii="Segoe UI Light" w:hAnsi="Segoe UI Light" w:cs="Segoe UI Light"/>
+          <w:color w:val="auto"/>
+          <w:sz w:val="22"/>
+          <w:szCs w:val="22"/>
+          <w:lang w:eastAsia="zh-CN"/>
+        </w:rPr>
+      </w:pPr>
+      <w:r>
+        <w:rPr>
+          <w:rFonts w:ascii="Segoe UI Light" w:hAnsi="Segoe UI Light" w:cs="Segoe UI Light"/>
+          <w:b/>
+          <w:color w:val="auto"/>
+          <w:sz w:val="22"/>
+          <w:szCs w:val="22"/>
+          <w:lang w:eastAsia="zh-CN"/>
+        </w:rPr>
+        <w:t>Reliability, repeatability and quick recovery:</w:t>
+      </w:r>
+      <w:r>
+        <w:rPr>
+          <w:rFonts w:ascii="Segoe UI Light" w:hAnsi="Segoe UI Light" w:cs="Segoe UI Light"/>
+          <w:color w:val="auto"/>
+          <w:sz w:val="22"/>
+          <w:szCs w:val="22"/>
+          <w:lang w:eastAsia="zh-CN"/>
+        </w:rPr>
+        <w:t xml:space="preserve"> A managed service in the cloud, Stream Analytics helps prevent data loss and provides business continuity in the event of failures through built-in recovery capabilities. </w:t>
+      </w:r>
+    </w:p>
+    <w:p>
+      <w:pPr>
+        <w:pStyle w:val="DisclaimerTextMS"/>
+        <w:rPr>
+          <w:rFonts w:ascii="Segoe UI Light" w:hAnsi="Segoe UI Light" w:cs="Segoe UI Light"/>
+          <w:color w:val="auto"/>
+          <w:sz w:val="22"/>
+          <w:szCs w:val="22"/>
+          <w:lang w:eastAsia="zh-CN"/>
+        </w:rPr>
+      </w:pPr>
+      <w:r>
+        <w:rPr>
+          <w:rFonts w:ascii="Segoe UI Light" w:hAnsi="Segoe UI Light" w:cs="Segoe UI Light"/>
+          <w:b/>
+          <w:color w:val="auto"/>
+          <w:sz w:val="22"/>
+          <w:szCs w:val="22"/>
+          <w:lang w:eastAsia="zh-CN"/>
+        </w:rPr>
+        <w:t xml:space="preserve">Low cost: </w:t>
+      </w:r>
+      <w:r>
+        <w:rPr>
+          <w:rFonts w:ascii="Segoe UI Light" w:hAnsi="Segoe UI Light" w:cs="Segoe UI Light"/>
+          <w:color w:val="auto"/>
+          <w:sz w:val="22"/>
+          <w:szCs w:val="22"/>
+          <w:lang w:eastAsia="zh-CN"/>
+        </w:rPr>
+        <w:t xml:space="preserve">As a cloud service, Stream Analytics is optimized to provide users a very low cost to get going and maintain real-time analytics solutions. The service is built to pay as you go based on Streaming Unit usage and the amount of data processed by the system. </w:t>
+      </w:r>
+    </w:p>
+    <w:p>
+      <w:pPr>
+        <w:pStyle w:val="DisclaimerTextMS"/>
+        <w:rPr>
+          <w:rFonts w:ascii="Segoe UI Light" w:hAnsi="Segoe UI Light" w:cs="Segoe UI Light"/>
+          <w:color w:val="auto"/>
+          <w:sz w:val="22"/>
+          <w:szCs w:val="22"/>
+          <w:lang w:eastAsia="zh-CN"/>
+        </w:rPr>
+      </w:pPr>
+      <w:r>
+        <w:rPr>
+          <w:rFonts w:ascii="Segoe UI Light" w:hAnsi="Segoe UI Light" w:cs="Segoe UI Light"/>
+          <w:b/>
+          <w:color w:val="auto"/>
+          <w:sz w:val="22"/>
+          <w:szCs w:val="22"/>
+          <w:lang w:eastAsia="zh-CN"/>
+        </w:rPr>
+        <w:t xml:space="preserve">Reference data: </w:t>
+      </w:r>
+      <w:r>
+        <w:rPr>
+          <w:rFonts w:ascii="Segoe UI Light" w:hAnsi="Segoe UI Light" w:cs="Segoe UI Light"/>
+          <w:color w:val="auto"/>
+          <w:sz w:val="22"/>
+          <w:szCs w:val="22"/>
+          <w:lang w:eastAsia="zh-CN"/>
+        </w:rPr>
+        <w:t xml:space="preserve">Stream Analytics provides users the ability to specify and use reference data. </w:t>
+      </w:r>
+    </w:p>
+    <w:p>
+      <w:pPr>
+        <w:pStyle w:val="DisclaimerTextMS"/>
+        <w:rPr>
+          <w:rFonts w:ascii="Segoe UI Light" w:hAnsi="Segoe UI Light" w:cs="Segoe UI Light"/>
+          <w:color w:val="auto"/>
+          <w:sz w:val="22"/>
+          <w:szCs w:val="22"/>
+          <w:lang w:eastAsia="zh-CN"/>
+        </w:rPr>
+      </w:pPr>
+      <w:r>
+        <w:rPr>
+          <w:rFonts w:ascii="Segoe UI Light" w:hAnsi="Segoe UI Light" w:cs="Segoe UI Light"/>
+          <w:b/>
+          <w:color w:val="auto"/>
+          <w:sz w:val="22"/>
+          <w:szCs w:val="22"/>
+          <w:lang w:eastAsia="zh-CN"/>
+        </w:rPr>
+        <w:t xml:space="preserve">User Defined Functions: </w:t>
+      </w:r>
+      <w:r>
+        <w:rPr>
+          <w:rFonts w:ascii="Segoe UI Light" w:hAnsi="Segoe UI Light" w:cs="Segoe UI Light"/>
+          <w:color w:val="auto"/>
+          <w:sz w:val="22"/>
+          <w:szCs w:val="22"/>
+          <w:lang w:eastAsia="zh-CN"/>
+        </w:rPr>
+        <w:t>Stream Analytics has integration with Azure Machine Learning to define function calls in the Machine Learning service as part of a Stream Analytics query. This expands the capabilities of Stream Analytics to leverage existing Azure Machine Learning solutions.</w:t>
+      </w:r>
+    </w:p>
+    <w:p>
+      <w:pPr>
+        <w:pStyle w:val="DisclaimerTextMS"/>
+        <w:rPr>
+          <w:rFonts w:ascii="Segoe UI Light" w:hAnsi="Segoe UI Light" w:cs="Segoe UI Light"/>
+          <w:color w:val="auto"/>
+          <w:sz w:val="22"/>
+          <w:szCs w:val="22"/>
+          <w:lang w:eastAsia="zh-CN"/>
+        </w:rPr>
+      </w:pPr>
+      <w:r>
+        <w:rPr>
+          <w:rFonts w:ascii="Segoe UI Light" w:hAnsi="Segoe UI Light" w:cs="Segoe UI Light"/>
+          <w:b/>
+          <w:color w:val="auto"/>
+          <w:sz w:val="22"/>
+          <w:szCs w:val="22"/>
+          <w:lang w:eastAsia="zh-CN"/>
+        </w:rPr>
         <w:lastRenderedPageBreak/>
-        <w:t xml:space="preserve">Hive &amp; HCatalog: </w:t>
-      </w:r>
-      <w:r>
-        <w:rPr>
-          <w:rFonts w:ascii="Segoe UI Light" w:hAnsi="Segoe UI Light" w:cs="Segoe UI Light"/>
-          <w:color w:val="auto"/>
-          <w:sz w:val="22"/>
-          <w:szCs w:val="22"/>
-          <w:lang w:eastAsia="zh-CN"/>
-        </w:rPr>
-        <w:t>Structured Query Language (SQL)-like querying, and a table and storage management layer.</w:t>
-      </w:r>
+        <w:t xml:space="preserve">Connectivity: </w:t>
+      </w:r>
+      <w:r>
+        <w:rPr>
+          <w:rFonts w:ascii="Segoe UI Light" w:hAnsi="Segoe UI Light" w:cs="Segoe UI Light"/>
+          <w:color w:val="auto"/>
+          <w:sz w:val="22"/>
+          <w:szCs w:val="22"/>
+          <w:lang w:eastAsia="zh-CN"/>
+        </w:rPr>
+        <w:t>Stream Analytics connects directly to Azure Event Hubs and Azure IoT Hubs for stream ingestion, and the Azure Blob service to ingest historical data. Results can be written from Stream Analytics to Azure Storage Blobs or Tables, Azure SQL DB, Azure Data Lake Stores, DocumentDB, Event Hubs, Azure Service Bus Topics or Queues, and Power BI, where it can then be visualized, further processed by workflows, used in batch analytics via Azure HDInsight or processed again as a series of events. When using Event Hubs it is possible to compose multiple Stream Analytics together with other data sources and processing engines without losing the streaming nature of the computations.</w:t>
+      </w:r>
+    </w:p>
+    <w:p>
+      <w:pPr>
+        <w:pStyle w:val="Heading1"/>
+      </w:pPr>
+      <w:bookmarkStart w:id="26" w:name="_Toc459729282"/>
+      <w:r>
+        <w:t xml:space="preserve">Data </w:t>
+      </w:r>
+      <w:r>
+        <w:t>visualization</w:t>
+      </w:r>
+      <w:r>
+        <w:t xml:space="preserve"> with PowerBI</w:t>
+      </w:r>
+      <w:bookmarkEnd w:id="26"/>
     </w:p>
     <w:p>
       <w:pPr>
@@ -5353,1193 +5931,79 @@
       <w:r>
         <w:rPr>
           <w:rFonts w:ascii="Segoe UI Light" w:hAnsi="Segoe UI Light" w:cs="Segoe UI Light"/>
-          <w:b/>
-          <w:color w:val="auto"/>
-          <w:sz w:val="22"/>
-          <w:szCs w:val="22"/>
-          <w:lang w:eastAsia="zh-CN"/>
-        </w:rPr>
-        <w:t xml:space="preserve">Mahout: </w:t>
-      </w:r>
-      <w:r>
-        <w:rPr>
-          <w:rFonts w:ascii="Segoe UI Light" w:hAnsi="Segoe UI Light" w:cs="Segoe UI Light"/>
-          <w:color w:val="auto"/>
-          <w:sz w:val="22"/>
-          <w:szCs w:val="22"/>
-          <w:lang w:eastAsia="zh-CN"/>
-        </w:rPr>
-        <w:t>Machine learning.</w:t>
-      </w:r>
-    </w:p>
-    <w:p>
-      <w:pPr>
-        <w:pStyle w:val="DisclaimerTextMS"/>
-        <w:rPr>
-          <w:rFonts w:ascii="Segoe UI Light" w:hAnsi="Segoe UI Light" w:cs="Segoe UI Light"/>
-          <w:color w:val="auto"/>
-          <w:sz w:val="22"/>
-          <w:szCs w:val="22"/>
-          <w:lang w:eastAsia="zh-CN"/>
-        </w:rPr>
-      </w:pPr>
-      <w:r>
-        <w:rPr>
-          <w:rFonts w:ascii="Segoe UI Light" w:hAnsi="Segoe UI Light" w:cs="Segoe UI Light"/>
-          <w:b/>
-          <w:color w:val="auto"/>
-          <w:sz w:val="22"/>
-          <w:szCs w:val="22"/>
-          <w:lang w:eastAsia="zh-CN"/>
-        </w:rPr>
-        <w:t xml:space="preserve">MapReduce: </w:t>
-      </w:r>
-      <w:r>
-        <w:rPr>
-          <w:rFonts w:ascii="Segoe UI Light" w:hAnsi="Segoe UI Light" w:cs="Segoe UI Light"/>
-          <w:color w:val="auto"/>
-          <w:sz w:val="22"/>
-          <w:szCs w:val="22"/>
-          <w:lang w:eastAsia="zh-CN"/>
-        </w:rPr>
-        <w:t>Legacy framework for Hadoop distributed processing and resource management. See YARN, the next-generation resource framework.</w:t>
-      </w:r>
-    </w:p>
-    <w:p>
-      <w:pPr>
-        <w:pStyle w:val="DisclaimerTextMS"/>
-        <w:rPr>
-          <w:rFonts w:ascii="Segoe UI Light" w:hAnsi="Segoe UI Light" w:cs="Segoe UI Light"/>
-          <w:color w:val="auto"/>
-          <w:sz w:val="22"/>
-          <w:szCs w:val="22"/>
-          <w:lang w:eastAsia="zh-CN"/>
-        </w:rPr>
-      </w:pPr>
-      <w:r>
-        <w:rPr>
-          <w:rFonts w:ascii="Segoe UI Light" w:hAnsi="Segoe UI Light" w:cs="Segoe UI Light"/>
-          <w:b/>
-          <w:color w:val="auto"/>
-          <w:sz w:val="22"/>
-          <w:szCs w:val="22"/>
-          <w:lang w:eastAsia="zh-CN"/>
-        </w:rPr>
-        <w:t xml:space="preserve">Oozie: </w:t>
-      </w:r>
-      <w:r>
-        <w:rPr>
-          <w:rFonts w:ascii="Segoe UI Light" w:hAnsi="Segoe UI Light" w:cs="Segoe UI Light"/>
-          <w:color w:val="auto"/>
-          <w:sz w:val="22"/>
-          <w:szCs w:val="22"/>
-          <w:lang w:eastAsia="zh-CN"/>
-        </w:rPr>
-        <w:t>Workflow management.</w:t>
-      </w:r>
-    </w:p>
-    <w:p>
-      <w:pPr>
-        <w:pStyle w:val="DisclaimerTextMS"/>
-        <w:rPr>
-          <w:rFonts w:ascii="Segoe UI Light" w:hAnsi="Segoe UI Light" w:cs="Segoe UI Light"/>
-          <w:color w:val="auto"/>
-          <w:sz w:val="22"/>
-          <w:szCs w:val="22"/>
-          <w:lang w:eastAsia="zh-CN"/>
-        </w:rPr>
-      </w:pPr>
-      <w:r>
-        <w:rPr>
-          <w:rFonts w:ascii="Segoe UI Light" w:hAnsi="Segoe UI Light" w:cs="Segoe UI Light"/>
-          <w:b/>
-          <w:color w:val="auto"/>
-          <w:sz w:val="22"/>
-          <w:szCs w:val="22"/>
-          <w:lang w:eastAsia="zh-CN"/>
-        </w:rPr>
-        <w:t>Phoenix:</w:t>
-      </w:r>
-      <w:r>
-        <w:rPr>
-          <w:rFonts w:ascii="Segoe UI Light" w:hAnsi="Segoe UI Light" w:cs="Segoe UI Light"/>
-          <w:color w:val="auto"/>
-          <w:sz w:val="22"/>
-          <w:szCs w:val="22"/>
-          <w:lang w:eastAsia="zh-CN"/>
-        </w:rPr>
-        <w:t xml:space="preserve"> Relational database layer over HBase.</w:t>
-      </w:r>
-    </w:p>
-    <w:p>
-      <w:pPr>
-        <w:pStyle w:val="DisclaimerTextMS"/>
-        <w:rPr>
-          <w:rFonts w:ascii="Segoe UI Light" w:hAnsi="Segoe UI Light" w:cs="Segoe UI Light"/>
-          <w:color w:val="auto"/>
-          <w:sz w:val="22"/>
-          <w:szCs w:val="22"/>
-          <w:lang w:eastAsia="zh-CN"/>
-        </w:rPr>
-      </w:pPr>
-      <w:r>
-        <w:rPr>
-          <w:rFonts w:ascii="Segoe UI Light" w:hAnsi="Segoe UI Light" w:cs="Segoe UI Light"/>
-          <w:b/>
-          <w:color w:val="auto"/>
-          <w:sz w:val="22"/>
-          <w:szCs w:val="22"/>
-          <w:lang w:eastAsia="zh-CN"/>
-        </w:rPr>
-        <w:t>Pig:</w:t>
-      </w:r>
-      <w:r>
-        <w:rPr>
-          <w:rFonts w:ascii="Segoe UI Light" w:hAnsi="Segoe UI Light" w:cs="Segoe UI Light"/>
-          <w:color w:val="auto"/>
-          <w:sz w:val="22"/>
-          <w:szCs w:val="22"/>
-          <w:lang w:eastAsia="zh-CN"/>
-        </w:rPr>
-        <w:t xml:space="preserve"> Simpler scripting for MapReduce transformations.</w:t>
-      </w:r>
-    </w:p>
-    <w:p>
-      <w:pPr>
-        <w:pStyle w:val="DisclaimerTextMS"/>
-        <w:rPr>
-          <w:rFonts w:ascii="Segoe UI Light" w:hAnsi="Segoe UI Light" w:cs="Segoe UI Light"/>
-          <w:color w:val="auto"/>
-          <w:sz w:val="22"/>
-          <w:szCs w:val="22"/>
-          <w:lang w:eastAsia="zh-CN"/>
-        </w:rPr>
-      </w:pPr>
-      <w:r>
-        <w:rPr>
-          <w:rFonts w:ascii="Segoe UI Light" w:hAnsi="Segoe UI Light" w:cs="Segoe UI Light"/>
-          <w:b/>
-          <w:color w:val="auto"/>
-          <w:sz w:val="22"/>
-          <w:szCs w:val="22"/>
-          <w:lang w:eastAsia="zh-CN"/>
-        </w:rPr>
-        <w:t xml:space="preserve">Sqoop: </w:t>
-      </w:r>
-      <w:r>
-        <w:rPr>
-          <w:rFonts w:ascii="Segoe UI Light" w:hAnsi="Segoe UI Light" w:cs="Segoe UI Light"/>
-          <w:color w:val="auto"/>
-          <w:sz w:val="22"/>
-          <w:szCs w:val="22"/>
-          <w:lang w:eastAsia="zh-CN"/>
-        </w:rPr>
-        <w:t>Data import and export.</w:t>
-      </w:r>
-    </w:p>
-    <w:p>
-      <w:pPr>
-        <w:pStyle w:val="DisclaimerTextMS"/>
-        <w:rPr>
-          <w:rFonts w:ascii="Segoe UI Light" w:hAnsi="Segoe UI Light" w:cs="Segoe UI Light"/>
-          <w:color w:val="auto"/>
-          <w:sz w:val="22"/>
-          <w:szCs w:val="22"/>
-          <w:lang w:eastAsia="zh-CN"/>
-        </w:rPr>
-      </w:pPr>
-      <w:r>
-        <w:rPr>
-          <w:rFonts w:ascii="Segoe UI Light" w:hAnsi="Segoe UI Light" w:cs="Segoe UI Light"/>
-          <w:b/>
-          <w:color w:val="auto"/>
-          <w:sz w:val="22"/>
-          <w:szCs w:val="22"/>
-          <w:lang w:eastAsia="zh-CN"/>
-        </w:rPr>
-        <w:t>Tez:</w:t>
-      </w:r>
-      <w:r>
-        <w:rPr>
-          <w:rFonts w:ascii="Segoe UI Light" w:hAnsi="Segoe UI Light" w:cs="Segoe UI Light"/>
-          <w:color w:val="auto"/>
-          <w:sz w:val="22"/>
-          <w:szCs w:val="22"/>
-          <w:lang w:eastAsia="zh-CN"/>
-        </w:rPr>
-        <w:t xml:space="preserve"> Allows data-intensive processes to run efficiently at scale.</w:t>
-      </w:r>
-    </w:p>
-    <w:p>
-      <w:pPr>
-        <w:pStyle w:val="DisclaimerTextMS"/>
-        <w:rPr>
-          <w:rFonts w:ascii="Segoe UI Light" w:hAnsi="Segoe UI Light" w:cs="Segoe UI Light"/>
-          <w:color w:val="auto"/>
-          <w:sz w:val="22"/>
-          <w:szCs w:val="22"/>
-          <w:lang w:eastAsia="zh-CN"/>
-        </w:rPr>
-      </w:pPr>
-      <w:r>
-        <w:rPr>
-          <w:rFonts w:ascii="Segoe UI Light" w:hAnsi="Segoe UI Light" w:cs="Segoe UI Light"/>
-          <w:b/>
-          <w:color w:val="auto"/>
-          <w:sz w:val="22"/>
-          <w:szCs w:val="22"/>
-          <w:lang w:eastAsia="zh-CN"/>
-        </w:rPr>
-        <w:t xml:space="preserve">YARN: </w:t>
-      </w:r>
-      <w:r>
-        <w:rPr>
-          <w:rFonts w:ascii="Segoe UI Light" w:hAnsi="Segoe UI Light" w:cs="Segoe UI Light"/>
-          <w:color w:val="auto"/>
-          <w:sz w:val="22"/>
-          <w:szCs w:val="22"/>
-          <w:lang w:eastAsia="zh-CN"/>
-        </w:rPr>
-        <w:t>Part of the Hadoop core library and next generation of the MapReduce software framework.</w:t>
-      </w:r>
-    </w:p>
-    <w:p>
-      <w:pPr>
-        <w:pStyle w:val="DisclaimerTextMS"/>
-        <w:rPr>
-          <w:rFonts w:ascii="Segoe UI Light" w:hAnsi="Segoe UI Light" w:cs="Segoe UI Light"/>
-          <w:color w:val="auto"/>
-          <w:sz w:val="22"/>
-          <w:szCs w:val="22"/>
-          <w:lang w:eastAsia="zh-CN"/>
-        </w:rPr>
-      </w:pPr>
-      <w:r>
-        <w:rPr>
-          <w:rFonts w:ascii="Segoe UI Light" w:hAnsi="Segoe UI Light" w:cs="Segoe UI Light"/>
-          <w:b/>
-          <w:color w:val="auto"/>
-          <w:sz w:val="22"/>
-          <w:szCs w:val="22"/>
-          <w:lang w:eastAsia="zh-CN"/>
-        </w:rPr>
-        <w:t xml:space="preserve">ZooKeeper: </w:t>
-      </w:r>
-      <w:r>
-        <w:rPr>
-          <w:rFonts w:ascii="Segoe UI Light" w:hAnsi="Segoe UI Light" w:cs="Segoe UI Light"/>
-          <w:color w:val="auto"/>
-          <w:sz w:val="22"/>
-          <w:szCs w:val="22"/>
-          <w:lang w:eastAsia="zh-CN"/>
-        </w:rPr>
-        <w:t>Coordination of processes in distributed systems.</w:t>
-      </w:r>
-      <w:r>
-        <w:rPr>
-          <w:rFonts w:ascii="Segoe UI Light" w:hAnsi="Segoe UI Light" w:cs="Segoe UI Light" w:hint="eastAsia"/>
-          <w:color w:val="auto"/>
-          <w:sz w:val="22"/>
-          <w:szCs w:val="22"/>
-          <w:lang w:eastAsia="zh-CN"/>
-        </w:rPr>
-        <w:t xml:space="preserve"> are </w:t>
-      </w:r>
-      <w:r>
-        <w:rPr>
-          <w:rFonts w:ascii="Segoe UI Light" w:hAnsi="Segoe UI Light" w:cs="Segoe UI Light" w:hint="eastAsia"/>
-          <w:color w:val="auto"/>
-          <w:sz w:val="22"/>
-          <w:szCs w:val="22"/>
-          <w:lang w:eastAsia="zh-CN"/>
-        </w:rPr>
-        <w:t>included on HDInsight clusters:</w:t>
-      </w:r>
-    </w:p>
-    <w:p>
-      <w:pPr>
-        <w:pStyle w:val="Heading2"/>
-      </w:pPr>
-      <w:bookmarkStart w:id="22" w:name="_Toc459729280"/>
-      <w:r>
-        <w:t>HDFS</w:t>
-      </w:r>
-      <w:r>
-        <w:t xml:space="preserve"> storage in HDInsight</w:t>
-      </w:r>
-      <w:bookmarkEnd w:id="22"/>
-    </w:p>
-    <w:p>
-      <w:pPr>
-        <w:pStyle w:val="DisclaimerTextMS"/>
-        <w:rPr>
-          <w:rFonts w:ascii="Segoe UI Light" w:hAnsi="Segoe UI Light" w:cs="Segoe UI Light"/>
-          <w:color w:val="auto"/>
-          <w:sz w:val="22"/>
-          <w:szCs w:val="22"/>
-          <w:lang w:eastAsia="zh-CN"/>
-        </w:rPr>
-      </w:pPr>
-      <w:r>
-        <w:rPr>
-          <w:rFonts w:ascii="Segoe UI Light" w:hAnsi="Segoe UI Light" w:cs="Segoe UI Light" w:hint="eastAsia"/>
-          <w:color w:val="auto"/>
-          <w:sz w:val="22"/>
-          <w:szCs w:val="22"/>
-          <w:lang w:eastAsia="zh-CN"/>
-        </w:rPr>
-        <w:t>Hadoop Distributed File System(</w:t>
-      </w:r>
-      <w:r>
-        <w:rPr>
-          <w:rFonts w:ascii="Segoe UI Light" w:hAnsi="Segoe UI Light" w:cs="Segoe UI Light"/>
-          <w:color w:val="auto"/>
-          <w:sz w:val="22"/>
-          <w:szCs w:val="22"/>
-          <w:lang w:eastAsia="zh-CN"/>
-        </w:rPr>
-        <w:t>HDFS</w:t>
-      </w:r>
-      <w:r>
-        <w:rPr>
-          <w:rFonts w:ascii="Segoe UI Light" w:hAnsi="Segoe UI Light" w:cs="Segoe UI Light" w:hint="eastAsia"/>
-          <w:color w:val="auto"/>
-          <w:sz w:val="22"/>
-          <w:szCs w:val="22"/>
-          <w:lang w:eastAsia="zh-CN"/>
-        </w:rPr>
-        <w:t>)</w:t>
-      </w:r>
-      <w:r>
-        <w:rPr>
-          <w:rFonts w:ascii="Segoe UI Light" w:hAnsi="Segoe UI Light" w:cs="Segoe UI Light"/>
-          <w:color w:val="auto"/>
-          <w:sz w:val="22"/>
-          <w:szCs w:val="22"/>
-          <w:lang w:eastAsia="zh-CN"/>
-        </w:rPr>
-        <w:t xml:space="preserve"> is a distributed file system that, with MapReduce and YARN, is the core of the Hadoop components, HDFS is the standard file system for Hadoop clusters on HDInsight.</w:t>
-      </w:r>
-      <w:r>
-        <w:rPr>
-          <w:rFonts w:ascii="Segoe UI Light" w:hAnsi="Segoe UI Light" w:cs="Segoe UI Light"/>
-          <w:color w:val="auto"/>
-          <w:sz w:val="22"/>
-          <w:szCs w:val="22"/>
-          <w:lang w:eastAsia="zh-CN"/>
-        </w:rPr>
-        <w:t xml:space="preserve"> In HDInsight, we can use the low-cost Azure Blob </w:t>
-      </w:r>
-      <w:r>
-        <w:rPr>
-          <w:rFonts w:ascii="Segoe UI Light" w:hAnsi="Segoe UI Light" w:cs="Segoe UI Light" w:hint="eastAsia"/>
-          <w:color w:val="auto"/>
-          <w:sz w:val="22"/>
-          <w:szCs w:val="22"/>
-          <w:lang w:eastAsia="zh-CN"/>
-        </w:rPr>
-        <w:t>sto</w:t>
-      </w:r>
-      <w:r>
-        <w:rPr>
-          <w:rFonts w:ascii="Segoe UI Light" w:hAnsi="Segoe UI Light" w:cs="Segoe UI Light"/>
-          <w:color w:val="auto"/>
-          <w:sz w:val="22"/>
-          <w:szCs w:val="22"/>
-          <w:lang w:eastAsia="zh-CN"/>
-        </w:rPr>
-        <w:t>rage as the data storage for HDFS. Through the HDFS interface, the full set of components in HDInsight can operate directly on structured or unstructured data in Blog storage. Following is a abstract view of the HDInsight storage architecture with Azure Blog storage:</w:t>
+          <w:color w:val="auto"/>
+          <w:sz w:val="22"/>
+          <w:szCs w:val="22"/>
+          <w:lang w:eastAsia="zh-CN"/>
+        </w:rPr>
+        <w:t xml:space="preserve">In this intelligent application architecture, we apply the PowerBI to visualize our data and the analysis results. With Azure services and PowerBI, </w:t>
+      </w:r>
+      <w:r>
+        <w:rPr>
+          <w:rFonts w:ascii="Segoe UI Light" w:hAnsi="Segoe UI Light" w:cs="Segoe UI Light"/>
+          <w:color w:val="auto"/>
+          <w:sz w:val="22"/>
+          <w:szCs w:val="22"/>
+          <w:lang w:eastAsia="zh-CN"/>
+        </w:rPr>
+        <w:t xml:space="preserve">all data processing efforts can be turn into analytics and reports that provide real-time insights into </w:t>
+      </w:r>
+      <w:r>
+        <w:rPr>
+          <w:rFonts w:ascii="Segoe UI Light" w:hAnsi="Segoe UI Light" w:cs="Segoe UI Light"/>
+          <w:color w:val="auto"/>
+          <w:sz w:val="22"/>
+          <w:szCs w:val="22"/>
+          <w:lang w:eastAsia="zh-CN"/>
+        </w:rPr>
+        <w:t>the</w:t>
+      </w:r>
+      <w:r>
+        <w:rPr>
+          <w:rFonts w:ascii="Segoe UI Light" w:hAnsi="Segoe UI Light" w:cs="Segoe UI Light"/>
+          <w:color w:val="auto"/>
+          <w:sz w:val="22"/>
+          <w:szCs w:val="22"/>
+          <w:lang w:eastAsia="zh-CN"/>
+        </w:rPr>
+        <w:t xml:space="preserve"> business.</w:t>
+      </w:r>
+      <w:r>
+        <w:rPr>
+          <w:rFonts w:ascii="Segoe UI Light" w:hAnsi="Segoe UI Light" w:cs="Segoe UI Light"/>
+          <w:color w:val="auto"/>
+          <w:sz w:val="22"/>
+          <w:szCs w:val="22"/>
+          <w:lang w:eastAsia="zh-CN"/>
+        </w:rPr>
+        <w:t xml:space="preserve"> PowerBI has a multitude of Azure connections available, and the business intelligence solutions you can create with those services are as unique as your business. In PowerBI, you can integra</w:t>
+      </w:r>
+      <w:r>
+        <w:rPr>
+          <w:rFonts w:ascii="Segoe UI Light" w:hAnsi="Segoe UI Light" w:cs="Segoe UI Light"/>
+          <w:color w:val="auto"/>
+          <w:sz w:val="22"/>
+          <w:szCs w:val="22"/>
+          <w:lang w:eastAsia="zh-CN"/>
+        </w:rPr>
+        <w:t>te multi-source data processing</w:t>
+      </w:r>
+      <w:r>
+        <w:rPr>
+          <w:rFonts w:ascii="Segoe UI Light" w:hAnsi="Segoe UI Light" w:cs="Segoe UI Light"/>
+          <w:color w:val="auto"/>
+          <w:sz w:val="22"/>
+          <w:szCs w:val="22"/>
+          <w:lang w:eastAsia="zh-CN"/>
+        </w:rPr>
+        <w:t>, make use of massive real-time systems, use Stream Analytics and Event Hubs, and so on.</w:t>
       </w:r>
     </w:p>
     <w:p>
       <w:r>
         <w:rPr>
           <w:noProof/>
-        </w:rPr>
-        <w:lastRenderedPageBreak/>
-        <w:drawing>
-          <wp:inline distT="0" distB="0" distL="0" distR="0" wp14:anchorId="22E29FCD" wp14:editId="5C9A2801">
-            <wp:extent cx="5400040" cy="3387725"/>
-            <wp:effectExtent l="0" t="0" r="0" b="3175"/>
-            <wp:docPr id="7" name="Picture 7"/>
-            <wp:cNvGraphicFramePr>
-              <a:graphicFrameLocks xmlns:a="http://schemas.openxmlformats.org/drawingml/2006/main" noChangeAspect="1"/>
-            </wp:cNvGraphicFramePr>
-            <a:graphic xmlns:a="http://schemas.openxmlformats.org/drawingml/2006/main">
-              <a:graphicData uri="http://schemas.openxmlformats.org/drawingml/2006/picture">
-                <pic:pic xmlns:pic="http://schemas.openxmlformats.org/drawingml/2006/picture">
-                  <pic:nvPicPr>
-                    <pic:cNvPr id="7" name="hdi.wasb.arch.png"/>
-                    <pic:cNvPicPr/>
-                  </pic:nvPicPr>
-                  <pic:blipFill>
-                    <a:blip r:embed="rId22">
-                      <a:extLst>
-                        <a:ext uri="{28A0092B-C50C-407E-A947-70E740481C1C}">
-                          <a14:useLocalDpi xmlns:a14="http://schemas.microsoft.com/office/drawing/2010/main" val="0"/>
-                        </a:ext>
-                      </a:extLst>
-                    </a:blip>
-                    <a:stretch>
-                      <a:fillRect/>
-                    </a:stretch>
-                  </pic:blipFill>
-                  <pic:spPr>
-                    <a:xfrm>
-                      <a:off x="0" y="0"/>
-                      <a:ext cx="5400040" cy="3387725"/>
-                    </a:xfrm>
-                    <a:prstGeom prst="rect">
-                      <a:avLst/>
-                    </a:prstGeom>
-                  </pic:spPr>
-                </pic:pic>
-              </a:graphicData>
-            </a:graphic>
-          </wp:inline>
-        </w:drawing>
-      </w:r>
-    </w:p>
-    <w:p>
-      <w:pPr>
-        <w:pStyle w:val="DisclaimerTextMS"/>
-        <w:rPr>
-          <w:rFonts w:ascii="Segoe UI Light" w:hAnsi="Segoe UI Light" w:cs="Segoe UI Light"/>
-          <w:color w:val="auto"/>
-          <w:sz w:val="22"/>
-          <w:szCs w:val="22"/>
-          <w:lang w:eastAsia="zh-CN"/>
-        </w:rPr>
-      </w:pPr>
-      <w:r>
-        <w:rPr>
-          <w:rFonts w:ascii="Segoe UI Light" w:hAnsi="Segoe UI Light" w:cs="Segoe UI Light"/>
-          <w:color w:val="auto"/>
-          <w:sz w:val="22"/>
-          <w:szCs w:val="22"/>
-          <w:lang w:eastAsia="zh-CN"/>
-        </w:rPr>
-        <w:t>Hadoop default file system implies a default scheme and authority. It can be used to resolve relative paths. During the HDInsight creation process, an Azure Storage account and a specific Azure Blob storage container from that account is designated as the default file system.</w:t>
-      </w:r>
-    </w:p>
-    <w:p>
-      <w:pPr>
-        <w:pStyle w:val="DisclaimerTextMS"/>
-        <w:rPr>
-          <w:rFonts w:ascii="Segoe UI Light" w:hAnsi="Segoe UI Light" w:cs="Segoe UI Light"/>
-          <w:color w:val="auto"/>
-          <w:sz w:val="22"/>
-          <w:szCs w:val="22"/>
-          <w:lang w:eastAsia="zh-CN"/>
-        </w:rPr>
-      </w:pPr>
-      <w:r>
-        <w:rPr>
-          <w:rFonts w:ascii="Segoe UI Light" w:hAnsi="Segoe UI Light" w:cs="Segoe UI Light"/>
-          <w:color w:val="auto"/>
-          <w:sz w:val="22"/>
-          <w:szCs w:val="22"/>
-          <w:lang w:eastAsia="zh-CN"/>
-        </w:rPr>
-        <w:t>In addition to this storage account, Additional storage accounts can be added from the same Azure subscription or different Azure subscriptions during the creation process</w:t>
-      </w:r>
-      <w:r>
-        <w:rPr>
-          <w:rFonts w:ascii="Segoe UI Light" w:hAnsi="Segoe UI Light" w:cs="Segoe UI Light"/>
-          <w:color w:val="auto"/>
-          <w:sz w:val="22"/>
-          <w:szCs w:val="22"/>
-          <w:lang w:eastAsia="zh-CN"/>
-        </w:rPr>
-        <w:t>.</w:t>
-      </w:r>
-    </w:p>
-    <w:p>
-      <w:pPr>
-        <w:pStyle w:val="DisclaimerTextMS"/>
-        <w:rPr>
-          <w:rFonts w:ascii="Segoe UI Light" w:hAnsi="Segoe UI Light" w:cs="Segoe UI Light"/>
-          <w:color w:val="auto"/>
-          <w:sz w:val="22"/>
-          <w:szCs w:val="22"/>
-          <w:lang w:eastAsia="zh-CN"/>
-        </w:rPr>
-      </w:pPr>
-      <w:r>
-        <w:rPr>
-          <w:rFonts w:ascii="Segoe UI Light" w:hAnsi="Segoe UI Light" w:cs="Segoe UI Light"/>
-          <w:color w:val="auto"/>
-          <w:sz w:val="22"/>
-          <w:szCs w:val="22"/>
-          <w:lang w:eastAsia="zh-CN"/>
-        </w:rPr>
-        <w:t>There are several benefits associated with storing the data in Azure Blob storage:</w:t>
-      </w:r>
-    </w:p>
-    <w:p>
-      <w:pPr>
-        <w:pStyle w:val="DisclaimerTextMS"/>
-        <w:rPr>
-          <w:rFonts w:ascii="Segoe UI Light" w:hAnsi="Segoe UI Light" w:cs="Segoe UI Light"/>
-          <w:color w:val="auto"/>
-          <w:sz w:val="22"/>
-          <w:szCs w:val="22"/>
-          <w:lang w:eastAsia="zh-CN"/>
-        </w:rPr>
-      </w:pPr>
-      <w:r>
-        <w:rPr>
-          <w:rFonts w:ascii="Segoe UI Light" w:hAnsi="Segoe UI Light" w:cs="Segoe UI Light"/>
-          <w:b/>
-          <w:color w:val="auto"/>
-          <w:sz w:val="22"/>
-          <w:szCs w:val="22"/>
-          <w:lang w:eastAsia="zh-CN"/>
-        </w:rPr>
-        <w:t>Data reuse and sharing:</w:t>
-      </w:r>
-      <w:r>
-        <w:rPr>
-          <w:rFonts w:ascii="Segoe UI Light" w:hAnsi="Segoe UI Light" w:cs="Segoe UI Light"/>
-          <w:color w:val="auto"/>
-          <w:sz w:val="22"/>
-          <w:szCs w:val="22"/>
-          <w:lang w:eastAsia="zh-CN"/>
-        </w:rPr>
-        <w:t xml:space="preserve"> The data in Azure Blog storage can be accessed either through the HDFS APIs or through the Blog Storage REST APIs.</w:t>
-      </w:r>
-    </w:p>
-    <w:p>
-      <w:pPr>
-        <w:pStyle w:val="DisclaimerTextMS"/>
-        <w:rPr>
-          <w:rFonts w:ascii="Segoe UI Light" w:hAnsi="Segoe UI Light" w:cs="Segoe UI Light"/>
-          <w:color w:val="auto"/>
-          <w:sz w:val="22"/>
-          <w:szCs w:val="22"/>
-          <w:lang w:eastAsia="zh-CN"/>
-        </w:rPr>
-      </w:pPr>
-      <w:r>
-        <w:rPr>
-          <w:rFonts w:ascii="Segoe UI Light" w:hAnsi="Segoe UI Light" w:cs="Segoe UI Light"/>
-          <w:b/>
-          <w:color w:val="auto"/>
-          <w:sz w:val="22"/>
-          <w:szCs w:val="22"/>
-          <w:lang w:eastAsia="zh-CN"/>
-        </w:rPr>
-        <w:t xml:space="preserve">Data archiving: </w:t>
-      </w:r>
-      <w:r>
-        <w:rPr>
-          <w:rFonts w:ascii="Segoe UI Light" w:hAnsi="Segoe UI Light" w:cs="Segoe UI Light"/>
-          <w:color w:val="auto"/>
-          <w:sz w:val="22"/>
-          <w:szCs w:val="22"/>
-          <w:lang w:eastAsia="zh-CN"/>
-        </w:rPr>
-        <w:t>Storing data in Azure Blob storage enables the HDInsight clusters used for computation to be safely deleted without losing user data.</w:t>
-      </w:r>
-    </w:p>
-    <w:p>
-      <w:pPr>
-        <w:pStyle w:val="DisclaimerTextMS"/>
-        <w:rPr>
-          <w:rFonts w:ascii="Segoe UI Light" w:hAnsi="Segoe UI Light" w:cs="Segoe UI Light"/>
-          <w:color w:val="auto"/>
-          <w:sz w:val="22"/>
-          <w:szCs w:val="22"/>
-          <w:lang w:eastAsia="zh-CN"/>
-        </w:rPr>
-      </w:pPr>
-      <w:r>
-        <w:rPr>
-          <w:rFonts w:ascii="Segoe UI Light" w:hAnsi="Segoe UI Light" w:cs="Segoe UI Light"/>
-          <w:b/>
-          <w:color w:val="auto"/>
-          <w:sz w:val="22"/>
-          <w:szCs w:val="22"/>
-          <w:lang w:eastAsia="zh-CN"/>
-        </w:rPr>
-        <w:t>Data storage cost:</w:t>
-      </w:r>
-      <w:r>
-        <w:rPr>
-          <w:rFonts w:ascii="Segoe UI Light" w:hAnsi="Segoe UI Light" w:cs="Segoe UI Light"/>
-          <w:color w:val="auto"/>
-          <w:sz w:val="22"/>
-          <w:szCs w:val="22"/>
-          <w:lang w:eastAsia="zh-CN"/>
-        </w:rPr>
-        <w:t xml:space="preserve"> Storing data in DFS for the long term is more costly than storing the data in Azure Blob storage because the cost of a compute cluster is higher than the cost of an Azure Blob storage container. </w:t>
-      </w:r>
-    </w:p>
-    <w:p>
-      <w:pPr>
-        <w:pStyle w:val="DisclaimerTextMS"/>
-        <w:rPr>
-          <w:rFonts w:ascii="Segoe UI Light" w:hAnsi="Segoe UI Light" w:cs="Segoe UI Light"/>
-          <w:color w:val="auto"/>
-          <w:sz w:val="22"/>
-          <w:szCs w:val="22"/>
-          <w:lang w:eastAsia="zh-CN"/>
-        </w:rPr>
-      </w:pPr>
-      <w:r>
-        <w:rPr>
-          <w:rFonts w:ascii="Segoe UI Light" w:hAnsi="Segoe UI Light" w:cs="Segoe UI Light"/>
-          <w:b/>
-          <w:color w:val="auto"/>
-          <w:sz w:val="22"/>
-          <w:szCs w:val="22"/>
-          <w:lang w:eastAsia="zh-CN"/>
-        </w:rPr>
-        <w:t>Elastic scale-out:</w:t>
-      </w:r>
-      <w:r>
-        <w:rPr>
-          <w:rFonts w:ascii="Segoe UI Light" w:hAnsi="Segoe UI Light" w:cs="Segoe UI Light"/>
-          <w:color w:val="auto"/>
-          <w:sz w:val="22"/>
-          <w:szCs w:val="22"/>
-          <w:lang w:eastAsia="zh-CN"/>
-        </w:rPr>
-        <w:t xml:space="preserve"> Although HDFS provides you with a scaled-out file system, the scale is determined by the number of nodes that you create for your cluster. Changing the scale can become a more complicated process than relying on the elastic scaling capabilities </w:t>
-      </w:r>
-      <w:r>
-        <w:rPr>
-          <w:rFonts w:ascii="Segoe UI Light" w:hAnsi="Segoe UI Light" w:cs="Segoe UI Light"/>
-          <w:color w:val="auto"/>
-          <w:sz w:val="22"/>
-          <w:szCs w:val="22"/>
-          <w:lang w:eastAsia="zh-CN"/>
-        </w:rPr>
-        <w:t>of</w:t>
-      </w:r>
-      <w:r>
-        <w:rPr>
-          <w:rFonts w:ascii="Segoe UI Light" w:hAnsi="Segoe UI Light" w:cs="Segoe UI Light"/>
-          <w:color w:val="auto"/>
-          <w:sz w:val="22"/>
-          <w:szCs w:val="22"/>
-          <w:lang w:eastAsia="zh-CN"/>
-        </w:rPr>
-        <w:t xml:space="preserve"> Azure Blob storage.</w:t>
-      </w:r>
-    </w:p>
-    <w:p>
-      <w:pPr>
-        <w:pStyle w:val="DisclaimerTextMS"/>
-        <w:rPr>
-          <w:rFonts w:ascii="Segoe UI Light" w:hAnsi="Segoe UI Light" w:cs="Segoe UI Light"/>
-          <w:color w:val="auto"/>
-          <w:sz w:val="22"/>
-          <w:szCs w:val="22"/>
-          <w:lang w:eastAsia="zh-CN"/>
-        </w:rPr>
-      </w:pPr>
-      <w:r>
-        <w:rPr>
-          <w:rFonts w:ascii="Segoe UI Light" w:hAnsi="Segoe UI Light" w:cs="Segoe UI Light"/>
-          <w:b/>
-          <w:color w:val="auto"/>
-          <w:sz w:val="22"/>
-          <w:szCs w:val="22"/>
-          <w:lang w:eastAsia="zh-CN"/>
-        </w:rPr>
-        <w:t>Geo-replication:</w:t>
-      </w:r>
-      <w:r>
-        <w:rPr>
-          <w:rFonts w:ascii="Segoe UI Light" w:hAnsi="Segoe UI Light" w:cs="Segoe UI Light"/>
-          <w:color w:val="auto"/>
-          <w:sz w:val="22"/>
-          <w:szCs w:val="22"/>
-          <w:lang w:eastAsia="zh-CN"/>
-        </w:rPr>
-        <w:t xml:space="preserve"> Azure Blob storage containers can be geo-replicated. Although this gives </w:t>
-      </w:r>
-      <w:r>
-        <w:rPr>
-          <w:rFonts w:ascii="Segoe UI Light" w:hAnsi="Segoe UI Light" w:cs="Segoe UI Light"/>
-          <w:color w:val="auto"/>
-          <w:sz w:val="22"/>
-          <w:szCs w:val="22"/>
-          <w:lang w:eastAsia="zh-CN"/>
-        </w:rPr>
-        <w:t>application</w:t>
-      </w:r>
-      <w:r>
-        <w:rPr>
-          <w:rFonts w:ascii="Segoe UI Light" w:hAnsi="Segoe UI Light" w:cs="Segoe UI Light"/>
-          <w:color w:val="auto"/>
-          <w:sz w:val="22"/>
-          <w:szCs w:val="22"/>
-          <w:lang w:eastAsia="zh-CN"/>
-        </w:rPr>
-        <w:t xml:space="preserve"> geographic recovery and data redundancy</w:t>
-      </w:r>
-      <w:r>
-        <w:rPr>
-          <w:rFonts w:ascii="Segoe UI Light" w:hAnsi="Segoe UI Light" w:cs="Segoe UI Light"/>
-          <w:color w:val="auto"/>
-          <w:sz w:val="22"/>
-          <w:szCs w:val="22"/>
-          <w:lang w:eastAsia="zh-CN"/>
-        </w:rPr>
-        <w:t>.</w:t>
-      </w:r>
-      <w:r>
-        <w:rPr>
-          <w:rFonts w:ascii="Segoe UI Light" w:hAnsi="Segoe UI Light" w:cs="Segoe UI Light"/>
-          <w:color w:val="auto"/>
-          <w:sz w:val="22"/>
-          <w:szCs w:val="22"/>
-          <w:lang w:eastAsia="zh-CN"/>
-        </w:rPr>
-        <w:t xml:space="preserve"> </w:t>
-      </w:r>
-    </w:p>
-    <w:p>
-      <w:pPr>
-        <w:pStyle w:val="Heading2"/>
-      </w:pPr>
-      <w:bookmarkStart w:id="23" w:name="_Toc459729281"/>
-      <w:r>
-        <w:lastRenderedPageBreak/>
-        <w:t>Azure Stream Analytics</w:t>
-      </w:r>
-      <w:bookmarkEnd w:id="23"/>
-    </w:p>
-    <w:p>
-      <w:pPr>
-        <w:pStyle w:val="DisclaimerTextMS"/>
-        <w:rPr>
-          <w:rFonts w:ascii="Segoe UI Light" w:hAnsi="Segoe UI Light" w:cs="Segoe UI Light"/>
-          <w:color w:val="auto"/>
-          <w:sz w:val="22"/>
-          <w:szCs w:val="22"/>
-          <w:lang w:eastAsia="zh-CN"/>
-        </w:rPr>
-      </w:pPr>
-      <w:r>
-        <w:rPr>
-          <w:rFonts w:ascii="Segoe UI Light" w:hAnsi="Segoe UI Light" w:cs="Segoe UI Light"/>
-          <w:color w:val="auto"/>
-          <w:sz w:val="22"/>
-          <w:szCs w:val="22"/>
-          <w:lang w:eastAsia="zh-CN"/>
-        </w:rPr>
-        <w:t>Azure Stream Analytics is a fully managed, cost effective real-time event processing engine that helps to unlock deep insights from data. Stream Analytics makes it easy to set up real-time analytic computations on data streaming from devices, sensors, web sites, social media, applications, infra</w:t>
-      </w:r>
-      <w:r>
-        <w:rPr>
-          <w:rFonts w:ascii="Segoe UI Light" w:hAnsi="Segoe UI Light" w:cs="Segoe UI Light"/>
-          <w:color w:val="auto"/>
-          <w:sz w:val="22"/>
-          <w:szCs w:val="22"/>
-          <w:lang w:eastAsia="zh-CN"/>
-        </w:rPr>
-        <w:t>structure systems, and so on.</w:t>
-      </w:r>
-    </w:p>
-    <w:p>
-      <w:pPr>
-        <w:pStyle w:val="DisclaimerTextMS"/>
-        <w:rPr>
-          <w:rFonts w:ascii="Segoe UI Light" w:hAnsi="Segoe UI Light" w:cs="Segoe UI Light"/>
-          <w:color w:val="auto"/>
-          <w:sz w:val="22"/>
-          <w:szCs w:val="22"/>
-          <w:lang w:eastAsia="zh-CN"/>
-        </w:rPr>
-      </w:pPr>
-      <w:r>
-        <w:rPr>
-          <w:rFonts w:ascii="Segoe UI Light" w:hAnsi="Segoe UI Light" w:cs="Segoe UI Light"/>
-          <w:color w:val="auto"/>
-          <w:sz w:val="22"/>
-          <w:szCs w:val="22"/>
-          <w:lang w:eastAsia="zh-CN"/>
-        </w:rPr>
-        <w:t>With the Azure Stream analytics, our intelligent application can process on the real-time streaming data</w:t>
-      </w:r>
-      <w:r>
-        <w:rPr>
-          <w:rFonts w:ascii="Segoe UI Light" w:hAnsi="Segoe UI Light" w:cs="Segoe UI Light"/>
-          <w:color w:val="auto"/>
-          <w:sz w:val="22"/>
-          <w:szCs w:val="22"/>
-          <w:lang w:eastAsia="zh-CN"/>
-        </w:rPr>
-        <w:t xml:space="preserve"> and pass the data into HDInsight for further processing and analytics</w:t>
-      </w:r>
-      <w:r>
-        <w:rPr>
-          <w:rFonts w:ascii="Segoe UI Light" w:hAnsi="Segoe UI Light" w:cs="Segoe UI Light"/>
-          <w:color w:val="auto"/>
-          <w:sz w:val="22"/>
-          <w:szCs w:val="22"/>
-          <w:lang w:eastAsia="zh-CN"/>
-        </w:rPr>
-        <w:t>. Stream analytics provides following key capabilities and benefits:</w:t>
-      </w:r>
-    </w:p>
-    <w:p>
-      <w:pPr>
-        <w:pStyle w:val="DisclaimerTextMS"/>
-        <w:rPr>
-          <w:rFonts w:ascii="Segoe UI Light" w:hAnsi="Segoe UI Light" w:cs="Segoe UI Light"/>
-          <w:color w:val="auto"/>
-          <w:sz w:val="22"/>
-          <w:szCs w:val="22"/>
-          <w:lang w:eastAsia="zh-CN"/>
-        </w:rPr>
-      </w:pPr>
-      <w:r>
-        <w:rPr>
-          <w:rFonts w:ascii="Segoe UI Light" w:hAnsi="Segoe UI Light" w:cs="Segoe UI Light"/>
-          <w:b/>
-          <w:color w:val="auto"/>
-          <w:sz w:val="22"/>
-          <w:szCs w:val="22"/>
-          <w:lang w:eastAsia="zh-CN"/>
-        </w:rPr>
-        <w:t xml:space="preserve">Ease of use: </w:t>
-      </w:r>
-      <w:r>
-        <w:rPr>
-          <w:rFonts w:ascii="Segoe UI Light" w:hAnsi="Segoe UI Light" w:cs="Segoe UI Light"/>
-          <w:color w:val="auto"/>
-          <w:sz w:val="22"/>
-          <w:szCs w:val="22"/>
-          <w:lang w:eastAsia="zh-CN"/>
-        </w:rPr>
-        <w:t xml:space="preserve">Stream Analytics supports a simple, declarative query model for describing transformations. </w:t>
-      </w:r>
-      <w:r>
-        <w:rPr>
-          <w:rFonts w:ascii="Segoe UI Light" w:hAnsi="Segoe UI Light" w:cs="Segoe UI Light"/>
-          <w:color w:val="auto"/>
-          <w:sz w:val="22"/>
-          <w:szCs w:val="22"/>
-          <w:lang w:eastAsia="zh-CN"/>
-        </w:rPr>
-        <w:t xml:space="preserve">It </w:t>
-      </w:r>
-      <w:r>
-        <w:rPr>
-          <w:rFonts w:ascii="Segoe UI Light" w:hAnsi="Segoe UI Light" w:cs="Segoe UI Light"/>
-          <w:color w:val="auto"/>
-          <w:sz w:val="22"/>
-          <w:szCs w:val="22"/>
-          <w:lang w:eastAsia="zh-CN"/>
-        </w:rPr>
-        <w:t xml:space="preserve">uses a T-SQL variant, and removes the need for customers to deal with the technical complexities of stream processing systems. </w:t>
-      </w:r>
-    </w:p>
-    <w:p>
-      <w:pPr>
-        <w:pStyle w:val="DisclaimerTextMS"/>
-        <w:rPr>
-          <w:rFonts w:ascii="Segoe UI Light" w:hAnsi="Segoe UI Light" w:cs="Segoe UI Light"/>
-          <w:color w:val="auto"/>
-          <w:sz w:val="22"/>
-          <w:szCs w:val="22"/>
-          <w:lang w:eastAsia="zh-CN"/>
-        </w:rPr>
-      </w:pPr>
-      <w:r>
-        <w:rPr>
-          <w:rFonts w:ascii="Segoe UI Light" w:hAnsi="Segoe UI Light" w:cs="Segoe UI Light"/>
-          <w:b/>
-          <w:color w:val="auto"/>
-          <w:sz w:val="22"/>
-          <w:szCs w:val="22"/>
-          <w:lang w:eastAsia="zh-CN"/>
-        </w:rPr>
-        <w:t>Scalability:</w:t>
-      </w:r>
-      <w:r>
-        <w:rPr>
-          <w:rFonts w:ascii="Segoe UI Light" w:hAnsi="Segoe UI Light" w:cs="Segoe UI Light"/>
-          <w:color w:val="auto"/>
-          <w:sz w:val="22"/>
-          <w:szCs w:val="22"/>
-          <w:lang w:eastAsia="zh-CN"/>
-        </w:rPr>
-        <w:t xml:space="preserve"> Stream Analytics is capable of handling high event throughput of up to 1GB/second. Integration with Azure Event Hubs and Azure IoT Hubs allow the solution to ingest millions of events per second coming from connected devices, clickstreams, and log files, to name a few. </w:t>
-      </w:r>
-    </w:p>
-    <w:p>
-      <w:pPr>
-        <w:pStyle w:val="DisclaimerTextMS"/>
-        <w:rPr>
-          <w:rFonts w:ascii="Segoe UI Light" w:hAnsi="Segoe UI Light" w:cs="Segoe UI Light"/>
-          <w:color w:val="auto"/>
-          <w:sz w:val="22"/>
-          <w:szCs w:val="22"/>
-          <w:lang w:eastAsia="zh-CN"/>
-        </w:rPr>
-      </w:pPr>
-      <w:r>
-        <w:rPr>
-          <w:rFonts w:ascii="Segoe UI Light" w:hAnsi="Segoe UI Light" w:cs="Segoe UI Light"/>
-          <w:b/>
-          <w:color w:val="auto"/>
-          <w:sz w:val="22"/>
-          <w:szCs w:val="22"/>
-          <w:lang w:eastAsia="zh-CN"/>
-        </w:rPr>
-        <w:t>Reliability, repeatability and quick recovery:</w:t>
-      </w:r>
-      <w:r>
-        <w:rPr>
-          <w:rFonts w:ascii="Segoe UI Light" w:hAnsi="Segoe UI Light" w:cs="Segoe UI Light"/>
-          <w:color w:val="auto"/>
-          <w:sz w:val="22"/>
-          <w:szCs w:val="22"/>
-          <w:lang w:eastAsia="zh-CN"/>
-        </w:rPr>
-        <w:t xml:space="preserve"> A managed service in the cloud, Stream Analytics helps prevent data loss and provides business continuity in the event of failures through built-in recovery capabilities. </w:t>
-      </w:r>
-    </w:p>
-    <w:p>
-      <w:pPr>
-        <w:pStyle w:val="DisclaimerTextMS"/>
-        <w:rPr>
-          <w:rFonts w:ascii="Segoe UI Light" w:hAnsi="Segoe UI Light" w:cs="Segoe UI Light"/>
-          <w:color w:val="auto"/>
-          <w:sz w:val="22"/>
-          <w:szCs w:val="22"/>
-          <w:lang w:eastAsia="zh-CN"/>
-        </w:rPr>
-      </w:pPr>
-      <w:r>
-        <w:rPr>
-          <w:rFonts w:ascii="Segoe UI Light" w:hAnsi="Segoe UI Light" w:cs="Segoe UI Light"/>
-          <w:b/>
-          <w:color w:val="auto"/>
-          <w:sz w:val="22"/>
-          <w:szCs w:val="22"/>
-          <w:lang w:eastAsia="zh-CN"/>
-        </w:rPr>
-        <w:t xml:space="preserve">Low cost: </w:t>
-      </w:r>
-      <w:r>
-        <w:rPr>
-          <w:rFonts w:ascii="Segoe UI Light" w:hAnsi="Segoe UI Light" w:cs="Segoe UI Light"/>
-          <w:color w:val="auto"/>
-          <w:sz w:val="22"/>
-          <w:szCs w:val="22"/>
-          <w:lang w:eastAsia="zh-CN"/>
-        </w:rPr>
-        <w:t xml:space="preserve">As a cloud service, Stream Analytics is optimized to provide users a very low cost to get going and maintain real-time analytics solutions. The service is built to pay as you go based on Streaming Unit usage and the amount of data processed by the system. </w:t>
-      </w:r>
-    </w:p>
-    <w:p>
-      <w:pPr>
-        <w:pStyle w:val="DisclaimerTextMS"/>
-        <w:rPr>
-          <w:rFonts w:ascii="Segoe UI Light" w:hAnsi="Segoe UI Light" w:cs="Segoe UI Light"/>
-          <w:color w:val="auto"/>
-          <w:sz w:val="22"/>
-          <w:szCs w:val="22"/>
-          <w:lang w:eastAsia="zh-CN"/>
-        </w:rPr>
-      </w:pPr>
-      <w:r>
-        <w:rPr>
-          <w:rFonts w:ascii="Segoe UI Light" w:hAnsi="Segoe UI Light" w:cs="Segoe UI Light"/>
-          <w:b/>
-          <w:color w:val="auto"/>
-          <w:sz w:val="22"/>
-          <w:szCs w:val="22"/>
-          <w:lang w:eastAsia="zh-CN"/>
-        </w:rPr>
-        <w:t xml:space="preserve">Reference data: </w:t>
-      </w:r>
-      <w:r>
-        <w:rPr>
-          <w:rFonts w:ascii="Segoe UI Light" w:hAnsi="Segoe UI Light" w:cs="Segoe UI Light"/>
-          <w:color w:val="auto"/>
-          <w:sz w:val="22"/>
-          <w:szCs w:val="22"/>
-          <w:lang w:eastAsia="zh-CN"/>
-        </w:rPr>
-        <w:t xml:space="preserve">Stream Analytics provides users the ability to specify and use reference data. </w:t>
-      </w:r>
-    </w:p>
-    <w:p>
-      <w:pPr>
-        <w:pStyle w:val="DisclaimerTextMS"/>
-        <w:rPr>
-          <w:rFonts w:ascii="Segoe UI Light" w:hAnsi="Segoe UI Light" w:cs="Segoe UI Light"/>
-          <w:color w:val="auto"/>
-          <w:sz w:val="22"/>
-          <w:szCs w:val="22"/>
-          <w:lang w:eastAsia="zh-CN"/>
-        </w:rPr>
-      </w:pPr>
-      <w:r>
-        <w:rPr>
-          <w:rFonts w:ascii="Segoe UI Light" w:hAnsi="Segoe UI Light" w:cs="Segoe UI Light"/>
-          <w:b/>
-          <w:color w:val="auto"/>
-          <w:sz w:val="22"/>
-          <w:szCs w:val="22"/>
-          <w:lang w:eastAsia="zh-CN"/>
-        </w:rPr>
-        <w:t xml:space="preserve">User Defined Functions: </w:t>
-      </w:r>
-      <w:r>
-        <w:rPr>
-          <w:rFonts w:ascii="Segoe UI Light" w:hAnsi="Segoe UI Light" w:cs="Segoe UI Light"/>
-          <w:color w:val="auto"/>
-          <w:sz w:val="22"/>
-          <w:szCs w:val="22"/>
-          <w:lang w:eastAsia="zh-CN"/>
-        </w:rPr>
-        <w:t>Stream Analytics has integration with Azure Machine Learning to define function calls in the Machine Learning service as part of a Stream Analytics query. This expands the capabilities of Stream Analytics to leverage existing Azure Machine Learning solutions.</w:t>
-      </w:r>
-    </w:p>
-    <w:p>
-      <w:pPr>
-        <w:pStyle w:val="DisclaimerTextMS"/>
-        <w:rPr>
-          <w:rFonts w:ascii="Segoe UI Light" w:hAnsi="Segoe UI Light" w:cs="Segoe UI Light"/>
-          <w:color w:val="auto"/>
-          <w:sz w:val="22"/>
-          <w:szCs w:val="22"/>
-          <w:lang w:eastAsia="zh-CN"/>
-        </w:rPr>
-      </w:pPr>
-      <w:r>
-        <w:rPr>
-          <w:rFonts w:ascii="Segoe UI Light" w:hAnsi="Segoe UI Light" w:cs="Segoe UI Light"/>
-          <w:b/>
-          <w:color w:val="auto"/>
-          <w:sz w:val="22"/>
-          <w:szCs w:val="22"/>
-          <w:lang w:eastAsia="zh-CN"/>
-        </w:rPr>
-        <w:t xml:space="preserve">Connectivity: </w:t>
-      </w:r>
-      <w:r>
-        <w:rPr>
-          <w:rFonts w:ascii="Segoe UI Light" w:hAnsi="Segoe UI Light" w:cs="Segoe UI Light"/>
-          <w:color w:val="auto"/>
-          <w:sz w:val="22"/>
-          <w:szCs w:val="22"/>
-          <w:lang w:eastAsia="zh-CN"/>
-        </w:rPr>
-        <w:t>Stream Analytics connects directly to Azure Event Hubs and Azure IoT Hubs for stream ingestion, and the Azure Blob service to ingest historical data. Results can be written from Stream Analytics to Azure Storage Blobs or Tables, Azure SQL DB, Azure Data Lake Stores, DocumentDB, Event Hubs, Azure Service Bus Topics or Queues, and Power BI, where it can then be visualized, further processed by workflows, used in batch analytics via Azure HDInsight or processed again as a series of events. When using Event Hubs it is possible to compose multiple Stream Analytics together with other data sources and processing engines without losing the streaming nature of the computations.</w:t>
-      </w:r>
-    </w:p>
-    <w:p>
-      <w:pPr>
-        <w:pStyle w:val="Heading1"/>
-      </w:pPr>
-      <w:bookmarkStart w:id="24" w:name="_Toc459729282"/>
-      <w:r>
-        <w:lastRenderedPageBreak/>
-        <w:t xml:space="preserve">Data </w:t>
-      </w:r>
-      <w:r>
-        <w:t>visualization</w:t>
-      </w:r>
-      <w:r>
-        <w:t xml:space="preserve"> with PowerBI</w:t>
-      </w:r>
-      <w:bookmarkEnd w:id="24"/>
-    </w:p>
-    <w:p>
-      <w:pPr>
-        <w:pStyle w:val="DisclaimerTextMS"/>
-        <w:rPr>
-          <w:rFonts w:ascii="Segoe UI Light" w:hAnsi="Segoe UI Light" w:cs="Segoe UI Light"/>
-          <w:color w:val="auto"/>
-          <w:sz w:val="22"/>
-          <w:szCs w:val="22"/>
-          <w:lang w:eastAsia="zh-CN"/>
-        </w:rPr>
-      </w:pPr>
-      <w:r>
-        <w:rPr>
-          <w:rFonts w:ascii="Segoe UI Light" w:hAnsi="Segoe UI Light" w:cs="Segoe UI Light"/>
-          <w:color w:val="auto"/>
-          <w:sz w:val="22"/>
-          <w:szCs w:val="22"/>
-          <w:lang w:eastAsia="zh-CN"/>
-        </w:rPr>
-        <w:t xml:space="preserve">In this intelligent application architecture, we apply the PowerBI to visualize our data and the analysis results. With Azure services and PowerBI, </w:t>
-      </w:r>
-      <w:r>
-        <w:rPr>
-          <w:rFonts w:ascii="Segoe UI Light" w:hAnsi="Segoe UI Light" w:cs="Segoe UI Light"/>
-          <w:color w:val="auto"/>
-          <w:sz w:val="22"/>
-          <w:szCs w:val="22"/>
-          <w:lang w:eastAsia="zh-CN"/>
-        </w:rPr>
-        <w:t xml:space="preserve">all data processing efforts can be turn into analytics and reports that provide real-time insights into </w:t>
-      </w:r>
-      <w:r>
-        <w:rPr>
-          <w:rFonts w:ascii="Segoe UI Light" w:hAnsi="Segoe UI Light" w:cs="Segoe UI Light"/>
-          <w:color w:val="auto"/>
-          <w:sz w:val="22"/>
-          <w:szCs w:val="22"/>
-          <w:lang w:eastAsia="zh-CN"/>
-        </w:rPr>
-        <w:t>the</w:t>
-      </w:r>
-      <w:r>
-        <w:rPr>
-          <w:rFonts w:ascii="Segoe UI Light" w:hAnsi="Segoe UI Light" w:cs="Segoe UI Light"/>
-          <w:color w:val="auto"/>
-          <w:sz w:val="22"/>
-          <w:szCs w:val="22"/>
-          <w:lang w:eastAsia="zh-CN"/>
-        </w:rPr>
-        <w:t xml:space="preserve"> business.</w:t>
-      </w:r>
-      <w:r>
-        <w:rPr>
-          <w:rFonts w:ascii="Segoe UI Light" w:hAnsi="Segoe UI Light" w:cs="Segoe UI Light"/>
-          <w:color w:val="auto"/>
-          <w:sz w:val="22"/>
-          <w:szCs w:val="22"/>
-          <w:lang w:eastAsia="zh-CN"/>
-        </w:rPr>
-        <w:t xml:space="preserve"> PowerBI has a multitude of Azure connections available, and the business intelligence solutions you can create with those services are as unique as your business. In PowerBI, you can integra</w:t>
-      </w:r>
-      <w:r>
-        <w:rPr>
-          <w:rFonts w:ascii="Segoe UI Light" w:hAnsi="Segoe UI Light" w:cs="Segoe UI Light"/>
-          <w:color w:val="auto"/>
-          <w:sz w:val="22"/>
-          <w:szCs w:val="22"/>
-          <w:lang w:eastAsia="zh-CN"/>
-        </w:rPr>
-        <w:t>te multi-source data processing</w:t>
-      </w:r>
-      <w:r>
-        <w:rPr>
-          <w:rFonts w:ascii="Segoe UI Light" w:hAnsi="Segoe UI Light" w:cs="Segoe UI Light"/>
-          <w:color w:val="auto"/>
-          <w:sz w:val="22"/>
-          <w:szCs w:val="22"/>
-          <w:lang w:eastAsia="zh-CN"/>
-        </w:rPr>
-        <w:t>, make use of massive real-time systems, use Stream Analytics and Event Hubs, and so on.</w:t>
-      </w:r>
-    </w:p>
-    <w:p>
-      <w:r>
-        <w:rPr>
-          <w:noProof/>
+          <w:lang w:eastAsia="zh-CN"/>
         </w:rPr>
         <w:drawing>
           <wp:inline distT="0" distB="0" distL="0" distR="0" wp14:anchorId="0CD9BE91" wp14:editId="3B3137E9">
@@ -6557,7 +6021,7 @@
                     <pic:cNvPicPr/>
                   </pic:nvPicPr>
                   <pic:blipFill>
-                    <a:blip r:embed="rId23">
+                    <a:blip r:embed="rId22">
                       <a:extLst>
                         <a:ext uri="{28A0092B-C50C-407E-A947-70E740481C1C}">
                           <a14:useLocalDpi xmlns:a14="http://schemas.microsoft.com/office/drawing/2010/main" val="0"/>
@@ -6610,7 +6074,7 @@
       <w:pPr>
         <w:pStyle w:val="Heading1"/>
       </w:pPr>
-      <w:bookmarkStart w:id="25" w:name="_Toc459729283"/>
+      <w:bookmarkStart w:id="27" w:name="_Toc459729283"/>
       <w:r>
         <w:rPr>
           <w:rFonts w:hint="eastAsia"/>
@@ -6623,7 +6087,7 @@
       <w:r>
         <w:t>Cognitive Services</w:t>
       </w:r>
-      <w:bookmarkEnd w:id="25"/>
+      <w:bookmarkEnd w:id="27"/>
     </w:p>
     <w:p>
       <w:pPr>
@@ -6696,6 +6160,7 @@
           <w:szCs w:val="22"/>
           <w:lang w:eastAsia="zh-CN"/>
         </w:rPr>
+        <w:lastRenderedPageBreak/>
         <w:t xml:space="preserve">Regardless of the platform, apps can call the Cognitive Services APIs as long as the app has an Internet connection, every apps can integrate it to build a smarter, more context-aware applications. Cognitive Services includes the following </w:t>
       </w:r>
       <w:r>
@@ -6898,7 +6363,6 @@
           <w:szCs w:val="22"/>
           <w:lang w:eastAsia="zh-CN"/>
         </w:rPr>
-        <w:lastRenderedPageBreak/>
         <w:t>Knowledge:</w:t>
       </w:r>
       <w:r>
@@ -7007,8 +6471,8 @@
 </file>
 
 <file path=word/comments.xml><?xml version="1.0" encoding="utf-8"?>
-<w:comments xmlns:wpc="http://schemas.microsoft.com/office/word/2010/wordprocessingCanvas" xmlns:cx="http://schemas.microsoft.com/office/drawing/2014/chartex" xmlns:cx1="http://schemas.microsoft.com/office/drawing/2015/9/8/chartex" xmlns:cx2="http://schemas.microsoft.com/office/drawing/2015/10/21/chartex" xmlns:cx3="http://schemas.microsoft.com/office/drawing/2016/5/9/chartex" xmlns:cx4="http://schemas.microsoft.com/office/drawing/2016/5/10/chartex" xmlns:cx5="http://schemas.microsoft.com/office/drawing/2016/5/11/chartex" xmlns:mc="http://schemas.openxmlformats.org/markup-compatibility/2006" xmlns:o="urn:schemas-microsoft-com:office:office" xmlns:r="http://schemas.openxmlformats.org/officeDocument/2006/relationships" xmlns:m="http://schemas.openxmlformats.org/officeDocument/2006/math" xmlns:v="urn:schemas-microsoft-com:vml" xmlns:wp14="http://schemas.microsoft.com/office/word/2010/wordprocessingDrawing" xmlns:wp="http://schemas.openxmlformats.org/drawingml/2006/wordprocessingDrawing" xmlns:w10="urn:schemas-microsoft-com:office:word" xmlns:w="http://schemas.openxmlformats.org/wordprocessingml/2006/main" xmlns:w14="http://schemas.microsoft.com/office/word/2010/wordml" xmlns:w15="http://schemas.microsoft.com/office/word/2012/wordml" xmlns:w16se="http://schemas.microsoft.com/office/word/2015/wordml/symex" xmlns:wpg="http://schemas.microsoft.com/office/word/2010/wordprocessingGroup" xmlns:wpi="http://schemas.microsoft.com/office/word/2010/wordprocessingInk" xmlns:wne="http://schemas.microsoft.com/office/word/2006/wordml" xmlns:wps="http://schemas.microsoft.com/office/word/2010/wordprocessingShape" mc:Ignorable="w14 w15 w16se wp14">
-  <w:comment w:id="0" w:author="Eumar Assis" w:date="2016-08-24T08:45:00Z" w:initials="EA">
+<w:comments xmlns:wpc="http://schemas.microsoft.com/office/word/2010/wordprocessingCanvas" xmlns:cx="http://schemas.microsoft.com/office/drawing/2014/chartex" xmlns:cx1="http://schemas.microsoft.com/office/drawing/2015/9/8/chartex" xmlns:cx2="http://schemas.microsoft.com/office/drawing/2015/10/21/chartex" xmlns:mc="http://schemas.openxmlformats.org/markup-compatibility/2006" xmlns:o="urn:schemas-microsoft-com:office:office" xmlns:r="http://schemas.openxmlformats.org/officeDocument/2006/relationships" xmlns:m="http://schemas.openxmlformats.org/officeDocument/2006/math" xmlns:v="urn:schemas-microsoft-com:vml" xmlns:wp14="http://schemas.microsoft.com/office/word/2010/wordprocessingDrawing" xmlns:wp="http://schemas.openxmlformats.org/drawingml/2006/wordprocessingDrawing" xmlns:w10="urn:schemas-microsoft-com:office:word" xmlns:w="http://schemas.openxmlformats.org/wordprocessingml/2006/main" xmlns:w14="http://schemas.microsoft.com/office/word/2010/wordml" xmlns:w15="http://schemas.microsoft.com/office/word/2012/wordml" xmlns:w16se="http://schemas.microsoft.com/office/word/2015/wordml/symex" xmlns:wpg="http://schemas.microsoft.com/office/word/2010/wordprocessingGroup" xmlns:wpi="http://schemas.microsoft.com/office/word/2010/wordprocessingInk" xmlns:wne="http://schemas.microsoft.com/office/word/2006/wordml" xmlns:wps="http://schemas.microsoft.com/office/word/2010/wordprocessingShape" mc:Ignorable="w14 w15 w16se wp14">
+  <w:comment w:id="1" w:author="Eumar Assis" w:date="2016-08-24T08:45:00Z" w:initials="EA">
     <w:p>
       <w:pPr>
         <w:pStyle w:val="CommentText"/>
@@ -7046,12 +6510,37 @@
         <w:pStyle w:val="CommentText"/>
       </w:pPr>
       <w:r>
-        <w:t>http://www.davidchappell.com/writing/white_papers/Streaming_Scenarios_using_the_Microsoft_Data_Platform_v1.1.pdf</w:t>
-      </w:r>
-      <w:bookmarkStart w:id="1" w:name="_GoBack"/>
-      <w:bookmarkEnd w:id="1"/>
-      <w:r>
-        <w:t xml:space="preserve"> </w:t>
+        <w:t xml:space="preserve">http://www.davidchappell.com/writing/white_papers/Streaming_Scenarios_using_the_Microsoft_Data_Platform_v1.1.pdf </w:t>
+      </w:r>
+    </w:p>
+  </w:comment>
+  <w:comment w:id="0" w:author="Guomin Huang" w:date="2016-08-26T23:27:00Z" w:initials="GH">
+    <w:p>
+      <w:pPr>
+        <w:pStyle w:val="CommentText"/>
+        <w:rPr>
+          <w:rFonts w:hint="eastAsia"/>
+          <w:lang w:eastAsia="zh-CN"/>
+        </w:rPr>
+      </w:pPr>
+      <w:r>
+        <w:rPr>
+          <w:rStyle w:val="CommentReference"/>
+        </w:rPr>
+        <w:annotationRef/>
+      </w:r>
+      <w:r>
+        <w:rPr>
+          <w:rFonts w:hint="eastAsia"/>
+          <w:lang w:eastAsia="zh-CN"/>
+        </w:rPr>
+        <w:t>T</w:t>
+      </w:r>
+      <w:r>
+        <w:rPr>
+          <w:lang w:eastAsia="zh-CN"/>
+        </w:rPr>
+        <w:t>hanks for help, we get contents of Azure Data lake store&amp;analytics</w:t>
       </w:r>
     </w:p>
   </w:comment>
@@ -7075,6 +6564,50 @@
           <w:lang w:eastAsia="zh-CN"/>
         </w:rPr>
         <w:t>Data Factory, Data Lake, Machine Learning and Power BI</w:t>
+      </w:r>
+    </w:p>
+  </w:comment>
+  <w:comment w:id="5" w:author="Guomin Huang" w:date="2016-08-26T23:11:00Z" w:initials="GH">
+    <w:p>
+      <w:pPr>
+        <w:pStyle w:val="CommentText"/>
+      </w:pPr>
+      <w:r>
+        <w:rPr>
+          <w:rStyle w:val="CommentReference"/>
+        </w:rPr>
+        <w:annotationRef/>
+      </w:r>
+    </w:p>
+  </w:comment>
+  <w:comment w:id="6" w:author="Guomin Huang" w:date="2016-08-26T23:11:00Z" w:initials="GH">
+    <w:p>
+      <w:pPr>
+        <w:pStyle w:val="CommentText"/>
+        <w:rPr>
+          <w:lang w:eastAsia="zh-CN"/>
+        </w:rPr>
+      </w:pPr>
+      <w:bookmarkStart w:id="7" w:name="_GoBack"/>
+      <w:bookmarkEnd w:id="7"/>
+      <w:r>
+        <w:rPr>
+          <w:rStyle w:val="CommentReference"/>
+        </w:rPr>
+        <w:annotationRef/>
+      </w:r>
+      <w:r>
+        <w:rPr>
+          <w:rFonts w:hint="eastAsia"/>
+          <w:lang w:eastAsia="zh-CN"/>
+        </w:rPr>
+        <w:t>A</w:t>
+      </w:r>
+      <w:r>
+        <w:rPr>
+          <w:lang w:eastAsia="zh-CN"/>
+        </w:rPr>
+        <w:t>gree, please check the architecture picture here</w:t>
       </w:r>
     </w:p>
   </w:comment>
@@ -7082,14 +6615,17 @@
 </file>
 
 <file path=word/commentsExtended.xml><?xml version="1.0" encoding="utf-8"?>
-<w15:commentsEx xmlns:wpc="http://schemas.microsoft.com/office/word/2010/wordprocessingCanvas" xmlns:cx="http://schemas.microsoft.com/office/drawing/2014/chartex" xmlns:cx1="http://schemas.microsoft.com/office/drawing/2015/9/8/chartex" xmlns:cx2="http://schemas.microsoft.com/office/drawing/2015/10/21/chartex" xmlns:cx3="http://schemas.microsoft.com/office/drawing/2016/5/9/chartex" xmlns:cx4="http://schemas.microsoft.com/office/drawing/2016/5/10/chartex" xmlns:cx5="http://schemas.microsoft.com/office/drawing/2016/5/11/chartex" xmlns:mc="http://schemas.openxmlformats.org/markup-compatibility/2006" xmlns:o="urn:schemas-microsoft-com:office:office" xmlns:r="http://schemas.openxmlformats.org/officeDocument/2006/relationships" xmlns:m="http://schemas.openxmlformats.org/officeDocument/2006/math" xmlns:v="urn:schemas-microsoft-com:vml" xmlns:wp14="http://schemas.microsoft.com/office/word/2010/wordprocessingDrawing" xmlns:wp="http://schemas.openxmlformats.org/drawingml/2006/wordprocessingDrawing" xmlns:w10="urn:schemas-microsoft-com:office:word" xmlns:w="http://schemas.openxmlformats.org/wordprocessingml/2006/main" xmlns:w14="http://schemas.microsoft.com/office/word/2010/wordml" xmlns:w15="http://schemas.microsoft.com/office/word/2012/wordml" xmlns:w16se="http://schemas.microsoft.com/office/word/2015/wordml/symex" xmlns:wpg="http://schemas.microsoft.com/office/word/2010/wordprocessingGroup" xmlns:wpi="http://schemas.microsoft.com/office/word/2010/wordprocessingInk" xmlns:wne="http://schemas.microsoft.com/office/word/2006/wordml" xmlns:wps="http://schemas.microsoft.com/office/word/2010/wordprocessingShape" mc:Ignorable="w14 w15 w16se wp14">
-  <w15:commentEx w15:paraId="5DDEC148" w15:done="0"/>
-  <w15:commentEx w15:paraId="02325DD5" w15:done="0"/>
+<w15:commentsEx xmlns:wpc="http://schemas.microsoft.com/office/word/2010/wordprocessingCanvas" xmlns:cx="http://schemas.microsoft.com/office/drawing/2014/chartex" xmlns:cx1="http://schemas.microsoft.com/office/drawing/2015/9/8/chartex" xmlns:cx2="http://schemas.microsoft.com/office/drawing/2015/10/21/chartex" xmlns:mc="http://schemas.openxmlformats.org/markup-compatibility/2006" xmlns:o="urn:schemas-microsoft-com:office:office" xmlns:r="http://schemas.openxmlformats.org/officeDocument/2006/relationships" xmlns:m="http://schemas.openxmlformats.org/officeDocument/2006/math" xmlns:v="urn:schemas-microsoft-com:vml" xmlns:wp14="http://schemas.microsoft.com/office/word/2010/wordprocessingDrawing" xmlns:wp="http://schemas.openxmlformats.org/drawingml/2006/wordprocessingDrawing" xmlns:w10="urn:schemas-microsoft-com:office:word" xmlns:w="http://schemas.openxmlformats.org/wordprocessingml/2006/main" xmlns:w14="http://schemas.microsoft.com/office/word/2010/wordml" xmlns:w15="http://schemas.microsoft.com/office/word/2012/wordml" xmlns:w16se="http://schemas.microsoft.com/office/word/2015/wordml/symex" xmlns:wpg="http://schemas.microsoft.com/office/word/2010/wordprocessingGroup" xmlns:wpi="http://schemas.microsoft.com/office/word/2010/wordprocessingInk" xmlns:wne="http://schemas.microsoft.com/office/word/2006/wordml" xmlns:wps="http://schemas.microsoft.com/office/word/2010/wordprocessingShape" mc:Ignorable="w14 w15 w16se wp14">
+  <w15:commentEx w15:paraId="5DDEC148" w15:done="1"/>
+  <w15:commentEx w15:paraId="76C7CC9A" w15:paraIdParent="5DDEC148" w15:done="1"/>
+  <w15:commentEx w15:paraId="02325DD5" w15:done="1"/>
+  <w15:commentEx w15:paraId="2ACA4BA7" w15:paraIdParent="02325DD5" w15:done="1"/>
+  <w15:commentEx w15:paraId="7AC76465" w15:paraIdParent="02325DD5" w15:done="1"/>
 </w15:commentsEx>
 </file>
 
 <file path=word/endnotes.xml><?xml version="1.0" encoding="utf-8"?>
-<w:endnotes xmlns:wpc="http://schemas.microsoft.com/office/word/2010/wordprocessingCanvas" xmlns:cx="http://schemas.microsoft.com/office/drawing/2014/chartex" xmlns:cx1="http://schemas.microsoft.com/office/drawing/2015/9/8/chartex" xmlns:cx2="http://schemas.microsoft.com/office/drawing/2015/10/21/chartex" xmlns:cx3="http://schemas.microsoft.com/office/drawing/2016/5/9/chartex" xmlns:cx4="http://schemas.microsoft.com/office/drawing/2016/5/10/chartex" xmlns:cx5="http://schemas.microsoft.com/office/drawing/2016/5/11/chartex" xmlns:mc="http://schemas.openxmlformats.org/markup-compatibility/2006" xmlns:o="urn:schemas-microsoft-com:office:office" xmlns:r="http://schemas.openxmlformats.org/officeDocument/2006/relationships" xmlns:m="http://schemas.openxmlformats.org/officeDocument/2006/math" xmlns:v="urn:schemas-microsoft-com:vml" xmlns:wp14="http://schemas.microsoft.com/office/word/2010/wordprocessingDrawing" xmlns:wp="http://schemas.openxmlformats.org/drawingml/2006/wordprocessingDrawing" xmlns:w10="urn:schemas-microsoft-com:office:word" xmlns:w="http://schemas.openxmlformats.org/wordprocessingml/2006/main" xmlns:w14="http://schemas.microsoft.com/office/word/2010/wordml" xmlns:w15="http://schemas.microsoft.com/office/word/2012/wordml" xmlns:w16se="http://schemas.microsoft.com/office/word/2015/wordml/symex" xmlns:wpg="http://schemas.microsoft.com/office/word/2010/wordprocessingGroup" xmlns:wpi="http://schemas.microsoft.com/office/word/2010/wordprocessingInk" xmlns:wne="http://schemas.microsoft.com/office/word/2006/wordml" xmlns:wps="http://schemas.microsoft.com/office/word/2010/wordprocessingShape" mc:Ignorable="w14 w15 w16se wp14">
+<w:endnotes xmlns:wpc="http://schemas.microsoft.com/office/word/2010/wordprocessingCanvas" xmlns:cx="http://schemas.microsoft.com/office/drawing/2014/chartex" xmlns:cx1="http://schemas.microsoft.com/office/drawing/2015/9/8/chartex" xmlns:cx2="http://schemas.microsoft.com/office/drawing/2015/10/21/chartex" xmlns:mc="http://schemas.openxmlformats.org/markup-compatibility/2006" xmlns:o="urn:schemas-microsoft-com:office:office" xmlns:r="http://schemas.openxmlformats.org/officeDocument/2006/relationships" xmlns:m="http://schemas.openxmlformats.org/officeDocument/2006/math" xmlns:v="urn:schemas-microsoft-com:vml" xmlns:wp14="http://schemas.microsoft.com/office/word/2010/wordprocessingDrawing" xmlns:wp="http://schemas.openxmlformats.org/drawingml/2006/wordprocessingDrawing" xmlns:w10="urn:schemas-microsoft-com:office:word" xmlns:w="http://schemas.openxmlformats.org/wordprocessingml/2006/main" xmlns:w14="http://schemas.microsoft.com/office/word/2010/wordml" xmlns:w15="http://schemas.microsoft.com/office/word/2012/wordml" xmlns:w16se="http://schemas.microsoft.com/office/word/2015/wordml/symex" xmlns:wpg="http://schemas.microsoft.com/office/word/2010/wordprocessingGroup" xmlns:wpi="http://schemas.microsoft.com/office/word/2010/wordprocessingInk" xmlns:wne="http://schemas.microsoft.com/office/word/2006/wordml" xmlns:wps="http://schemas.microsoft.com/office/word/2010/wordprocessingShape" mc:Ignorable="w14 w15 w16se wp14">
   <w:endnote w:type="separator" w:id="-1">
     <w:p>
       <w:pPr>
@@ -7114,7 +6650,7 @@
 </file>
 
 <file path=word/footnotes.xml><?xml version="1.0" encoding="utf-8"?>
-<w:footnotes xmlns:wpc="http://schemas.microsoft.com/office/word/2010/wordprocessingCanvas" xmlns:cx="http://schemas.microsoft.com/office/drawing/2014/chartex" xmlns:cx1="http://schemas.microsoft.com/office/drawing/2015/9/8/chartex" xmlns:cx2="http://schemas.microsoft.com/office/drawing/2015/10/21/chartex" xmlns:cx3="http://schemas.microsoft.com/office/drawing/2016/5/9/chartex" xmlns:cx4="http://schemas.microsoft.com/office/drawing/2016/5/10/chartex" xmlns:cx5="http://schemas.microsoft.com/office/drawing/2016/5/11/chartex" xmlns:mc="http://schemas.openxmlformats.org/markup-compatibility/2006" xmlns:o="urn:schemas-microsoft-com:office:office" xmlns:r="http://schemas.openxmlformats.org/officeDocument/2006/relationships" xmlns:m="http://schemas.openxmlformats.org/officeDocument/2006/math" xmlns:v="urn:schemas-microsoft-com:vml" xmlns:wp14="http://schemas.microsoft.com/office/word/2010/wordprocessingDrawing" xmlns:wp="http://schemas.openxmlformats.org/drawingml/2006/wordprocessingDrawing" xmlns:w10="urn:schemas-microsoft-com:office:word" xmlns:w="http://schemas.openxmlformats.org/wordprocessingml/2006/main" xmlns:w14="http://schemas.microsoft.com/office/word/2010/wordml" xmlns:w15="http://schemas.microsoft.com/office/word/2012/wordml" xmlns:w16se="http://schemas.microsoft.com/office/word/2015/wordml/symex" xmlns:wpg="http://schemas.microsoft.com/office/word/2010/wordprocessingGroup" xmlns:wpi="http://schemas.microsoft.com/office/word/2010/wordprocessingInk" xmlns:wne="http://schemas.microsoft.com/office/word/2006/wordml" xmlns:wps="http://schemas.microsoft.com/office/word/2010/wordprocessingShape" mc:Ignorable="w14 w15 w16se wp14">
+<w:footnotes xmlns:wpc="http://schemas.microsoft.com/office/word/2010/wordprocessingCanvas" xmlns:cx="http://schemas.microsoft.com/office/drawing/2014/chartex" xmlns:cx1="http://schemas.microsoft.com/office/drawing/2015/9/8/chartex" xmlns:cx2="http://schemas.microsoft.com/office/drawing/2015/10/21/chartex" xmlns:mc="http://schemas.openxmlformats.org/markup-compatibility/2006" xmlns:o="urn:schemas-microsoft-com:office:office" xmlns:r="http://schemas.openxmlformats.org/officeDocument/2006/relationships" xmlns:m="http://schemas.openxmlformats.org/officeDocument/2006/math" xmlns:v="urn:schemas-microsoft-com:vml" xmlns:wp14="http://schemas.microsoft.com/office/word/2010/wordprocessingDrawing" xmlns:wp="http://schemas.openxmlformats.org/drawingml/2006/wordprocessingDrawing" xmlns:w10="urn:schemas-microsoft-com:office:word" xmlns:w="http://schemas.openxmlformats.org/wordprocessingml/2006/main" xmlns:w14="http://schemas.microsoft.com/office/word/2010/wordml" xmlns:w15="http://schemas.microsoft.com/office/word/2012/wordml" xmlns:w16se="http://schemas.microsoft.com/office/word/2015/wordml/symex" xmlns:wpg="http://schemas.microsoft.com/office/word/2010/wordprocessingGroup" xmlns:wpi="http://schemas.microsoft.com/office/word/2010/wordprocessingInk" xmlns:wne="http://schemas.microsoft.com/office/word/2006/wordml" xmlns:wps="http://schemas.microsoft.com/office/word/2010/wordprocessingShape" mc:Ignorable="w14 w15 w16se wp14">
   <w:footnote w:type="separator" w:id="-1">
     <w:p>
       <w:pPr>
@@ -7139,7 +6675,7 @@
 </file>
 
 <file path=word/numbering.xml><?xml version="1.0" encoding="utf-8"?>
-<w:numbering xmlns:wpc="http://schemas.microsoft.com/office/word/2010/wordprocessingCanvas" xmlns:cx="http://schemas.microsoft.com/office/drawing/2014/chartex" xmlns:cx1="http://schemas.microsoft.com/office/drawing/2015/9/8/chartex" xmlns:cx2="http://schemas.microsoft.com/office/drawing/2015/10/21/chartex" xmlns:cx3="http://schemas.microsoft.com/office/drawing/2016/5/9/chartex" xmlns:cx4="http://schemas.microsoft.com/office/drawing/2016/5/10/chartex" xmlns:cx5="http://schemas.microsoft.com/office/drawing/2016/5/11/chartex" xmlns:mc="http://schemas.openxmlformats.org/markup-compatibility/2006" xmlns:o="urn:schemas-microsoft-com:office:office" xmlns:r="http://schemas.openxmlformats.org/officeDocument/2006/relationships" xmlns:m="http://schemas.openxmlformats.org/officeDocument/2006/math" xmlns:v="urn:schemas-microsoft-com:vml" xmlns:wp14="http://schemas.microsoft.com/office/word/2010/wordprocessingDrawing" xmlns:wp="http://schemas.openxmlformats.org/drawingml/2006/wordprocessingDrawing" xmlns:w10="urn:schemas-microsoft-com:office:word" xmlns:w="http://schemas.openxmlformats.org/wordprocessingml/2006/main" xmlns:w14="http://schemas.microsoft.com/office/word/2010/wordml" xmlns:w15="http://schemas.microsoft.com/office/word/2012/wordml" xmlns:w16se="http://schemas.microsoft.com/office/word/2015/wordml/symex" xmlns:wpg="http://schemas.microsoft.com/office/word/2010/wordprocessingGroup" xmlns:wpi="http://schemas.microsoft.com/office/word/2010/wordprocessingInk" xmlns:wne="http://schemas.microsoft.com/office/word/2006/wordml" xmlns:wps="http://schemas.microsoft.com/office/word/2010/wordprocessingShape" mc:Ignorable="w14 w15 w16se wp14">
+<w:numbering xmlns:wpc="http://schemas.microsoft.com/office/word/2010/wordprocessingCanvas" xmlns:cx="http://schemas.microsoft.com/office/drawing/2014/chartex" xmlns:cx1="http://schemas.microsoft.com/office/drawing/2015/9/8/chartex" xmlns:cx2="http://schemas.microsoft.com/office/drawing/2015/10/21/chartex" xmlns:mc="http://schemas.openxmlformats.org/markup-compatibility/2006" xmlns:o="urn:schemas-microsoft-com:office:office" xmlns:r="http://schemas.openxmlformats.org/officeDocument/2006/relationships" xmlns:m="http://schemas.openxmlformats.org/officeDocument/2006/math" xmlns:v="urn:schemas-microsoft-com:vml" xmlns:wp14="http://schemas.microsoft.com/office/word/2010/wordprocessingDrawing" xmlns:wp="http://schemas.openxmlformats.org/drawingml/2006/wordprocessingDrawing" xmlns:w10="urn:schemas-microsoft-com:office:word" xmlns:w="http://schemas.openxmlformats.org/wordprocessingml/2006/main" xmlns:w14="http://schemas.microsoft.com/office/word/2010/wordml" xmlns:w15="http://schemas.microsoft.com/office/word/2012/wordml" xmlns:w16se="http://schemas.microsoft.com/office/word/2015/wordml/symex" xmlns:wpg="http://schemas.microsoft.com/office/word/2010/wordprocessingGroup" xmlns:wpi="http://schemas.microsoft.com/office/word/2010/wordprocessingInk" xmlns:wne="http://schemas.microsoft.com/office/word/2006/wordml" xmlns:wps="http://schemas.microsoft.com/office/word/2010/wordprocessingShape" mc:Ignorable="w14 w15 w16se wp14">
   <w:abstractNum w:abstractNumId="0" w15:restartNumberingAfterBreak="0">
     <w:nsid w:val="11244861"/>
     <w:multiLevelType w:val="multilevel"/>
@@ -8704,6 +8240,119 @@
       <w:rPr>
         <w:rFonts w:ascii="Wingdings" w:hAnsi="Wingdings" w:hint="default"/>
         <w:sz w:val="20"/>
+      </w:rPr>
+    </w:lvl>
+  </w:abstractNum>
+  <w:abstractNum w:abstractNumId="11" w15:restartNumberingAfterBreak="0">
+    <w:nsid w:val="7D155184"/>
+    <w:multiLevelType w:val="hybridMultilevel"/>
+    <w:tmpl w:val="DA36FABA"/>
+    <w:lvl w:ilvl="0" w:tplc="04090001">
+      <w:start w:val="1"/>
+      <w:numFmt w:val="bullet"/>
+      <w:lvlText w:val=""/>
+      <w:lvlJc w:val="left"/>
+      <w:pPr>
+        <w:ind w:left="420" w:hanging="420"/>
+      </w:pPr>
+      <w:rPr>
+        <w:rFonts w:ascii="Wingdings" w:hAnsi="Wingdings" w:hint="default"/>
+      </w:rPr>
+    </w:lvl>
+    <w:lvl w:ilvl="1" w:tplc="04090003" w:tentative="1">
+      <w:start w:val="1"/>
+      <w:numFmt w:val="bullet"/>
+      <w:lvlText w:val=""/>
+      <w:lvlJc w:val="left"/>
+      <w:pPr>
+        <w:ind w:left="840" w:hanging="420"/>
+      </w:pPr>
+      <w:rPr>
+        <w:rFonts w:ascii="Wingdings" w:hAnsi="Wingdings" w:hint="default"/>
+      </w:rPr>
+    </w:lvl>
+    <w:lvl w:ilvl="2" w:tplc="04090005" w:tentative="1">
+      <w:start w:val="1"/>
+      <w:numFmt w:val="bullet"/>
+      <w:lvlText w:val=""/>
+      <w:lvlJc w:val="left"/>
+      <w:pPr>
+        <w:ind w:left="1260" w:hanging="420"/>
+      </w:pPr>
+      <w:rPr>
+        <w:rFonts w:ascii="Wingdings" w:hAnsi="Wingdings" w:hint="default"/>
+      </w:rPr>
+    </w:lvl>
+    <w:lvl w:ilvl="3" w:tplc="04090001" w:tentative="1">
+      <w:start w:val="1"/>
+      <w:numFmt w:val="bullet"/>
+      <w:lvlText w:val=""/>
+      <w:lvlJc w:val="left"/>
+      <w:pPr>
+        <w:ind w:left="1680" w:hanging="420"/>
+      </w:pPr>
+      <w:rPr>
+        <w:rFonts w:ascii="Wingdings" w:hAnsi="Wingdings" w:hint="default"/>
+      </w:rPr>
+    </w:lvl>
+    <w:lvl w:ilvl="4" w:tplc="04090003" w:tentative="1">
+      <w:start w:val="1"/>
+      <w:numFmt w:val="bullet"/>
+      <w:lvlText w:val=""/>
+      <w:lvlJc w:val="left"/>
+      <w:pPr>
+        <w:ind w:left="2100" w:hanging="420"/>
+      </w:pPr>
+      <w:rPr>
+        <w:rFonts w:ascii="Wingdings" w:hAnsi="Wingdings" w:hint="default"/>
+      </w:rPr>
+    </w:lvl>
+    <w:lvl w:ilvl="5" w:tplc="04090005" w:tentative="1">
+      <w:start w:val="1"/>
+      <w:numFmt w:val="bullet"/>
+      <w:lvlText w:val=""/>
+      <w:lvlJc w:val="left"/>
+      <w:pPr>
+        <w:ind w:left="2520" w:hanging="420"/>
+      </w:pPr>
+      <w:rPr>
+        <w:rFonts w:ascii="Wingdings" w:hAnsi="Wingdings" w:hint="default"/>
+      </w:rPr>
+    </w:lvl>
+    <w:lvl w:ilvl="6" w:tplc="04090001" w:tentative="1">
+      <w:start w:val="1"/>
+      <w:numFmt w:val="bullet"/>
+      <w:lvlText w:val=""/>
+      <w:lvlJc w:val="left"/>
+      <w:pPr>
+        <w:ind w:left="2940" w:hanging="420"/>
+      </w:pPr>
+      <w:rPr>
+        <w:rFonts w:ascii="Wingdings" w:hAnsi="Wingdings" w:hint="default"/>
+      </w:rPr>
+    </w:lvl>
+    <w:lvl w:ilvl="7" w:tplc="04090003" w:tentative="1">
+      <w:start w:val="1"/>
+      <w:numFmt w:val="bullet"/>
+      <w:lvlText w:val=""/>
+      <w:lvlJc w:val="left"/>
+      <w:pPr>
+        <w:ind w:left="3360" w:hanging="420"/>
+      </w:pPr>
+      <w:rPr>
+        <w:rFonts w:ascii="Wingdings" w:hAnsi="Wingdings" w:hint="default"/>
+      </w:rPr>
+    </w:lvl>
+    <w:lvl w:ilvl="8" w:tplc="04090005" w:tentative="1">
+      <w:start w:val="1"/>
+      <w:numFmt w:val="bullet"/>
+      <w:lvlText w:val=""/>
+      <w:lvlJc w:val="left"/>
+      <w:pPr>
+        <w:ind w:left="3780" w:hanging="420"/>
+      </w:pPr>
+      <w:rPr>
+        <w:rFonts w:ascii="Wingdings" w:hAnsi="Wingdings" w:hint="default"/>
       </w:rPr>
     </w:lvl>
   </w:abstractNum>
@@ -8740,13 +8389,19 @@
   <w:num w:numId="11">
     <w:abstractNumId w:val="2"/>
   </w:num>
+  <w:num w:numId="12">
+    <w:abstractNumId w:val="11"/>
+  </w:num>
 </w:numbering>
 </file>
 
 <file path=word/people.xml><?xml version="1.0" encoding="utf-8"?>
-<w15:people xmlns:wpc="http://schemas.microsoft.com/office/word/2010/wordprocessingCanvas" xmlns:cx="http://schemas.microsoft.com/office/drawing/2014/chartex" xmlns:cx1="http://schemas.microsoft.com/office/drawing/2015/9/8/chartex" xmlns:cx2="http://schemas.microsoft.com/office/drawing/2015/10/21/chartex" xmlns:cx3="http://schemas.microsoft.com/office/drawing/2016/5/9/chartex" xmlns:cx4="http://schemas.microsoft.com/office/drawing/2016/5/10/chartex" xmlns:cx5="http://schemas.microsoft.com/office/drawing/2016/5/11/chartex" xmlns:mc="http://schemas.openxmlformats.org/markup-compatibility/2006" xmlns:o="urn:schemas-microsoft-com:office:office" xmlns:r="http://schemas.openxmlformats.org/officeDocument/2006/relationships" xmlns:m="http://schemas.openxmlformats.org/officeDocument/2006/math" xmlns:v="urn:schemas-microsoft-com:vml" xmlns:wp14="http://schemas.microsoft.com/office/word/2010/wordprocessingDrawing" xmlns:wp="http://schemas.openxmlformats.org/drawingml/2006/wordprocessingDrawing" xmlns:w10="urn:schemas-microsoft-com:office:word" xmlns:w="http://schemas.openxmlformats.org/wordprocessingml/2006/main" xmlns:w14="http://schemas.microsoft.com/office/word/2010/wordml" xmlns:w15="http://schemas.microsoft.com/office/word/2012/wordml" xmlns:w16se="http://schemas.microsoft.com/office/word/2015/wordml/symex" xmlns:wpg="http://schemas.microsoft.com/office/word/2010/wordprocessingGroup" xmlns:wpi="http://schemas.microsoft.com/office/word/2010/wordprocessingInk" xmlns:wne="http://schemas.microsoft.com/office/word/2006/wordml" xmlns:wps="http://schemas.microsoft.com/office/word/2010/wordprocessingShape" mc:Ignorable="w14 w15 w16se wp14">
+<w15:people xmlns:wpc="http://schemas.microsoft.com/office/word/2010/wordprocessingCanvas" xmlns:cx="http://schemas.microsoft.com/office/drawing/2014/chartex" xmlns:cx1="http://schemas.microsoft.com/office/drawing/2015/9/8/chartex" xmlns:cx2="http://schemas.microsoft.com/office/drawing/2015/10/21/chartex" xmlns:mc="http://schemas.openxmlformats.org/markup-compatibility/2006" xmlns:o="urn:schemas-microsoft-com:office:office" xmlns:r="http://schemas.openxmlformats.org/officeDocument/2006/relationships" xmlns:m="http://schemas.openxmlformats.org/officeDocument/2006/math" xmlns:v="urn:schemas-microsoft-com:vml" xmlns:wp14="http://schemas.microsoft.com/office/word/2010/wordprocessingDrawing" xmlns:wp="http://schemas.openxmlformats.org/drawingml/2006/wordprocessingDrawing" xmlns:w10="urn:schemas-microsoft-com:office:word" xmlns:w="http://schemas.openxmlformats.org/wordprocessingml/2006/main" xmlns:w14="http://schemas.microsoft.com/office/word/2010/wordml" xmlns:w15="http://schemas.microsoft.com/office/word/2012/wordml" xmlns:w16se="http://schemas.microsoft.com/office/word/2015/wordml/symex" xmlns:wpg="http://schemas.microsoft.com/office/word/2010/wordprocessingGroup" xmlns:wpi="http://schemas.microsoft.com/office/word/2010/wordprocessingInk" xmlns:wne="http://schemas.microsoft.com/office/word/2006/wordml" xmlns:wps="http://schemas.microsoft.com/office/word/2010/wordprocessingShape" mc:Ignorable="w14 w15 w16se wp14">
   <w15:person w15:author="Eumar Assis">
     <w15:presenceInfo w15:providerId="AD" w15:userId="S-1-5-21-124525095-708259637-1543119021-1495550"/>
+  </w15:person>
+  <w15:person w15:author="Guomin Huang">
+    <w15:presenceInfo w15:providerId="AD" w15:userId="S-1-5-21-2146773085-903363285-719344707-1917482"/>
   </w15:person>
 </w15:people>
 </file>
@@ -8768,7 +8423,7 @@
       </w:pPr>
     </w:pPrDefault>
   </w:docDefaults>
-  <w:latentStyles w:defLockedState="0" w:defUIPriority="99" w:defSemiHidden="0" w:defUnhideWhenUsed="0" w:defQFormat="0" w:count="373">
+  <w:latentStyles w:defLockedState="0" w:defUIPriority="99" w:defSemiHidden="0" w:defUnhideWhenUsed="0" w:defQFormat="0" w:count="372">
     <w:lsdException w:name="Normal" w:uiPriority="0" w:qFormat="1"/>
     <w:lsdException w:name="heading 1" w:uiPriority="9" w:qFormat="1"/>
     <w:lsdException w:name="heading 2" w:semiHidden="1" w:uiPriority="9" w:unhideWhenUsed="1" w:qFormat="1"/>
@@ -8874,6 +8529,7 @@
     <w:lsdException w:name="HTML Sample" w:semiHidden="1" w:unhideWhenUsed="1"/>
     <w:lsdException w:name="HTML Typewriter" w:semiHidden="1" w:unhideWhenUsed="1"/>
     <w:lsdException w:name="HTML Variable" w:semiHidden="1" w:unhideWhenUsed="1"/>
+    <w:lsdException w:name="Normal Table" w:semiHidden="1" w:unhideWhenUsed="1"/>
     <w:lsdException w:name="annotation subject" w:semiHidden="1" w:unhideWhenUsed="1"/>
     <w:lsdException w:name="No List" w:semiHidden="1" w:unhideWhenUsed="1"/>
     <w:lsdException w:name="Outline List 1" w:semiHidden="1" w:unhideWhenUsed="1"/>
@@ -8920,8 +8576,10 @@
     <w:lsdException w:name="Table Subtle 2" w:semiHidden="1" w:unhideWhenUsed="1"/>
     <w:lsdException w:name="Table Web 1" w:semiHidden="1" w:unhideWhenUsed="1"/>
     <w:lsdException w:name="Table Web 2" w:semiHidden="1" w:unhideWhenUsed="1"/>
+    <w:lsdException w:name="Table Web 3" w:semiHidden="1" w:unhideWhenUsed="1"/>
     <w:lsdException w:name="Balloon Text" w:semiHidden="1" w:unhideWhenUsed="1"/>
     <w:lsdException w:name="Table Grid" w:uiPriority="39"/>
+    <w:lsdException w:name="Table Theme" w:semiHidden="1" w:unhideWhenUsed="1"/>
     <w:lsdException w:name="Placeholder Text" w:semiHidden="1"/>
     <w:lsdException w:name="No Spacing" w:uiPriority="1" w:qFormat="1"/>
     <w:lsdException w:name="Light Shading" w:uiPriority="60"/>
@@ -9138,7 +8796,6 @@
     <w:lsdException w:name="List Table 6 Colorful Accent 6" w:uiPriority="51"/>
     <w:lsdException w:name="List Table 7 Colorful Accent 6" w:uiPriority="52"/>
     <w:lsdException w:name="Mention" w:semiHidden="1" w:unhideWhenUsed="1"/>
-    <w:lsdException w:name="Smart Hyperlink" w:semiHidden="1" w:unhideWhenUsed="1"/>
   </w:latentStyles>
   <w:style w:type="paragraph" w:default="1" w:styleId="Normal">
     <w:name w:val="Normal"/>

</xml_diff>